<commit_message>
More interim DNS design work.
</commit_message>
<xml_diff>
--- a/Doc/Cluster Notes.docx
+++ b/Doc/Cluster Notes.docx
@@ -3193,7 +3193,7 @@
           <v:shape id="_x0000_i1025" type="#_x0000_t75" style="width:556.5pt;height:438.75pt" o:ole="">
             <v:imagedata r:id="rId12" o:title=""/>
           </v:shape>
-          <o:OLEObject Type="Embed" ProgID="Visio.Drawing.15" ShapeID="_x0000_i1025" DrawAspect="Content" ObjectID="_1568988513" r:id="rId13"/>
+          <o:OLEObject Type="Embed" ProgID="Visio.Drawing.15" ShapeID="_x0000_i1025" DrawAspect="Content" ObjectID="_1569147600" r:id="rId13"/>
         </w:object>
       </w:r>
     </w:p>
@@ -6566,13 +6566,7 @@
         <w:pStyle w:val="Heading1"/>
       </w:pPr>
       <w:r>
-        <w:t xml:space="preserve">Cluster </w:t>
-      </w:r>
-      <w:r>
-        <w:t xml:space="preserve">Docker </w:t>
-      </w:r>
-      <w:r>
-        <w:t>DNS</w:t>
+        <w:t>Cluster DNS</w:t>
       </w:r>
     </w:p>
     <w:p>
@@ -6663,20 +6657,23 @@
     </w:p>
     <w:p>
       <w:r>
+        <w:t xml:space="preserve">Older versions of </w:t>
+      </w:r>
+      <w:r>
         <w:t>n</w:t>
       </w:r>
       <w:r>
-        <w:t xml:space="preserve">eonCLUSTER currently </w:t>
-      </w:r>
-      <w:r>
-        <w:t>uses</w:t>
+        <w:t xml:space="preserve">eonCLUSTER </w:t>
+      </w:r>
+      <w:r>
+        <w:t>configured</w:t>
       </w:r>
       <w:r>
         <w:t xml:space="preserve"> static host mappings written to </w:t>
       </w:r>
       <w:r>
         <w:rPr>
-          <w:rStyle w:val="EmphasizeChar"/>
+          <w:rStyle w:val="CodeChar"/>
         </w:rPr>
         <w:t>/etc/hosts</w:t>
       </w:r>
@@ -6702,7 +6699,13 @@
         <w:t xml:space="preserve"> how to get these mappings into Docker containers.  </w:t>
       </w:r>
       <w:r>
-        <w:t xml:space="preserve">To accomplish this, we </w:t>
+        <w:t xml:space="preserve">To accomplish this, </w:t>
+      </w:r>
+      <w:r>
+        <w:t>cluster setup</w:t>
+      </w:r>
+      <w:r>
+        <w:t xml:space="preserve"> </w:t>
       </w:r>
       <w:r>
         <w:t>create</w:t>
@@ -6715,16 +6718,52 @@
       </w:r>
       <w:r>
         <w:rPr>
-          <w:rStyle w:val="EmphasizeChar"/>
-        </w:rPr>
-        <w:t>/etc/neoncluster/env-host</w:t>
-      </w:r>
-      <w:r>
-        <w:t xml:space="preserve"> script on the host and then explicitly mount this into containers and services and then have the container entry point execute the mounted script.  This script sets some environment variables and then writes the static host mappings to the container’s </w:t>
-      </w:r>
-      <w:r>
-        <w:rPr>
-          <w:rStyle w:val="EmphasizeChar"/>
+          <w:rStyle w:val="CodeChar"/>
+        </w:rPr>
+        <w:t>/etc/neoncluster/env-</w:t>
+      </w:r>
+      <w:r>
+        <w:rPr>
+          <w:rStyle w:val="EmphasizeChar"/>
+        </w:rPr>
+        <w:t>host</w:t>
+      </w:r>
+      <w:r>
+        <w:t xml:space="preserve"> script on the host and then </w:t>
+      </w:r>
+      <w:r>
+        <w:t xml:space="preserve">we </w:t>
+      </w:r>
+      <w:r>
+        <w:t>explicitly mount</w:t>
+      </w:r>
+      <w:r>
+        <w:t>ed</w:t>
+      </w:r>
+      <w:r>
+        <w:t xml:space="preserve"> this into containers and services and then </w:t>
+      </w:r>
+      <w:r>
+        <w:t>had</w:t>
+      </w:r>
+      <w:r>
+        <w:t xml:space="preserve"> the container entry point execute the m</w:t>
+      </w:r>
+      <w:r>
+        <w:t>ounted script.  This script set</w:t>
+      </w:r>
+      <w:r>
+        <w:t xml:space="preserve"> some environment variables and </w:t>
+      </w:r>
+      <w:r>
+        <w:t>also wrote</w:t>
+      </w:r>
+      <w:r>
+        <w:t xml:space="preserve"> static host mappings to the container’s </w:t>
+      </w:r>
+      <w:r>
+        <w:rPr>
+          <w:rStyle w:val="CodeChar"/>
         </w:rPr>
         <w:t>/etc/hosts</w:t>
       </w:r>
@@ -6738,9 +6777,15 @@
       </w:r>
       <w:r>
         <w:rPr>
-          <w:rStyle w:val="EmphasizeChar"/>
-        </w:rPr>
-        <w:t xml:space="preserve">/etc/hosts </w:t>
+          <w:rStyle w:val="CodeChar"/>
+        </w:rPr>
+        <w:t>/etc/hosts</w:t>
+      </w:r>
+      <w:r>
+        <w:rPr>
+          <w:rStyle w:val="EmphasizeChar"/>
+        </w:rPr>
+        <w:t xml:space="preserve"> </w:t>
       </w:r>
       <w:r>
         <w:t>to function, which is not in the spirit of Docker.  A better approach would be to configure a dynamic DNS infrastructure that would handle these resolutions via standard DNS lookups.</w:t>
@@ -6748,7 +6793,10 @@
     </w:p>
     <w:p>
       <w:r>
-        <w:t xml:space="preserve">I have thought about this a bit and this should be possible using </w:t>
+        <w:t>Modern neonCLUSTER releases use the</w:t>
+      </w:r>
+      <w:r>
+        <w:t xml:space="preserve"> </w:t>
       </w:r>
       <w:r>
         <w:rPr>
@@ -6763,13 +6811,52 @@
         <w:rPr>
           <w:rStyle w:val="EmphasizeChar"/>
         </w:rPr>
-        <w:t>dnsdist</w:t>
-      </w:r>
-      <w:r>
-        <w:t xml:space="preserve">.   </w:t>
-      </w:r>
-      <w:r>
-        <w:t>Here’s how this would work:</w:t>
+        <w:t>Recursor</w:t>
+      </w:r>
+      <w:r>
+        <w:t xml:space="preserve"> to</w:t>
+      </w:r>
+      <w:r>
+        <w:t xml:space="preserve"> </w:t>
+      </w:r>
+      <w:r>
+        <w:t>accomplish the same</w:t>
+      </w:r>
+      <w:r>
+        <w:t xml:space="preserve"> </w:t>
+      </w:r>
+      <w:r>
+        <w:t>thing more cleanly.</w:t>
+      </w:r>
+      <w:r>
+        <w:t xml:space="preserve">  </w:t>
+      </w:r>
+      <w:r>
+        <w:t xml:space="preserve">Here’s how this </w:t>
+      </w:r>
+      <w:r>
+        <w:t>works</w:t>
+      </w:r>
+      <w:r>
+        <w:t>:</w:t>
+      </w:r>
+    </w:p>
+    <w:p>
+      <w:r>
+        <w:object w:dxaOrig="10065" w:dyaOrig="8340">
+          <v:shape id="_x0000_i1032" type="#_x0000_t75" style="width:358.5pt;height:297.75pt" o:ole="">
+            <v:imagedata r:id="rId23" o:title=""/>
+          </v:shape>
+          <o:OLEObject Type="Embed" ProgID="Visio.Drawing.15" ShapeID="_x0000_i1032" DrawAspect="Content" ObjectID="_1569147601" r:id="rId24"/>
+        </w:object>
+      </w:r>
+    </w:p>
+    <w:p>
+      <w:r>
+        <w:t>All manager and worker nodes configu</w:t>
+      </w:r>
+      <w:r>
+        <w:t>re PowerDNS Server and Recursor:</w:t>
       </w:r>
     </w:p>
     <w:p>
@@ -6777,38 +6864,26 @@
         <w:pStyle w:val="ListParagraph"/>
         <w:numPr>
           <w:ilvl w:val="0"/>
-          <w:numId w:val="10"/>
+          <w:numId w:val="12"/>
         </w:numPr>
       </w:pPr>
       <w:r>
-        <w:t xml:space="preserve">Install </w:t>
-      </w:r>
-      <w:r>
-        <w:rPr>
-          <w:rStyle w:val="EmphasizeChar"/>
-        </w:rPr>
-        <w:t>dnsdist</w:t>
-      </w:r>
-      <w:r>
-        <w:t xml:space="preserve"> and </w:t>
-      </w:r>
-      <w:r>
-        <w:rPr>
-          <w:rStyle w:val="EmphasizeChar"/>
-        </w:rPr>
-        <w:t>pdns-server</w:t>
-      </w:r>
-      <w:r>
-        <w:t xml:space="preserve"> with the </w:t>
-      </w:r>
-      <w:r>
-        <w:rPr>
-          <w:rStyle w:val="EmphasizeChar"/>
-        </w:rPr>
-        <w:t>pdns-backend-bind</w:t>
-      </w:r>
-      <w:r>
-        <w:t xml:space="preserve"> on all cluster nodes.</w:t>
+        <w:rPr>
+          <w:rStyle w:val="EmphasizeChar"/>
+        </w:rPr>
+        <w:t>Recursor</w:t>
+      </w:r>
+      <w:r>
+        <w:t xml:space="preserve"> is installed as a native host service on each node and</w:t>
+      </w:r>
+      <w:r>
+        <w:t xml:space="preserve"> acts as the immediate upstream server</w:t>
+      </w:r>
+      <w:r>
+        <w:t xml:space="preserve"> for both host and containers running on that node.  Recursor is configured to listen on port 53 of the node’s private cluster address.</w:t>
+      </w:r>
+      <w:r>
+        <w:br/>
       </w:r>
     </w:p>
     <w:p>
@@ -6816,50 +6891,23 @@
         <w:pStyle w:val="ListParagraph"/>
         <w:numPr>
           <w:ilvl w:val="0"/>
-          <w:numId w:val="10"/>
+          <w:numId w:val="12"/>
         </w:numPr>
       </w:pPr>
       <w:r>
         <w:rPr>
           <w:rStyle w:val="EmphasizeChar"/>
         </w:rPr>
-        <w:t>dnsdist</w:t>
-      </w:r>
-      <w:r>
-        <w:t xml:space="preserve"> would be configured to:</w:t>
-      </w:r>
-    </w:p>
-    <w:p>
-      <w:pPr>
-        <w:pStyle w:val="ListParagraph"/>
-        <w:numPr>
-          <w:ilvl w:val="1"/>
-          <w:numId w:val="10"/>
-        </w:numPr>
-      </w:pPr>
-      <w:r>
-        <w:t xml:space="preserve">listen on port </w:t>
-      </w:r>
-      <w:r>
-        <w:rPr>
-          <w:rStyle w:val="EmphasizeChar"/>
-        </w:rPr>
-        <w:t>53</w:t>
-      </w:r>
-      <w:r>
-        <w:t xml:space="preserve"> (standard DNS port)</w:t>
-      </w:r>
-    </w:p>
-    <w:p>
-      <w:pPr>
-        <w:pStyle w:val="ListParagraph"/>
-        <w:numPr>
-          <w:ilvl w:val="1"/>
-          <w:numId w:val="10"/>
-        </w:numPr>
-      </w:pPr>
-      <w:r>
-        <w:t xml:space="preserve">route </w:t>
+        <w:t>Server</w:t>
+      </w:r>
+      <w:r>
+        <w:t xml:space="preserve"> is also installed as a native service listening on the 127.0.0.1:53</w:t>
+      </w:r>
+      <w:r>
+        <w:t xml:space="preserve"> loopback interface and is configured to </w:t>
+      </w:r>
+      <w:r>
+        <w:t xml:space="preserve">use the BIND backend to resolve </w:t>
       </w:r>
       <w:r>
         <w:rPr>
@@ -6868,37 +6916,14 @@
         <w:t>*.cluster</w:t>
       </w:r>
       <w:r>
-        <w:t xml:space="preserve"> domain questions to </w:t>
-      </w:r>
-      <w:r>
-        <w:rPr>
-          <w:rStyle w:val="EmphasizeChar"/>
-        </w:rPr>
-        <w:t>pdns-server</w:t>
-      </w:r>
-      <w:r>
-        <w:t xml:space="preserve"> on the same node on port </w:t>
-      </w:r>
-      <w:r>
-        <w:rPr>
-          <w:rStyle w:val="EmphasizeChar"/>
-        </w:rPr>
-        <w:t>54</w:t>
-      </w:r>
-      <w:r>
-        <w:t>.</w:t>
-      </w:r>
-    </w:p>
-    <w:p>
-      <w:pPr>
-        <w:pStyle w:val="ListParagraph"/>
-        <w:numPr>
-          <w:ilvl w:val="1"/>
-          <w:numId w:val="10"/>
-        </w:numPr>
-      </w:pPr>
-      <w:r>
-        <w:t>route other request on to upstream DNS servers</w:t>
+        <w:t xml:space="preserve"> related hostnames using ZONE files </w:t>
+      </w:r>
+      <w:r>
+        <w:lastRenderedPageBreak/>
+        <w:t>configured during cluster setup.</w:t>
+      </w:r>
+      <w:r>
+        <w:br/>
       </w:r>
     </w:p>
     <w:p>
@@ -6906,11 +6931,11 @@
         <w:pStyle w:val="ListParagraph"/>
         <w:numPr>
           <w:ilvl w:val="0"/>
-          <w:numId w:val="10"/>
+          <w:numId w:val="12"/>
         </w:numPr>
       </w:pPr>
       <w:r>
-        <w:t xml:space="preserve">A BIND compatible zone file with the static </w:t>
+        <w:t xml:space="preserve">Recursor is configured to forward </w:t>
       </w:r>
       <w:r>
         <w:rPr>
@@ -6919,7 +6944,10 @@
         <w:t>*.cluster</w:t>
       </w:r>
       <w:r>
-        <w:t xml:space="preserve"> definitions will be written to each cluster host node.</w:t>
+        <w:t xml:space="preserve"> requests to the local Server and forward any other requests to one or more upstream DNS servers.  </w:t>
+      </w:r>
+      <w:r>
+        <w:br/>
       </w:r>
     </w:p>
     <w:p>
@@ -6927,29 +6955,14 @@
         <w:pStyle w:val="ListParagraph"/>
         <w:numPr>
           <w:ilvl w:val="0"/>
-          <w:numId w:val="10"/>
+          <w:numId w:val="12"/>
         </w:numPr>
       </w:pPr>
       <w:r>
-        <w:rPr>
-          <w:rStyle w:val="EmphasizeChar"/>
-        </w:rPr>
-        <w:t>pdns-server</w:t>
-      </w:r>
-      <w:r>
-        <w:t xml:space="preserve"> and </w:t>
-      </w:r>
-      <w:r>
-        <w:rPr>
-          <w:rStyle w:val="EmphasizeChar"/>
-        </w:rPr>
-        <w:t>pdns-backend-bind</w:t>
-      </w:r>
-      <w:r>
-        <w:t xml:space="preserve"> on</w:t>
-      </w:r>
-      <w:r>
-        <w:t xml:space="preserve"> will be configured to answer from the zone file.</w:t>
+        <w:t>Manager nodes use the upstream DNS servers specified in the cluster configuration (this defaults to the Google name servers at 8.8.8.8 and 8.8.4.4.</w:t>
+      </w:r>
+      <w:r>
+        <w:br/>
       </w:r>
     </w:p>
     <w:p>
@@ -6957,72 +6970,129 @@
         <w:pStyle w:val="ListParagraph"/>
         <w:numPr>
           <w:ilvl w:val="0"/>
-          <w:numId w:val="10"/>
+          <w:numId w:val="12"/>
         </w:numPr>
       </w:pPr>
       <w:r>
-        <w:t xml:space="preserve">The host node (and implicitly, Docker) will be configured to use the local </w:t>
-      </w:r>
-      <w:r>
-        <w:rPr>
-          <w:rStyle w:val="EmphasizeChar"/>
-        </w:rPr>
-        <w:t>dnsdist</w:t>
-      </w:r>
-      <w:r>
-        <w:t xml:space="preserve"> service to resolve host names.</w:t>
-      </w:r>
-    </w:p>
-    <w:p>
-      <w:r>
-        <w:t>Here’s what this would look like:</w:t>
-      </w:r>
-    </w:p>
-    <w:p>
-      <w:r>
-        <w:object w:dxaOrig="6121" w:dyaOrig="4590">
-          <v:shape id="_x0000_i1028" type="#_x0000_t75" style="width:306pt;height:229.5pt" o:ole="">
-            <v:imagedata r:id="rId23" o:title=""/>
-          </v:shape>
-          <o:OLEObject Type="Embed" ProgID="Visio.Drawing.15" ShapeID="_x0000_i1028" DrawAspect="Content" ObjectID="_1568988514" r:id="rId24"/>
-        </w:object>
-      </w:r>
-    </w:p>
-    <w:p>
-      <w:r>
-        <w:lastRenderedPageBreak/>
-        <w:t xml:space="preserve">This solution cleanly handles this basic scenario.  I’ve also been thinking about </w:t>
-      </w:r>
-      <w:r>
-        <w:t xml:space="preserve">implementing a more programable DNS, where endpoints can be dynamically added and removed and possibly checked for health.  </w:t>
-      </w:r>
-      <w:r>
-        <w:t>I thought about including this functionality in the solution above, but decided against it.</w:t>
-      </w:r>
-    </w:p>
-    <w:p>
-      <w:r>
-        <w:t xml:space="preserve">I was concerned about introducing too much complexity on the worker nodes.  A dynamic DNS would require a custom service to handle remote queries from </w:t>
-      </w:r>
-      <w:r>
-        <w:rPr>
-          <w:rStyle w:val="EmphasizeChar"/>
-        </w:rPr>
-        <w:t>pdns-server</w:t>
-      </w:r>
-      <w:r>
-        <w:t>.  Ideally, this custom service would run as a Docker service so it would be easy to install and manage.  There’s a bit of a chicken-and-egg problem though, because the host node needs to be able to resolve DNS names before Docker is even installed or started and Docker will need to resolve its registry name before it can pull and run an image, especially the custom DNS image.</w:t>
-      </w:r>
-    </w:p>
-    <w:p>
-      <w:r>
-        <w:t>A better approach is to do this add a future dynamic DNS as the upstream DNS server.</w:t>
-      </w:r>
-      <w:r>
-        <w:t xml:space="preserve">  We could optionally install this </w:t>
-      </w:r>
-      <w:r>
-        <w:t xml:space="preserve">on the manager nodes.  Based on my current understanding of the PowerDNS services, we’d need to define a new TLD where we could register host names.  Perhaps </w:t>
+        <w:t>By default, worker node Recursors use the cluster managers as their upstream DNS.  Optionally, worker nodes may also be configured to use the cluster’s upstream DNS servers directly instead of calling a manager.</w:t>
+      </w:r>
+      <w:r>
+        <w:br/>
+      </w:r>
+    </w:p>
+    <w:p>
+      <w:pPr>
+        <w:pStyle w:val="ListParagraph"/>
+        <w:numPr>
+          <w:ilvl w:val="0"/>
+          <w:numId w:val="12"/>
+        </w:numPr>
+      </w:pPr>
+      <w:r>
+        <w:t>The DNS resolver on every host node will be configured to use the local PowerDNS Recursor as the upstream server.</w:t>
+      </w:r>
+      <w:r>
+        <w:br/>
+      </w:r>
+    </w:p>
+    <w:p>
+      <w:pPr>
+        <w:pStyle w:val="ListParagraph"/>
+        <w:numPr>
+          <w:ilvl w:val="0"/>
+          <w:numId w:val="12"/>
+        </w:numPr>
+      </w:pPr>
+      <w:r>
+        <w:t>The Recursors running on every cluster node are configured to accept requests only from well-defined private Internet subnets.</w:t>
+      </w:r>
+    </w:p>
+    <w:p>
+      <w:r>
+        <w:t xml:space="preserve">This solution is pretty clean from an architectural perspective.  </w:t>
+      </w:r>
+      <w:r>
+        <w:t>A</w:t>
+      </w:r>
+      <w:r>
+        <w:t xml:space="preserve">ny DNS queries made by local host processes as well as by local containers will be received by the Recursor with </w:t>
+      </w:r>
+      <w:r>
+        <w:rPr>
+          <w:rStyle w:val="EmphasizeChar"/>
+        </w:rPr>
+        <w:t>*.cluster</w:t>
+      </w:r>
+      <w:r>
+        <w:t xml:space="preserve"> questions being forwarded to the Server and answered from the local zone files.  This gives the local Server the chance to answer with the node’s private IP address, accomplishing our primary goal.</w:t>
+      </w:r>
+    </w:p>
+    <w:p>
+      <w:r>
+        <w:t xml:space="preserve">Removing the </w:t>
+      </w:r>
+      <w:r>
+        <w:rPr>
+          <w:rStyle w:val="CodeChar"/>
+        </w:rPr>
+        <w:t>/etc/neoncluster/env-host</w:t>
+      </w:r>
+      <w:r>
+        <w:t xml:space="preserve"> file means that containers</w:t>
+      </w:r>
+      <w:r>
+        <w:t xml:space="preserve"> </w:t>
+      </w:r>
+      <w:r>
+        <w:t>will no longer be able to m</w:t>
+      </w:r>
+      <w:r>
+        <w:t>o</w:t>
+      </w:r>
+      <w:r>
+        <w:t>unt this file to load</w:t>
+      </w:r>
+      <w:r>
+        <w:t xml:space="preserve"> host related</w:t>
+      </w:r>
+      <w:r>
+        <w:t xml:space="preserve"> </w:t>
+      </w:r>
+      <w:r>
+        <w:t>environment variables.</w:t>
+      </w:r>
+      <w:r>
+        <w:t xml:space="preserve">  Going forward, these containers will need to be created with options to expectedly import specific environment variables.</w:t>
+      </w:r>
+    </w:p>
+    <w:p>
+      <w:pPr>
+        <w:pStyle w:val="Heading2"/>
+      </w:pPr>
+      <w:r>
+        <w:t>Future – Dynamic DNS</w:t>
+      </w:r>
+    </w:p>
+    <w:p>
+      <w:r>
+        <w:t>At some point in the future, i</w:t>
+      </w:r>
+      <w:r>
+        <w:t xml:space="preserve">t would be interesting to add </w:t>
+      </w:r>
+      <w:r>
+        <w:t xml:space="preserve">dynamic DNS </w:t>
+      </w:r>
+      <w:r>
+        <w:t>capabilities.  The basic idea here is to use PowerDNS Server plus a custom remote backend to DNS answers f</w:t>
+      </w:r>
+      <w:r>
+        <w:t>rom host state persisted to Consul with this remote backend running as a Docker service on the manager nodes.  An additional service would be deployed that maintains the host state in Consul by performing health checks, etc.</w:t>
+      </w:r>
+    </w:p>
+    <w:p>
+      <w:r>
+        <w:t xml:space="preserve">The big design question here is how flexible to make this.  An easy approach would be to define another TLD like </w:t>
       </w:r>
       <w:r>
         <w:rPr>
@@ -7031,8 +7101,48 @@
         <w:t>*.dynamic</w:t>
       </w:r>
       <w:r>
-        <w:t xml:space="preserve"> or something.</w:t>
-      </w:r>
+        <w:t xml:space="preserve"> and have the manager Recursors forward these requests to the local Docker service.  It sure would be nice though to avoid this constraint and enable dynamic resolution on any host name.</w:t>
+      </w:r>
+    </w:p>
+    <w:p>
+      <w:r>
+        <w:t>Here are some of the problems to consider:</w:t>
+      </w:r>
+    </w:p>
+    <w:p>
+      <w:pPr>
+        <w:pStyle w:val="ListParagraph"/>
+        <w:numPr>
+          <w:ilvl w:val="0"/>
+          <w:numId w:val="13"/>
+        </w:numPr>
+      </w:pPr>
+      <w:r>
+        <w:rPr>
+          <w:rStyle w:val="EmphasizeChar"/>
+        </w:rPr>
+        <w:t>*.cluster</w:t>
+      </w:r>
+      <w:r>
+        <w:t xml:space="preserve"> requests are currently resolved statically by a local PowerDNS Server.  We’d need to figure out a way to forward lookups that failed to the upstream dynamic DNS.</w:t>
+      </w:r>
+      <w:r>
+        <w:br/>
+      </w:r>
+    </w:p>
+    <w:p>
+      <w:pPr>
+        <w:pStyle w:val="ListParagraph"/>
+        <w:numPr>
+          <w:ilvl w:val="0"/>
+          <w:numId w:val="13"/>
+        </w:numPr>
+      </w:pPr>
+      <w:r>
+        <w:t>Chicken-and-egg issues.  The current implementation of running the PowerDNS Server as a native host process helps to avoid bootstrapping issues because the this service will be started very early during machine startup.  Running a dynamic DNS backend as a service or a straight container means that it may take some time for Docker actually start the service.</w:t>
+      </w:r>
+    </w:p>
+    <w:p>
       <w:bookmarkStart w:id="0" w:name="_GoBack"/>
       <w:bookmarkEnd w:id="0"/>
     </w:p>
@@ -7320,6 +7430,119 @@
     </w:lvl>
   </w:abstractNum>
   <w:abstractNum w:abstractNumId="2" w15:restartNumberingAfterBreak="0">
+    <w:nsid w:val="26195741"/>
+    <w:multiLevelType w:val="hybridMultilevel"/>
+    <w:tmpl w:val="4DE00390"/>
+    <w:lvl w:ilvl="0" w:tplc="04090001">
+      <w:start w:val="1"/>
+      <w:numFmt w:val="bullet"/>
+      <w:lvlText w:val=""/>
+      <w:lvlJc w:val="left"/>
+      <w:pPr>
+        <w:ind w:left="720" w:hanging="360"/>
+      </w:pPr>
+      <w:rPr>
+        <w:rFonts w:ascii="Symbol" w:hAnsi="Symbol" w:hint="default"/>
+      </w:rPr>
+    </w:lvl>
+    <w:lvl w:ilvl="1" w:tplc="04090003" w:tentative="1">
+      <w:start w:val="1"/>
+      <w:numFmt w:val="bullet"/>
+      <w:lvlText w:val="o"/>
+      <w:lvlJc w:val="left"/>
+      <w:pPr>
+        <w:ind w:left="1440" w:hanging="360"/>
+      </w:pPr>
+      <w:rPr>
+        <w:rFonts w:ascii="Courier New" w:hAnsi="Courier New" w:cs="Courier New" w:hint="default"/>
+      </w:rPr>
+    </w:lvl>
+    <w:lvl w:ilvl="2" w:tplc="04090005" w:tentative="1">
+      <w:start w:val="1"/>
+      <w:numFmt w:val="bullet"/>
+      <w:lvlText w:val=""/>
+      <w:lvlJc w:val="left"/>
+      <w:pPr>
+        <w:ind w:left="2160" w:hanging="360"/>
+      </w:pPr>
+      <w:rPr>
+        <w:rFonts w:ascii="Wingdings" w:hAnsi="Wingdings" w:hint="default"/>
+      </w:rPr>
+    </w:lvl>
+    <w:lvl w:ilvl="3" w:tplc="04090001" w:tentative="1">
+      <w:start w:val="1"/>
+      <w:numFmt w:val="bullet"/>
+      <w:lvlText w:val=""/>
+      <w:lvlJc w:val="left"/>
+      <w:pPr>
+        <w:ind w:left="2880" w:hanging="360"/>
+      </w:pPr>
+      <w:rPr>
+        <w:rFonts w:ascii="Symbol" w:hAnsi="Symbol" w:hint="default"/>
+      </w:rPr>
+    </w:lvl>
+    <w:lvl w:ilvl="4" w:tplc="04090003" w:tentative="1">
+      <w:start w:val="1"/>
+      <w:numFmt w:val="bullet"/>
+      <w:lvlText w:val="o"/>
+      <w:lvlJc w:val="left"/>
+      <w:pPr>
+        <w:ind w:left="3600" w:hanging="360"/>
+      </w:pPr>
+      <w:rPr>
+        <w:rFonts w:ascii="Courier New" w:hAnsi="Courier New" w:cs="Courier New" w:hint="default"/>
+      </w:rPr>
+    </w:lvl>
+    <w:lvl w:ilvl="5" w:tplc="04090005" w:tentative="1">
+      <w:start w:val="1"/>
+      <w:numFmt w:val="bullet"/>
+      <w:lvlText w:val=""/>
+      <w:lvlJc w:val="left"/>
+      <w:pPr>
+        <w:ind w:left="4320" w:hanging="360"/>
+      </w:pPr>
+      <w:rPr>
+        <w:rFonts w:ascii="Wingdings" w:hAnsi="Wingdings" w:hint="default"/>
+      </w:rPr>
+    </w:lvl>
+    <w:lvl w:ilvl="6" w:tplc="04090001" w:tentative="1">
+      <w:start w:val="1"/>
+      <w:numFmt w:val="bullet"/>
+      <w:lvlText w:val=""/>
+      <w:lvlJc w:val="left"/>
+      <w:pPr>
+        <w:ind w:left="5040" w:hanging="360"/>
+      </w:pPr>
+      <w:rPr>
+        <w:rFonts w:ascii="Symbol" w:hAnsi="Symbol" w:hint="default"/>
+      </w:rPr>
+    </w:lvl>
+    <w:lvl w:ilvl="7" w:tplc="04090003" w:tentative="1">
+      <w:start w:val="1"/>
+      <w:numFmt w:val="bullet"/>
+      <w:lvlText w:val="o"/>
+      <w:lvlJc w:val="left"/>
+      <w:pPr>
+        <w:ind w:left="5760" w:hanging="360"/>
+      </w:pPr>
+      <w:rPr>
+        <w:rFonts w:ascii="Courier New" w:hAnsi="Courier New" w:cs="Courier New" w:hint="default"/>
+      </w:rPr>
+    </w:lvl>
+    <w:lvl w:ilvl="8" w:tplc="04090005" w:tentative="1">
+      <w:start w:val="1"/>
+      <w:numFmt w:val="bullet"/>
+      <w:lvlText w:val=""/>
+      <w:lvlJc w:val="left"/>
+      <w:pPr>
+        <w:ind w:left="6480" w:hanging="360"/>
+      </w:pPr>
+      <w:rPr>
+        <w:rFonts w:ascii="Wingdings" w:hAnsi="Wingdings" w:hint="default"/>
+      </w:rPr>
+    </w:lvl>
+  </w:abstractNum>
+  <w:abstractNum w:abstractNumId="3" w15:restartNumberingAfterBreak="0">
     <w:nsid w:val="27BF059B"/>
     <w:multiLevelType w:val="hybridMultilevel"/>
     <w:tmpl w:val="8F565C58"/>
@@ -7432,7 +7655,120 @@
       </w:rPr>
     </w:lvl>
   </w:abstractNum>
-  <w:abstractNum w:abstractNumId="3" w15:restartNumberingAfterBreak="0">
+  <w:abstractNum w:abstractNumId="4" w15:restartNumberingAfterBreak="0">
+    <w:nsid w:val="296303BC"/>
+    <w:multiLevelType w:val="hybridMultilevel"/>
+    <w:tmpl w:val="D974F6B0"/>
+    <w:lvl w:ilvl="0" w:tplc="04090001">
+      <w:start w:val="1"/>
+      <w:numFmt w:val="bullet"/>
+      <w:lvlText w:val=""/>
+      <w:lvlJc w:val="left"/>
+      <w:pPr>
+        <w:ind w:left="720" w:hanging="360"/>
+      </w:pPr>
+      <w:rPr>
+        <w:rFonts w:ascii="Symbol" w:hAnsi="Symbol" w:hint="default"/>
+      </w:rPr>
+    </w:lvl>
+    <w:lvl w:ilvl="1" w:tplc="04090003" w:tentative="1">
+      <w:start w:val="1"/>
+      <w:numFmt w:val="bullet"/>
+      <w:lvlText w:val="o"/>
+      <w:lvlJc w:val="left"/>
+      <w:pPr>
+        <w:ind w:left="1440" w:hanging="360"/>
+      </w:pPr>
+      <w:rPr>
+        <w:rFonts w:ascii="Courier New" w:hAnsi="Courier New" w:cs="Courier New" w:hint="default"/>
+      </w:rPr>
+    </w:lvl>
+    <w:lvl w:ilvl="2" w:tplc="04090005" w:tentative="1">
+      <w:start w:val="1"/>
+      <w:numFmt w:val="bullet"/>
+      <w:lvlText w:val=""/>
+      <w:lvlJc w:val="left"/>
+      <w:pPr>
+        <w:ind w:left="2160" w:hanging="360"/>
+      </w:pPr>
+      <w:rPr>
+        <w:rFonts w:ascii="Wingdings" w:hAnsi="Wingdings" w:hint="default"/>
+      </w:rPr>
+    </w:lvl>
+    <w:lvl w:ilvl="3" w:tplc="04090001" w:tentative="1">
+      <w:start w:val="1"/>
+      <w:numFmt w:val="bullet"/>
+      <w:lvlText w:val=""/>
+      <w:lvlJc w:val="left"/>
+      <w:pPr>
+        <w:ind w:left="2880" w:hanging="360"/>
+      </w:pPr>
+      <w:rPr>
+        <w:rFonts w:ascii="Symbol" w:hAnsi="Symbol" w:hint="default"/>
+      </w:rPr>
+    </w:lvl>
+    <w:lvl w:ilvl="4" w:tplc="04090003" w:tentative="1">
+      <w:start w:val="1"/>
+      <w:numFmt w:val="bullet"/>
+      <w:lvlText w:val="o"/>
+      <w:lvlJc w:val="left"/>
+      <w:pPr>
+        <w:ind w:left="3600" w:hanging="360"/>
+      </w:pPr>
+      <w:rPr>
+        <w:rFonts w:ascii="Courier New" w:hAnsi="Courier New" w:cs="Courier New" w:hint="default"/>
+      </w:rPr>
+    </w:lvl>
+    <w:lvl w:ilvl="5" w:tplc="04090005" w:tentative="1">
+      <w:start w:val="1"/>
+      <w:numFmt w:val="bullet"/>
+      <w:lvlText w:val=""/>
+      <w:lvlJc w:val="left"/>
+      <w:pPr>
+        <w:ind w:left="4320" w:hanging="360"/>
+      </w:pPr>
+      <w:rPr>
+        <w:rFonts w:ascii="Wingdings" w:hAnsi="Wingdings" w:hint="default"/>
+      </w:rPr>
+    </w:lvl>
+    <w:lvl w:ilvl="6" w:tplc="04090001" w:tentative="1">
+      <w:start w:val="1"/>
+      <w:numFmt w:val="bullet"/>
+      <w:lvlText w:val=""/>
+      <w:lvlJc w:val="left"/>
+      <w:pPr>
+        <w:ind w:left="5040" w:hanging="360"/>
+      </w:pPr>
+      <w:rPr>
+        <w:rFonts w:ascii="Symbol" w:hAnsi="Symbol" w:hint="default"/>
+      </w:rPr>
+    </w:lvl>
+    <w:lvl w:ilvl="7" w:tplc="04090003" w:tentative="1">
+      <w:start w:val="1"/>
+      <w:numFmt w:val="bullet"/>
+      <w:lvlText w:val="o"/>
+      <w:lvlJc w:val="left"/>
+      <w:pPr>
+        <w:ind w:left="5760" w:hanging="360"/>
+      </w:pPr>
+      <w:rPr>
+        <w:rFonts w:ascii="Courier New" w:hAnsi="Courier New" w:cs="Courier New" w:hint="default"/>
+      </w:rPr>
+    </w:lvl>
+    <w:lvl w:ilvl="8" w:tplc="04090005" w:tentative="1">
+      <w:start w:val="1"/>
+      <w:numFmt w:val="bullet"/>
+      <w:lvlText w:val=""/>
+      <w:lvlJc w:val="left"/>
+      <w:pPr>
+        <w:ind w:left="6480" w:hanging="360"/>
+      </w:pPr>
+      <w:rPr>
+        <w:rFonts w:ascii="Wingdings" w:hAnsi="Wingdings" w:hint="default"/>
+      </w:rPr>
+    </w:lvl>
+  </w:abstractNum>
+  <w:abstractNum w:abstractNumId="5" w15:restartNumberingAfterBreak="0">
     <w:nsid w:val="303E6E04"/>
     <w:multiLevelType w:val="hybridMultilevel"/>
     <w:tmpl w:val="CF5A36F4"/>
@@ -7545,7 +7881,7 @@
       </w:rPr>
     </w:lvl>
   </w:abstractNum>
-  <w:abstractNum w:abstractNumId="4" w15:restartNumberingAfterBreak="0">
+  <w:abstractNum w:abstractNumId="6" w15:restartNumberingAfterBreak="0">
     <w:nsid w:val="36A214F8"/>
     <w:multiLevelType w:val="hybridMultilevel"/>
     <w:tmpl w:val="26F26CDE"/>
@@ -7658,7 +7994,120 @@
       </w:rPr>
     </w:lvl>
   </w:abstractNum>
-  <w:abstractNum w:abstractNumId="5" w15:restartNumberingAfterBreak="0">
+  <w:abstractNum w:abstractNumId="7" w15:restartNumberingAfterBreak="0">
+    <w:nsid w:val="39095205"/>
+    <w:multiLevelType w:val="hybridMultilevel"/>
+    <w:tmpl w:val="B98242A2"/>
+    <w:lvl w:ilvl="0" w:tplc="04090001">
+      <w:start w:val="1"/>
+      <w:numFmt w:val="bullet"/>
+      <w:lvlText w:val=""/>
+      <w:lvlJc w:val="left"/>
+      <w:pPr>
+        <w:ind w:left="720" w:hanging="360"/>
+      </w:pPr>
+      <w:rPr>
+        <w:rFonts w:ascii="Symbol" w:hAnsi="Symbol" w:hint="default"/>
+      </w:rPr>
+    </w:lvl>
+    <w:lvl w:ilvl="1" w:tplc="04090003" w:tentative="1">
+      <w:start w:val="1"/>
+      <w:numFmt w:val="bullet"/>
+      <w:lvlText w:val="o"/>
+      <w:lvlJc w:val="left"/>
+      <w:pPr>
+        <w:ind w:left="1440" w:hanging="360"/>
+      </w:pPr>
+      <w:rPr>
+        <w:rFonts w:ascii="Courier New" w:hAnsi="Courier New" w:cs="Courier New" w:hint="default"/>
+      </w:rPr>
+    </w:lvl>
+    <w:lvl w:ilvl="2" w:tplc="04090005" w:tentative="1">
+      <w:start w:val="1"/>
+      <w:numFmt w:val="bullet"/>
+      <w:lvlText w:val=""/>
+      <w:lvlJc w:val="left"/>
+      <w:pPr>
+        <w:ind w:left="2160" w:hanging="360"/>
+      </w:pPr>
+      <w:rPr>
+        <w:rFonts w:ascii="Wingdings" w:hAnsi="Wingdings" w:hint="default"/>
+      </w:rPr>
+    </w:lvl>
+    <w:lvl w:ilvl="3" w:tplc="04090001" w:tentative="1">
+      <w:start w:val="1"/>
+      <w:numFmt w:val="bullet"/>
+      <w:lvlText w:val=""/>
+      <w:lvlJc w:val="left"/>
+      <w:pPr>
+        <w:ind w:left="2880" w:hanging="360"/>
+      </w:pPr>
+      <w:rPr>
+        <w:rFonts w:ascii="Symbol" w:hAnsi="Symbol" w:hint="default"/>
+      </w:rPr>
+    </w:lvl>
+    <w:lvl w:ilvl="4" w:tplc="04090003" w:tentative="1">
+      <w:start w:val="1"/>
+      <w:numFmt w:val="bullet"/>
+      <w:lvlText w:val="o"/>
+      <w:lvlJc w:val="left"/>
+      <w:pPr>
+        <w:ind w:left="3600" w:hanging="360"/>
+      </w:pPr>
+      <w:rPr>
+        <w:rFonts w:ascii="Courier New" w:hAnsi="Courier New" w:cs="Courier New" w:hint="default"/>
+      </w:rPr>
+    </w:lvl>
+    <w:lvl w:ilvl="5" w:tplc="04090005" w:tentative="1">
+      <w:start w:val="1"/>
+      <w:numFmt w:val="bullet"/>
+      <w:lvlText w:val=""/>
+      <w:lvlJc w:val="left"/>
+      <w:pPr>
+        <w:ind w:left="4320" w:hanging="360"/>
+      </w:pPr>
+      <w:rPr>
+        <w:rFonts w:ascii="Wingdings" w:hAnsi="Wingdings" w:hint="default"/>
+      </w:rPr>
+    </w:lvl>
+    <w:lvl w:ilvl="6" w:tplc="04090001" w:tentative="1">
+      <w:start w:val="1"/>
+      <w:numFmt w:val="bullet"/>
+      <w:lvlText w:val=""/>
+      <w:lvlJc w:val="left"/>
+      <w:pPr>
+        <w:ind w:left="5040" w:hanging="360"/>
+      </w:pPr>
+      <w:rPr>
+        <w:rFonts w:ascii="Symbol" w:hAnsi="Symbol" w:hint="default"/>
+      </w:rPr>
+    </w:lvl>
+    <w:lvl w:ilvl="7" w:tplc="04090003" w:tentative="1">
+      <w:start w:val="1"/>
+      <w:numFmt w:val="bullet"/>
+      <w:lvlText w:val="o"/>
+      <w:lvlJc w:val="left"/>
+      <w:pPr>
+        <w:ind w:left="5760" w:hanging="360"/>
+      </w:pPr>
+      <w:rPr>
+        <w:rFonts w:ascii="Courier New" w:hAnsi="Courier New" w:cs="Courier New" w:hint="default"/>
+      </w:rPr>
+    </w:lvl>
+    <w:lvl w:ilvl="8" w:tplc="04090005" w:tentative="1">
+      <w:start w:val="1"/>
+      <w:numFmt w:val="bullet"/>
+      <w:lvlText w:val=""/>
+      <w:lvlJc w:val="left"/>
+      <w:pPr>
+        <w:ind w:left="6480" w:hanging="360"/>
+      </w:pPr>
+      <w:rPr>
+        <w:rFonts w:ascii="Wingdings" w:hAnsi="Wingdings" w:hint="default"/>
+      </w:rPr>
+    </w:lvl>
+  </w:abstractNum>
+  <w:abstractNum w:abstractNumId="8" w15:restartNumberingAfterBreak="0">
     <w:nsid w:val="4E3628B8"/>
     <w:multiLevelType w:val="hybridMultilevel"/>
     <w:tmpl w:val="B9DCB4B8"/>
@@ -7744,7 +8193,7 @@
       </w:pPr>
     </w:lvl>
   </w:abstractNum>
-  <w:abstractNum w:abstractNumId="6" w15:restartNumberingAfterBreak="0">
+  <w:abstractNum w:abstractNumId="9" w15:restartNumberingAfterBreak="0">
     <w:nsid w:val="4EF95A7B"/>
     <w:multiLevelType w:val="hybridMultilevel"/>
     <w:tmpl w:val="CBE47088"/>
@@ -7857,7 +8306,7 @@
       </w:rPr>
     </w:lvl>
   </w:abstractNum>
-  <w:abstractNum w:abstractNumId="7" w15:restartNumberingAfterBreak="0">
+  <w:abstractNum w:abstractNumId="10" w15:restartNumberingAfterBreak="0">
     <w:nsid w:val="727A07CA"/>
     <w:multiLevelType w:val="hybridMultilevel"/>
     <w:tmpl w:val="64209E7A"/>
@@ -7970,7 +8419,7 @@
       </w:rPr>
     </w:lvl>
   </w:abstractNum>
-  <w:abstractNum w:abstractNumId="8" w15:restartNumberingAfterBreak="0">
+  <w:abstractNum w:abstractNumId="11" w15:restartNumberingAfterBreak="0">
     <w:nsid w:val="78373B42"/>
     <w:multiLevelType w:val="hybridMultilevel"/>
     <w:tmpl w:val="45147746"/>
@@ -8083,7 +8532,7 @@
       </w:rPr>
     </w:lvl>
   </w:abstractNum>
-  <w:abstractNum w:abstractNumId="9" w15:restartNumberingAfterBreak="0">
+  <w:abstractNum w:abstractNumId="12" w15:restartNumberingAfterBreak="0">
     <w:nsid w:val="7F7D3DD9"/>
     <w:multiLevelType w:val="hybridMultilevel"/>
     <w:tmpl w:val="EA44DBA4"/>
@@ -8197,34 +8646,43 @@
     </w:lvl>
   </w:abstractNum>
   <w:num w:numId="1">
-    <w:abstractNumId w:val="7"/>
+    <w:abstractNumId w:val="10"/>
   </w:num>
   <w:num w:numId="2">
-    <w:abstractNumId w:val="2"/>
+    <w:abstractNumId w:val="3"/>
   </w:num>
   <w:num w:numId="3">
-    <w:abstractNumId w:val="3"/>
+    <w:abstractNumId w:val="5"/>
   </w:num>
   <w:num w:numId="4">
-    <w:abstractNumId w:val="5"/>
+    <w:abstractNumId w:val="8"/>
   </w:num>
   <w:num w:numId="5">
-    <w:abstractNumId w:val="9"/>
+    <w:abstractNumId w:val="12"/>
   </w:num>
   <w:num w:numId="6">
-    <w:abstractNumId w:val="4"/>
+    <w:abstractNumId w:val="6"/>
   </w:num>
   <w:num w:numId="7">
-    <w:abstractNumId w:val="8"/>
+    <w:abstractNumId w:val="11"/>
   </w:num>
   <w:num w:numId="8">
-    <w:abstractNumId w:val="6"/>
+    <w:abstractNumId w:val="9"/>
   </w:num>
   <w:num w:numId="9">
     <w:abstractNumId w:val="1"/>
   </w:num>
   <w:num w:numId="10">
     <w:abstractNumId w:val="0"/>
+  </w:num>
+  <w:num w:numId="11">
+    <w:abstractNumId w:val="7"/>
+  </w:num>
+  <w:num w:numId="12">
+    <w:abstractNumId w:val="4"/>
+  </w:num>
+  <w:num w:numId="13">
+    <w:abstractNumId w:val="2"/>
   </w:num>
 </w:numbering>
 </file>
@@ -8717,6 +9175,7 @@
   <w:style w:type="character" w:default="1" w:styleId="DefaultParagraphFont">
     <w:name w:val="Default Paragraph Font"/>
     <w:uiPriority w:val="1"/>
+    <w:semiHidden/>
     <w:unhideWhenUsed/>
   </w:style>
   <w:style w:type="table" w:default="1" w:styleId="TableNormal">
@@ -9232,7 +9691,7 @@
 </file>
 
 <file path=customXml/itemProps1.xml><?xml version="1.0" encoding="utf-8"?>
-<ds:datastoreItem xmlns:ds="http://schemas.openxmlformats.org/officeDocument/2006/customXml" ds:itemID="{D7311DE4-A1AD-4C04-AF82-715F52A36435}">
+<ds:datastoreItem xmlns:ds="http://schemas.openxmlformats.org/officeDocument/2006/customXml" ds:itemID="{39D1EAFD-E43C-461C-B03C-F17D84C8C0EA}">
   <ds:schemaRefs>
     <ds:schemaRef ds:uri="http://schemas.openxmlformats.org/officeDocument/2006/bibliography"/>
   </ds:schemaRefs>

</xml_diff>

<commit_message>
PowerDNS Recursor installs and is working.
</commit_message>
<xml_diff>
--- a/Doc/Cluster Notes.docx
+++ b/Doc/Cluster Notes.docx
@@ -3193,7 +3193,7 @@
           <v:shape id="_x0000_i1025" type="#_x0000_t75" style="width:556.5pt;height:438.75pt" o:ole="">
             <v:imagedata r:id="rId12" o:title=""/>
           </v:shape>
-          <o:OLEObject Type="Embed" ProgID="Visio.Drawing.15" ShapeID="_x0000_i1025" DrawAspect="Content" ObjectID="_1569147600" r:id="rId13"/>
+          <o:OLEObject Type="Embed" ProgID="Visio.Drawing.15" ShapeID="_x0000_i1025" DrawAspect="Content" ObjectID="_1569151540" r:id="rId13"/>
         </w:object>
       </w:r>
     </w:p>
@@ -6773,7 +6773,13 @@
     </w:p>
     <w:p>
       <w:r>
-        <w:t xml:space="preserve">This is a little hokey though, since this means that containers will need to mount </w:t>
+        <w:t xml:space="preserve">This is a little </w:t>
+      </w:r>
+      <w:r>
+        <w:t>hokey</w:t>
+      </w:r>
+      <w:r>
+        <w:t xml:space="preserve"> though, since this means that containers will need to mount </w:t>
       </w:r>
       <w:r>
         <w:rPr>
@@ -6802,10 +6808,7 @@
         <w:rPr>
           <w:rStyle w:val="EmphasizeChar"/>
         </w:rPr>
-        <w:t>PowerDNS Authoritative Server</w:t>
-      </w:r>
-      <w:r>
-        <w:t xml:space="preserve"> and </w:t>
+        <w:t xml:space="preserve">PowerDNS </w:t>
       </w:r>
       <w:r>
         <w:rPr>
@@ -6843,20 +6846,23 @@
     </w:p>
     <w:p>
       <w:r>
-        <w:object w:dxaOrig="10065" w:dyaOrig="8340">
-          <v:shape id="_x0000_i1032" type="#_x0000_t75" style="width:358.5pt;height:297.75pt" o:ole="">
+        <w:object w:dxaOrig="5761" w:dyaOrig="3031">
+          <v:shape id="_x0000_i1028" type="#_x0000_t75" style="width:234.75pt;height:123.75pt" o:ole="">
             <v:imagedata r:id="rId23" o:title=""/>
           </v:shape>
-          <o:OLEObject Type="Embed" ProgID="Visio.Drawing.15" ShapeID="_x0000_i1032" DrawAspect="Content" ObjectID="_1569147601" r:id="rId24"/>
+          <o:OLEObject Type="Embed" ProgID="Visio.Drawing.15" ShapeID="_x0000_i1028" DrawAspect="Content" ObjectID="_1569151541" r:id="rId24"/>
         </w:object>
       </w:r>
     </w:p>
     <w:p>
       <w:r>
-        <w:t>All manager and worker nodes configu</w:t>
-      </w:r>
-      <w:r>
-        <w:t>re PowerDNS Server and Recursor:</w:t>
+        <w:t xml:space="preserve">All manager and worker nodes </w:t>
+      </w:r>
+      <w:r>
+        <w:t>install</w:t>
+      </w:r>
+      <w:r>
+        <w:t xml:space="preserve"> PowerDNS Recursor:</w:t>
       </w:r>
     </w:p>
     <w:p>
@@ -6880,7 +6886,13 @@
         <w:t xml:space="preserve"> acts as the immediate upstream server</w:t>
       </w:r>
       <w:r>
-        <w:t xml:space="preserve"> for both host and containers running on that node.  Recursor is configured to listen on port 53 of the node’s private cluster address.</w:t>
+        <w:t xml:space="preserve"> for both host and containers running on that node.  Recursor is configured to listen on port 53 </w:t>
+      </w:r>
+      <w:r>
+        <w:t>on all of the node network interfaces</w:t>
+      </w:r>
+      <w:r>
+        <w:t>.</w:t>
       </w:r>
       <w:r>
         <w:br/>
@@ -6898,29 +6910,24 @@
         <w:rPr>
           <w:rStyle w:val="EmphasizeChar"/>
         </w:rPr>
-        <w:t>Server</w:t>
-      </w:r>
-      <w:r>
-        <w:t xml:space="preserve"> is also installed as a native service listening on the 127.0.0.1:53</w:t>
-      </w:r>
-      <w:r>
-        <w:t xml:space="preserve"> loopback interface and is configured to </w:t>
-      </w:r>
-      <w:r>
-        <w:t xml:space="preserve">use the BIND backend to resolve </w:t>
-      </w:r>
-      <w:r>
-        <w:rPr>
-          <w:rStyle w:val="EmphasizeChar"/>
-        </w:rPr>
-        <w:t>*.cluster</w:t>
-      </w:r>
-      <w:r>
-        <w:t xml:space="preserve"> related hostnames using ZONE files </w:t>
-      </w:r>
-      <w:r>
-        <w:lastRenderedPageBreak/>
-        <w:t>configured during cluster setup.</w:t>
+        <w:t>Recursor</w:t>
+      </w:r>
+      <w:r>
+        <w:t xml:space="preserve"> is configure</w:t>
+      </w:r>
+      <w:r>
+        <w:t>d to authoritatively respond to</w:t>
+      </w:r>
+      <w:r>
+        <w:t xml:space="preserve"> requests from </w:t>
+      </w:r>
+      <w:r>
+        <w:t>a custom hosts file (not located at /etc/hosts)</w:t>
+      </w:r>
+      <w:bookmarkStart w:id="0" w:name="_GoBack"/>
+      <w:bookmarkEnd w:id="0"/>
+      <w:r>
+        <w:t>.</w:t>
       </w:r>
       <w:r>
         <w:br/>
@@ -6935,16 +6942,22 @@
         </w:numPr>
       </w:pPr>
       <w:r>
-        <w:t xml:space="preserve">Recursor is configured to forward </w:t>
-      </w:r>
-      <w:r>
-        <w:rPr>
-          <w:rStyle w:val="EmphasizeChar"/>
-        </w:rPr>
-        <w:t>*.cluster</w:t>
-      </w:r>
-      <w:r>
-        <w:t xml:space="preserve"> requests to the local Server and forward any other requests to one or more upstream DNS servers.  </w:t>
+        <w:rPr>
+          <w:rStyle w:val="EmphasizeChar"/>
+        </w:rPr>
+        <w:t>Recursor</w:t>
+      </w:r>
+      <w:r>
+        <w:t xml:space="preserve"> is configured to</w:t>
+      </w:r>
+      <w:r>
+        <w:t xml:space="preserve"> use the upstream DNS servers specified in the cluster configuration (this defaults to the Google name servers at 8.8.8.8 and 8.8.4.4</w:t>
+      </w:r>
+      <w:r>
+        <w:t>)</w:t>
+      </w:r>
+      <w:r>
+        <w:t>.</w:t>
       </w:r>
       <w:r>
         <w:br/>
@@ -6959,7 +6972,19 @@
         </w:numPr>
       </w:pPr>
       <w:r>
-        <w:t>Manager nodes use the upstream DNS servers specified in the cluster configuration (this defaults to the Google name servers at 8.8.8.8 and 8.8.4.4.</w:t>
+        <w:t xml:space="preserve">The DNS resolver on every host node will be configured to use the local PowerDNS Recursor as </w:t>
+      </w:r>
+      <w:r>
+        <w:t>its</w:t>
+      </w:r>
+      <w:r>
+        <w:t xml:space="preserve"> upstream </w:t>
+      </w:r>
+      <w:r>
+        <w:t xml:space="preserve">DNS </w:t>
+      </w:r>
+      <w:r>
+        <w:t>server.</w:t>
       </w:r>
       <w:r>
         <w:br/>
@@ -6974,36 +6999,6 @@
         </w:numPr>
       </w:pPr>
       <w:r>
-        <w:t>By default, worker node Recursors use the cluster managers as their upstream DNS.  Optionally, worker nodes may also be configured to use the cluster’s upstream DNS servers directly instead of calling a manager.</w:t>
-      </w:r>
-      <w:r>
-        <w:br/>
-      </w:r>
-    </w:p>
-    <w:p>
-      <w:pPr>
-        <w:pStyle w:val="ListParagraph"/>
-        <w:numPr>
-          <w:ilvl w:val="0"/>
-          <w:numId w:val="12"/>
-        </w:numPr>
-      </w:pPr>
-      <w:r>
-        <w:t>The DNS resolver on every host node will be configured to use the local PowerDNS Recursor as the upstream server.</w:t>
-      </w:r>
-      <w:r>
-        <w:br/>
-      </w:r>
-    </w:p>
-    <w:p>
-      <w:pPr>
-        <w:pStyle w:val="ListParagraph"/>
-        <w:numPr>
-          <w:ilvl w:val="0"/>
-          <w:numId w:val="12"/>
-        </w:numPr>
-      </w:pPr>
-      <w:r>
         <w:t>The Recursors running on every cluster node are configured to accept requests only from well-defined private Internet subnets.</w:t>
       </w:r>
     </w:p>
@@ -7012,10 +7007,7 @@
         <w:t xml:space="preserve">This solution is pretty clean from an architectural perspective.  </w:t>
       </w:r>
       <w:r>
-        <w:t>A</w:t>
-      </w:r>
-      <w:r>
-        <w:t xml:space="preserve">ny DNS queries made by local host processes as well as by local containers will be received by the Recursor with </w:t>
+        <w:t xml:space="preserve">Any DNS queries made by local host processes as well as by local containers will be received by the Recursor with </w:t>
       </w:r>
       <w:r>
         <w:rPr>
@@ -7024,7 +7016,11 @@
         <w:t>*.cluster</w:t>
       </w:r>
       <w:r>
-        <w:t xml:space="preserve"> questions being forwarded to the Server and answered from the local zone files.  This gives the local Server the chance to answer with the node’s private IP address, accomplishing our primary goal.</w:t>
+        <w:t xml:space="preserve"> questions being </w:t>
+      </w:r>
+      <w:r>
+        <w:lastRenderedPageBreak/>
+        <w:t>answered from the local zone files.  This gives the local Server the chance to answer with the node’s private IP address, accomplishing our primary goal.</w:t>
       </w:r>
     </w:p>
     <w:p>
@@ -7142,10 +7138,7 @@
         <w:t>Chicken-and-egg issues.  The current implementation of running the PowerDNS Server as a native host process helps to avoid bootstrapping issues because the this service will be started very early during machine startup.  Running a dynamic DNS backend as a service or a straight container means that it may take some time for Docker actually start the service.</w:t>
       </w:r>
     </w:p>
-    <w:p>
-      <w:bookmarkStart w:id="0" w:name="_GoBack"/>
-      <w:bookmarkEnd w:id="0"/>
-    </w:p>
+    <w:p/>
     <w:sectPr>
       <w:pgSz w:w="12240" w:h="15840"/>
       <w:pgMar w:top="1440" w:right="1440" w:bottom="1440" w:left="1440" w:header="720" w:footer="720" w:gutter="0"/>
@@ -9691,7 +9684,7 @@
 </file>
 
 <file path=customXml/itemProps1.xml><?xml version="1.0" encoding="utf-8"?>
-<ds:datastoreItem xmlns:ds="http://schemas.openxmlformats.org/officeDocument/2006/customXml" ds:itemID="{39D1EAFD-E43C-461C-B03C-F17D84C8C0EA}">
+<ds:datastoreItem xmlns:ds="http://schemas.openxmlformats.org/officeDocument/2006/customXml" ds:itemID="{D96E6A10-3307-46E8-8B93-58B744CAB207}">
   <ds:schemaRefs>
     <ds:schemaRef ds:uri="http://schemas.openxmlformats.org/officeDocument/2006/bibliography"/>
   </ds:schemaRefs>

</xml_diff>

<commit_message>
[dns]: Dynamic DNS documentation and Consul record definitions.
</commit_message>
<xml_diff>
--- a/Doc/Cluster Notes.docx
+++ b/Doc/Cluster Notes.docx
@@ -3380,7 +3380,7 @@
           <v:shape id="_x0000_i1025" type="#_x0000_t75" style="width:564.75pt;height:444.75pt" o:ole="">
             <v:imagedata r:id="rId12" o:title=""/>
           </v:shape>
-          <o:OLEObject Type="Embed" ProgID="Visio.Drawing.15" ShapeID="_x0000_i1025" DrawAspect="Content" ObjectID="_1582185544" r:id="rId13"/>
+          <o:OLEObject Type="Embed" ProgID="Visio.Drawing.15" ShapeID="_x0000_i1025" DrawAspect="Content" ObjectID="_1582211404" r:id="rId13"/>
         </w:object>
       </w:r>
     </w:p>
@@ -4612,13 +4612,8 @@
       <w:r>
         <w:tab/>
       </w:r>
-      <w:proofErr w:type="spellStart"/>
-      <w:r>
-        <w:t>Latitude</w:t>
-      </w:r>
-      <w:proofErr w:type="spellEnd"/>
-      <w:r>
-        <w:t xml:space="preserve"> coordinate.</w:t>
+      <w:r>
+        <w:t>Latitude coordinate.</w:t>
       </w:r>
     </w:p>
     <w:p>
@@ -4634,13 +4629,8 @@
       <w:r>
         <w:tab/>
       </w:r>
-      <w:proofErr w:type="spellStart"/>
-      <w:r>
-        <w:t>Longitude</w:t>
-      </w:r>
-      <w:proofErr w:type="spellEnd"/>
-      <w:r>
-        <w:t xml:space="preserve"> coordinate.</w:t>
+      <w:r>
+        <w:t>Longitude coordinate.</w:t>
       </w:r>
     </w:p>
     <w:p>
@@ -4729,13 +4719,8 @@
       <w:r>
         <w:tab/>
       </w:r>
-      <w:proofErr w:type="spellStart"/>
-      <w:r>
-        <w:t>Continent</w:t>
-      </w:r>
-      <w:proofErr w:type="spellEnd"/>
-      <w:r>
-        <w:t xml:space="preserve"> related fields.</w:t>
+      <w:r>
+        <w:t>Continent related fields.</w:t>
       </w:r>
     </w:p>
     <w:p>
@@ -4807,14 +4792,26 @@
       </w:r>
       <w:r>
         <w:tab/>
-      </w:r>
+        <w:t>Country related fields.</w:t>
+      </w:r>
+    </w:p>
+    <w:p>
+      <w:pPr>
+        <w:ind w:left="2250" w:hanging="1530"/>
+      </w:pPr>
       <w:proofErr w:type="spellStart"/>
       <w:r>
-        <w:t>Country</w:t>
+        <w:rPr>
+          <w:rStyle w:val="EmphasizeChar"/>
+        </w:rPr>
+        <w:t>geoname_id</w:t>
       </w:r>
       <w:proofErr w:type="spellEnd"/>
       <w:r>
-        <w:t xml:space="preserve"> related fields.</w:t>
+        <w:tab/>
+      </w:r>
+      <w:r>
+        <w:t>Name ID.</w:t>
       </w:r>
     </w:p>
     <w:p>
@@ -4826,43 +4823,24 @@
         <w:rPr>
           <w:rStyle w:val="EmphasizeChar"/>
         </w:rPr>
-        <w:t>geoname_id</w:t>
+        <w:t>iso_code</w:t>
       </w:r>
       <w:proofErr w:type="spellEnd"/>
       <w:r>
         <w:tab/>
-      </w:r>
-      <w:r>
-        <w:t>Name ID.</w:t>
+        <w:t xml:space="preserve">Three character </w:t>
+      </w:r>
+      <w:r>
+        <w:t>ISO code</w:t>
+      </w:r>
+      <w:r>
+        <w:t>.</w:t>
       </w:r>
     </w:p>
     <w:p>
       <w:pPr>
         <w:ind w:left="2250" w:hanging="1530"/>
       </w:pPr>
-      <w:proofErr w:type="spellStart"/>
-      <w:r>
-        <w:rPr>
-          <w:rStyle w:val="EmphasizeChar"/>
-        </w:rPr>
-        <w:t>iso_code</w:t>
-      </w:r>
-      <w:proofErr w:type="spellEnd"/>
-      <w:r>
-        <w:tab/>
-        <w:t xml:space="preserve">Three character </w:t>
-      </w:r>
-      <w:r>
-        <w:t>ISO code</w:t>
-      </w:r>
-      <w:r>
-        <w:t>.</w:t>
-      </w:r>
-    </w:p>
-    <w:p>
-      <w:pPr>
-        <w:ind w:left="2250" w:hanging="1530"/>
-      </w:pPr>
       <w:r>
         <w:rPr>
           <w:rStyle w:val="EmphasizeChar"/>
@@ -4886,14 +4864,7 @@
       </w:r>
       <w:r>
         <w:tab/>
-      </w:r>
-      <w:proofErr w:type="spellStart"/>
-      <w:r>
-        <w:t>City</w:t>
-      </w:r>
-      <w:proofErr w:type="spellEnd"/>
-      <w:r>
-        <w:t xml:space="preserve"> related fields.</w:t>
+        <w:t>City related fields.</w:t>
       </w:r>
     </w:p>
     <w:p>
@@ -5164,13 +5135,77 @@
         </w:rPr>
         <w:tab/>
       </w:r>
+      <w:r>
+        <w:t xml:space="preserve">Device </w:t>
+      </w:r>
+      <w:r>
+        <w:t>name</w:t>
+      </w:r>
+      <w:r>
+        <w:t>.</w:t>
+      </w:r>
+    </w:p>
+    <w:p>
+      <w:pPr>
+        <w:ind w:left="2700" w:hanging="1980"/>
+      </w:pPr>
+      <w:r>
+        <w:rPr>
+          <w:rStyle w:val="EmphasizeChar"/>
+        </w:rPr>
+        <w:t>name</w:t>
+      </w:r>
+      <w:r>
+        <w:rPr>
+          <w:rStyle w:val="EmphasizeChar"/>
+        </w:rPr>
+        <w:tab/>
+      </w:r>
+      <w:r>
+        <w:t>Name</w:t>
+      </w:r>
+      <w:r>
+        <w:t xml:space="preserve"> of a known browser</w:t>
+      </w:r>
+      <w:r>
+        <w:t>.</w:t>
+      </w:r>
+    </w:p>
+    <w:p>
+      <w:pPr>
+        <w:ind w:left="2700" w:hanging="1980"/>
+      </w:pPr>
       <w:proofErr w:type="spellStart"/>
       <w:r>
-        <w:t>Device</w:t>
+        <w:rPr>
+          <w:rStyle w:val="EmphasizeChar"/>
+        </w:rPr>
+        <w:t>os</w:t>
+      </w:r>
+      <w:r>
+        <w:rPr>
+          <w:rStyle w:val="EmphasizeChar"/>
+        </w:rPr>
+        <w:t>_name</w:t>
       </w:r>
       <w:proofErr w:type="spellEnd"/>
       <w:r>
-        <w:t xml:space="preserve"> </w:t>
+        <w:rPr>
+          <w:rStyle w:val="EmphasizeChar"/>
+        </w:rPr>
+        <w:tab/>
+      </w:r>
+      <w:r>
+        <w:t>Operating system</w:t>
+      </w:r>
+      <w:r>
+        <w:t xml:space="preserve"> (</w:t>
+      </w:r>
+      <w:r>
+        <w:t>platform</w:t>
+      </w:r>
+      <w:r>
+        <w:t xml:space="preserve">) </w:t>
       </w:r>
       <w:r>
         <w:t>name</w:t>
@@ -5183,25 +5218,40 @@
       <w:pPr>
         <w:ind w:left="2700" w:hanging="1980"/>
       </w:pPr>
-      <w:r>
-        <w:rPr>
-          <w:rStyle w:val="EmphasizeChar"/>
-        </w:rPr>
-        <w:t>name</w:t>
-      </w:r>
-      <w:r>
-        <w:rPr>
-          <w:rStyle w:val="EmphasizeChar"/>
-        </w:rPr>
-        <w:tab/>
-      </w:r>
       <w:proofErr w:type="spellStart"/>
       <w:r>
-        <w:t>Name</w:t>
+        <w:rPr>
+          <w:rStyle w:val="EmphasizeChar"/>
+        </w:rPr>
+        <w:t>os</w:t>
+      </w:r>
+      <w:r>
+        <w:rPr>
+          <w:rStyle w:val="EmphasizeChar"/>
+        </w:rPr>
+        <w:t>_version</w:t>
       </w:r>
       <w:proofErr w:type="spellEnd"/>
       <w:r>
-        <w:t xml:space="preserve"> of a known browser</w:t>
+        <w:rPr>
+          <w:rStyle w:val="EmphasizeChar"/>
+        </w:rPr>
+        <w:tab/>
+      </w:r>
+      <w:r>
+        <w:t>Operating system</w:t>
+      </w:r>
+      <w:r>
+        <w:t xml:space="preserve"> (</w:t>
+      </w:r>
+      <w:r>
+        <w:t>platform</w:t>
+      </w:r>
+      <w:r>
+        <w:t xml:space="preserve">) </w:t>
+      </w:r>
+      <w:r>
+        <w:t>version</w:t>
       </w:r>
       <w:r>
         <w:t>.</w:t>
@@ -5211,111 +5261,20 @@
       <w:pPr>
         <w:ind w:left="2700" w:hanging="1980"/>
       </w:pPr>
-      <w:proofErr w:type="spellStart"/>
-      <w:r>
-        <w:rPr>
-          <w:rStyle w:val="EmphasizeChar"/>
-        </w:rPr>
-        <w:t>os</w:t>
-      </w:r>
-      <w:r>
-        <w:rPr>
-          <w:rStyle w:val="EmphasizeChar"/>
-        </w:rPr>
-        <w:t>_name</w:t>
-      </w:r>
-      <w:proofErr w:type="spellEnd"/>
-      <w:r>
-        <w:rPr>
-          <w:rStyle w:val="EmphasizeChar"/>
-        </w:rPr>
-        <w:tab/>
-      </w:r>
-      <w:r>
-        <w:t>Operating system</w:t>
-      </w:r>
-      <w:r>
-        <w:t xml:space="preserve"> (</w:t>
-      </w:r>
-      <w:r>
-        <w:t>platform</w:t>
-      </w:r>
-      <w:r>
-        <w:t xml:space="preserve">) </w:t>
-      </w:r>
-      <w:r>
-        <w:t>name</w:t>
-      </w:r>
-      <w:r>
-        <w:t>.</w:t>
-      </w:r>
-    </w:p>
-    <w:p>
-      <w:pPr>
-        <w:ind w:left="2700" w:hanging="1980"/>
-      </w:pPr>
-      <w:proofErr w:type="spellStart"/>
-      <w:r>
-        <w:rPr>
-          <w:rStyle w:val="EmphasizeChar"/>
-        </w:rPr>
-        <w:t>os</w:t>
-      </w:r>
-      <w:r>
-        <w:rPr>
-          <w:rStyle w:val="EmphasizeChar"/>
-        </w:rPr>
-        <w:t>_version</w:t>
-      </w:r>
-      <w:proofErr w:type="spellEnd"/>
-      <w:r>
-        <w:rPr>
-          <w:rStyle w:val="EmphasizeChar"/>
-        </w:rPr>
-        <w:tab/>
-      </w:r>
-      <w:r>
-        <w:t>Operating system</w:t>
-      </w:r>
-      <w:r>
-        <w:t xml:space="preserve"> (</w:t>
-      </w:r>
-      <w:r>
-        <w:t>platform</w:t>
-      </w:r>
-      <w:r>
-        <w:t xml:space="preserve">) </w:t>
-      </w:r>
-      <w:r>
+      <w:r>
+        <w:rPr>
+          <w:rStyle w:val="EmphasizeChar"/>
+        </w:rPr>
         <w:t>version</w:t>
       </w:r>
       <w:r>
-        <w:t>.</w:t>
-      </w:r>
-    </w:p>
-    <w:p>
-      <w:pPr>
-        <w:ind w:left="2700" w:hanging="1980"/>
-      </w:pPr>
-      <w:r>
-        <w:rPr>
-          <w:rStyle w:val="EmphasizeChar"/>
-        </w:rPr>
-        <w:t>version</w:t>
-      </w:r>
-      <w:r>
-        <w:rPr>
-          <w:rStyle w:val="EmphasizeChar"/>
-        </w:rPr>
-        <w:tab/>
-      </w:r>
-      <w:proofErr w:type="spellStart"/>
-      <w:r>
-        <w:t>Version</w:t>
-      </w:r>
-      <w:proofErr w:type="spellEnd"/>
-      <w:r>
-        <w:t xml:space="preserve"> of </w:t>
+        <w:rPr>
+          <w:rStyle w:val="EmphasizeChar"/>
+        </w:rPr>
+        <w:tab/>
+      </w:r>
+      <w:r>
+        <w:t xml:space="preserve">Version of </w:t>
       </w:r>
       <w:r>
         <w:t xml:space="preserve">a </w:t>
@@ -6665,13 +6624,8 @@
       <w:r>
         <w:tab/>
       </w:r>
-      <w:proofErr w:type="spellStart"/>
-      <w:r>
-        <w:t>Elasticsearch</w:t>
-      </w:r>
-      <w:proofErr w:type="spellEnd"/>
-      <w:r>
-        <w:t xml:space="preserve"> cluster node.</w:t>
+      <w:r>
+        <w:t>Elasticsearch cluster node.</w:t>
       </w:r>
     </w:p>
     <w:p>
@@ -7217,12 +7171,7 @@
     </w:p>
     <w:p>
       <w:r>
-        <w:t>Many of these host names need to resolve to the private IP address of the host node running the calling service or container.  For services like Consul, this works because each node has a Consul instance running which a member of the Consul cluster.  Other services have load balancers running on each node or will take advantage of the Docker ingress/mesh network (when that works).  The basic idea here is that applications can simply send traffic to the host node its running on and rely on Consul, a load balancer, or Docker to forward the traff</w:t>
-      </w:r>
-      <w:bookmarkStart w:id="0" w:name="_GoBack"/>
-      <w:bookmarkEnd w:id="0"/>
-      <w:r>
-        <w:t>ic to a functioning service somewhere in the cluster.</w:t>
+        <w:t>Many of these host names need to resolve to the private IP address of the host node running the calling service or container.  For services like Consul, this works because each node has a Consul instance running which a member of the Consul cluster.  Other services have load balancers running on each node or will take advantage of the Docker ingress/mesh network (when that works).  The basic idea here is that applications can simply send traffic to the host node its running on and rely on Consul, a load balancer, or Docker to forward the traffic to a functioning service somewhere in the cluster.</w:t>
       </w:r>
     </w:p>
     <w:p>
@@ -7453,28 +7402,18 @@
       <w:r>
         <w:t xml:space="preserve"> </w:t>
       </w:r>
-      <w:proofErr w:type="spellStart"/>
-      <w:r>
-        <w:rPr>
-          <w:rStyle w:val="EmphasizeChar"/>
-        </w:rPr>
-        <w:t>PowerDNS</w:t>
-      </w:r>
-      <w:proofErr w:type="spellEnd"/>
-      <w:r>
-        <w:rPr>
-          <w:rStyle w:val="EmphasizeChar"/>
-        </w:rPr>
-        <w:t xml:space="preserve"> </w:t>
-      </w:r>
-      <w:proofErr w:type="spellStart"/>
+      <w:r>
+        <w:rPr>
+          <w:rStyle w:val="EmphasizeChar"/>
+        </w:rPr>
+        <w:t xml:space="preserve">PowerDNS </w:t>
+      </w:r>
       <w:r>
         <w:rPr>
           <w:rStyle w:val="EmphasizeChar"/>
         </w:rPr>
         <w:t>Recursor</w:t>
       </w:r>
-      <w:proofErr w:type="spellEnd"/>
       <w:r>
         <w:t xml:space="preserve"> to</w:t>
       </w:r>
@@ -7509,7 +7448,7 @@
           <v:shape id="_x0000_i1026" type="#_x0000_t75" style="width:234.75pt;height:123.75pt" o:ole="">
             <v:imagedata r:id="rId23" o:title=""/>
           </v:shape>
-          <o:OLEObject Type="Embed" ProgID="Visio.Drawing.15" ShapeID="_x0000_i1026" DrawAspect="Content" ObjectID="_1582185545" r:id="rId24"/>
+          <o:OLEObject Type="Embed" ProgID="Visio.Drawing.15" ShapeID="_x0000_i1026" DrawAspect="Content" ObjectID="_1582211405" r:id="rId24"/>
         </w:object>
       </w:r>
     </w:p>
@@ -7530,23 +7469,7 @@
         <w:t>install</w:t>
       </w:r>
       <w:r>
-        <w:t xml:space="preserve"> </w:t>
-      </w:r>
-      <w:proofErr w:type="spellStart"/>
-      <w:r>
-        <w:t>PowerDNS</w:t>
-      </w:r>
-      <w:proofErr w:type="spellEnd"/>
-      <w:r>
-        <w:t xml:space="preserve"> </w:t>
-      </w:r>
-      <w:proofErr w:type="spellStart"/>
-      <w:r>
-        <w:t>Recursor</w:t>
-      </w:r>
-      <w:proofErr w:type="spellEnd"/>
-      <w:r>
-        <w:t>:</w:t>
+        <w:t xml:space="preserve"> PowerDNS Recursor:</w:t>
       </w:r>
     </w:p>
     <w:p>
@@ -7557,14 +7480,12 @@
           <w:numId w:val="12"/>
         </w:numPr>
       </w:pPr>
-      <w:proofErr w:type="spellStart"/>
       <w:r>
         <w:rPr>
           <w:rStyle w:val="EmphasizeChar"/>
         </w:rPr>
         <w:t>Recursor</w:t>
       </w:r>
-      <w:proofErr w:type="spellEnd"/>
       <w:r>
         <w:t xml:space="preserve"> is installed as a native host service on each node and</w:t>
       </w:r>
@@ -7572,15 +7493,7 @@
         <w:t xml:space="preserve"> acts as the immediate upstream server</w:t>
       </w:r>
       <w:r>
-        <w:t xml:space="preserve"> for both host and containers running on that node.  </w:t>
-      </w:r>
-      <w:proofErr w:type="spellStart"/>
-      <w:r>
-        <w:t>Recursor</w:t>
-      </w:r>
-      <w:proofErr w:type="spellEnd"/>
-      <w:r>
-        <w:t xml:space="preserve"> is configured to listen on port 53 </w:t>
+        <w:t xml:space="preserve"> for both host and containers running on that node.  Recursor is configured to listen on port 53 </w:t>
       </w:r>
       <w:r>
         <w:t>on all of the node network interfaces</w:t>
@@ -7600,14 +7513,12 @@
           <w:numId w:val="12"/>
         </w:numPr>
       </w:pPr>
-      <w:proofErr w:type="spellStart"/>
       <w:r>
         <w:rPr>
           <w:rStyle w:val="EmphasizeChar"/>
         </w:rPr>
         <w:t>Recursor</w:t>
       </w:r>
-      <w:proofErr w:type="spellEnd"/>
       <w:r>
         <w:t xml:space="preserve"> is configure</w:t>
       </w:r>
@@ -7615,7 +7526,21 @@
         <w:t>d to authoritatively respond to</w:t>
       </w:r>
       <w:r>
-        <w:t xml:space="preserve"> requests from </w:t>
+        <w:t xml:space="preserve"> requests</w:t>
+      </w:r>
+      <w:r>
+        <w:t xml:space="preserve"> for domains that match </w:t>
+      </w:r>
+      <w:proofErr w:type="gramStart"/>
+      <w:r>
+        <w:rPr>
+          <w:rStyle w:val="EmphasizeChar"/>
+        </w:rPr>
+        <w:t>*.cluster</w:t>
+      </w:r>
+      <w:proofErr w:type="gramEnd"/>
+      <w:r>
+        <w:t xml:space="preserve"> from </w:t>
       </w:r>
       <w:r>
         <w:t xml:space="preserve">a custom hosts file: </w:t>
@@ -7684,22 +7609,37 @@
           <w:numId w:val="12"/>
         </w:numPr>
       </w:pPr>
-      <w:proofErr w:type="spellStart"/>
       <w:r>
         <w:rPr>
           <w:rStyle w:val="EmphasizeChar"/>
         </w:rPr>
         <w:t>Recursor</w:t>
       </w:r>
-      <w:proofErr w:type="spellEnd"/>
       <w:r>
         <w:t xml:space="preserve"> is configured to</w:t>
       </w:r>
       <w:r>
-        <w:t xml:space="preserve"> use the upstream DNS servers specified in the cluster configuration (this defaults to the Google name servers at 8.8.8.8 and 8.8.4.4</w:t>
-      </w:r>
-      <w:r>
-        <w:t>)</w:t>
+        <w:t xml:space="preserve"> use </w:t>
+      </w:r>
+      <w:r>
+        <w:rPr>
+          <w:rStyle w:val="EmphasizeChar"/>
+        </w:rPr>
+        <w:t>PowerDNS Server</w:t>
+      </w:r>
+      <w:r>
+        <w:t xml:space="preserve"> installed as cluster managers </w:t>
+      </w:r>
+      <w:proofErr w:type="gramStart"/>
+      <w:r>
+        <w:t xml:space="preserve">as </w:t>
+      </w:r>
+      <w:r>
+        <w:t xml:space="preserve"> upstream</w:t>
+      </w:r>
+      <w:proofErr w:type="gramEnd"/>
+      <w:r>
+        <w:t xml:space="preserve"> DNS servers</w:t>
       </w:r>
       <w:r>
         <w:t>.</w:t>
@@ -7717,35 +7657,42 @@
         </w:numPr>
       </w:pPr>
       <w:r>
-        <w:t xml:space="preserve">The DNS resolver on every host node will be configured to use the local </w:t>
+        <w:t>The manager Pow</w:t>
+      </w:r>
+      <w:r>
+        <w:t xml:space="preserve">erDNS servers are configured use a remote backend to submit queries to the </w:t>
+      </w:r>
+      <w:r>
+        <w:rPr>
+          <w:rStyle w:val="EmphasizeChar"/>
+        </w:rPr>
+        <w:t>neon-</w:t>
       </w:r>
       <w:proofErr w:type="spellStart"/>
       <w:r>
-        <w:t>PowerDNS</w:t>
+        <w:rPr>
+          <w:rStyle w:val="EmphasizeChar"/>
+        </w:rPr>
+        <w:t>dns</w:t>
       </w:r>
       <w:proofErr w:type="spellEnd"/>
       <w:r>
+        <w:t xml:space="preserve"> service</w:t>
+      </w:r>
+      <w:r>
         <w:t xml:space="preserve"> </w:t>
       </w:r>
-      <w:proofErr w:type="spellStart"/>
-      <w:r>
-        <w:t>Recursor</w:t>
-      </w:r>
-      <w:proofErr w:type="spellEnd"/>
-      <w:r>
-        <w:t xml:space="preserve"> as </w:t>
-      </w:r>
-      <w:r>
-        <w:t>its</w:t>
-      </w:r>
-      <w:r>
-        <w:t xml:space="preserve"> upstream </w:t>
-      </w:r>
-      <w:r>
-        <w:t xml:space="preserve">DNS </w:t>
-      </w:r>
-      <w:r>
-        <w:t>server.</w:t>
+      <w:r>
+        <w:t xml:space="preserve">or to forward requests to upstream servers </w:t>
+      </w:r>
+      <w:r>
+        <w:t>specified in the cluster configuration (this defaults to the Google name servers at 8.8.8.8 and 8.8.4.4</w:t>
+      </w:r>
+      <w:r>
+        <w:t>)</w:t>
+      </w:r>
+      <w:r>
+        <w:t>.</w:t>
       </w:r>
       <w:r>
         <w:br/>
@@ -7760,177 +7707,25 @@
         </w:numPr>
       </w:pPr>
       <w:r>
-        <w:t xml:space="preserve">The </w:t>
-      </w:r>
-      <w:proofErr w:type="spellStart"/>
-      <w:r>
-        <w:t>Recursors</w:t>
-      </w:r>
-      <w:proofErr w:type="spellEnd"/>
-      <w:r>
-        <w:t xml:space="preserve"> running on </w:t>
-      </w:r>
-      <w:r>
-        <w:t>each</w:t>
-      </w:r>
-      <w:r>
-        <w:t xml:space="preserve"> cluster node are configured to accept requests only from well-defined private Internet subnets.</w:t>
-      </w:r>
-    </w:p>
-    <w:p>
-      <w:r>
-        <w:t xml:space="preserve">This solution is pretty clean from an architectural perspective.  </w:t>
-      </w:r>
-      <w:r>
-        <w:t xml:space="preserve">Any DNS queries made by local host processes as well as by local containers will be received by the </w:t>
-      </w:r>
-      <w:proofErr w:type="spellStart"/>
-      <w:r>
-        <w:t>Recursor</w:t>
-      </w:r>
-      <w:proofErr w:type="spellEnd"/>
-      <w:r>
-        <w:t xml:space="preserve"> with </w:t>
-      </w:r>
-      <w:proofErr w:type="gramStart"/>
-      <w:r>
-        <w:rPr>
-          <w:rStyle w:val="EmphasizeChar"/>
-        </w:rPr>
-        <w:t>*.cluster</w:t>
-      </w:r>
-      <w:proofErr w:type="gramEnd"/>
-      <w:r>
-        <w:t xml:space="preserve"> questions being answered from the local zone files.  This gives the local Server the chance to answer with the node’s private IP address, accomplishing our primary goal.</w:t>
-      </w:r>
-    </w:p>
-    <w:p>
-      <w:r>
-        <w:t xml:space="preserve">Removing the </w:t>
-      </w:r>
-      <w:r>
-        <w:rPr>
-          <w:rStyle w:val="CodeChar"/>
-        </w:rPr>
-        <w:t>/</w:t>
-      </w:r>
-      <w:proofErr w:type="spellStart"/>
-      <w:r>
-        <w:rPr>
-          <w:rStyle w:val="CodeChar"/>
-        </w:rPr>
-        <w:t>etc</w:t>
-      </w:r>
-      <w:proofErr w:type="spellEnd"/>
-      <w:r>
-        <w:rPr>
-          <w:rStyle w:val="CodeChar"/>
-        </w:rPr>
-        <w:t>/neoncluster/</w:t>
-      </w:r>
-      <w:proofErr w:type="spellStart"/>
-      <w:r>
-        <w:rPr>
-          <w:rStyle w:val="CodeChar"/>
-        </w:rPr>
-        <w:t>env</w:t>
-      </w:r>
-      <w:proofErr w:type="spellEnd"/>
-      <w:r>
-        <w:rPr>
-          <w:rStyle w:val="CodeChar"/>
-        </w:rPr>
-        <w:t>-host</w:t>
-      </w:r>
-      <w:r>
-        <w:t xml:space="preserve"> file means that containers</w:t>
-      </w:r>
-      <w:r>
-        <w:t xml:space="preserve"> </w:t>
-      </w:r>
-      <w:r>
-        <w:t>will no longer be able to m</w:t>
-      </w:r>
-      <w:r>
-        <w:t>o</w:t>
-      </w:r>
-      <w:r>
-        <w:t>unt this file to load</w:t>
-      </w:r>
-      <w:r>
-        <w:t xml:space="preserve"> host related</w:t>
-      </w:r>
-      <w:r>
-        <w:t xml:space="preserve"> </w:t>
-      </w:r>
-      <w:r>
-        <w:t>environment variables</w:t>
-      </w:r>
-      <w:r>
-        <w:t>.</w:t>
-      </w:r>
-    </w:p>
-    <w:p>
-      <w:pPr>
-        <w:pStyle w:val="Heading2"/>
-      </w:pPr>
-      <w:r>
-        <w:t>Future – Dynamic DNS</w:t>
-      </w:r>
-    </w:p>
-    <w:p>
-      <w:r>
-        <w:t>At some point in the future, i</w:t>
-      </w:r>
-      <w:r>
-        <w:t xml:space="preserve">t would be interesting to add </w:t>
-      </w:r>
-      <w:r>
-        <w:t xml:space="preserve">dynamic DNS </w:t>
-      </w:r>
-      <w:r>
-        <w:t xml:space="preserve">capabilities.  The basic idea here is to use </w:t>
-      </w:r>
-      <w:proofErr w:type="spellStart"/>
-      <w:r>
-        <w:t>PowerDNS</w:t>
-      </w:r>
-      <w:proofErr w:type="spellEnd"/>
-      <w:r>
-        <w:t xml:space="preserve"> Server plus a custom remote backend to DNS answers f</w:t>
-      </w:r>
-      <w:r>
-        <w:t>rom host state persisted to Consul with this remote backend running as a Docker service on the manager nodes.  An additional service would be deployed that maintains the host state in Consul by performing health checks, etc.</w:t>
-      </w:r>
-    </w:p>
-    <w:p>
-      <w:r>
-        <w:lastRenderedPageBreak/>
-        <w:t xml:space="preserve">The big design question here is how flexible to make this.  An easy approach would be to define another TLD like </w:t>
-      </w:r>
-      <w:proofErr w:type="gramStart"/>
-      <w:r>
-        <w:rPr>
-          <w:rStyle w:val="EmphasizeChar"/>
-        </w:rPr>
-        <w:t>*.dynamic</w:t>
-      </w:r>
-      <w:proofErr w:type="gramEnd"/>
-      <w:r>
-        <w:t xml:space="preserve"> and have the manager </w:t>
-      </w:r>
-      <w:proofErr w:type="spellStart"/>
-      <w:r>
-        <w:t>Recursors</w:t>
-      </w:r>
-      <w:proofErr w:type="spellEnd"/>
-      <w:r>
-        <w:t xml:space="preserve"> forward these requests to the local Docker service.  It sure would be nice though to avoid this constraint and enable dynamic resolution on any host name.</w:t>
-      </w:r>
-    </w:p>
-    <w:p>
-      <w:r>
-        <w:t>Here are some of the problems to consider:</w:t>
+        <w:t xml:space="preserve">The DNS resolver on every host node will be configured to use the local PowerDNS Recursor as </w:t>
+      </w:r>
+      <w:r>
+        <w:t>its</w:t>
+      </w:r>
+      <w:r>
+        <w:t xml:space="preserve"> upstream </w:t>
+      </w:r>
+      <w:r>
+        <w:t xml:space="preserve">DNS </w:t>
+      </w:r>
+      <w:r>
+        <w:t>server.</w:t>
+      </w:r>
+      <w:r>
+        <w:t xml:space="preserve">  Local Docker daemons will also be configured to use the local recursor by default to resolve container DNS queries.</w:t>
+      </w:r>
+      <w:r>
+        <w:br/>
       </w:r>
     </w:p>
     <w:p>
@@ -7938,9 +7733,29 @@
         <w:pStyle w:val="ListParagraph"/>
         <w:numPr>
           <w:ilvl w:val="0"/>
-          <w:numId w:val="13"/>
+          <w:numId w:val="12"/>
         </w:numPr>
       </w:pPr>
+      <w:r>
+        <w:t>The R</w:t>
+      </w:r>
+      <w:r>
+        <w:t xml:space="preserve">ecursors running on </w:t>
+      </w:r>
+      <w:r>
+        <w:t>each</w:t>
+      </w:r>
+      <w:r>
+        <w:t xml:space="preserve"> cluster node are configured to accept requests only from well-defined private Internet subnets.</w:t>
+      </w:r>
+    </w:p>
+    <w:p>
+      <w:r>
+        <w:t xml:space="preserve">This solution is pretty clean from an architectural perspective.  </w:t>
+      </w:r>
+      <w:r>
+        <w:t xml:space="preserve">Any DNS queries made by local host processes as well as by local containers will be received by the Recursor with </w:t>
+      </w:r>
       <w:proofErr w:type="gramStart"/>
       <w:r>
         <w:rPr>
@@ -7950,70 +7765,560 @@
       </w:r>
       <w:proofErr w:type="gramEnd"/>
       <w:r>
-        <w:t xml:space="preserve"> requests are currently resolved statically by a local </w:t>
+        <w:t xml:space="preserve"> questions being answered from the local zone files.  This gives the local Server the chance to answer with the node’s private IP address, accomplishing our primary goal.</w:t>
+      </w:r>
+      <w:r>
+        <w:t xml:space="preserve">  Other requests will be forwarded to the PowerDNS servers running on the masters</w:t>
+      </w:r>
+      <w:r>
+        <w:t>, which will perform a dynamic lookup or forward the query upstream.</w:t>
+      </w:r>
+    </w:p>
+    <w:p>
+      <w:pPr>
+        <w:pStyle w:val="Heading2"/>
+      </w:pPr>
+      <w:r>
+        <w:t>Dynamic DNS</w:t>
+      </w:r>
+    </w:p>
+    <w:p>
+      <w:r>
+        <w:t>The basic idea here is to use PowerDNS Server plus a custom remote backend to DNS answers f</w:t>
+      </w:r>
+      <w:r>
+        <w:t>rom host state persisted to Consul with this remote backend running as a Docker</w:t>
+      </w:r>
+      <w:r>
+        <w:t xml:space="preserve"> service on the manager nodes.</w:t>
+      </w:r>
+    </w:p>
+    <w:p>
+      <w:r>
+        <w:t>We’re going to implement this using two new services:</w:t>
+      </w:r>
+    </w:p>
+    <w:p>
+      <w:pPr>
+        <w:ind w:left="2340" w:hanging="1800"/>
+      </w:pPr>
+      <w:r>
+        <w:rPr>
+          <w:rStyle w:val="EmphasizeChar"/>
+        </w:rPr>
+        <w:lastRenderedPageBreak/>
+        <w:t>neon-</w:t>
       </w:r>
       <w:proofErr w:type="spellStart"/>
       <w:r>
-        <w:t>PowerDNS</w:t>
+        <w:rPr>
+          <w:rStyle w:val="EmphasizeChar"/>
+        </w:rPr>
+        <w:t>dns</w:t>
       </w:r>
       <w:proofErr w:type="spellEnd"/>
       <w:r>
-        <w:t xml:space="preserve"> Server.  We’d need to figure out a way to forward lookups that failed to the upstream dynamic DNS.</w:t>
-      </w:r>
-      <w:r>
+        <w:tab/>
+        <w:t>This Docker service is deployed on the manager nodes and exposes a PowerDNS Remote backend compatible HTTP interface</w:t>
+      </w:r>
+      <w:r>
+        <w:t xml:space="preserve"> that performs dynamic DNS lookups.</w:t>
+      </w:r>
+      <w:r>
+        <w:t xml:space="preserve">  This interface is exposed on the swarm ingress/mesh network on port 5009.</w:t>
+      </w:r>
+    </w:p>
+    <w:p>
+      <w:pPr>
+        <w:ind w:left="2340" w:hanging="1800"/>
+      </w:pPr>
+      <w:r>
+        <w:rPr>
+          <w:rStyle w:val="EmphasizeChar"/>
+        </w:rPr>
+        <w:t>neon-</w:t>
+      </w:r>
+      <w:proofErr w:type="spellStart"/>
+      <w:r>
+        <w:rPr>
+          <w:rStyle w:val="EmphasizeChar"/>
+        </w:rPr>
+        <w:t>dns</w:t>
+      </w:r>
+      <w:proofErr w:type="spellEnd"/>
+      <w:r>
+        <w:rPr>
+          <w:rStyle w:val="EmphasizeChar"/>
+        </w:rPr>
+        <w:t>-</w:t>
+      </w:r>
+      <w:r>
+        <w:rPr>
+          <w:rStyle w:val="EmphasizeChar"/>
+        </w:rPr>
+        <w:t>health</w:t>
+      </w:r>
+      <w:r>
+        <w:tab/>
+      </w:r>
+      <w:r>
+        <w:t>A single replica of this service is deployed, typically on the cluster managers).</w:t>
+      </w:r>
+      <w:r>
+        <w:t xml:space="preserve">  This service performs health checks on DNS target endpoints as well as </w:t>
+      </w:r>
+      <w:r>
+        <w:t>resolving</w:t>
+      </w:r>
+      <w:r>
+        <w:t xml:space="preserve"> </w:t>
+      </w:r>
+      <w:r>
+        <w:t xml:space="preserve">cluster node </w:t>
+      </w:r>
+      <w:r>
+        <w:t xml:space="preserve">groups </w:t>
+      </w:r>
+      <w:r>
+        <w:t xml:space="preserve">into the set of currently valid DNS answers. </w:t>
+      </w:r>
+    </w:p>
+    <w:p>
+      <w:r>
+        <w:t>Both</w:t>
+      </w:r>
+      <w:r>
+        <w:t xml:space="preserve"> services reference </w:t>
+      </w:r>
+      <w:r>
+        <w:t>access DNS state in Consul at:</w:t>
+      </w:r>
+    </w:p>
+    <w:p>
+      <w:pPr>
+        <w:keepNext/>
+        <w:ind w:left="720"/>
+        <w:rPr>
+          <w:rFonts w:ascii="Consolas" w:hAnsi="Consolas"/>
+          <w:color w:val="538135" w:themeColor="accent6" w:themeShade="BF"/>
+          <w:sz w:val="19"/>
+          <w:szCs w:val="19"/>
+        </w:rPr>
+      </w:pPr>
+      <w:proofErr w:type="spellStart"/>
+      <w:r>
+        <w:rPr>
+          <w:rFonts w:ascii="Consolas" w:hAnsi="Consolas"/>
+          <w:color w:val="538135" w:themeColor="accent6" w:themeShade="BF"/>
+          <w:sz w:val="19"/>
+          <w:szCs w:val="19"/>
+        </w:rPr>
+        <w:t>dns</w:t>
+      </w:r>
+      <w:proofErr w:type="spellEnd"/>
+      <w:r>
+        <w:rPr>
+          <w:rFonts w:ascii="Consolas" w:hAnsi="Consolas"/>
+          <w:color w:val="538135" w:themeColor="accent6" w:themeShade="BF"/>
+          <w:sz w:val="19"/>
+          <w:szCs w:val="19"/>
+        </w:rPr>
+        <w:t>:</w:t>
+      </w:r>
+      <w:r>
+        <w:rPr>
+          <w:rFonts w:ascii="Consolas" w:hAnsi="Consolas"/>
+          <w:color w:val="538135" w:themeColor="accent6" w:themeShade="BF"/>
+          <w:sz w:val="19"/>
+          <w:szCs w:val="19"/>
+        </w:rPr>
         <w:br/>
       </w:r>
-    </w:p>
-    <w:p>
-      <w:pPr>
-        <w:pStyle w:val="ListParagraph"/>
-        <w:numPr>
-          <w:ilvl w:val="0"/>
-          <w:numId w:val="13"/>
-        </w:numPr>
-      </w:pPr>
-      <w:r>
-        <w:t xml:space="preserve">Chicken-and-egg issues.  The current implementation of running the </w:t>
+      <w:r>
+        <w:rPr>
+          <w:rFonts w:ascii="Consolas" w:hAnsi="Consolas"/>
+          <w:color w:val="538135" w:themeColor="accent6" w:themeShade="BF"/>
+          <w:sz w:val="19"/>
+          <w:szCs w:val="19"/>
+        </w:rPr>
+        <w:t xml:space="preserve">    </w:t>
+      </w:r>
+      <w:r>
+        <w:rPr>
+          <w:rFonts w:ascii="Consolas" w:hAnsi="Consolas"/>
+          <w:color w:val="538135" w:themeColor="accent6" w:themeShade="BF"/>
+          <w:sz w:val="19"/>
+          <w:szCs w:val="19"/>
+        </w:rPr>
+        <w:t>targets:</w:t>
+      </w:r>
+      <w:r>
+        <w:rPr>
+          <w:rFonts w:ascii="Consolas" w:hAnsi="Consolas"/>
+          <w:color w:val="538135" w:themeColor="accent6" w:themeShade="BF"/>
+          <w:sz w:val="19"/>
+          <w:szCs w:val="19"/>
+        </w:rPr>
+        <w:br/>
+        <w:t xml:space="preserve">    </w:t>
+      </w:r>
+      <w:r>
+        <w:rPr>
+          <w:rFonts w:ascii="Consolas" w:hAnsi="Consolas"/>
+          <w:color w:val="538135" w:themeColor="accent6" w:themeShade="BF"/>
+          <w:sz w:val="19"/>
+          <w:szCs w:val="19"/>
+        </w:rPr>
+        <w:t xml:space="preserve">    </w:t>
+      </w:r>
+      <w:r>
+        <w:rPr>
+          <w:rFonts w:ascii="Consolas" w:hAnsi="Consolas"/>
+          <w:color w:val="538135" w:themeColor="accent6" w:themeShade="BF"/>
+          <w:sz w:val="19"/>
+          <w:szCs w:val="19"/>
+        </w:rPr>
+        <w:t>registry.mycluster.com-A</w:t>
+      </w:r>
+      <w:r>
+        <w:rPr>
+          <w:rFonts w:ascii="Consolas" w:hAnsi="Consolas"/>
+          <w:color w:val="538135" w:themeColor="accent6" w:themeShade="BF"/>
+          <w:sz w:val="19"/>
+          <w:szCs w:val="19"/>
+        </w:rPr>
+        <w:br/>
+        <w:t xml:space="preserve">        mysite1.com-A</w:t>
+      </w:r>
+      <w:r>
+        <w:rPr>
+          <w:rFonts w:ascii="Consolas" w:hAnsi="Consolas"/>
+          <w:color w:val="538135" w:themeColor="accent6" w:themeShade="BF"/>
+          <w:sz w:val="19"/>
+          <w:szCs w:val="19"/>
+        </w:rPr>
+        <w:br/>
+        <w:t xml:space="preserve">        mysite2.com-A</w:t>
+      </w:r>
+      <w:r>
+        <w:rPr>
+          <w:rFonts w:ascii="Consolas" w:hAnsi="Consolas"/>
+          <w:color w:val="538135" w:themeColor="accent6" w:themeShade="BF"/>
+          <w:sz w:val="19"/>
+          <w:szCs w:val="19"/>
+        </w:rPr>
+        <w:br/>
+        <w:t xml:space="preserve">  </w:t>
+      </w:r>
+      <w:r>
+        <w:rPr>
+          <w:rFonts w:ascii="Consolas" w:hAnsi="Consolas"/>
+          <w:color w:val="538135" w:themeColor="accent6" w:themeShade="BF"/>
+          <w:sz w:val="19"/>
+          <w:szCs w:val="19"/>
+        </w:rPr>
+        <w:t xml:space="preserve">  </w:t>
+      </w:r>
+      <w:r>
+        <w:rPr>
+          <w:rFonts w:ascii="Consolas" w:hAnsi="Consolas"/>
+          <w:color w:val="538135" w:themeColor="accent6" w:themeShade="BF"/>
+          <w:sz w:val="19"/>
+          <w:szCs w:val="19"/>
+        </w:rPr>
+        <w:t>answers:</w:t>
+      </w:r>
+      <w:r>
+        <w:rPr>
+          <w:rFonts w:ascii="Consolas" w:hAnsi="Consolas"/>
+          <w:color w:val="538135" w:themeColor="accent6" w:themeShade="BF"/>
+          <w:sz w:val="19"/>
+          <w:szCs w:val="19"/>
+        </w:rPr>
+        <w:br/>
+        <w:t xml:space="preserve">       </w:t>
+      </w:r>
+      <w:r>
+        <w:rPr>
+          <w:rFonts w:ascii="Consolas" w:hAnsi="Consolas"/>
+          <w:color w:val="538135" w:themeColor="accent6" w:themeShade="BF"/>
+          <w:sz w:val="19"/>
+          <w:szCs w:val="19"/>
+        </w:rPr>
+        <w:t xml:space="preserve"> </w:t>
+      </w:r>
+      <w:r>
+        <w:rPr>
+          <w:rFonts w:ascii="Consolas" w:hAnsi="Consolas"/>
+          <w:color w:val="538135" w:themeColor="accent6" w:themeShade="BF"/>
+          <w:sz w:val="19"/>
+          <w:szCs w:val="19"/>
+        </w:rPr>
+        <w:t>registry.mycluster.com-A</w:t>
+      </w:r>
+      <w:r>
+        <w:rPr>
+          <w:rFonts w:ascii="Consolas" w:hAnsi="Consolas"/>
+          <w:color w:val="538135" w:themeColor="accent6" w:themeShade="BF"/>
+          <w:sz w:val="19"/>
+          <w:szCs w:val="19"/>
+        </w:rPr>
+        <w:br/>
+      </w:r>
+      <w:r>
+        <w:rPr>
+          <w:rFonts w:ascii="Consolas" w:hAnsi="Consolas"/>
+          <w:color w:val="538135" w:themeColor="accent6" w:themeShade="BF"/>
+          <w:sz w:val="19"/>
+          <w:szCs w:val="19"/>
+        </w:rPr>
+        <w:t xml:space="preserve">        mysite1.com-A</w:t>
+      </w:r>
+      <w:r>
+        <w:rPr>
+          <w:rFonts w:ascii="Consolas" w:hAnsi="Consolas"/>
+          <w:color w:val="538135" w:themeColor="accent6" w:themeShade="BF"/>
+          <w:sz w:val="19"/>
+          <w:szCs w:val="19"/>
+        </w:rPr>
+        <w:br/>
+        <w:t xml:space="preserve">        mysite2.com-A</w:t>
+      </w:r>
+    </w:p>
+    <w:p>
+      <w:r>
+        <w:t xml:space="preserve">The keys under </w:t>
+      </w:r>
+      <w:r>
+        <w:rPr>
+          <w:rStyle w:val="CodeChar"/>
+        </w:rPr>
+        <w:t>target</w:t>
+      </w:r>
+      <w:r>
+        <w:t xml:space="preserve"> each specify a </w:t>
       </w:r>
       <w:proofErr w:type="spellStart"/>
       <w:r>
-        <w:t>PowerDNS</w:t>
+        <w:rPr>
+          <w:rStyle w:val="CodeChar"/>
+        </w:rPr>
+        <w:t>DnsTarget</w:t>
       </w:r>
       <w:proofErr w:type="spellEnd"/>
       <w:r>
-        <w:t xml:space="preserve"> Server as a native host process helps to avoid bootstrapping issues because this service will be started very early during machine startup.  Running a dynamic DNS backend as a service or a straight container means that it may take some time for Docker </w:t>
+        <w:t xml:space="preserve"> serialized </w:t>
+      </w:r>
+      <w:r>
+        <w:t xml:space="preserve">as JSON.  Each of these </w:t>
+      </w:r>
+      <w:r>
+        <w:t xml:space="preserve">defines a </w:t>
+      </w:r>
+      <w:r>
+        <w:t>dynamically resolvable D</w:t>
+      </w:r>
+      <w:r>
+        <w:t xml:space="preserve">NS entry that specifies the </w:t>
+      </w:r>
+      <w:r>
+        <w:t xml:space="preserve">target </w:t>
+      </w:r>
+      <w:r>
+        <w:t xml:space="preserve">domain, </w:t>
+      </w:r>
+      <w:r>
+        <w:t xml:space="preserve">DNS record type, and record contents (e.g. IP address, CNAME </w:t>
+      </w:r>
+      <w:r>
+        <w:t>reference…</w:t>
+      </w:r>
+      <w:r>
+        <w:t>), and DNS TTL.</w:t>
+      </w:r>
+      <w:r>
+        <w:t xml:space="preserve">  Each target is persisted to Consul using a key formed by combining the domain name (lowercase) with the record type (uppercase).</w:t>
+      </w:r>
+    </w:p>
+    <w:p>
+      <w:r>
+        <w:t xml:space="preserve">The </w:t>
+      </w:r>
+      <w:r>
+        <w:rPr>
+          <w:rStyle w:val="EmphasizeChar"/>
+        </w:rPr>
+        <w:t xml:space="preserve">neon-cli </w:t>
+      </w:r>
+      <w:proofErr w:type="spellStart"/>
+      <w:r>
+        <w:rPr>
+          <w:rStyle w:val="EmphasizeChar"/>
+        </w:rPr>
+        <w:t>dns</w:t>
+      </w:r>
+      <w:proofErr w:type="spellEnd"/>
+      <w:r>
+        <w:t xml:space="preserve"> commands or </w:t>
+      </w:r>
+      <w:r>
+        <w:rPr>
+          <w:rStyle w:val="EmphasizeChar"/>
+        </w:rPr>
+        <w:t>neon-</w:t>
+      </w:r>
+      <w:proofErr w:type="spellStart"/>
+      <w:r>
+        <w:rPr>
+          <w:rStyle w:val="EmphasizeChar"/>
+        </w:rPr>
+        <w:t>dns</w:t>
+      </w:r>
+      <w:proofErr w:type="spellEnd"/>
+      <w:r>
+        <w:t xml:space="preserve"> Ansible module is used to manage the DNS target definitions in Consul.</w:t>
+      </w:r>
+    </w:p>
+    <w:p>
+      <w:r>
+        <w:t xml:space="preserve">The </w:t>
+      </w:r>
+      <w:r>
+        <w:rPr>
+          <w:rStyle w:val="EmphasizeChar"/>
+        </w:rPr>
+        <w:t>neon-</w:t>
+      </w:r>
+      <w:proofErr w:type="spellStart"/>
+      <w:r>
+        <w:rPr>
+          <w:rStyle w:val="EmphasizeChar"/>
+        </w:rPr>
+        <w:t>dns</w:t>
+      </w:r>
+      <w:proofErr w:type="spellEnd"/>
+      <w:r>
+        <w:rPr>
+          <w:rStyle w:val="EmphasizeChar"/>
+        </w:rPr>
+        <w:t>-health service</w:t>
+      </w:r>
+      <w:r>
+        <w:t xml:space="preserve"> reads the DNS targets from Consul, determines which of the target endpoints are healthy and then persists a </w:t>
+      </w:r>
+      <w:proofErr w:type="spellStart"/>
+      <w:r>
+        <w:rPr>
+          <w:rStyle w:val="CodeChar"/>
+        </w:rPr>
+        <w:t>DnsAnswer</w:t>
+      </w:r>
+      <w:proofErr w:type="spellEnd"/>
+      <w:r>
+        <w:t xml:space="preserve"> record also keyed by the target domain and DNS record type.</w:t>
+      </w:r>
+    </w:p>
+    <w:p>
+      <w:r>
+        <w:t xml:space="preserve">The Neon DNS services are each </w:t>
       </w:r>
       <w:proofErr w:type="gramStart"/>
       <w:r>
-        <w:t>actually start</w:t>
+        <w:t>pretty simple</w:t>
       </w:r>
       <w:proofErr w:type="gramEnd"/>
       <w:r>
-        <w:t xml:space="preserve"> the service.</w:t>
-      </w:r>
-      <w:r>
-        <w:br/>
-      </w:r>
-    </w:p>
-    <w:p>
-      <w:pPr>
-        <w:pStyle w:val="ListParagraph"/>
-        <w:numPr>
-          <w:ilvl w:val="0"/>
-          <w:numId w:val="13"/>
-        </w:numPr>
-      </w:pPr>
-      <w:r>
-        <w:t>What about returning custom answers b</w:t>
-      </w:r>
-      <w:r>
-        <w:t>ased on the source of the query?</w:t>
-      </w:r>
-      <w:r>
-        <w:t xml:space="preserve">  For example, returning one IP address if the query was made from within the datacenter subnet and another address if the query came from the public Internet.</w:t>
-      </w:r>
-      <w:r>
-        <w:t xml:space="preserve">  Perhaps use Lua scripting?</w:t>
+        <w:t xml:space="preserve">.  </w:t>
+      </w:r>
+      <w:r>
+        <w:rPr>
+          <w:rStyle w:val="EmphasizeChar"/>
+        </w:rPr>
+        <w:t>neon-</w:t>
+      </w:r>
+      <w:proofErr w:type="spellStart"/>
+      <w:r>
+        <w:rPr>
+          <w:rStyle w:val="EmphasizeChar"/>
+        </w:rPr>
+        <w:t>dns</w:t>
+      </w:r>
+      <w:proofErr w:type="spellEnd"/>
+      <w:r>
+        <w:rPr>
+          <w:rStyle w:val="EmphasizeChar"/>
+        </w:rPr>
+        <w:t>-health</w:t>
+      </w:r>
+      <w:r>
+        <w:t xml:space="preserve"> periodically reads the target definitions, determines the health endpoints for each definition, writing the result as an answer.  </w:t>
+      </w:r>
+      <w:r>
+        <w:rPr>
+          <w:rStyle w:val="EmphasizeChar"/>
+        </w:rPr>
+        <w:t>neon-</w:t>
+      </w:r>
+      <w:proofErr w:type="spellStart"/>
+      <w:r>
+        <w:rPr>
+          <w:rStyle w:val="EmphasizeChar"/>
+        </w:rPr>
+        <w:t>dns</w:t>
+      </w:r>
+      <w:proofErr w:type="spellEnd"/>
+      <w:r>
+        <w:rPr>
+          <w:rStyle w:val="EmphasizeChar"/>
+        </w:rPr>
+        <w:t>-health</w:t>
+      </w:r>
+      <w:r>
+        <w:t xml:space="preserve"> also deletes any answers that don’t have corresponding definitions.</w:t>
+      </w:r>
+    </w:p>
+    <w:p>
+      <w:r>
+        <w:rPr>
+          <w:rStyle w:val="EmphasizeChar"/>
+        </w:rPr>
+        <w:t>neon-</w:t>
+      </w:r>
+      <w:proofErr w:type="spellStart"/>
+      <w:r>
+        <w:rPr>
+          <w:rStyle w:val="EmphasizeChar"/>
+        </w:rPr>
+        <w:t>dns</w:t>
+      </w:r>
+      <w:proofErr w:type="spellEnd"/>
+      <w:r>
+        <w:t xml:space="preserve"> simply receives HTTP requests from the PowerDNS ser</w:t>
+      </w:r>
+      <w:bookmarkStart w:id="0" w:name="_GoBack"/>
+      <w:bookmarkEnd w:id="0"/>
+      <w:r>
+        <w:t>vers running on the managers (via the Remote Backend) and attempts to read the corresponding answer from Consul.</w:t>
+      </w:r>
+      <w:r>
+        <w:t xml:space="preserve">  </w:t>
+      </w:r>
+      <w:r>
+        <w:rPr>
+          <w:rStyle w:val="EmphasizeChar"/>
+        </w:rPr>
+        <w:t>neon-</w:t>
+      </w:r>
+      <w:proofErr w:type="spellStart"/>
+      <w:r>
+        <w:rPr>
+          <w:rStyle w:val="EmphasizeChar"/>
+        </w:rPr>
+        <w:t>dns</w:t>
+      </w:r>
+      <w:proofErr w:type="spellEnd"/>
+      <w:r>
+        <w:t xml:space="preserve"> relies on PowerDNS to manage caching.</w:t>
       </w:r>
     </w:p>
     <w:p>
@@ -8065,7 +8370,13 @@
         <w:t>neon/service/neon-cluster-cron</w:t>
       </w:r>
       <w:r>
-        <w:t>.  Here’s an example of how this lays out:</w:t>
+        <w:t>.</w:t>
+      </w:r>
+    </w:p>
+    <w:p>
+      <w:r>
+        <w:lastRenderedPageBreak/>
+        <w:t>Here’s an example of how this lays out:</w:t>
       </w:r>
     </w:p>
     <w:p>
@@ -8206,9 +8517,6 @@
       </w:r>
       <w:r>
         <w:br/>
-      </w:r>
-      <w:r>
-        <w:lastRenderedPageBreak/>
         <w:t xml:space="preserve">                service-id: </w:t>
       </w:r>
       <w:r>
@@ -8441,6 +8749,7 @@
         <w:rPr>
           <w:rStyle w:val="EmphasizeChar"/>
         </w:rPr>
+        <w:lastRenderedPageBreak/>
         <w:t>status</w:t>
       </w:r>
       <w:r>
@@ -8640,7 +8949,6 @@
     </w:p>
     <w:p>
       <w:r>
-        <w:lastRenderedPageBreak/>
         <w:t>where:</w:t>
       </w:r>
     </w:p>
@@ -8844,6 +9152,7 @@
     </w:p>
     <w:p>
       <w:r>
+        <w:lastRenderedPageBreak/>
         <w:t>Successful job</w:t>
       </w:r>
       <w:r>
@@ -9043,7 +9352,6 @@
         <w:pStyle w:val="Heading3"/>
       </w:pPr>
       <w:r>
-        <w:lastRenderedPageBreak/>
         <w:t>neon cron disable NAME</w:t>
       </w:r>
     </w:p>
@@ -11745,7 +12053,7 @@
 </file>
 
 <file path=customXml/itemProps1.xml><?xml version="1.0" encoding="utf-8"?>
-<ds:datastoreItem xmlns:ds="http://schemas.openxmlformats.org/officeDocument/2006/customXml" ds:itemID="{DA601320-8FD4-452A-B631-0259479435DA}">
+<ds:datastoreItem xmlns:ds="http://schemas.openxmlformats.org/officeDocument/2006/customXml" ds:itemID="{57DF16D3-7FD0-45B6-895C-669479B108A9}">
   <ds:schemaRefs>
     <ds:schemaRef ds:uri="http://schemas.openxmlformats.org/officeDocument/2006/bibliography"/>
   </ds:schemaRefs>

</xml_diff>

<commit_message>
[dns]: Created stub [neon-dns] and [neon-dns-health] services and Docker images.
</commit_message>
<xml_diff>
--- a/Doc/Cluster Notes.docx
+++ b/Doc/Cluster Notes.docx
@@ -3380,7 +3380,7 @@
           <v:shape id="_x0000_i1025" type="#_x0000_t75" style="width:564.75pt;height:444.75pt" o:ole="">
             <v:imagedata r:id="rId12" o:title=""/>
           </v:shape>
-          <o:OLEObject Type="Embed" ProgID="Visio.Drawing.15" ShapeID="_x0000_i1025" DrawAspect="Content" ObjectID="_1582211404" r:id="rId13"/>
+          <o:OLEObject Type="Embed" ProgID="Visio.Drawing.15" ShapeID="_x0000_i1025" DrawAspect="Content" ObjectID="_1582214727" r:id="rId13"/>
         </w:object>
       </w:r>
     </w:p>
@@ -7448,7 +7448,7 @@
           <v:shape id="_x0000_i1026" type="#_x0000_t75" style="width:234.75pt;height:123.75pt" o:ole="">
             <v:imagedata r:id="rId23" o:title=""/>
           </v:shape>
-          <o:OLEObject Type="Embed" ProgID="Visio.Drawing.15" ShapeID="_x0000_i1026" DrawAspect="Content" ObjectID="_1582211405" r:id="rId24"/>
+          <o:OLEObject Type="Embed" ProgID="Visio.Drawing.15" ShapeID="_x0000_i1026" DrawAspect="Content" ObjectID="_1582214728" r:id="rId24"/>
         </w:object>
       </w:r>
     </w:p>
@@ -7862,7 +7862,15 @@
         <w:tab/>
       </w:r>
       <w:r>
-        <w:t>A single replica of this service is deployed, typically on the cluster managers).</w:t>
+        <w:t>A single replica of this service is deployed</w:t>
+      </w:r>
+      <w:r>
+        <w:t>.  This must be deployed on a cluster manager so it can query the Docker Swarm REST API</w:t>
+      </w:r>
+      <w:bookmarkStart w:id="0" w:name="_GoBack"/>
+      <w:bookmarkEnd w:id="0"/>
+      <w:r>
+        <w:t>.</w:t>
       </w:r>
       <w:r>
         <w:t xml:space="preserve">  This service performs health checks on DNS target endpoints as well as </w:t>
@@ -7933,24 +7941,7 @@
           <w:szCs w:val="19"/>
         </w:rPr>
         <w:br/>
-      </w:r>
-      <w:r>
-        <w:rPr>
-          <w:rFonts w:ascii="Consolas" w:hAnsi="Consolas"/>
-          <w:color w:val="538135" w:themeColor="accent6" w:themeShade="BF"/>
-          <w:sz w:val="19"/>
-          <w:szCs w:val="19"/>
-        </w:rPr>
-        <w:t xml:space="preserve">    </w:t>
-      </w:r>
-      <w:r>
-        <w:rPr>
-          <w:rFonts w:ascii="Consolas" w:hAnsi="Consolas"/>
-          <w:color w:val="538135" w:themeColor="accent6" w:themeShade="BF"/>
-          <w:sz w:val="19"/>
-          <w:szCs w:val="19"/>
-        </w:rPr>
-        <w:t>targets:</w:t>
+        <w:t xml:space="preserve">    targets:</w:t>
       </w:r>
       <w:r>
         <w:rPr>
@@ -7960,25 +7951,7 @@
           <w:szCs w:val="19"/>
         </w:rPr>
         <w:br/>
-        <w:t xml:space="preserve">    </w:t>
-      </w:r>
-      <w:r>
-        <w:rPr>
-          <w:rFonts w:ascii="Consolas" w:hAnsi="Consolas"/>
-          <w:color w:val="538135" w:themeColor="accent6" w:themeShade="BF"/>
-          <w:sz w:val="19"/>
-          <w:szCs w:val="19"/>
-        </w:rPr>
-        <w:t xml:space="preserve">    </w:t>
-      </w:r>
-      <w:r>
-        <w:rPr>
-          <w:rFonts w:ascii="Consolas" w:hAnsi="Consolas"/>
-          <w:color w:val="538135" w:themeColor="accent6" w:themeShade="BF"/>
-          <w:sz w:val="19"/>
-          <w:szCs w:val="19"/>
-        </w:rPr>
-        <w:t>registry.mycluster.com-A</w:t>
+        <w:t xml:space="preserve">        registry.mycluster.com-A</w:t>
       </w:r>
       <w:r>
         <w:rPr>
@@ -8008,25 +7981,7 @@
           <w:szCs w:val="19"/>
         </w:rPr>
         <w:br/>
-        <w:t xml:space="preserve">  </w:t>
-      </w:r>
-      <w:r>
-        <w:rPr>
-          <w:rFonts w:ascii="Consolas" w:hAnsi="Consolas"/>
-          <w:color w:val="538135" w:themeColor="accent6" w:themeShade="BF"/>
-          <w:sz w:val="19"/>
-          <w:szCs w:val="19"/>
-        </w:rPr>
-        <w:t xml:space="preserve">  </w:t>
-      </w:r>
-      <w:r>
-        <w:rPr>
-          <w:rFonts w:ascii="Consolas" w:hAnsi="Consolas"/>
-          <w:color w:val="538135" w:themeColor="accent6" w:themeShade="BF"/>
-          <w:sz w:val="19"/>
-          <w:szCs w:val="19"/>
-        </w:rPr>
-        <w:t>answers:</w:t>
+        <w:t xml:space="preserve">    answers:</w:t>
       </w:r>
       <w:r>
         <w:rPr>
@@ -8036,25 +7991,7 @@
           <w:szCs w:val="19"/>
         </w:rPr>
         <w:br/>
-        <w:t xml:space="preserve">       </w:t>
-      </w:r>
-      <w:r>
-        <w:rPr>
-          <w:rFonts w:ascii="Consolas" w:hAnsi="Consolas"/>
-          <w:color w:val="538135" w:themeColor="accent6" w:themeShade="BF"/>
-          <w:sz w:val="19"/>
-          <w:szCs w:val="19"/>
-        </w:rPr>
-        <w:t xml:space="preserve"> </w:t>
-      </w:r>
-      <w:r>
-        <w:rPr>
-          <w:rFonts w:ascii="Consolas" w:hAnsi="Consolas"/>
-          <w:color w:val="538135" w:themeColor="accent6" w:themeShade="BF"/>
-          <w:sz w:val="19"/>
-          <w:szCs w:val="19"/>
-        </w:rPr>
-        <w:t>registry.mycluster.com-A</w:t>
+        <w:t xml:space="preserve">        registry.mycluster.com-A</w:t>
       </w:r>
       <w:r>
         <w:rPr>
@@ -8064,14 +8001,6 @@
           <w:szCs w:val="19"/>
         </w:rPr>
         <w:br/>
-      </w:r>
-      <w:r>
-        <w:rPr>
-          <w:rFonts w:ascii="Consolas" w:hAnsi="Consolas"/>
-          <w:color w:val="538135" w:themeColor="accent6" w:themeShade="BF"/>
-          <w:sz w:val="19"/>
-          <w:szCs w:val="19"/>
-        </w:rPr>
         <w:t xml:space="preserve">        mysite1.com-A</w:t>
       </w:r>
       <w:r>
@@ -8293,12 +8222,7 @@
       </w:r>
       <w:proofErr w:type="spellEnd"/>
       <w:r>
-        <w:t xml:space="preserve"> simply receives HTTP requests from the PowerDNS ser</w:t>
-      </w:r>
-      <w:bookmarkStart w:id="0" w:name="_GoBack"/>
-      <w:bookmarkEnd w:id="0"/>
-      <w:r>
-        <w:t>vers running on the managers (via the Remote Backend) and attempts to read the corresponding answer from Consul.</w:t>
+        <w:t xml:space="preserve"> simply receives HTTP requests from the PowerDNS servers running on the managers (via the Remote Backend) and attempts to read the corresponding answer from Consul.</w:t>
       </w:r>
       <w:r>
         <w:t xml:space="preserve">  </w:t>
@@ -8361,7 +8285,11 @@
         <w:t>neon-cluster-cron</w:t>
       </w:r>
       <w:r>
-        <w:t xml:space="preserve"> service runs as a single instance on the cluster managers (so it can access the Docker Swarm API) and works by polling and updating Consul keys beneath </w:t>
+        <w:t xml:space="preserve"> service runs as a single </w:t>
+      </w:r>
+      <w:r>
+        <w:lastRenderedPageBreak/>
+        <w:t xml:space="preserve">instance on the cluster managers (so it can access the Docker Swarm API) and works by polling and updating Consul keys beneath </w:t>
       </w:r>
       <w:r>
         <w:rPr>
@@ -8375,7 +8303,6 @@
     </w:p>
     <w:p>
       <w:r>
-        <w:lastRenderedPageBreak/>
         <w:t>Here’s an example of how this lays out:</w:t>
       </w:r>
     </w:p>
@@ -8710,6 +8637,7 @@
         <w:rPr>
           <w:rStyle w:val="EmphasizeChar"/>
         </w:rPr>
+        <w:lastRenderedPageBreak/>
         <w:t>command</w:t>
       </w:r>
       <w:r>
@@ -8749,7 +8677,6 @@
         <w:rPr>
           <w:rStyle w:val="EmphasizeChar"/>
         </w:rPr>
-        <w:lastRenderedPageBreak/>
         <w:t>status</w:t>
       </w:r>
       <w:r>
@@ -9121,6 +9048,7 @@
     </w:p>
     <w:p>
       <w:r>
+        <w:lastRenderedPageBreak/>
         <w:t xml:space="preserve">A cluster CRON job may be implemented using any Docker image.  It’ll simply be scheduled to run as a Docker service.  If possible, you should augment job images to write a special log entry to </w:t>
       </w:r>
       <w:proofErr w:type="spellStart"/>
@@ -9152,337 +9080,337 @@
     </w:p>
     <w:p>
       <w:r>
+        <w:t>Successful job</w:t>
+      </w:r>
+      <w:r>
+        <w:t>s</w:t>
+      </w:r>
+      <w:r>
+        <w:t xml:space="preserve"> should output a log entry</w:t>
+      </w:r>
+      <w:r>
+        <w:t xml:space="preserve"> with a message</w:t>
+      </w:r>
+      <w:r>
+        <w:t xml:space="preserve"> like:</w:t>
+      </w:r>
+    </w:p>
+    <w:p>
+      <w:pPr>
+        <w:pStyle w:val="Code"/>
+      </w:pPr>
+      <w:r>
+        <w:t>[INFO] NEON-JOB: Backup completed successfully.</w:t>
+      </w:r>
+    </w:p>
+    <w:p>
+      <w:r>
+        <w:t>Failed jobs should output a log entry with a message like:</w:t>
+      </w:r>
+    </w:p>
+    <w:p>
+      <w:pPr>
+        <w:pStyle w:val="Code"/>
+      </w:pPr>
+      <w:r>
+        <w:t>[ERROR] NEON-JOB: Backup failed</w:t>
+      </w:r>
+      <w:r>
+        <w:t>.</w:t>
+      </w:r>
+    </w:p>
+    <w:p>
+      <w:r>
+        <w:t>These log messages will eventually make their way into the Elasticsearch log cluster.  Once</w:t>
+      </w:r>
+      <w:r>
+        <w:br/>
+      </w:r>
+      <w:r>
+        <w:rPr>
+          <w:rStyle w:val="EmphasizeChar"/>
+        </w:rPr>
+        <w:t>neon-cluster-cron</w:t>
+      </w:r>
+      <w:r>
+        <w:t xml:space="preserve"> detects that a job service has terminated, it starts querying Elasticsearch for a log message prefixed by “</w:t>
+      </w:r>
+      <w:r>
+        <w:rPr>
+          <w:rStyle w:val="EmphasizeChar"/>
+        </w:rPr>
+        <w:t>NEON-JOB</w:t>
+      </w:r>
+      <w:r>
+        <w:rPr>
+          <w:rStyle w:val="EmphasizeChar"/>
+        </w:rPr>
+        <w:t>:</w:t>
+      </w:r>
+      <w:r>
+        <w:t>”</w:t>
+      </w:r>
+      <w:r>
+        <w:t xml:space="preserve">.   Jobs that logged this as </w:t>
+      </w:r>
+      <w:r>
+        <w:rPr>
+          <w:rStyle w:val="CodeChar"/>
+        </w:rPr>
+        <w:t>INFO</w:t>
+      </w:r>
+      <w:r>
+        <w:t xml:space="preserve"> will be considered to have been completed successfully, and jobs that logged </w:t>
+      </w:r>
+      <w:r>
+        <w:rPr>
+          <w:rStyle w:val="CodeChar"/>
+        </w:rPr>
+        <w:t>ERROR</w:t>
+      </w:r>
+      <w:r>
+        <w:t xml:space="preserve"> will be considered to have failed.  In either case, the message after the prefix will be extracted and </w:t>
+      </w:r>
+      <w:r>
+        <w:t xml:space="preserve">be written to the </w:t>
+      </w:r>
+      <w:r>
+        <w:rPr>
+          <w:rStyle w:val="CodeChar"/>
+        </w:rPr>
+        <w:t>message</w:t>
+      </w:r>
+      <w:r>
+        <w:t xml:space="preserve"> history property.</w:t>
+      </w:r>
+    </w:p>
+    <w:p>
+      <w:r>
+        <w:t xml:space="preserve">After a job service has completed, </w:t>
+      </w:r>
+      <w:r>
+        <w:rPr>
+          <w:rStyle w:val="EmphasizeChar"/>
+        </w:rPr>
+        <w:t>neon-cluster-cron</w:t>
+      </w:r>
+      <w:r>
+        <w:t xml:space="preserve"> will query </w:t>
+      </w:r>
+      <w:r>
+        <w:t xml:space="preserve">Elasticsearch for the disposition log entry for up to </w:t>
+      </w:r>
+      <w:r>
+        <w:rPr>
+          <w:rStyle w:val="EmphasizeChar"/>
+        </w:rPr>
+        <w:t>disposition-wait-seconds</w:t>
+      </w:r>
+      <w:r>
+        <w:t xml:space="preserve">.  When a log record is found, the job history disposition will be set to </w:t>
+      </w:r>
+      <w:r>
+        <w:rPr>
+          <w:rStyle w:val="EmphasizeChar"/>
+        </w:rPr>
+        <w:t>success</w:t>
+      </w:r>
+      <w:r>
+        <w:t xml:space="preserve"> or </w:t>
+      </w:r>
+      <w:r>
+        <w:rPr>
+          <w:rStyle w:val="EmphasizeChar"/>
+        </w:rPr>
+        <w:t>fail</w:t>
+      </w:r>
+      <w:r>
+        <w:t xml:space="preserve"> based on the log level and the history message will be set to the extracted message.  If </w:t>
+      </w:r>
+      <w:r>
+        <w:t>no</w:t>
+      </w:r>
+      <w:r>
+        <w:t xml:space="preserve"> log record is found in time, the disposition will be set to </w:t>
+      </w:r>
+      <w:r>
+        <w:rPr>
+          <w:rStyle w:val="EmphasizeChar"/>
+        </w:rPr>
+        <w:t>unknown</w:t>
+      </w:r>
+      <w:r>
+        <w:t>.</w:t>
+      </w:r>
+    </w:p>
+    <w:p>
+      <w:pPr>
+        <w:pStyle w:val="Heading2"/>
+      </w:pPr>
+      <w:r>
+        <w:t xml:space="preserve">neon-cli </w:t>
+      </w:r>
+      <w:r>
+        <w:t xml:space="preserve">CRON </w:t>
+      </w:r>
+      <w:r>
+        <w:t>commands</w:t>
+      </w:r>
+    </w:p>
+    <w:p>
+      <w:r>
+        <w:t xml:space="preserve">neonCLUSTER CRON jobs are managed using </w:t>
+      </w:r>
+      <w:r>
+        <w:t xml:space="preserve">the following </w:t>
+      </w:r>
+      <w:r>
+        <w:rPr>
+          <w:rStyle w:val="EmphasizeChar"/>
+        </w:rPr>
+        <w:t>neon-cli</w:t>
+      </w:r>
+      <w:r>
+        <w:t xml:space="preserve"> commands:</w:t>
+      </w:r>
+    </w:p>
+    <w:p>
+      <w:pPr>
+        <w:pStyle w:val="Heading3"/>
+      </w:pPr>
+      <w:r>
+        <w:t>neon cron disable NAME</w:t>
+      </w:r>
+    </w:p>
+    <w:p>
+      <w:r>
+        <w:t>Disables execution of the named job.</w:t>
+      </w:r>
+    </w:p>
+    <w:p>
+      <w:pPr>
+        <w:pStyle w:val="Heading3"/>
+      </w:pPr>
+      <w:r>
+        <w:t>neon cron enable NAME</w:t>
+      </w:r>
+    </w:p>
+    <w:p>
+      <w:r>
+        <w:t>Enables execution of the named job.</w:t>
+      </w:r>
+    </w:p>
+    <w:p>
+      <w:pPr>
+        <w:pStyle w:val="Heading3"/>
+      </w:pPr>
+      <w:r>
+        <w:t>neon cron history [NAME]</w:t>
+      </w:r>
+    </w:p>
+    <w:p>
+      <w:r>
+        <w:t>Returns the execution history of all jobs or just the named job.</w:t>
+      </w:r>
+    </w:p>
+    <w:p>
+      <w:pPr>
+        <w:pStyle w:val="Heading3"/>
+      </w:pPr>
+      <w:r>
+        <w:t xml:space="preserve">neon cron </w:t>
+      </w:r>
+      <w:proofErr w:type="spellStart"/>
+      <w:r>
+        <w:t>ls|list</w:t>
+      </w:r>
+      <w:proofErr w:type="spellEnd"/>
+    </w:p>
+    <w:p>
+      <w:r>
+        <w:t>Lists the cron jobs.</w:t>
+      </w:r>
+    </w:p>
+    <w:p>
+      <w:pPr>
+        <w:pStyle w:val="Heading3"/>
+      </w:pPr>
+      <w:r>
+        <w:t xml:space="preserve">neon cron </w:t>
+      </w:r>
+      <w:proofErr w:type="spellStart"/>
+      <w:r>
+        <w:t>rm|remove</w:t>
+      </w:r>
+      <w:proofErr w:type="spellEnd"/>
+      <w:r>
+        <w:t xml:space="preserve"> NAME</w:t>
+      </w:r>
+    </w:p>
+    <w:p>
+      <w:r>
+        <w:t>Removes the named cron job.</w:t>
+      </w:r>
+    </w:p>
+    <w:p>
+      <w:pPr>
+        <w:pStyle w:val="Heading3"/>
+      </w:pPr>
+      <w:r>
+        <w:t>neon cron run NAME</w:t>
+      </w:r>
+    </w:p>
+    <w:p>
+      <w:r>
+        <w:t>Runs the named command immediately if it’s not already running.</w:t>
+      </w:r>
+    </w:p>
+    <w:p>
+      <w:pPr>
+        <w:pStyle w:val="Heading3"/>
+      </w:pPr>
+      <w:r>
+        <w:t xml:space="preserve">neon cron set NAME SCHEDULE </w:t>
+      </w:r>
+      <w:r>
+        <w:t>--</w:t>
+      </w:r>
+      <w:r>
+        <w:t xml:space="preserve"> docker service create …</w:t>
+      </w:r>
+    </w:p>
+    <w:p>
+      <w:r>
+        <w:t xml:space="preserve">Adds </w:t>
+      </w:r>
+      <w:r>
+        <w:t xml:space="preserve">or updates </w:t>
+      </w:r>
+      <w:r>
+        <w:t xml:space="preserve">a named </w:t>
+      </w:r>
+      <w:r>
+        <w:t>job.</w:t>
+      </w:r>
+      <w:r>
+        <w:t xml:space="preserve">  SCHEDULE specifies when the job is to be executed and the command after the -- will be executed on one of the manager nodes to start the job.  Only </w:t>
+      </w:r>
+      <w:r>
+        <w:rPr>
+          <w:rStyle w:val="CodeChar"/>
+        </w:rPr>
+        <w:t>docker service create</w:t>
+      </w:r>
+      <w:r>
+        <w:t xml:space="preserve"> commands are supported at this time.</w:t>
+      </w:r>
+    </w:p>
+    <w:p>
+      <w:pPr>
+        <w:pStyle w:val="Heading3"/>
+      </w:pPr>
+      <w:r>
         <w:lastRenderedPageBreak/>
-        <w:t>Successful job</w:t>
-      </w:r>
-      <w:r>
-        <w:t>s</w:t>
-      </w:r>
-      <w:r>
-        <w:t xml:space="preserve"> should output a log entry</w:t>
-      </w:r>
-      <w:r>
-        <w:t xml:space="preserve"> with a message</w:t>
-      </w:r>
-      <w:r>
-        <w:t xml:space="preserve"> like:</w:t>
-      </w:r>
-    </w:p>
-    <w:p>
-      <w:pPr>
-        <w:pStyle w:val="Code"/>
-      </w:pPr>
-      <w:r>
-        <w:t>[INFO] NEON-JOB: Backup completed successfully.</w:t>
-      </w:r>
-    </w:p>
-    <w:p>
-      <w:r>
-        <w:t>Failed jobs should output a log entry with a message like:</w:t>
-      </w:r>
-    </w:p>
-    <w:p>
-      <w:pPr>
-        <w:pStyle w:val="Code"/>
-      </w:pPr>
-      <w:r>
-        <w:t>[ERROR] NEON-JOB: Backup failed</w:t>
-      </w:r>
-      <w:r>
-        <w:t>.</w:t>
-      </w:r>
-    </w:p>
-    <w:p>
-      <w:r>
-        <w:t>These log messages will eventually make their way into the Elasticsearch log cluster.  Once</w:t>
-      </w:r>
-      <w:r>
-        <w:br/>
-      </w:r>
-      <w:r>
-        <w:rPr>
-          <w:rStyle w:val="EmphasizeChar"/>
-        </w:rPr>
-        <w:t>neon-cluster-cron</w:t>
-      </w:r>
-      <w:r>
-        <w:t xml:space="preserve"> detects that a job service has terminated, it starts querying Elasticsearch for a log message prefixed by “</w:t>
-      </w:r>
-      <w:r>
-        <w:rPr>
-          <w:rStyle w:val="EmphasizeChar"/>
-        </w:rPr>
-        <w:t>NEON-JOB</w:t>
-      </w:r>
-      <w:r>
-        <w:rPr>
-          <w:rStyle w:val="EmphasizeChar"/>
-        </w:rPr>
-        <w:t>:</w:t>
-      </w:r>
-      <w:r>
-        <w:t>”</w:t>
-      </w:r>
-      <w:r>
-        <w:t xml:space="preserve">.   Jobs that logged this as </w:t>
-      </w:r>
-      <w:r>
-        <w:rPr>
-          <w:rStyle w:val="CodeChar"/>
-        </w:rPr>
-        <w:t>INFO</w:t>
-      </w:r>
-      <w:r>
-        <w:t xml:space="preserve"> will be considered to have been completed successfully, and jobs that logged </w:t>
-      </w:r>
-      <w:r>
-        <w:rPr>
-          <w:rStyle w:val="CodeChar"/>
-        </w:rPr>
-        <w:t>ERROR</w:t>
-      </w:r>
-      <w:r>
-        <w:t xml:space="preserve"> will be considered to have failed.  In either case, the message after the prefix will be extracted and </w:t>
-      </w:r>
-      <w:r>
-        <w:t xml:space="preserve">be written to the </w:t>
-      </w:r>
-      <w:r>
-        <w:rPr>
-          <w:rStyle w:val="CodeChar"/>
-        </w:rPr>
-        <w:t>message</w:t>
-      </w:r>
-      <w:r>
-        <w:t xml:space="preserve"> history property.</w:t>
-      </w:r>
-    </w:p>
-    <w:p>
-      <w:r>
-        <w:t xml:space="preserve">After a job service has completed, </w:t>
-      </w:r>
-      <w:r>
-        <w:rPr>
-          <w:rStyle w:val="EmphasizeChar"/>
-        </w:rPr>
-        <w:t>neon-cluster-cron</w:t>
-      </w:r>
-      <w:r>
-        <w:t xml:space="preserve"> will query </w:t>
-      </w:r>
-      <w:r>
-        <w:t xml:space="preserve">Elasticsearch for the disposition log entry for up to </w:t>
-      </w:r>
-      <w:r>
-        <w:rPr>
-          <w:rStyle w:val="EmphasizeChar"/>
-        </w:rPr>
-        <w:t>disposition-wait-seconds</w:t>
-      </w:r>
-      <w:r>
-        <w:t xml:space="preserve">.  When a log record is found, the job history disposition will be set to </w:t>
-      </w:r>
-      <w:r>
-        <w:rPr>
-          <w:rStyle w:val="EmphasizeChar"/>
-        </w:rPr>
-        <w:t>success</w:t>
-      </w:r>
-      <w:r>
-        <w:t xml:space="preserve"> or </w:t>
-      </w:r>
-      <w:r>
-        <w:rPr>
-          <w:rStyle w:val="EmphasizeChar"/>
-        </w:rPr>
-        <w:t>fail</w:t>
-      </w:r>
-      <w:r>
-        <w:t xml:space="preserve"> based on the log level and the history message will be set to the extracted message.  If </w:t>
-      </w:r>
-      <w:r>
-        <w:t>no</w:t>
-      </w:r>
-      <w:r>
-        <w:t xml:space="preserve"> log record is found in time, the disposition will be set to </w:t>
-      </w:r>
-      <w:r>
-        <w:rPr>
-          <w:rStyle w:val="EmphasizeChar"/>
-        </w:rPr>
-        <w:t>unknown</w:t>
-      </w:r>
-      <w:r>
-        <w:t>.</w:t>
-      </w:r>
-    </w:p>
-    <w:p>
-      <w:pPr>
-        <w:pStyle w:val="Heading2"/>
-      </w:pPr>
-      <w:r>
-        <w:t xml:space="preserve">neon-cli </w:t>
-      </w:r>
-      <w:r>
-        <w:t xml:space="preserve">CRON </w:t>
-      </w:r>
-      <w:r>
-        <w:t>commands</w:t>
-      </w:r>
-    </w:p>
-    <w:p>
-      <w:r>
-        <w:t xml:space="preserve">neonCLUSTER CRON jobs are managed using </w:t>
-      </w:r>
-      <w:r>
-        <w:t xml:space="preserve">the following </w:t>
-      </w:r>
-      <w:r>
-        <w:rPr>
-          <w:rStyle w:val="EmphasizeChar"/>
-        </w:rPr>
-        <w:t>neon-cli</w:t>
-      </w:r>
-      <w:r>
-        <w:t xml:space="preserve"> commands:</w:t>
-      </w:r>
-    </w:p>
-    <w:p>
-      <w:pPr>
-        <w:pStyle w:val="Heading3"/>
-      </w:pPr>
-      <w:r>
-        <w:t>neon cron disable NAME</w:t>
-      </w:r>
-    </w:p>
-    <w:p>
-      <w:r>
-        <w:t>Disables execution of the named job.</w:t>
-      </w:r>
-    </w:p>
-    <w:p>
-      <w:pPr>
-        <w:pStyle w:val="Heading3"/>
-      </w:pPr>
-      <w:r>
-        <w:t>neon cron enable NAME</w:t>
-      </w:r>
-    </w:p>
-    <w:p>
-      <w:r>
-        <w:t>Enables execution of the named job.</w:t>
-      </w:r>
-    </w:p>
-    <w:p>
-      <w:pPr>
-        <w:pStyle w:val="Heading3"/>
-      </w:pPr>
-      <w:r>
-        <w:t>neon cron history [NAME]</w:t>
-      </w:r>
-    </w:p>
-    <w:p>
-      <w:r>
-        <w:t>Returns the execution history of all jobs or just the named job.</w:t>
-      </w:r>
-    </w:p>
-    <w:p>
-      <w:pPr>
-        <w:pStyle w:val="Heading3"/>
-      </w:pPr>
-      <w:r>
-        <w:t xml:space="preserve">neon cron </w:t>
-      </w:r>
-      <w:proofErr w:type="spellStart"/>
-      <w:r>
-        <w:t>ls|list</w:t>
-      </w:r>
-      <w:proofErr w:type="spellEnd"/>
-    </w:p>
-    <w:p>
-      <w:r>
-        <w:t>Lists the cron jobs.</w:t>
-      </w:r>
-    </w:p>
-    <w:p>
-      <w:pPr>
-        <w:pStyle w:val="Heading3"/>
-      </w:pPr>
-      <w:r>
-        <w:t xml:space="preserve">neon cron </w:t>
-      </w:r>
-      <w:proofErr w:type="spellStart"/>
-      <w:r>
-        <w:t>rm|remove</w:t>
-      </w:r>
-      <w:proofErr w:type="spellEnd"/>
-      <w:r>
-        <w:t xml:space="preserve"> NAME</w:t>
-      </w:r>
-    </w:p>
-    <w:p>
-      <w:r>
-        <w:t>Removes the named cron job.</w:t>
-      </w:r>
-    </w:p>
-    <w:p>
-      <w:pPr>
-        <w:pStyle w:val="Heading3"/>
-      </w:pPr>
-      <w:r>
-        <w:t>neon cron run NAME</w:t>
-      </w:r>
-    </w:p>
-    <w:p>
-      <w:r>
-        <w:t>Runs the named command immediately if it’s not already running.</w:t>
-      </w:r>
-    </w:p>
-    <w:p>
-      <w:pPr>
-        <w:pStyle w:val="Heading3"/>
-      </w:pPr>
-      <w:r>
-        <w:t xml:space="preserve">neon cron set NAME SCHEDULE </w:t>
-      </w:r>
-      <w:r>
-        <w:t>--</w:t>
-      </w:r>
-      <w:r>
-        <w:t xml:space="preserve"> docker service create …</w:t>
-      </w:r>
-    </w:p>
-    <w:p>
-      <w:r>
-        <w:t xml:space="preserve">Adds </w:t>
-      </w:r>
-      <w:r>
-        <w:t xml:space="preserve">or updates </w:t>
-      </w:r>
-      <w:r>
-        <w:t xml:space="preserve">a named </w:t>
-      </w:r>
-      <w:r>
-        <w:t>job.</w:t>
-      </w:r>
-      <w:r>
-        <w:t xml:space="preserve">  SCHEDULE specifies when the job is to be executed and the command after the -- will be executed on one of the manager nodes to start the job.  Only </w:t>
-      </w:r>
-      <w:r>
-        <w:rPr>
-          <w:rStyle w:val="CodeChar"/>
-        </w:rPr>
-        <w:t>docker service create</w:t>
-      </w:r>
-      <w:r>
-        <w:t xml:space="preserve"> commands are supported at this time.</w:t>
-      </w:r>
-    </w:p>
-    <w:p>
-      <w:pPr>
-        <w:pStyle w:val="Heading3"/>
-      </w:pPr>
-      <w:r>
         <w:t xml:space="preserve">neon </w:t>
       </w:r>
       <w:r>
@@ -12053,7 +11981,7 @@
 </file>
 
 <file path=customXml/itemProps1.xml><?xml version="1.0" encoding="utf-8"?>
-<ds:datastoreItem xmlns:ds="http://schemas.openxmlformats.org/officeDocument/2006/customXml" ds:itemID="{57DF16D3-7FD0-45B6-895C-669479B108A9}">
+<ds:datastoreItem xmlns:ds="http://schemas.openxmlformats.org/officeDocument/2006/customXml" ds:itemID="{54EC932D-859C-4F69-9B3C-7563A1E55AC0}">
   <ds:schemaRefs>
     <ds:schemaRef ds:uri="http://schemas.openxmlformats.org/officeDocument/2006/bibliography"/>
   </ds:schemaRefs>

</xml_diff>

<commit_message>
[dns]: NEWS-FLASH! I have a much less complex plan for dynamic DNS!
</commit_message>
<xml_diff>
--- a/Doc/Cluster Notes.docx
+++ b/Doc/Cluster Notes.docx
@@ -3380,7 +3380,7 @@
           <v:shape id="_x0000_i1025" type="#_x0000_t75" style="width:564.75pt;height:444.75pt" o:ole="">
             <v:imagedata r:id="rId12" o:title=""/>
           </v:shape>
-          <o:OLEObject Type="Embed" ProgID="Visio.Drawing.15" ShapeID="_x0000_i1025" DrawAspect="Content" ObjectID="_1582214727" r:id="rId13"/>
+          <o:OLEObject Type="Embed" ProgID="Visio.Drawing.15" ShapeID="_x0000_i1025" DrawAspect="Content" ObjectID="_1582226955" r:id="rId13"/>
         </w:object>
       </w:r>
     </w:p>
@@ -7448,7 +7448,7 @@
           <v:shape id="_x0000_i1026" type="#_x0000_t75" style="width:234.75pt;height:123.75pt" o:ole="">
             <v:imagedata r:id="rId23" o:title=""/>
           </v:shape>
-          <o:OLEObject Type="Embed" ProgID="Visio.Drawing.15" ShapeID="_x0000_i1026" DrawAspect="Content" ObjectID="_1582214728" r:id="rId24"/>
+          <o:OLEObject Type="Embed" ProgID="Visio.Drawing.15" ShapeID="_x0000_i1026" DrawAspect="Content" ObjectID="_1582226956" r:id="rId24"/>
         </w:object>
       </w:r>
     </w:p>
@@ -7784,13 +7784,18 @@
     </w:p>
     <w:p>
       <w:r>
-        <w:t>The basic idea here is to use PowerDNS Server plus a custom remote backend to DNS answers f</w:t>
-      </w:r>
-      <w:r>
-        <w:t>rom host state persisted to Consul with this remote backend running as a Docker</w:t>
-      </w:r>
-      <w:r>
-        <w:t xml:space="preserve"> service on the manager nodes.</w:t>
+        <w:t xml:space="preserve">The basic idea here is to </w:t>
+      </w:r>
+      <w:r>
+        <w:t xml:space="preserve">deploy a couple services that dynamically update the PowerDNS </w:t>
+      </w:r>
+      <w:proofErr w:type="spellStart"/>
+      <w:r>
+        <w:t>Recursor’s</w:t>
+      </w:r>
+      <w:proofErr w:type="spellEnd"/>
+      <w:r>
+        <w:t xml:space="preserve"> local hosts file on the manager nodes with DNS entries read from Consul.</w:t>
       </w:r>
     </w:p>
     <w:p>
@@ -7819,13 +7824,16 @@
       <w:proofErr w:type="spellEnd"/>
       <w:r>
         <w:tab/>
-        <w:t>This Docker service is deployed on the manager nodes and exposes a PowerDNS Remote backend compatible HTTP interface</w:t>
-      </w:r>
-      <w:r>
-        <w:t xml:space="preserve"> that performs dynamic DNS lookups.</w:t>
-      </w:r>
-      <w:r>
-        <w:t xml:space="preserve">  This interface is exposed on the swarm ingress/mesh network on port 5009.</w:t>
+        <w:t xml:space="preserve">This Docker service is deployed on </w:t>
+      </w:r>
+      <w:r>
+        <w:t>all</w:t>
+      </w:r>
+      <w:r>
+        <w:t xml:space="preserve"> manager nodes </w:t>
+      </w:r>
+      <w:r>
+        <w:t>that polls Consul for DNS answers and updates the local PowerDNS Recursor hosts file.</w:t>
       </w:r>
     </w:p>
     <w:p>
@@ -7866,210 +7874,485 @@
       </w:r>
       <w:r>
         <w:t>.  This must be deployed on a cluster manager so it can query the Docker Swarm REST API</w:t>
+      </w:r>
+      <w:r>
+        <w:t>.</w:t>
+      </w:r>
+      <w:r>
+        <w:t xml:space="preserve">  This service performs health checks on DNS target endpoints as well as </w:t>
+      </w:r>
+      <w:r>
+        <w:t>resolving</w:t>
+      </w:r>
+      <w:r>
+        <w:t xml:space="preserve"> </w:t>
+      </w:r>
+      <w:r>
+        <w:t xml:space="preserve">cluster node </w:t>
+      </w:r>
+      <w:r>
+        <w:t xml:space="preserve">groups </w:t>
+      </w:r>
+      <w:r>
+        <w:t>into the set of currently valid DNS answers</w:t>
+      </w:r>
+      <w:r>
+        <w:t xml:space="preserve"> that will be persisted to Consul</w:t>
+      </w:r>
+      <w:r>
+        <w:t xml:space="preserve">. </w:t>
+      </w:r>
+    </w:p>
+    <w:p>
+      <w:r>
+        <w:t>Both</w:t>
+      </w:r>
+      <w:r>
+        <w:t xml:space="preserve"> services </w:t>
+      </w:r>
+      <w:r>
+        <w:t xml:space="preserve">access DNS state </w:t>
+      </w:r>
+      <w:r>
+        <w:t>from</w:t>
+      </w:r>
+      <w:r>
+        <w:t xml:space="preserve"> Consul at:</w:t>
+      </w:r>
+    </w:p>
+    <w:p>
+      <w:pPr>
+        <w:keepNext/>
+        <w:ind w:left="720"/>
+        <w:rPr>
+          <w:rFonts w:ascii="Consolas" w:hAnsi="Consolas"/>
+          <w:color w:val="538135" w:themeColor="accent6" w:themeShade="BF"/>
+          <w:sz w:val="19"/>
+          <w:szCs w:val="19"/>
+        </w:rPr>
+      </w:pPr>
+      <w:proofErr w:type="spellStart"/>
+      <w:r>
+        <w:rPr>
+          <w:rFonts w:ascii="Consolas" w:hAnsi="Consolas"/>
+          <w:color w:val="538135" w:themeColor="accent6" w:themeShade="BF"/>
+          <w:sz w:val="19"/>
+          <w:szCs w:val="19"/>
+        </w:rPr>
+        <w:t>dns</w:t>
+      </w:r>
+      <w:proofErr w:type="spellEnd"/>
+      <w:r>
+        <w:rPr>
+          <w:rFonts w:ascii="Consolas" w:hAnsi="Consolas"/>
+          <w:color w:val="538135" w:themeColor="accent6" w:themeShade="BF"/>
+          <w:sz w:val="19"/>
+          <w:szCs w:val="19"/>
+        </w:rPr>
+        <w:t>:</w:t>
+      </w:r>
+      <w:r>
+        <w:rPr>
+          <w:rFonts w:ascii="Consolas" w:hAnsi="Consolas"/>
+          <w:color w:val="538135" w:themeColor="accent6" w:themeShade="BF"/>
+          <w:sz w:val="19"/>
+          <w:szCs w:val="19"/>
+        </w:rPr>
+        <w:br/>
+        <w:t xml:space="preserve">    targets:</w:t>
+      </w:r>
+      <w:r>
+        <w:rPr>
+          <w:rFonts w:ascii="Consolas" w:hAnsi="Consolas"/>
+          <w:color w:val="538135" w:themeColor="accent6" w:themeShade="BF"/>
+          <w:sz w:val="19"/>
+          <w:szCs w:val="19"/>
+        </w:rPr>
+        <w:br/>
+      </w:r>
+      <w:r>
+        <w:rPr>
+          <w:rFonts w:ascii="Consolas" w:hAnsi="Consolas"/>
+          <w:color w:val="538135" w:themeColor="accent6" w:themeShade="BF"/>
+          <w:sz w:val="19"/>
+          <w:szCs w:val="19"/>
+        </w:rPr>
+        <w:t xml:space="preserve">        registry.mycluster.com</w:t>
+      </w:r>
+      <w:r>
+        <w:rPr>
+          <w:rFonts w:ascii="Consolas" w:hAnsi="Consolas"/>
+          <w:color w:val="538135" w:themeColor="accent6" w:themeShade="BF"/>
+          <w:sz w:val="19"/>
+          <w:szCs w:val="19"/>
+        </w:rPr>
+        <w:br/>
+        <w:t xml:space="preserve">        mysite1.com</w:t>
+      </w:r>
+      <w:r>
+        <w:rPr>
+          <w:rFonts w:ascii="Consolas" w:hAnsi="Consolas"/>
+          <w:color w:val="538135" w:themeColor="accent6" w:themeShade="BF"/>
+          <w:sz w:val="19"/>
+          <w:szCs w:val="19"/>
+        </w:rPr>
+        <w:br/>
+        <w:t xml:space="preserve">        mysite2.com</w:t>
+      </w:r>
+      <w:r>
+        <w:rPr>
+          <w:rFonts w:ascii="Consolas" w:hAnsi="Consolas"/>
+          <w:color w:val="538135" w:themeColor="accent6" w:themeShade="BF"/>
+          <w:sz w:val="19"/>
+          <w:szCs w:val="19"/>
+        </w:rPr>
+        <w:br/>
+        <w:t xml:space="preserve">    answers:</w:t>
+      </w:r>
+      <w:r>
+        <w:rPr>
+          <w:rFonts w:ascii="Consolas" w:hAnsi="Consolas"/>
+          <w:color w:val="538135" w:themeColor="accent6" w:themeShade="BF"/>
+          <w:sz w:val="19"/>
+          <w:szCs w:val="19"/>
+        </w:rPr>
+        <w:br/>
+      </w:r>
+      <w:r>
+        <w:rPr>
+          <w:rFonts w:ascii="Consolas" w:hAnsi="Consolas"/>
+          <w:color w:val="538135" w:themeColor="accent6" w:themeShade="BF"/>
+          <w:sz w:val="19"/>
+          <w:szCs w:val="19"/>
+        </w:rPr>
+        <w:t xml:space="preserve">        registry.mycluster.com</w:t>
+      </w:r>
+      <w:r>
+        <w:rPr>
+          <w:rFonts w:ascii="Consolas" w:hAnsi="Consolas"/>
+          <w:color w:val="538135" w:themeColor="accent6" w:themeShade="BF"/>
+          <w:sz w:val="19"/>
+          <w:szCs w:val="19"/>
+        </w:rPr>
+        <w:br/>
+        <w:t xml:space="preserve">        mysite1.com</w:t>
+      </w:r>
+      <w:r>
+        <w:rPr>
+          <w:rFonts w:ascii="Consolas" w:hAnsi="Consolas"/>
+          <w:color w:val="538135" w:themeColor="accent6" w:themeShade="BF"/>
+          <w:sz w:val="19"/>
+          <w:szCs w:val="19"/>
+        </w:rPr>
+        <w:br/>
+        <w:t xml:space="preserve">        mysite2.com</w:t>
+      </w:r>
+    </w:p>
+    <w:p>
+      <w:r>
+        <w:t xml:space="preserve">The keys under </w:t>
+      </w:r>
+      <w:r>
+        <w:rPr>
+          <w:rStyle w:val="CodeChar"/>
+        </w:rPr>
+        <w:t>target</w:t>
+      </w:r>
+      <w:r>
+        <w:t xml:space="preserve"> each specify a </w:t>
+      </w:r>
+      <w:proofErr w:type="spellStart"/>
+      <w:r>
+        <w:rPr>
+          <w:rStyle w:val="CodeChar"/>
+        </w:rPr>
+        <w:t>DnsTarget</w:t>
+      </w:r>
+      <w:proofErr w:type="spellEnd"/>
+      <w:r>
+        <w:t xml:space="preserve"> serialized </w:t>
+      </w:r>
+      <w:r>
+        <w:t xml:space="preserve">as JSON.  Each of these </w:t>
+      </w:r>
+      <w:r>
+        <w:t xml:space="preserve">defines a </w:t>
+      </w:r>
+      <w:r>
+        <w:t>dynamically resolvable D</w:t>
+      </w:r>
+      <w:r>
+        <w:t xml:space="preserve">NS entry that specifies the </w:t>
+      </w:r>
+      <w:r>
+        <w:t xml:space="preserve">DNS </w:t>
+      </w:r>
+      <w:r>
+        <w:t xml:space="preserve">target </w:t>
+      </w:r>
+      <w:r>
+        <w:t>hostname</w:t>
+      </w:r>
+      <w:r>
+        <w:t xml:space="preserve">, </w:t>
+      </w:r>
+      <w:r>
+        <w:t xml:space="preserve">and record contents (e.g. IP address, CNAME </w:t>
+      </w:r>
+      <w:r>
+        <w:t>reference…</w:t>
+      </w:r>
+      <w:r>
+        <w:t>), and DNS TTL.</w:t>
+      </w:r>
+      <w:r>
+        <w:t xml:space="preserve">  Each target is persisted to Consul using a</w:t>
+      </w:r>
+      <w:r>
+        <w:t xml:space="preserve"> hostname as the</w:t>
+      </w:r>
+      <w:r>
+        <w:t xml:space="preserve"> key (lowercase).</w:t>
+      </w:r>
+    </w:p>
+    <w:p>
+      <w:r>
+        <w:t xml:space="preserve">The </w:t>
+      </w:r>
+      <w:r>
+        <w:rPr>
+          <w:rStyle w:val="EmphasizeChar"/>
+        </w:rPr>
+        <w:t xml:space="preserve">neon-cli </w:t>
+      </w:r>
+      <w:proofErr w:type="spellStart"/>
+      <w:r>
+        <w:rPr>
+          <w:rStyle w:val="EmphasizeChar"/>
+        </w:rPr>
+        <w:t>dns</w:t>
+      </w:r>
+      <w:proofErr w:type="spellEnd"/>
+      <w:r>
+        <w:t xml:space="preserve"> commands or </w:t>
+      </w:r>
+      <w:r>
+        <w:rPr>
+          <w:rStyle w:val="EmphasizeChar"/>
+        </w:rPr>
+        <w:t>neon-</w:t>
+      </w:r>
+      <w:proofErr w:type="spellStart"/>
+      <w:r>
+        <w:rPr>
+          <w:rStyle w:val="EmphasizeChar"/>
+        </w:rPr>
+        <w:t>dns</w:t>
+      </w:r>
+      <w:proofErr w:type="spellEnd"/>
+      <w:r>
+        <w:t xml:space="preserve"> Ansible module is used to manage the DNS target definitions in Consul.</w:t>
+      </w:r>
+    </w:p>
+    <w:p>
+      <w:r>
+        <w:t xml:space="preserve">The </w:t>
+      </w:r>
+      <w:r>
+        <w:rPr>
+          <w:rStyle w:val="EmphasizeChar"/>
+        </w:rPr>
+        <w:t>neon-</w:t>
+      </w:r>
+      <w:proofErr w:type="spellStart"/>
+      <w:r>
+        <w:rPr>
+          <w:rStyle w:val="EmphasizeChar"/>
+        </w:rPr>
+        <w:t>dns</w:t>
+      </w:r>
+      <w:proofErr w:type="spellEnd"/>
+      <w:r>
+        <w:rPr>
+          <w:rStyle w:val="EmphasizeChar"/>
+        </w:rPr>
+        <w:t>-health service</w:t>
+      </w:r>
+      <w:r>
+        <w:t xml:space="preserve"> reads the DNS targets from Consul, determines which of the target endpoints are healthy and then persists a </w:t>
+      </w:r>
+      <w:proofErr w:type="spellStart"/>
+      <w:r>
+        <w:rPr>
+          <w:rStyle w:val="CodeChar"/>
+        </w:rPr>
+        <w:t>DnsAnswer</w:t>
+      </w:r>
+      <w:proofErr w:type="spellEnd"/>
+      <w:r>
+        <w:t xml:space="preserve"> record </w:t>
+      </w:r>
+      <w:r>
+        <w:t>using the</w:t>
+      </w:r>
+      <w:r>
+        <w:t xml:space="preserve"> </w:t>
+      </w:r>
+      <w:r>
+        <w:t>hostname as the key</w:t>
+      </w:r>
+      <w:r>
+        <w:t>.</w:t>
+      </w:r>
+    </w:p>
+    <w:p>
+      <w:r>
+        <w:t xml:space="preserve">The Neon DNS services are each </w:t>
+      </w:r>
+      <w:proofErr w:type="gramStart"/>
+      <w:r>
+        <w:t>pretty simple</w:t>
+      </w:r>
+      <w:proofErr w:type="gramEnd"/>
+      <w:r>
+        <w:t xml:space="preserve">.  </w:t>
+      </w:r>
+      <w:r>
+        <w:rPr>
+          <w:rStyle w:val="EmphasizeChar"/>
+        </w:rPr>
+        <w:t>neon-</w:t>
+      </w:r>
+      <w:proofErr w:type="spellStart"/>
+      <w:r>
+        <w:rPr>
+          <w:rStyle w:val="EmphasizeChar"/>
+        </w:rPr>
+        <w:t>dns</w:t>
+      </w:r>
+      <w:proofErr w:type="spellEnd"/>
+      <w:r>
+        <w:rPr>
+          <w:rStyle w:val="EmphasizeChar"/>
+        </w:rPr>
+        <w:t>-health</w:t>
+      </w:r>
+      <w:r>
+        <w:t xml:space="preserve"> periodically reads the target definitions, determines the health endpoints for each definition, writing the result as an answer.  </w:t>
+      </w:r>
+      <w:r>
+        <w:rPr>
+          <w:rStyle w:val="EmphasizeChar"/>
+        </w:rPr>
+        <w:t>neon-</w:t>
+      </w:r>
+      <w:proofErr w:type="spellStart"/>
+      <w:r>
+        <w:rPr>
+          <w:rStyle w:val="EmphasizeChar"/>
+        </w:rPr>
+        <w:t>dns</w:t>
+      </w:r>
+      <w:proofErr w:type="spellEnd"/>
+      <w:r>
+        <w:rPr>
+          <w:rStyle w:val="EmphasizeChar"/>
+        </w:rPr>
+        <w:t>-health</w:t>
+      </w:r>
+      <w:r>
+        <w:t xml:space="preserve"> also deletes any answers that don’t have corresponding definitions.</w:t>
+      </w:r>
+    </w:p>
+    <w:p>
+      <w:r>
+        <w:rPr>
+          <w:rStyle w:val="EmphasizeChar"/>
+        </w:rPr>
+        <w:t>neon-</w:t>
+      </w:r>
+      <w:proofErr w:type="spellStart"/>
+      <w:r>
+        <w:rPr>
+          <w:rStyle w:val="EmphasizeChar"/>
+        </w:rPr>
+        <w:t>dns</w:t>
+      </w:r>
+      <w:proofErr w:type="spellEnd"/>
+      <w:r>
+        <w:t xml:space="preserve"> simply </w:t>
+      </w:r>
+      <w:r>
+        <w:t xml:space="preserve">polls Consul for changes to the DNS answers written by </w:t>
+      </w:r>
+      <w:r>
+        <w:rPr>
+          <w:rStyle w:val="EmphasizeChar"/>
+        </w:rPr>
+        <w:t>neon-</w:t>
+      </w:r>
+      <w:proofErr w:type="spellStart"/>
+      <w:r>
+        <w:rPr>
+          <w:rStyle w:val="EmphasizeChar"/>
+        </w:rPr>
+        <w:t>dns</w:t>
+      </w:r>
+      <w:proofErr w:type="spellEnd"/>
+      <w:r>
+        <w:rPr>
+          <w:rStyle w:val="EmphasizeChar"/>
+        </w:rPr>
+        <w:t>-health</w:t>
+      </w:r>
+      <w:r>
+        <w:t xml:space="preserve"> and updates the local hosts file when there are changes.</w:t>
+      </w:r>
+    </w:p>
+    <w:p>
+      <w:r>
+        <w:t xml:space="preserve">The PowerDNS Recursor running on each manager node simply </w:t>
+      </w:r>
+      <w:r>
+        <w:t>attempts to resolve names from the local hosts file before forwarding requests on to the upstream DNS servers.</w:t>
+      </w:r>
+      <w:r>
+        <w:t xml:space="preserve">  This is radically less complex and fundamentally more reliable than my previous approach of using the authoritative server and a remote backend service or even trying to do something similar using Lua to intercept requests in the recursor.</w:t>
       </w:r>
       <w:bookmarkStart w:id="0" w:name="_GoBack"/>
       <w:bookmarkEnd w:id="0"/>
-      <w:r>
-        <w:t>.</w:t>
-      </w:r>
-      <w:r>
-        <w:t xml:space="preserve">  This service performs health checks on DNS target endpoints as well as </w:t>
-      </w:r>
-      <w:r>
-        <w:t>resolving</w:t>
-      </w:r>
-      <w:r>
-        <w:t xml:space="preserve"> </w:t>
-      </w:r>
-      <w:r>
-        <w:t xml:space="preserve">cluster node </w:t>
-      </w:r>
-      <w:r>
-        <w:t xml:space="preserve">groups </w:t>
-      </w:r>
-      <w:r>
-        <w:t xml:space="preserve">into the set of currently valid DNS answers. </w:t>
-      </w:r>
-    </w:p>
-    <w:p>
-      <w:r>
-        <w:t>Both</w:t>
-      </w:r>
-      <w:r>
-        <w:t xml:space="preserve"> services reference </w:t>
-      </w:r>
-      <w:r>
-        <w:t>access DNS state in Consul at:</w:t>
-      </w:r>
-    </w:p>
-    <w:p>
-      <w:pPr>
-        <w:keepNext/>
-        <w:ind w:left="720"/>
-        <w:rPr>
-          <w:rFonts w:ascii="Consolas" w:hAnsi="Consolas"/>
-          <w:color w:val="538135" w:themeColor="accent6" w:themeShade="BF"/>
-          <w:sz w:val="19"/>
-          <w:szCs w:val="19"/>
-        </w:rPr>
-      </w:pPr>
-      <w:proofErr w:type="spellStart"/>
-      <w:r>
-        <w:rPr>
-          <w:rFonts w:ascii="Consolas" w:hAnsi="Consolas"/>
-          <w:color w:val="538135" w:themeColor="accent6" w:themeShade="BF"/>
-          <w:sz w:val="19"/>
-          <w:szCs w:val="19"/>
-        </w:rPr>
-        <w:t>dns</w:t>
-      </w:r>
-      <w:proofErr w:type="spellEnd"/>
-      <w:r>
-        <w:rPr>
-          <w:rFonts w:ascii="Consolas" w:hAnsi="Consolas"/>
-          <w:color w:val="538135" w:themeColor="accent6" w:themeShade="BF"/>
-          <w:sz w:val="19"/>
-          <w:szCs w:val="19"/>
-        </w:rPr>
-        <w:t>:</w:t>
-      </w:r>
-      <w:r>
-        <w:rPr>
-          <w:rFonts w:ascii="Consolas" w:hAnsi="Consolas"/>
-          <w:color w:val="538135" w:themeColor="accent6" w:themeShade="BF"/>
-          <w:sz w:val="19"/>
-          <w:szCs w:val="19"/>
-        </w:rPr>
-        <w:br/>
-        <w:t xml:space="preserve">    targets:</w:t>
-      </w:r>
-      <w:r>
-        <w:rPr>
-          <w:rFonts w:ascii="Consolas" w:hAnsi="Consolas"/>
-          <w:color w:val="538135" w:themeColor="accent6" w:themeShade="BF"/>
-          <w:sz w:val="19"/>
-          <w:szCs w:val="19"/>
-        </w:rPr>
-        <w:br/>
-        <w:t xml:space="preserve">        registry.mycluster.com-A</w:t>
-      </w:r>
-      <w:r>
-        <w:rPr>
-          <w:rFonts w:ascii="Consolas" w:hAnsi="Consolas"/>
-          <w:color w:val="538135" w:themeColor="accent6" w:themeShade="BF"/>
-          <w:sz w:val="19"/>
-          <w:szCs w:val="19"/>
-        </w:rPr>
-        <w:br/>
-        <w:t xml:space="preserve">        mysite1.com-A</w:t>
-      </w:r>
-      <w:r>
-        <w:rPr>
-          <w:rFonts w:ascii="Consolas" w:hAnsi="Consolas"/>
-          <w:color w:val="538135" w:themeColor="accent6" w:themeShade="BF"/>
-          <w:sz w:val="19"/>
-          <w:szCs w:val="19"/>
-        </w:rPr>
-        <w:br/>
-        <w:t xml:space="preserve">        mysite2.com-A</w:t>
-      </w:r>
-      <w:r>
-        <w:rPr>
-          <w:rFonts w:ascii="Consolas" w:hAnsi="Consolas"/>
-          <w:color w:val="538135" w:themeColor="accent6" w:themeShade="BF"/>
-          <w:sz w:val="19"/>
-          <w:szCs w:val="19"/>
-        </w:rPr>
-        <w:br/>
-        <w:t xml:space="preserve">    answers:</w:t>
-      </w:r>
-      <w:r>
-        <w:rPr>
-          <w:rFonts w:ascii="Consolas" w:hAnsi="Consolas"/>
-          <w:color w:val="538135" w:themeColor="accent6" w:themeShade="BF"/>
-          <w:sz w:val="19"/>
-          <w:szCs w:val="19"/>
-        </w:rPr>
-        <w:br/>
-        <w:t xml:space="preserve">        registry.mycluster.com-A</w:t>
-      </w:r>
-      <w:r>
-        <w:rPr>
-          <w:rFonts w:ascii="Consolas" w:hAnsi="Consolas"/>
-          <w:color w:val="538135" w:themeColor="accent6" w:themeShade="BF"/>
-          <w:sz w:val="19"/>
-          <w:szCs w:val="19"/>
-        </w:rPr>
-        <w:br/>
-        <w:t xml:space="preserve">        mysite1.com-A</w:t>
-      </w:r>
-      <w:r>
-        <w:rPr>
-          <w:rFonts w:ascii="Consolas" w:hAnsi="Consolas"/>
-          <w:color w:val="538135" w:themeColor="accent6" w:themeShade="BF"/>
-          <w:sz w:val="19"/>
-          <w:szCs w:val="19"/>
-        </w:rPr>
-        <w:br/>
-        <w:t xml:space="preserve">        mysite2.com-A</w:t>
-      </w:r>
-    </w:p>
-    <w:p>
-      <w:r>
-        <w:t xml:space="preserve">The keys under </w:t>
-      </w:r>
-      <w:r>
-        <w:rPr>
-          <w:rStyle w:val="CodeChar"/>
-        </w:rPr>
-        <w:t>target</w:t>
-      </w:r>
-      <w:r>
-        <w:t xml:space="preserve"> each specify a </w:t>
-      </w:r>
-      <w:proofErr w:type="spellStart"/>
-      <w:r>
-        <w:rPr>
-          <w:rStyle w:val="CodeChar"/>
-        </w:rPr>
-        <w:t>DnsTarget</w:t>
-      </w:r>
-      <w:proofErr w:type="spellEnd"/>
-      <w:r>
-        <w:t xml:space="preserve"> serialized </w:t>
-      </w:r>
-      <w:r>
-        <w:t xml:space="preserve">as JSON.  Each of these </w:t>
-      </w:r>
-      <w:r>
-        <w:t xml:space="preserve">defines a </w:t>
-      </w:r>
-      <w:r>
-        <w:t>dynamically resolvable D</w:t>
-      </w:r>
-      <w:r>
-        <w:t xml:space="preserve">NS entry that specifies the </w:t>
-      </w:r>
-      <w:r>
-        <w:t xml:space="preserve">target </w:t>
-      </w:r>
-      <w:r>
-        <w:t xml:space="preserve">domain, </w:t>
-      </w:r>
-      <w:r>
-        <w:t xml:space="preserve">DNS record type, and record contents (e.g. IP address, CNAME </w:t>
-      </w:r>
-      <w:r>
-        <w:t>reference…</w:t>
-      </w:r>
-      <w:r>
-        <w:t>), and DNS TTL.</w:t>
-      </w:r>
-      <w:r>
-        <w:t xml:space="preserve">  Each target is persisted to Consul using a key formed by combining the domain name (lowercase) with the record type (uppercase).</w:t>
-      </w:r>
-    </w:p>
-    <w:p>
+    </w:p>
+    <w:p>
+      <w:pPr>
+        <w:pStyle w:val="Heading1"/>
+      </w:pPr>
+      <w:r>
+        <w:lastRenderedPageBreak/>
+        <w:t>Cluster CRON</w:t>
+      </w:r>
+    </w:p>
+    <w:p>
+      <w:r>
+        <w:t xml:space="preserve">neonCLUSTER includes the </w:t>
+      </w:r>
+      <w:r>
+        <w:rPr>
+          <w:rStyle w:val="EmphasizeChar"/>
+        </w:rPr>
+        <w:t>neon-cluster-cron</w:t>
+      </w:r>
+      <w:r>
+        <w:t xml:space="preserve"> service which can be configured to start one or more Docker services</w:t>
+      </w:r>
+      <w:r>
+        <w:rPr>
+          <w:rStyle w:val="FootnoteReference"/>
+        </w:rPr>
+        <w:footnoteReference w:id="2"/>
+      </w:r>
+      <w:r>
+        <w:t xml:space="preserve"> at scheduled times or periodic intervals.  </w:t>
+      </w:r>
       <w:r>
         <w:t xml:space="preserve">The </w:t>
       </w:r>
@@ -8077,219 +8360,10 @@
         <w:rPr>
           <w:rStyle w:val="EmphasizeChar"/>
         </w:rPr>
-        <w:t xml:space="preserve">neon-cli </w:t>
-      </w:r>
-      <w:proofErr w:type="spellStart"/>
-      <w:r>
-        <w:rPr>
-          <w:rStyle w:val="EmphasizeChar"/>
-        </w:rPr>
-        <w:t>dns</w:t>
-      </w:r>
-      <w:proofErr w:type="spellEnd"/>
-      <w:r>
-        <w:t xml:space="preserve"> commands or </w:t>
-      </w:r>
-      <w:r>
-        <w:rPr>
-          <w:rStyle w:val="EmphasizeChar"/>
-        </w:rPr>
-        <w:t>neon-</w:t>
-      </w:r>
-      <w:proofErr w:type="spellStart"/>
-      <w:r>
-        <w:rPr>
-          <w:rStyle w:val="EmphasizeChar"/>
-        </w:rPr>
-        <w:t>dns</w:t>
-      </w:r>
-      <w:proofErr w:type="spellEnd"/>
-      <w:r>
-        <w:t xml:space="preserve"> Ansible module is used to manage the DNS target definitions in Consul.</w:t>
-      </w:r>
-    </w:p>
-    <w:p>
-      <w:r>
-        <w:t xml:space="preserve">The </w:t>
-      </w:r>
-      <w:r>
-        <w:rPr>
-          <w:rStyle w:val="EmphasizeChar"/>
-        </w:rPr>
-        <w:t>neon-</w:t>
-      </w:r>
-      <w:proofErr w:type="spellStart"/>
-      <w:r>
-        <w:rPr>
-          <w:rStyle w:val="EmphasizeChar"/>
-        </w:rPr>
-        <w:t>dns</w:t>
-      </w:r>
-      <w:proofErr w:type="spellEnd"/>
-      <w:r>
-        <w:rPr>
-          <w:rStyle w:val="EmphasizeChar"/>
-        </w:rPr>
-        <w:t>-health service</w:t>
-      </w:r>
-      <w:r>
-        <w:t xml:space="preserve"> reads the DNS targets from Consul, determines which of the target endpoints are healthy and then persists a </w:t>
-      </w:r>
-      <w:proofErr w:type="spellStart"/>
-      <w:r>
-        <w:rPr>
-          <w:rStyle w:val="CodeChar"/>
-        </w:rPr>
-        <w:t>DnsAnswer</w:t>
-      </w:r>
-      <w:proofErr w:type="spellEnd"/>
-      <w:r>
-        <w:t xml:space="preserve"> record also keyed by the target domain and DNS record type.</w:t>
-      </w:r>
-    </w:p>
-    <w:p>
-      <w:r>
-        <w:t xml:space="preserve">The Neon DNS services are each </w:t>
-      </w:r>
-      <w:proofErr w:type="gramStart"/>
-      <w:r>
-        <w:t>pretty simple</w:t>
-      </w:r>
-      <w:proofErr w:type="gramEnd"/>
-      <w:r>
-        <w:t xml:space="preserve">.  </w:t>
-      </w:r>
-      <w:r>
-        <w:rPr>
-          <w:rStyle w:val="EmphasizeChar"/>
-        </w:rPr>
-        <w:t>neon-</w:t>
-      </w:r>
-      <w:proofErr w:type="spellStart"/>
-      <w:r>
-        <w:rPr>
-          <w:rStyle w:val="EmphasizeChar"/>
-        </w:rPr>
-        <w:t>dns</w:t>
-      </w:r>
-      <w:proofErr w:type="spellEnd"/>
-      <w:r>
-        <w:rPr>
-          <w:rStyle w:val="EmphasizeChar"/>
-        </w:rPr>
-        <w:t>-health</w:t>
-      </w:r>
-      <w:r>
-        <w:t xml:space="preserve"> periodically reads the target definitions, determines the health endpoints for each definition, writing the result as an answer.  </w:t>
-      </w:r>
-      <w:r>
-        <w:rPr>
-          <w:rStyle w:val="EmphasizeChar"/>
-        </w:rPr>
-        <w:t>neon-</w:t>
-      </w:r>
-      <w:proofErr w:type="spellStart"/>
-      <w:r>
-        <w:rPr>
-          <w:rStyle w:val="EmphasizeChar"/>
-        </w:rPr>
-        <w:t>dns</w:t>
-      </w:r>
-      <w:proofErr w:type="spellEnd"/>
-      <w:r>
-        <w:rPr>
-          <w:rStyle w:val="EmphasizeChar"/>
-        </w:rPr>
-        <w:t>-health</w:t>
-      </w:r>
-      <w:r>
-        <w:t xml:space="preserve"> also deletes any answers that don’t have corresponding definitions.</w:t>
-      </w:r>
-    </w:p>
-    <w:p>
-      <w:r>
-        <w:rPr>
-          <w:rStyle w:val="EmphasizeChar"/>
-        </w:rPr>
-        <w:t>neon-</w:t>
-      </w:r>
-      <w:proofErr w:type="spellStart"/>
-      <w:r>
-        <w:rPr>
-          <w:rStyle w:val="EmphasizeChar"/>
-        </w:rPr>
-        <w:t>dns</w:t>
-      </w:r>
-      <w:proofErr w:type="spellEnd"/>
-      <w:r>
-        <w:t xml:space="preserve"> simply receives HTTP requests from the PowerDNS servers running on the managers (via the Remote Backend) and attempts to read the corresponding answer from Consul.</w:t>
-      </w:r>
-      <w:r>
-        <w:t xml:space="preserve">  </w:t>
-      </w:r>
-      <w:r>
-        <w:rPr>
-          <w:rStyle w:val="EmphasizeChar"/>
-        </w:rPr>
-        <w:t>neon-</w:t>
-      </w:r>
-      <w:proofErr w:type="spellStart"/>
-      <w:r>
-        <w:rPr>
-          <w:rStyle w:val="EmphasizeChar"/>
-        </w:rPr>
-        <w:t>dns</w:t>
-      </w:r>
-      <w:proofErr w:type="spellEnd"/>
-      <w:r>
-        <w:t xml:space="preserve"> relies on PowerDNS to manage caching.</w:t>
-      </w:r>
-    </w:p>
-    <w:p>
-      <w:pPr>
-        <w:pStyle w:val="Heading1"/>
-      </w:pPr>
-      <w:r>
-        <w:t>Cluster CRON</w:t>
-      </w:r>
-    </w:p>
-    <w:p>
-      <w:r>
-        <w:t xml:space="preserve">neonCLUSTER includes the </w:t>
-      </w:r>
-      <w:r>
-        <w:rPr>
-          <w:rStyle w:val="EmphasizeChar"/>
-        </w:rPr>
         <w:t>neon-cluster-cron</w:t>
       </w:r>
       <w:r>
-        <w:t xml:space="preserve"> service which can be configured to start one or more Docker services</w:t>
-      </w:r>
-      <w:r>
-        <w:rPr>
-          <w:rStyle w:val="FootnoteReference"/>
-        </w:rPr>
-        <w:footnoteReference w:id="2"/>
-      </w:r>
-      <w:r>
-        <w:t xml:space="preserve"> at scheduled times or periodic intervals.  </w:t>
-      </w:r>
-      <w:r>
-        <w:t xml:space="preserve">The </w:t>
-      </w:r>
-      <w:r>
-        <w:rPr>
-          <w:rStyle w:val="EmphasizeChar"/>
-        </w:rPr>
-        <w:t>neon-cluster-cron</w:t>
-      </w:r>
-      <w:r>
-        <w:t xml:space="preserve"> service runs as a single </w:t>
-      </w:r>
-      <w:r>
-        <w:lastRenderedPageBreak/>
-        <w:t xml:space="preserve">instance on the cluster managers (so it can access the Docker Swarm API) and works by polling and updating Consul keys beneath </w:t>
+        <w:t xml:space="preserve"> service runs as a single instance on the cluster managers (so it can access the Docker Swarm API) and works by polling and updating Consul keys beneath </w:t>
       </w:r>
       <w:r>
         <w:rPr>
@@ -8565,6 +8639,7 @@
         <w:rPr>
           <w:rStyle w:val="EmphasizeChar"/>
         </w:rPr>
+        <w:lastRenderedPageBreak/>
         <w:t>j</w:t>
       </w:r>
       <w:r>
@@ -8637,7 +8712,6 @@
         <w:rPr>
           <w:rStyle w:val="EmphasizeChar"/>
         </w:rPr>
-        <w:lastRenderedPageBreak/>
         <w:t>command</w:t>
       </w:r>
       <w:r>
@@ -9026,6 +9100,7 @@
         <w:pStyle w:val="Heading2"/>
       </w:pPr>
       <w:r>
+        <w:lastRenderedPageBreak/>
         <w:t xml:space="preserve">CRON </w:t>
       </w:r>
       <w:r>
@@ -9048,230 +9123,361 @@
     </w:p>
     <w:p>
       <w:r>
+        <w:t xml:space="preserve">A cluster CRON job may be implemented using any Docker image.  It’ll simply be scheduled to run as a Docker service.  If possible, you should augment job images to write a special log entry to </w:t>
+      </w:r>
+      <w:proofErr w:type="spellStart"/>
+      <w:r>
+        <w:rPr>
+          <w:rStyle w:val="EmphasizeChar"/>
+        </w:rPr>
+        <w:t>stdout</w:t>
+      </w:r>
+      <w:proofErr w:type="spellEnd"/>
+      <w:r>
+        <w:t xml:space="preserve"> or </w:t>
+      </w:r>
+      <w:r>
+        <w:rPr>
+          <w:rStyle w:val="EmphasizeChar"/>
+        </w:rPr>
+        <w:t>stderr</w:t>
+      </w:r>
+      <w:r>
+        <w:t xml:space="preserve"> indicating whether the job succeeded or failed </w:t>
+      </w:r>
+      <w:r>
+        <w:t>and includi</w:t>
+      </w:r>
+      <w:r>
+        <w:t>ng an optional status message.</w:t>
+      </w:r>
+    </w:p>
+    <w:p>
+      <w:r>
+        <w:t>Successful job</w:t>
+      </w:r>
+      <w:r>
+        <w:t>s</w:t>
+      </w:r>
+      <w:r>
+        <w:t xml:space="preserve"> should output a log entry</w:t>
+      </w:r>
+      <w:r>
+        <w:t xml:space="preserve"> with a message</w:t>
+      </w:r>
+      <w:r>
+        <w:t xml:space="preserve"> like:</w:t>
+      </w:r>
+    </w:p>
+    <w:p>
+      <w:pPr>
+        <w:pStyle w:val="Code"/>
+      </w:pPr>
+      <w:r>
+        <w:t>[INFO] NEON-JOB: Backup completed successfully.</w:t>
+      </w:r>
+    </w:p>
+    <w:p>
+      <w:r>
+        <w:t>Failed jobs should output a log entry with a message like:</w:t>
+      </w:r>
+    </w:p>
+    <w:p>
+      <w:pPr>
+        <w:pStyle w:val="Code"/>
+      </w:pPr>
+      <w:r>
+        <w:t>[ERROR] NEON-JOB: Backup failed</w:t>
+      </w:r>
+      <w:r>
+        <w:t>.</w:t>
+      </w:r>
+    </w:p>
+    <w:p>
+      <w:r>
+        <w:t>These log messages will eventually make their way into the Elasticsearch log cluster.  Once</w:t>
+      </w:r>
+      <w:r>
+        <w:br/>
+      </w:r>
+      <w:r>
+        <w:rPr>
+          <w:rStyle w:val="EmphasizeChar"/>
+        </w:rPr>
+        <w:t>neon-cluster-cron</w:t>
+      </w:r>
+      <w:r>
+        <w:t xml:space="preserve"> detects that a job service has terminated, it starts querying Elasticsearch for a log message prefixed by “</w:t>
+      </w:r>
+      <w:r>
+        <w:rPr>
+          <w:rStyle w:val="EmphasizeChar"/>
+        </w:rPr>
+        <w:t>NEON-JOB</w:t>
+      </w:r>
+      <w:r>
+        <w:rPr>
+          <w:rStyle w:val="EmphasizeChar"/>
+        </w:rPr>
+        <w:t>:</w:t>
+      </w:r>
+      <w:r>
+        <w:t>”</w:t>
+      </w:r>
+      <w:r>
+        <w:t xml:space="preserve">.   Jobs that logged this as </w:t>
+      </w:r>
+      <w:r>
+        <w:rPr>
+          <w:rStyle w:val="CodeChar"/>
+        </w:rPr>
+        <w:t>INFO</w:t>
+      </w:r>
+      <w:r>
+        <w:t xml:space="preserve"> will be considered to have been completed successfully, and jobs that logged </w:t>
+      </w:r>
+      <w:r>
+        <w:rPr>
+          <w:rStyle w:val="CodeChar"/>
+        </w:rPr>
+        <w:t>ERROR</w:t>
+      </w:r>
+      <w:r>
+        <w:t xml:space="preserve"> will be considered to have failed.  In either case, the message after the prefix will be extracted and </w:t>
+      </w:r>
+      <w:r>
+        <w:t xml:space="preserve">be written to the </w:t>
+      </w:r>
+      <w:r>
+        <w:rPr>
+          <w:rStyle w:val="CodeChar"/>
+        </w:rPr>
+        <w:t>message</w:t>
+      </w:r>
+      <w:r>
+        <w:t xml:space="preserve"> history property.</w:t>
+      </w:r>
+    </w:p>
+    <w:p>
+      <w:r>
+        <w:t xml:space="preserve">After a job service has completed, </w:t>
+      </w:r>
+      <w:r>
+        <w:rPr>
+          <w:rStyle w:val="EmphasizeChar"/>
+        </w:rPr>
+        <w:t>neon-cluster-cron</w:t>
+      </w:r>
+      <w:r>
+        <w:t xml:space="preserve"> will query </w:t>
+      </w:r>
+      <w:r>
+        <w:t xml:space="preserve">Elasticsearch for the disposition log entry for up to </w:t>
+      </w:r>
+      <w:r>
+        <w:rPr>
+          <w:rStyle w:val="EmphasizeChar"/>
+        </w:rPr>
+        <w:t>disposition-wait-seconds</w:t>
+      </w:r>
+      <w:r>
+        <w:t xml:space="preserve">.  When a log record is found, the job history disposition will be set to </w:t>
+      </w:r>
+      <w:r>
+        <w:rPr>
+          <w:rStyle w:val="EmphasizeChar"/>
+        </w:rPr>
+        <w:t>success</w:t>
+      </w:r>
+      <w:r>
+        <w:t xml:space="preserve"> or </w:t>
+      </w:r>
+      <w:r>
+        <w:rPr>
+          <w:rStyle w:val="EmphasizeChar"/>
+        </w:rPr>
+        <w:t>fail</w:t>
+      </w:r>
+      <w:r>
+        <w:t xml:space="preserve"> based on the log level and the history message will be set to the extracted message.  If </w:t>
+      </w:r>
+      <w:r>
+        <w:t>no</w:t>
+      </w:r>
+      <w:r>
+        <w:t xml:space="preserve"> log record is found in time, the disposition will be set to </w:t>
+      </w:r>
+      <w:r>
+        <w:rPr>
+          <w:rStyle w:val="EmphasizeChar"/>
+        </w:rPr>
+        <w:t>unknown</w:t>
+      </w:r>
+      <w:r>
+        <w:t>.</w:t>
+      </w:r>
+    </w:p>
+    <w:p>
+      <w:pPr>
+        <w:pStyle w:val="Heading2"/>
+      </w:pPr>
+      <w:r>
+        <w:t xml:space="preserve">neon-cli </w:t>
+      </w:r>
+      <w:r>
+        <w:t xml:space="preserve">CRON </w:t>
+      </w:r>
+      <w:r>
+        <w:t>commands</w:t>
+      </w:r>
+    </w:p>
+    <w:p>
+      <w:r>
+        <w:t xml:space="preserve">neonCLUSTER CRON jobs are managed using </w:t>
+      </w:r>
+      <w:r>
+        <w:t xml:space="preserve">the following </w:t>
+      </w:r>
+      <w:r>
+        <w:rPr>
+          <w:rStyle w:val="EmphasizeChar"/>
+        </w:rPr>
+        <w:t>neon-cli</w:t>
+      </w:r>
+      <w:r>
+        <w:t xml:space="preserve"> commands:</w:t>
+      </w:r>
+    </w:p>
+    <w:p>
+      <w:pPr>
+        <w:pStyle w:val="Heading3"/>
+      </w:pPr>
+      <w:r>
+        <w:t>neon cron disable NAME</w:t>
+      </w:r>
+    </w:p>
+    <w:p>
+      <w:r>
+        <w:t>Disables execution of the named job.</w:t>
+      </w:r>
+    </w:p>
+    <w:p>
+      <w:pPr>
+        <w:pStyle w:val="Heading3"/>
+      </w:pPr>
+      <w:r>
+        <w:t>neon cron enable NAME</w:t>
+      </w:r>
+    </w:p>
+    <w:p>
+      <w:r>
+        <w:t>Enables execution of the named job.</w:t>
+      </w:r>
+    </w:p>
+    <w:p>
+      <w:pPr>
+        <w:pStyle w:val="Heading3"/>
+      </w:pPr>
+      <w:r>
+        <w:t>neon cron history [NAME]</w:t>
+      </w:r>
+    </w:p>
+    <w:p>
+      <w:r>
+        <w:t>Returns the execution history of all jobs or just the named job.</w:t>
+      </w:r>
+    </w:p>
+    <w:p>
+      <w:pPr>
+        <w:pStyle w:val="Heading3"/>
+      </w:pPr>
+      <w:r>
+        <w:t xml:space="preserve">neon cron </w:t>
+      </w:r>
+      <w:proofErr w:type="spellStart"/>
+      <w:r>
+        <w:t>ls|list</w:t>
+      </w:r>
+      <w:proofErr w:type="spellEnd"/>
+    </w:p>
+    <w:p>
+      <w:r>
+        <w:t>Lists the cron jobs.</w:t>
+      </w:r>
+    </w:p>
+    <w:p>
+      <w:pPr>
+        <w:pStyle w:val="Heading3"/>
+      </w:pPr>
+      <w:r>
+        <w:t xml:space="preserve">neon cron </w:t>
+      </w:r>
+      <w:proofErr w:type="spellStart"/>
+      <w:r>
+        <w:t>rm|remove</w:t>
+      </w:r>
+      <w:proofErr w:type="spellEnd"/>
+      <w:r>
+        <w:t xml:space="preserve"> NAME</w:t>
+      </w:r>
+    </w:p>
+    <w:p>
+      <w:r>
+        <w:t>Removes the named cron job.</w:t>
+      </w:r>
+    </w:p>
+    <w:p>
+      <w:pPr>
+        <w:pStyle w:val="Heading3"/>
+      </w:pPr>
+      <w:r>
+        <w:t>neon cron run NAME</w:t>
+      </w:r>
+    </w:p>
+    <w:p>
+      <w:r>
+        <w:t>Runs the named command immediately if it’s not already running.</w:t>
+      </w:r>
+    </w:p>
+    <w:p>
+      <w:pPr>
+        <w:pStyle w:val="Heading3"/>
+      </w:pPr>
+      <w:r>
         <w:lastRenderedPageBreak/>
-        <w:t xml:space="preserve">A cluster CRON job may be implemented using any Docker image.  It’ll simply be scheduled to run as a Docker service.  If possible, you should augment job images to write a special log entry to </w:t>
-      </w:r>
-      <w:proofErr w:type="spellStart"/>
-      <w:r>
-        <w:rPr>
-          <w:rStyle w:val="EmphasizeChar"/>
-        </w:rPr>
-        <w:t>stdout</w:t>
-      </w:r>
-      <w:proofErr w:type="spellEnd"/>
-      <w:r>
-        <w:t xml:space="preserve"> or </w:t>
-      </w:r>
-      <w:r>
-        <w:rPr>
-          <w:rStyle w:val="EmphasizeChar"/>
-        </w:rPr>
-        <w:t>stderr</w:t>
-      </w:r>
-      <w:r>
-        <w:t xml:space="preserve"> indicating whether the job succeeded or failed </w:t>
-      </w:r>
-      <w:r>
-        <w:t>and includi</w:t>
-      </w:r>
-      <w:r>
-        <w:t>ng an optional status message.</w:t>
-      </w:r>
-    </w:p>
-    <w:p>
-      <w:r>
-        <w:t>Successful job</w:t>
-      </w:r>
-      <w:r>
-        <w:t>s</w:t>
-      </w:r>
-      <w:r>
-        <w:t xml:space="preserve"> should output a log entry</w:t>
-      </w:r>
-      <w:r>
-        <w:t xml:space="preserve"> with a message</w:t>
-      </w:r>
-      <w:r>
-        <w:t xml:space="preserve"> like:</w:t>
-      </w:r>
-    </w:p>
-    <w:p>
-      <w:pPr>
-        <w:pStyle w:val="Code"/>
-      </w:pPr>
-      <w:r>
-        <w:t>[INFO] NEON-JOB: Backup completed successfully.</w:t>
-      </w:r>
-    </w:p>
-    <w:p>
-      <w:r>
-        <w:t>Failed jobs should output a log entry with a message like:</w:t>
-      </w:r>
-    </w:p>
-    <w:p>
-      <w:pPr>
-        <w:pStyle w:val="Code"/>
-      </w:pPr>
-      <w:r>
-        <w:t>[ERROR] NEON-JOB: Backup failed</w:t>
-      </w:r>
-      <w:r>
-        <w:t>.</w:t>
-      </w:r>
-    </w:p>
-    <w:p>
-      <w:r>
-        <w:t>These log messages will eventually make their way into the Elasticsearch log cluster.  Once</w:t>
-      </w:r>
-      <w:r>
-        <w:br/>
-      </w:r>
-      <w:r>
-        <w:rPr>
-          <w:rStyle w:val="EmphasizeChar"/>
-        </w:rPr>
-        <w:t>neon-cluster-cron</w:t>
-      </w:r>
-      <w:r>
-        <w:t xml:space="preserve"> detects that a job service has terminated, it starts querying Elasticsearch for a log message prefixed by “</w:t>
-      </w:r>
-      <w:r>
-        <w:rPr>
-          <w:rStyle w:val="EmphasizeChar"/>
-        </w:rPr>
-        <w:t>NEON-JOB</w:t>
-      </w:r>
-      <w:r>
-        <w:rPr>
-          <w:rStyle w:val="EmphasizeChar"/>
-        </w:rPr>
-        <w:t>:</w:t>
-      </w:r>
-      <w:r>
-        <w:t>”</w:t>
-      </w:r>
-      <w:r>
-        <w:t xml:space="preserve">.   Jobs that logged this as </w:t>
+        <w:t xml:space="preserve">neon cron set NAME SCHEDULE </w:t>
+      </w:r>
+      <w:r>
+        <w:t>--</w:t>
+      </w:r>
+      <w:r>
+        <w:t xml:space="preserve"> docker service create …</w:t>
+      </w:r>
+    </w:p>
+    <w:p>
+      <w:r>
+        <w:t xml:space="preserve">Adds </w:t>
+      </w:r>
+      <w:r>
+        <w:t xml:space="preserve">or updates </w:t>
+      </w:r>
+      <w:r>
+        <w:t xml:space="preserve">a named </w:t>
+      </w:r>
+      <w:r>
+        <w:t>job.</w:t>
+      </w:r>
+      <w:r>
+        <w:t xml:space="preserve">  SCHEDULE specifies when the job is to be executed and the command after the -- will be executed on one of the manager nodes to start the job.  Only </w:t>
       </w:r>
       <w:r>
         <w:rPr>
           <w:rStyle w:val="CodeChar"/>
         </w:rPr>
-        <w:t>INFO</w:t>
-      </w:r>
-      <w:r>
-        <w:t xml:space="preserve"> will be considered to have been completed successfully, and jobs that logged </w:t>
-      </w:r>
-      <w:r>
-        <w:rPr>
-          <w:rStyle w:val="CodeChar"/>
-        </w:rPr>
-        <w:t>ERROR</w:t>
-      </w:r>
-      <w:r>
-        <w:t xml:space="preserve"> will be considered to have failed.  In either case, the message after the prefix will be extracted and </w:t>
-      </w:r>
-      <w:r>
-        <w:t xml:space="preserve">be written to the </w:t>
-      </w:r>
-      <w:r>
-        <w:rPr>
-          <w:rStyle w:val="CodeChar"/>
-        </w:rPr>
-        <w:t>message</w:t>
-      </w:r>
-      <w:r>
-        <w:t xml:space="preserve"> history property.</w:t>
-      </w:r>
-    </w:p>
-    <w:p>
-      <w:r>
-        <w:t xml:space="preserve">After a job service has completed, </w:t>
-      </w:r>
-      <w:r>
-        <w:rPr>
-          <w:rStyle w:val="EmphasizeChar"/>
-        </w:rPr>
-        <w:t>neon-cluster-cron</w:t>
-      </w:r>
-      <w:r>
-        <w:t xml:space="preserve"> will query </w:t>
-      </w:r>
-      <w:r>
-        <w:t xml:space="preserve">Elasticsearch for the disposition log entry for up to </w:t>
-      </w:r>
-      <w:r>
-        <w:rPr>
-          <w:rStyle w:val="EmphasizeChar"/>
-        </w:rPr>
-        <w:t>disposition-wait-seconds</w:t>
-      </w:r>
-      <w:r>
-        <w:t xml:space="preserve">.  When a log record is found, the job history disposition will be set to </w:t>
-      </w:r>
-      <w:r>
-        <w:rPr>
-          <w:rStyle w:val="EmphasizeChar"/>
-        </w:rPr>
-        <w:t>success</w:t>
-      </w:r>
-      <w:r>
-        <w:t xml:space="preserve"> or </w:t>
-      </w:r>
-      <w:r>
-        <w:rPr>
-          <w:rStyle w:val="EmphasizeChar"/>
-        </w:rPr>
-        <w:t>fail</w:t>
-      </w:r>
-      <w:r>
-        <w:t xml:space="preserve"> based on the log level and the history message will be set to the extracted message.  If </w:t>
-      </w:r>
-      <w:r>
-        <w:t>no</w:t>
-      </w:r>
-      <w:r>
-        <w:t xml:space="preserve"> log record is found in time, the disposition will be set to </w:t>
-      </w:r>
-      <w:r>
-        <w:rPr>
-          <w:rStyle w:val="EmphasizeChar"/>
-        </w:rPr>
-        <w:t>unknown</w:t>
-      </w:r>
-      <w:r>
-        <w:t>.</w:t>
-      </w:r>
-    </w:p>
-    <w:p>
-      <w:pPr>
-        <w:pStyle w:val="Heading2"/>
-      </w:pPr>
-      <w:r>
-        <w:t xml:space="preserve">neon-cli </w:t>
-      </w:r>
-      <w:r>
-        <w:t xml:space="preserve">CRON </w:t>
-      </w:r>
-      <w:r>
-        <w:t>commands</w:t>
-      </w:r>
-    </w:p>
-    <w:p>
-      <w:r>
-        <w:t xml:space="preserve">neonCLUSTER CRON jobs are managed using </w:t>
-      </w:r>
-      <w:r>
-        <w:t xml:space="preserve">the following </w:t>
-      </w:r>
-      <w:r>
-        <w:rPr>
-          <w:rStyle w:val="EmphasizeChar"/>
-        </w:rPr>
-        <w:t>neon-cli</w:t>
-      </w:r>
-      <w:r>
-        <w:t xml:space="preserve"> commands:</w:t>
+        <w:t>docker service create</w:t>
+      </w:r>
+      <w:r>
+        <w:t xml:space="preserve"> commands are supported at this time.</w:t>
       </w:r>
     </w:p>
     <w:p>
@@ -9279,138 +9485,6 @@
         <w:pStyle w:val="Heading3"/>
       </w:pPr>
       <w:r>
-        <w:t>neon cron disable NAME</w:t>
-      </w:r>
-    </w:p>
-    <w:p>
-      <w:r>
-        <w:t>Disables execution of the named job.</w:t>
-      </w:r>
-    </w:p>
-    <w:p>
-      <w:pPr>
-        <w:pStyle w:val="Heading3"/>
-      </w:pPr>
-      <w:r>
-        <w:t>neon cron enable NAME</w:t>
-      </w:r>
-    </w:p>
-    <w:p>
-      <w:r>
-        <w:t>Enables execution of the named job.</w:t>
-      </w:r>
-    </w:p>
-    <w:p>
-      <w:pPr>
-        <w:pStyle w:val="Heading3"/>
-      </w:pPr>
-      <w:r>
-        <w:t>neon cron history [NAME]</w:t>
-      </w:r>
-    </w:p>
-    <w:p>
-      <w:r>
-        <w:t>Returns the execution history of all jobs or just the named job.</w:t>
-      </w:r>
-    </w:p>
-    <w:p>
-      <w:pPr>
-        <w:pStyle w:val="Heading3"/>
-      </w:pPr>
-      <w:r>
-        <w:t xml:space="preserve">neon cron </w:t>
-      </w:r>
-      <w:proofErr w:type="spellStart"/>
-      <w:r>
-        <w:t>ls|list</w:t>
-      </w:r>
-      <w:proofErr w:type="spellEnd"/>
-    </w:p>
-    <w:p>
-      <w:r>
-        <w:t>Lists the cron jobs.</w:t>
-      </w:r>
-    </w:p>
-    <w:p>
-      <w:pPr>
-        <w:pStyle w:val="Heading3"/>
-      </w:pPr>
-      <w:r>
-        <w:t xml:space="preserve">neon cron </w:t>
-      </w:r>
-      <w:proofErr w:type="spellStart"/>
-      <w:r>
-        <w:t>rm|remove</w:t>
-      </w:r>
-      <w:proofErr w:type="spellEnd"/>
-      <w:r>
-        <w:t xml:space="preserve"> NAME</w:t>
-      </w:r>
-    </w:p>
-    <w:p>
-      <w:r>
-        <w:t>Removes the named cron job.</w:t>
-      </w:r>
-    </w:p>
-    <w:p>
-      <w:pPr>
-        <w:pStyle w:val="Heading3"/>
-      </w:pPr>
-      <w:r>
-        <w:t>neon cron run NAME</w:t>
-      </w:r>
-    </w:p>
-    <w:p>
-      <w:r>
-        <w:t>Runs the named command immediately if it’s not already running.</w:t>
-      </w:r>
-    </w:p>
-    <w:p>
-      <w:pPr>
-        <w:pStyle w:val="Heading3"/>
-      </w:pPr>
-      <w:r>
-        <w:t xml:space="preserve">neon cron set NAME SCHEDULE </w:t>
-      </w:r>
-      <w:r>
-        <w:t>--</w:t>
-      </w:r>
-      <w:r>
-        <w:t xml:space="preserve"> docker service create …</w:t>
-      </w:r>
-    </w:p>
-    <w:p>
-      <w:r>
-        <w:t xml:space="preserve">Adds </w:t>
-      </w:r>
-      <w:r>
-        <w:t xml:space="preserve">or updates </w:t>
-      </w:r>
-      <w:r>
-        <w:t xml:space="preserve">a named </w:t>
-      </w:r>
-      <w:r>
-        <w:t>job.</w:t>
-      </w:r>
-      <w:r>
-        <w:t xml:space="preserve">  SCHEDULE specifies when the job is to be executed and the command after the -- will be executed on one of the manager nodes to start the job.  Only </w:t>
-      </w:r>
-      <w:r>
-        <w:rPr>
-          <w:rStyle w:val="CodeChar"/>
-        </w:rPr>
-        <w:t>docker service create</w:t>
-      </w:r>
-      <w:r>
-        <w:t xml:space="preserve"> commands are supported at this time.</w:t>
-      </w:r>
-    </w:p>
-    <w:p>
-      <w:pPr>
-        <w:pStyle w:val="Heading3"/>
-      </w:pPr>
-      <w:r>
-        <w:lastRenderedPageBreak/>
         <w:t xml:space="preserve">neon </w:t>
       </w:r>
       <w:r>
@@ -11981,7 +12055,7 @@
 </file>
 
 <file path=customXml/itemProps1.xml><?xml version="1.0" encoding="utf-8"?>
-<ds:datastoreItem xmlns:ds="http://schemas.openxmlformats.org/officeDocument/2006/customXml" ds:itemID="{54EC932D-859C-4F69-9B3C-7563A1E55AC0}">
+<ds:datastoreItem xmlns:ds="http://schemas.openxmlformats.org/officeDocument/2006/customXml" ds:itemID="{4772BBA3-4282-498A-8C58-826F296AC8FE}">
   <ds:schemaRefs>
     <ds:schemaRef ds:uri="http://schemas.openxmlformats.org/officeDocument/2006/bibliography"/>
   </ds:schemaRefs>

</xml_diff>

<commit_message>
[dns] Services in progress.
</commit_message>
<xml_diff>
--- a/Doc/Cluster Notes.docx
+++ b/Doc/Cluster Notes.docx
@@ -3380,7 +3380,7 @@
           <v:shape id="_x0000_i1025" type="#_x0000_t75" style="width:564.75pt;height:444.75pt" o:ole="">
             <v:imagedata r:id="rId12" o:title=""/>
           </v:shape>
-          <o:OLEObject Type="Embed" ProgID="Visio.Drawing.15" ShapeID="_x0000_i1025" DrawAspect="Content" ObjectID="_1582226955" r:id="rId13"/>
+          <o:OLEObject Type="Embed" ProgID="Visio.Drawing.15" ShapeID="_x0000_i1025" DrawAspect="Content" ObjectID="_1582267408" r:id="rId13"/>
         </w:object>
       </w:r>
     </w:p>
@@ -7448,7 +7448,7 @@
           <v:shape id="_x0000_i1026" type="#_x0000_t75" style="width:234.75pt;height:123.75pt" o:ole="">
             <v:imagedata r:id="rId23" o:title=""/>
           </v:shape>
-          <o:OLEObject Type="Embed" ProgID="Visio.Drawing.15" ShapeID="_x0000_i1026" DrawAspect="Content" ObjectID="_1582226956" r:id="rId24"/>
+          <o:OLEObject Type="Embed" ProgID="Visio.Drawing.15" ShapeID="_x0000_i1026" DrawAspect="Content" ObjectID="_1582267409" r:id="rId24"/>
         </w:object>
       </w:r>
     </w:p>
@@ -8025,8 +8025,21 @@
           <w:sz w:val="19"/>
           <w:szCs w:val="19"/>
         </w:rPr>
-        <w:t xml:space="preserve">        registry.mycluster.com</w:t>
-      </w:r>
+        <w:t xml:space="preserve">        </w:t>
+      </w:r>
+      <w:proofErr w:type="spellStart"/>
+      <w:proofErr w:type="gramStart"/>
+      <w:r>
+        <w:rPr>
+          <w:rFonts w:ascii="Consolas" w:hAnsi="Consolas"/>
+          <w:color w:val="538135" w:themeColor="accent6" w:themeShade="BF"/>
+          <w:sz w:val="19"/>
+          <w:szCs w:val="19"/>
+        </w:rPr>
+        <w:t>answers.json</w:t>
+      </w:r>
+      <w:proofErr w:type="spellEnd"/>
+      <w:proofErr w:type="gramEnd"/>
       <w:r>
         <w:rPr>
           <w:rFonts w:ascii="Consolas" w:hAnsi="Consolas"/>
@@ -8035,17 +8048,7 @@
           <w:szCs w:val="19"/>
         </w:rPr>
         <w:br/>
-        <w:t xml:space="preserve">        mysite1.com</w:t>
-      </w:r>
-      <w:r>
-        <w:rPr>
-          <w:rFonts w:ascii="Consolas" w:hAnsi="Consolas"/>
-          <w:color w:val="538135" w:themeColor="accent6" w:themeShade="BF"/>
-          <w:sz w:val="19"/>
-          <w:szCs w:val="19"/>
-        </w:rPr>
-        <w:br/>
-        <w:t xml:space="preserve">        mysite2.com</w:t>
+        <w:t xml:space="preserve">        answers.md5</w:t>
       </w:r>
     </w:p>
     <w:p>
@@ -8179,27 +8182,29 @@
         <w:t>-health service</w:t>
       </w:r>
       <w:r>
-        <w:t xml:space="preserve"> reads the DNS targets from Consul, determines which of the target endpoints are healthy and then persists a </w:t>
+        <w:t xml:space="preserve"> reads the DNS targets from Consul, determines which of the target endpoints are healthy and then persists </w:t>
+      </w:r>
+      <w:r>
+        <w:t xml:space="preserve">all of the answers as </w:t>
       </w:r>
       <w:proofErr w:type="spellStart"/>
+      <w:proofErr w:type="gramStart"/>
       <w:r>
         <w:rPr>
           <w:rStyle w:val="CodeChar"/>
         </w:rPr>
-        <w:t>DnsAnswer</w:t>
+        <w:t>answers.json</w:t>
       </w:r>
       <w:proofErr w:type="spellEnd"/>
-      <w:r>
-        <w:t xml:space="preserve"> record </w:t>
-      </w:r>
-      <w:r>
-        <w:t>using the</w:t>
-      </w:r>
-      <w:r>
-        <w:t xml:space="preserve"> </w:t>
-      </w:r>
-      <w:r>
-        <w:t>hostname as the key</w:t>
+      <w:proofErr w:type="gramEnd"/>
+      <w:r>
+        <w:t xml:space="preserve"> along with the MD5 hash of the answers as </w:t>
+      </w:r>
+      <w:r>
+        <w:rPr>
+          <w:rStyle w:val="CodeChar"/>
+        </w:rPr>
+        <w:t>answers.md5</w:t>
       </w:r>
       <w:r>
         <w:t>.</w:t>
@@ -8207,17 +8212,6 @@
     </w:p>
     <w:p>
       <w:r>
-        <w:t xml:space="preserve">The Neon DNS services are each </w:t>
-      </w:r>
-      <w:proofErr w:type="gramStart"/>
-      <w:r>
-        <w:t>pretty simple</w:t>
-      </w:r>
-      <w:proofErr w:type="gramEnd"/>
-      <w:r>
-        <w:t xml:space="preserve">.  </w:t>
-      </w:r>
-      <w:r>
         <w:rPr>
           <w:rStyle w:val="EmphasizeChar"/>
         </w:rPr>
@@ -8232,102 +8226,74 @@
       </w:r>
       <w:proofErr w:type="spellEnd"/>
       <w:r>
+        <w:t xml:space="preserve"> simply </w:t>
+      </w:r>
+      <w:r>
+        <w:t xml:space="preserve">polls Consul for changes to the DNS answers written by </w:t>
+      </w:r>
+      <w:r>
+        <w:rPr>
+          <w:rStyle w:val="EmphasizeChar"/>
+        </w:rPr>
+        <w:t>neon-</w:t>
+      </w:r>
+      <w:proofErr w:type="spellStart"/>
+      <w:r>
+        <w:rPr>
+          <w:rStyle w:val="EmphasizeChar"/>
+        </w:rPr>
+        <w:t>dns</w:t>
+      </w:r>
+      <w:proofErr w:type="spellEnd"/>
+      <w:r>
         <w:rPr>
           <w:rStyle w:val="EmphasizeChar"/>
         </w:rPr>
         <w:t>-health</w:t>
       </w:r>
       <w:r>
-        <w:t xml:space="preserve"> periodically reads the target definitions, determines the health endpoints for each definition, writing the result as an answer.  </w:t>
-      </w:r>
-      <w:r>
-        <w:rPr>
-          <w:rStyle w:val="EmphasizeChar"/>
-        </w:rPr>
-        <w:t>neon-</w:t>
-      </w:r>
-      <w:proofErr w:type="spellStart"/>
-      <w:r>
-        <w:rPr>
-          <w:rStyle w:val="EmphasizeChar"/>
-        </w:rPr>
-        <w:t>dns</w:t>
-      </w:r>
-      <w:proofErr w:type="spellEnd"/>
-      <w:r>
-        <w:rPr>
-          <w:rStyle w:val="EmphasizeChar"/>
-        </w:rPr>
-        <w:t>-health</w:t>
-      </w:r>
-      <w:r>
-        <w:t xml:space="preserve"> also deletes any answers that don’t have corresponding definitions.</w:t>
-      </w:r>
-    </w:p>
-    <w:p>
-      <w:r>
-        <w:rPr>
-          <w:rStyle w:val="EmphasizeChar"/>
-        </w:rPr>
-        <w:t>neon-</w:t>
-      </w:r>
-      <w:proofErr w:type="spellStart"/>
-      <w:r>
-        <w:rPr>
-          <w:rStyle w:val="EmphasizeChar"/>
-        </w:rPr>
-        <w:t>dns</w:t>
-      </w:r>
-      <w:proofErr w:type="spellEnd"/>
-      <w:r>
-        <w:t xml:space="preserve"> simply </w:t>
-      </w:r>
-      <w:r>
-        <w:t xml:space="preserve">polls Consul for changes to the DNS answers written by </w:t>
-      </w:r>
-      <w:r>
-        <w:rPr>
-          <w:rStyle w:val="EmphasizeChar"/>
-        </w:rPr>
-        <w:t>neon-</w:t>
-      </w:r>
-      <w:proofErr w:type="spellStart"/>
-      <w:r>
-        <w:rPr>
-          <w:rStyle w:val="EmphasizeChar"/>
-        </w:rPr>
-        <w:t>dns</w:t>
-      </w:r>
-      <w:proofErr w:type="spellEnd"/>
-      <w:r>
-        <w:rPr>
-          <w:rStyle w:val="EmphasizeChar"/>
-        </w:rPr>
-        <w:t>-health</w:t>
-      </w:r>
-      <w:r>
-        <w:t xml:space="preserve"> and updates the local hosts file when there are changes.</w:t>
-      </w:r>
-    </w:p>
-    <w:p>
-      <w:r>
-        <w:t xml:space="preserve">The PowerDNS Recursor running on each manager node simply </w:t>
-      </w:r>
-      <w:r>
-        <w:t>attempts to resolve names from the local hosts file before forwarding requests on to the upstream DNS servers.</w:t>
-      </w:r>
-      <w:r>
-        <w:t xml:space="preserve">  This is radically less complex and fundamentally more reliable than my previous approach of using the authoritative server and a remote backend service or even trying to do something similar using Lua to intercept requests in the recursor.</w:t>
+        <w:t xml:space="preserve"> and updates the local hosts file when there </w:t>
       </w:r>
       <w:bookmarkStart w:id="0" w:name="_GoBack"/>
       <w:bookmarkEnd w:id="0"/>
+      <w:r>
+        <w:t>are changes.</w:t>
+      </w:r>
+    </w:p>
+    <w:p>
+      <w:r>
+        <w:t xml:space="preserve">The PowerDNS Recursor running on each manager node simply </w:t>
+      </w:r>
+      <w:r>
+        <w:t>attempts to resolve names from the local hosts file before forwarding requests on to the upstream DNS servers.</w:t>
+      </w:r>
+      <w:r>
+        <w:t xml:space="preserve">  This is radically less complex and fundamentally more reliable than my previous approach of using the authoritative server and a remote backend service or even trying to do something similar using Lua to intercept requests in the recursor.</w:t>
+      </w:r>
+    </w:p>
+    <w:p>
+      <w:r>
+        <w:t>Here's how this all looks:</w:t>
+      </w:r>
+    </w:p>
+    <w:p>
+      <w:pPr>
+        <w:ind w:left="-810"/>
+      </w:pPr>
+      <w:r>
+        <w:object w:dxaOrig="14761" w:dyaOrig="11205">
+          <v:shape id="_x0000_i1027" type="#_x0000_t75" style="width:557.25pt;height:423.75pt" o:ole="">
+            <v:imagedata r:id="rId25" o:title=""/>
+          </v:shape>
+          <o:OLEObject Type="Embed" ProgID="Visio.Drawing.15" ShapeID="_x0000_i1027" DrawAspect="Content" ObjectID="_1582267410" r:id="rId26"/>
+        </w:object>
+      </w:r>
     </w:p>
     <w:p>
       <w:pPr>
         <w:pStyle w:val="Heading1"/>
       </w:pPr>
       <w:r>
-        <w:lastRenderedPageBreak/>
         <w:t>Cluster CRON</w:t>
       </w:r>
     </w:p>
@@ -8414,6 +8380,9 @@
       </w:r>
       <w:r>
         <w:br/>
+      </w:r>
+      <w:r>
+        <w:lastRenderedPageBreak/>
         <w:t xml:space="preserve">        </w:t>
       </w:r>
       <w:r>
@@ -8639,169 +8608,169 @@
         <w:rPr>
           <w:rStyle w:val="EmphasizeChar"/>
         </w:rPr>
+        <w:t>j</w:t>
+      </w:r>
+      <w:r>
+        <w:rPr>
+          <w:rStyle w:val="EmphasizeChar"/>
+        </w:rPr>
+        <w:t>obs</w:t>
+      </w:r>
+      <w:r>
+        <w:tab/>
+        <w:t xml:space="preserve">Holds the job </w:t>
+      </w:r>
+      <w:r>
+        <w:t>definitions and execution history keyed by job name.</w:t>
+      </w:r>
+    </w:p>
+    <w:p>
+      <w:r>
+        <w:t xml:space="preserve">Each cluster CRON job is defined by a record beneath </w:t>
+      </w:r>
+      <w:r>
+        <w:rPr>
+          <w:rStyle w:val="EmphasizeChar"/>
+        </w:rPr>
+        <w:t>jobs</w:t>
+      </w:r>
+      <w:r>
+        <w:t xml:space="preserve"> and is keyed by the job name.  Job definitions include the following keys:</w:t>
+      </w:r>
+    </w:p>
+    <w:p>
+      <w:pPr>
+        <w:ind w:left="1980" w:hanging="1620"/>
+      </w:pPr>
+      <w:r>
+        <w:rPr>
+          <w:rStyle w:val="EmphasizeChar"/>
+        </w:rPr>
+        <w:t>schedule</w:t>
+      </w:r>
+      <w:r>
+        <w:tab/>
+        <w:t xml:space="preserve">Specifies when the job should be run.  See the </w:t>
+      </w:r>
+      <w:proofErr w:type="spellStart"/>
+      <w:r>
+        <w:t>neonFORGE</w:t>
+      </w:r>
+      <w:proofErr w:type="spellEnd"/>
+      <w:r>
+        <w:t xml:space="preserve"> </w:t>
+      </w:r>
+      <w:proofErr w:type="spellStart"/>
+      <w:r>
+        <w:rPr>
+          <w:rStyle w:val="CodeChar"/>
+        </w:rPr>
+        <w:t>RecurringTimer</w:t>
+      </w:r>
+      <w:proofErr w:type="spellEnd"/>
+      <w:r>
+        <w:t xml:space="preserve"> class for more information.</w:t>
+      </w:r>
+    </w:p>
+    <w:p>
+      <w:pPr>
+        <w:ind w:left="1980" w:hanging="1620"/>
+      </w:pPr>
+      <w:r>
+        <w:rPr>
+          <w:rStyle w:val="EmphasizeChar"/>
+        </w:rPr>
+        <w:t>command</w:t>
+      </w:r>
+      <w:r>
+        <w:tab/>
+        <w:t xml:space="preserve">Specifies the command to be executed </w:t>
+      </w:r>
+      <w:r>
+        <w:t xml:space="preserve">to start the job.  Currently, only </w:t>
+      </w:r>
+      <w:r>
+        <w:br/>
+      </w:r>
+      <w:r>
+        <w:rPr>
+          <w:rStyle w:val="CodeChar"/>
+        </w:rPr>
+        <w:t>docker service create</w:t>
+      </w:r>
+      <w:r>
+        <w:t xml:space="preserve"> commands are supported.  Note that the job name will be used when creating the service if the </w:t>
+      </w:r>
+      <w:r>
+        <w:rPr>
+          <w:rStyle w:val="EmphasizeChar"/>
+        </w:rPr>
+        <w:t>--name</w:t>
+      </w:r>
+      <w:r>
+        <w:t xml:space="preserve"> option is not specified.</w:t>
+      </w:r>
+    </w:p>
+    <w:p>
+      <w:pPr>
+        <w:ind w:left="1980" w:hanging="1620"/>
+      </w:pPr>
+      <w:r>
+        <w:rPr>
+          <w:rStyle w:val="EmphasizeChar"/>
+        </w:rPr>
+        <w:t>status</w:t>
+      </w:r>
+      <w:r>
+        <w:rPr>
+          <w:rStyle w:val="EmphasizeChar"/>
+        </w:rPr>
+        <w:tab/>
+      </w:r>
+      <w:r>
+        <w:t>Indicates the current job status.  The possible values are:</w:t>
+      </w:r>
+      <w:r>
+        <w:br/>
+      </w:r>
+      <w:r>
+        <w:br/>
+      </w:r>
+      <w:r>
+        <w:rPr>
+          <w:rStyle w:val="EmphasizeChar"/>
+        </w:rPr>
+        <w:t>waiting</w:t>
+      </w:r>
+      <w:r>
+        <w:t xml:space="preserve"> </w:t>
+      </w:r>
+      <w:r>
+        <w:t>– j</w:t>
+      </w:r>
+      <w:r>
+        <w:t>ob is waiting to be scheduled for execution</w:t>
+      </w:r>
+      <w:r>
+        <w:br/>
+      </w:r>
+      <w:r>
+        <w:rPr>
+          <w:rStyle w:val="EmphasizeChar"/>
+        </w:rPr>
+        <w:t>running</w:t>
+      </w:r>
+      <w:r>
+        <w:t xml:space="preserve"> – job is currently running</w:t>
+      </w:r>
+      <w:r>
+        <w:br/>
+      </w:r>
+      <w:r>
+        <w:rPr>
+          <w:rStyle w:val="EmphasizeChar"/>
+        </w:rPr>
         <w:lastRenderedPageBreak/>
-        <w:t>j</w:t>
-      </w:r>
-      <w:r>
-        <w:rPr>
-          <w:rStyle w:val="EmphasizeChar"/>
-        </w:rPr>
-        <w:t>obs</w:t>
-      </w:r>
-      <w:r>
-        <w:tab/>
-        <w:t xml:space="preserve">Holds the job </w:t>
-      </w:r>
-      <w:r>
-        <w:t>definitions and execution history keyed by job name.</w:t>
-      </w:r>
-    </w:p>
-    <w:p>
-      <w:r>
-        <w:t xml:space="preserve">Each cluster CRON job is defined by a record beneath </w:t>
-      </w:r>
-      <w:r>
-        <w:rPr>
-          <w:rStyle w:val="EmphasizeChar"/>
-        </w:rPr>
-        <w:t>jobs</w:t>
-      </w:r>
-      <w:r>
-        <w:t xml:space="preserve"> and is keyed by the job name.  Job definitions include the following keys:</w:t>
-      </w:r>
-    </w:p>
-    <w:p>
-      <w:pPr>
-        <w:ind w:left="1980" w:hanging="1620"/>
-      </w:pPr>
-      <w:r>
-        <w:rPr>
-          <w:rStyle w:val="EmphasizeChar"/>
-        </w:rPr>
-        <w:t>schedule</w:t>
-      </w:r>
-      <w:r>
-        <w:tab/>
-        <w:t xml:space="preserve">Specifies when the job should be run.  See the </w:t>
-      </w:r>
-      <w:proofErr w:type="spellStart"/>
-      <w:r>
-        <w:t>neonFORGE</w:t>
-      </w:r>
-      <w:proofErr w:type="spellEnd"/>
-      <w:r>
-        <w:t xml:space="preserve"> </w:t>
-      </w:r>
-      <w:proofErr w:type="spellStart"/>
-      <w:r>
-        <w:rPr>
-          <w:rStyle w:val="CodeChar"/>
-        </w:rPr>
-        <w:t>RecurringTimer</w:t>
-      </w:r>
-      <w:proofErr w:type="spellEnd"/>
-      <w:r>
-        <w:t xml:space="preserve"> class for more information.</w:t>
-      </w:r>
-    </w:p>
-    <w:p>
-      <w:pPr>
-        <w:ind w:left="1980" w:hanging="1620"/>
-      </w:pPr>
-      <w:r>
-        <w:rPr>
-          <w:rStyle w:val="EmphasizeChar"/>
-        </w:rPr>
-        <w:t>command</w:t>
-      </w:r>
-      <w:r>
-        <w:tab/>
-        <w:t xml:space="preserve">Specifies the command to be executed </w:t>
-      </w:r>
-      <w:r>
-        <w:t xml:space="preserve">to start the job.  Currently, only </w:t>
-      </w:r>
-      <w:r>
-        <w:br/>
-      </w:r>
-      <w:r>
-        <w:rPr>
-          <w:rStyle w:val="CodeChar"/>
-        </w:rPr>
-        <w:t>docker service create</w:t>
-      </w:r>
-      <w:r>
-        <w:t xml:space="preserve"> commands are supported.  Note that the job name will be used when creating the service if the </w:t>
-      </w:r>
-      <w:r>
-        <w:rPr>
-          <w:rStyle w:val="EmphasizeChar"/>
-        </w:rPr>
-        <w:t>--name</w:t>
-      </w:r>
-      <w:r>
-        <w:t xml:space="preserve"> option is not specified.</w:t>
-      </w:r>
-    </w:p>
-    <w:p>
-      <w:pPr>
-        <w:ind w:left="1980" w:hanging="1620"/>
-      </w:pPr>
-      <w:r>
-        <w:rPr>
-          <w:rStyle w:val="EmphasizeChar"/>
-        </w:rPr>
-        <w:t>status</w:t>
-      </w:r>
-      <w:r>
-        <w:rPr>
-          <w:rStyle w:val="EmphasizeChar"/>
-        </w:rPr>
-        <w:tab/>
-      </w:r>
-      <w:r>
-        <w:t>Indicates the current job status.  The possible values are:</w:t>
-      </w:r>
-      <w:r>
-        <w:br/>
-      </w:r>
-      <w:r>
-        <w:br/>
-      </w:r>
-      <w:r>
-        <w:rPr>
-          <w:rStyle w:val="EmphasizeChar"/>
-        </w:rPr>
-        <w:t>waiting</w:t>
-      </w:r>
-      <w:r>
-        <w:t xml:space="preserve"> </w:t>
-      </w:r>
-      <w:r>
-        <w:t>– j</w:t>
-      </w:r>
-      <w:r>
-        <w:t>ob is waiting to be scheduled for execution</w:t>
-      </w:r>
-      <w:r>
-        <w:br/>
-      </w:r>
-      <w:r>
-        <w:rPr>
-          <w:rStyle w:val="EmphasizeChar"/>
-        </w:rPr>
-        <w:t>running</w:t>
-      </w:r>
-      <w:r>
-        <w:t xml:space="preserve"> – job is currently running</w:t>
-      </w:r>
-      <w:r>
-        <w:br/>
-      </w:r>
-      <w:r>
-        <w:rPr>
-          <w:rStyle w:val="EmphasizeChar"/>
-        </w:rPr>
         <w:t>disabled</w:t>
       </w:r>
       <w:r>
@@ -9100,252 +9069,309 @@
         <w:pStyle w:val="Heading2"/>
       </w:pPr>
       <w:r>
+        <w:t xml:space="preserve">CRON </w:t>
+      </w:r>
+      <w:r>
+        <w:t>Requirements and Limitations</w:t>
+      </w:r>
+    </w:p>
+    <w:p>
+      <w:r>
+        <w:t xml:space="preserve">At this point, a </w:t>
+      </w:r>
+      <w:r>
+        <w:rPr>
+          <w:rStyle w:val="EmphasizeChar"/>
+        </w:rPr>
+        <w:t>neon-cluster-cron</w:t>
+      </w:r>
+      <w:r>
+        <w:t xml:space="preserve"> job can only be executed as a Docker Swarm service running with a single replica.  Global mode is not supported and it is also not currently possible to schedule jobs for pet nodes because they are not members of the Swarm.  Future releases of neonCLUSTER may relax these constraints.</w:t>
+      </w:r>
+    </w:p>
+    <w:p>
+      <w:r>
+        <w:t xml:space="preserve">A cluster CRON job may be implemented using any Docker image.  It’ll simply be scheduled to run as a Docker service.  If possible, you should augment job images to write a special log entry to </w:t>
+      </w:r>
+      <w:proofErr w:type="spellStart"/>
+      <w:r>
+        <w:rPr>
+          <w:rStyle w:val="EmphasizeChar"/>
+        </w:rPr>
+        <w:t>stdout</w:t>
+      </w:r>
+      <w:proofErr w:type="spellEnd"/>
+      <w:r>
+        <w:t xml:space="preserve"> or </w:t>
+      </w:r>
+      <w:r>
+        <w:rPr>
+          <w:rStyle w:val="EmphasizeChar"/>
+        </w:rPr>
+        <w:t>stderr</w:t>
+      </w:r>
+      <w:r>
+        <w:t xml:space="preserve"> indicating whether the job succeeded or failed </w:t>
+      </w:r>
+      <w:r>
+        <w:t>and includi</w:t>
+      </w:r>
+      <w:r>
+        <w:t>ng an optional status message.</w:t>
+      </w:r>
+    </w:p>
+    <w:p>
+      <w:r>
+        <w:t>Successful job</w:t>
+      </w:r>
+      <w:r>
+        <w:t>s</w:t>
+      </w:r>
+      <w:r>
+        <w:t xml:space="preserve"> should output a log entry</w:t>
+      </w:r>
+      <w:r>
+        <w:t xml:space="preserve"> with a message</w:t>
+      </w:r>
+      <w:r>
+        <w:t xml:space="preserve"> like:</w:t>
+      </w:r>
+    </w:p>
+    <w:p>
+      <w:pPr>
+        <w:pStyle w:val="Code"/>
+      </w:pPr>
+      <w:r>
+        <w:t>[INFO] NEON-JOB: Backup completed successfully.</w:t>
+      </w:r>
+    </w:p>
+    <w:p>
+      <w:r>
+        <w:t>Failed jobs should output a log entry with a message like:</w:t>
+      </w:r>
+    </w:p>
+    <w:p>
+      <w:pPr>
+        <w:pStyle w:val="Code"/>
+      </w:pPr>
+      <w:r>
         <w:lastRenderedPageBreak/>
+        <w:t>[ERROR] NEON-JOB: Backup failed</w:t>
+      </w:r>
+      <w:r>
+        <w:t>.</w:t>
+      </w:r>
+    </w:p>
+    <w:p>
+      <w:r>
+        <w:t>These log messages will eventually make their way into the Elasticsearch log cluster.  Once</w:t>
+      </w:r>
+      <w:r>
+        <w:br/>
+      </w:r>
+      <w:r>
+        <w:rPr>
+          <w:rStyle w:val="EmphasizeChar"/>
+        </w:rPr>
+        <w:t>neon-cluster-cron</w:t>
+      </w:r>
+      <w:r>
+        <w:t xml:space="preserve"> detects that a job service has terminated, it starts querying Elasticsearch for a log message prefixed by “</w:t>
+      </w:r>
+      <w:r>
+        <w:rPr>
+          <w:rStyle w:val="EmphasizeChar"/>
+        </w:rPr>
+        <w:t>NEON-JOB</w:t>
+      </w:r>
+      <w:r>
+        <w:rPr>
+          <w:rStyle w:val="EmphasizeChar"/>
+        </w:rPr>
+        <w:t>:</w:t>
+      </w:r>
+      <w:r>
+        <w:t>”</w:t>
+      </w:r>
+      <w:r>
+        <w:t xml:space="preserve">.   Jobs that logged this as </w:t>
+      </w:r>
+      <w:r>
+        <w:rPr>
+          <w:rStyle w:val="CodeChar"/>
+        </w:rPr>
+        <w:t>INFO</w:t>
+      </w:r>
+      <w:r>
+        <w:t xml:space="preserve"> will be considered to have been completed successfully, and jobs that logged </w:t>
+      </w:r>
+      <w:r>
+        <w:rPr>
+          <w:rStyle w:val="CodeChar"/>
+        </w:rPr>
+        <w:t>ERROR</w:t>
+      </w:r>
+      <w:r>
+        <w:t xml:space="preserve"> will be considered to have failed.  In either case, the message after the prefix will be extracted and </w:t>
+      </w:r>
+      <w:r>
+        <w:t xml:space="preserve">be written to the </w:t>
+      </w:r>
+      <w:r>
+        <w:rPr>
+          <w:rStyle w:val="CodeChar"/>
+        </w:rPr>
+        <w:t>message</w:t>
+      </w:r>
+      <w:r>
+        <w:t xml:space="preserve"> history property.</w:t>
+      </w:r>
+    </w:p>
+    <w:p>
+      <w:r>
+        <w:t xml:space="preserve">After a job service has completed, </w:t>
+      </w:r>
+      <w:r>
+        <w:rPr>
+          <w:rStyle w:val="EmphasizeChar"/>
+        </w:rPr>
+        <w:t>neon-cluster-cron</w:t>
+      </w:r>
+      <w:r>
+        <w:t xml:space="preserve"> will query </w:t>
+      </w:r>
+      <w:r>
+        <w:t xml:space="preserve">Elasticsearch for the disposition log entry for up to </w:t>
+      </w:r>
+      <w:r>
+        <w:rPr>
+          <w:rStyle w:val="EmphasizeChar"/>
+        </w:rPr>
+        <w:t>disposition-wait-seconds</w:t>
+      </w:r>
+      <w:r>
+        <w:t xml:space="preserve">.  When a log record is found, the job history disposition will be set to </w:t>
+      </w:r>
+      <w:r>
+        <w:rPr>
+          <w:rStyle w:val="EmphasizeChar"/>
+        </w:rPr>
+        <w:t>success</w:t>
+      </w:r>
+      <w:r>
+        <w:t xml:space="preserve"> or </w:t>
+      </w:r>
+      <w:r>
+        <w:rPr>
+          <w:rStyle w:val="EmphasizeChar"/>
+        </w:rPr>
+        <w:t>fail</w:t>
+      </w:r>
+      <w:r>
+        <w:t xml:space="preserve"> based on the log level and the history message will be set to the extracted message.  If </w:t>
+      </w:r>
+      <w:r>
+        <w:t>no</w:t>
+      </w:r>
+      <w:r>
+        <w:t xml:space="preserve"> log record is found in time, the disposition will be set to </w:t>
+      </w:r>
+      <w:r>
+        <w:rPr>
+          <w:rStyle w:val="EmphasizeChar"/>
+        </w:rPr>
+        <w:t>unknown</w:t>
+      </w:r>
+      <w:r>
+        <w:t>.</w:t>
+      </w:r>
+    </w:p>
+    <w:p>
+      <w:pPr>
+        <w:pStyle w:val="Heading2"/>
+      </w:pPr>
+      <w:r>
+        <w:t xml:space="preserve">neon-cli </w:t>
+      </w:r>
+      <w:r>
         <w:t xml:space="preserve">CRON </w:t>
       </w:r>
       <w:r>
-        <w:t>Requirements and Limitations</w:t>
-      </w:r>
-    </w:p>
-    <w:p>
-      <w:r>
-        <w:t xml:space="preserve">At this point, a </w:t>
-      </w:r>
-      <w:r>
-        <w:rPr>
-          <w:rStyle w:val="EmphasizeChar"/>
-        </w:rPr>
-        <w:t>neon-cluster-cron</w:t>
-      </w:r>
-      <w:r>
-        <w:t xml:space="preserve"> job can only be executed as a Docker Swarm service running with a single replica.  Global mode is not supported and it is also not currently possible to schedule jobs for pet nodes because they are not members of the Swarm.  Future releases of neonCLUSTER may relax these constraints.</w:t>
-      </w:r>
-    </w:p>
-    <w:p>
-      <w:r>
-        <w:t xml:space="preserve">A cluster CRON job may be implemented using any Docker image.  It’ll simply be scheduled to run as a Docker service.  If possible, you should augment job images to write a special log entry to </w:t>
+        <w:t>commands</w:t>
+      </w:r>
+    </w:p>
+    <w:p>
+      <w:r>
+        <w:t xml:space="preserve">neonCLUSTER CRON jobs are managed using </w:t>
+      </w:r>
+      <w:r>
+        <w:t xml:space="preserve">the following </w:t>
+      </w:r>
+      <w:r>
+        <w:rPr>
+          <w:rStyle w:val="EmphasizeChar"/>
+        </w:rPr>
+        <w:t>neon-cli</w:t>
+      </w:r>
+      <w:r>
+        <w:t xml:space="preserve"> commands:</w:t>
+      </w:r>
+    </w:p>
+    <w:p>
+      <w:pPr>
+        <w:pStyle w:val="Heading3"/>
+      </w:pPr>
+      <w:r>
+        <w:t>neon cron disable NAME</w:t>
+      </w:r>
+    </w:p>
+    <w:p>
+      <w:r>
+        <w:t>Disables execution of the named job.</w:t>
+      </w:r>
+    </w:p>
+    <w:p>
+      <w:pPr>
+        <w:pStyle w:val="Heading3"/>
+      </w:pPr>
+      <w:r>
+        <w:t>neon cron enable NAME</w:t>
+      </w:r>
+    </w:p>
+    <w:p>
+      <w:r>
+        <w:t>Enables execution of the named job.</w:t>
+      </w:r>
+    </w:p>
+    <w:p>
+      <w:pPr>
+        <w:pStyle w:val="Heading3"/>
+      </w:pPr>
+      <w:r>
+        <w:t>neon cron history [NAME]</w:t>
+      </w:r>
+    </w:p>
+    <w:p>
+      <w:r>
+        <w:t>Returns the execution history of all jobs or just the named job.</w:t>
+      </w:r>
+    </w:p>
+    <w:p>
+      <w:pPr>
+        <w:pStyle w:val="Heading3"/>
+      </w:pPr>
+      <w:r>
+        <w:t xml:space="preserve">neon cron </w:t>
       </w:r>
       <w:proofErr w:type="spellStart"/>
       <w:r>
-        <w:rPr>
-          <w:rStyle w:val="EmphasizeChar"/>
-        </w:rPr>
-        <w:t>stdout</w:t>
+        <w:t>ls|list</w:t>
       </w:r>
       <w:proofErr w:type="spellEnd"/>
-      <w:r>
-        <w:t xml:space="preserve"> or </w:t>
-      </w:r>
-      <w:r>
-        <w:rPr>
-          <w:rStyle w:val="EmphasizeChar"/>
-        </w:rPr>
-        <w:t>stderr</w:t>
-      </w:r>
-      <w:r>
-        <w:t xml:space="preserve"> indicating whether the job succeeded or failed </w:t>
-      </w:r>
-      <w:r>
-        <w:t>and includi</w:t>
-      </w:r>
-      <w:r>
-        <w:t>ng an optional status message.</w:t>
-      </w:r>
-    </w:p>
-    <w:p>
-      <w:r>
-        <w:t>Successful job</w:t>
-      </w:r>
-      <w:r>
-        <w:t>s</w:t>
-      </w:r>
-      <w:r>
-        <w:t xml:space="preserve"> should output a log entry</w:t>
-      </w:r>
-      <w:r>
-        <w:t xml:space="preserve"> with a message</w:t>
-      </w:r>
-      <w:r>
-        <w:t xml:space="preserve"> like:</w:t>
-      </w:r>
-    </w:p>
-    <w:p>
-      <w:pPr>
-        <w:pStyle w:val="Code"/>
-      </w:pPr>
-      <w:r>
-        <w:t>[INFO] NEON-JOB: Backup completed successfully.</w:t>
-      </w:r>
-    </w:p>
-    <w:p>
-      <w:r>
-        <w:t>Failed jobs should output a log entry with a message like:</w:t>
-      </w:r>
-    </w:p>
-    <w:p>
-      <w:pPr>
-        <w:pStyle w:val="Code"/>
-      </w:pPr>
-      <w:r>
-        <w:t>[ERROR] NEON-JOB: Backup failed</w:t>
-      </w:r>
-      <w:r>
-        <w:t>.</w:t>
-      </w:r>
-    </w:p>
-    <w:p>
-      <w:r>
-        <w:t>These log messages will eventually make their way into the Elasticsearch log cluster.  Once</w:t>
-      </w:r>
-      <w:r>
-        <w:br/>
-      </w:r>
-      <w:r>
-        <w:rPr>
-          <w:rStyle w:val="EmphasizeChar"/>
-        </w:rPr>
-        <w:t>neon-cluster-cron</w:t>
-      </w:r>
-      <w:r>
-        <w:t xml:space="preserve"> detects that a job service has terminated, it starts querying Elasticsearch for a log message prefixed by “</w:t>
-      </w:r>
-      <w:r>
-        <w:rPr>
-          <w:rStyle w:val="EmphasizeChar"/>
-        </w:rPr>
-        <w:t>NEON-JOB</w:t>
-      </w:r>
-      <w:r>
-        <w:rPr>
-          <w:rStyle w:val="EmphasizeChar"/>
-        </w:rPr>
-        <w:t>:</w:t>
-      </w:r>
-      <w:r>
-        <w:t>”</w:t>
-      </w:r>
-      <w:r>
-        <w:t xml:space="preserve">.   Jobs that logged this as </w:t>
-      </w:r>
-      <w:r>
-        <w:rPr>
-          <w:rStyle w:val="CodeChar"/>
-        </w:rPr>
-        <w:t>INFO</w:t>
-      </w:r>
-      <w:r>
-        <w:t xml:space="preserve"> will be considered to have been completed successfully, and jobs that logged </w:t>
-      </w:r>
-      <w:r>
-        <w:rPr>
-          <w:rStyle w:val="CodeChar"/>
-        </w:rPr>
-        <w:t>ERROR</w:t>
-      </w:r>
-      <w:r>
-        <w:t xml:space="preserve"> will be considered to have failed.  In either case, the message after the prefix will be extracted and </w:t>
-      </w:r>
-      <w:r>
-        <w:t xml:space="preserve">be written to the </w:t>
-      </w:r>
-      <w:r>
-        <w:rPr>
-          <w:rStyle w:val="CodeChar"/>
-        </w:rPr>
-        <w:t>message</w:t>
-      </w:r>
-      <w:r>
-        <w:t xml:space="preserve"> history property.</w:t>
-      </w:r>
-    </w:p>
-    <w:p>
-      <w:r>
-        <w:t xml:space="preserve">After a job service has completed, </w:t>
-      </w:r>
-      <w:r>
-        <w:rPr>
-          <w:rStyle w:val="EmphasizeChar"/>
-        </w:rPr>
-        <w:t>neon-cluster-cron</w:t>
-      </w:r>
-      <w:r>
-        <w:t xml:space="preserve"> will query </w:t>
-      </w:r>
-      <w:r>
-        <w:t xml:space="preserve">Elasticsearch for the disposition log entry for up to </w:t>
-      </w:r>
-      <w:r>
-        <w:rPr>
-          <w:rStyle w:val="EmphasizeChar"/>
-        </w:rPr>
-        <w:t>disposition-wait-seconds</w:t>
-      </w:r>
-      <w:r>
-        <w:t xml:space="preserve">.  When a log record is found, the job history disposition will be set to </w:t>
-      </w:r>
-      <w:r>
-        <w:rPr>
-          <w:rStyle w:val="EmphasizeChar"/>
-        </w:rPr>
-        <w:t>success</w:t>
-      </w:r>
-      <w:r>
-        <w:t xml:space="preserve"> or </w:t>
-      </w:r>
-      <w:r>
-        <w:rPr>
-          <w:rStyle w:val="EmphasizeChar"/>
-        </w:rPr>
-        <w:t>fail</w:t>
-      </w:r>
-      <w:r>
-        <w:t xml:space="preserve"> based on the log level and the history message will be set to the extracted message.  If </w:t>
-      </w:r>
-      <w:r>
-        <w:t>no</w:t>
-      </w:r>
-      <w:r>
-        <w:t xml:space="preserve"> log record is found in time, the disposition will be set to </w:t>
-      </w:r>
-      <w:r>
-        <w:rPr>
-          <w:rStyle w:val="EmphasizeChar"/>
-        </w:rPr>
-        <w:t>unknown</w:t>
-      </w:r>
-      <w:r>
-        <w:t>.</w:t>
-      </w:r>
-    </w:p>
-    <w:p>
-      <w:pPr>
-        <w:pStyle w:val="Heading2"/>
-      </w:pPr>
-      <w:r>
-        <w:t xml:space="preserve">neon-cli </w:t>
-      </w:r>
-      <w:r>
-        <w:t xml:space="preserve">CRON </w:t>
-      </w:r>
-      <w:r>
-        <w:t>commands</w:t>
-      </w:r>
-    </w:p>
-    <w:p>
-      <w:r>
-        <w:t xml:space="preserve">neonCLUSTER CRON jobs are managed using </w:t>
-      </w:r>
-      <w:r>
-        <w:t xml:space="preserve">the following </w:t>
-      </w:r>
-      <w:r>
-        <w:rPr>
-          <w:rStyle w:val="EmphasizeChar"/>
-        </w:rPr>
-        <w:t>neon-cli</w:t>
-      </w:r>
-      <w:r>
-        <w:t xml:space="preserve"> commands:</w:t>
+    </w:p>
+    <w:p>
+      <w:r>
+        <w:t>Lists the cron jobs.</w:t>
       </w:r>
     </w:p>
     <w:p>
@@ -9353,12 +9379,20 @@
         <w:pStyle w:val="Heading3"/>
       </w:pPr>
       <w:r>
-        <w:t>neon cron disable NAME</w:t>
-      </w:r>
-    </w:p>
-    <w:p>
-      <w:r>
-        <w:t>Disables execution of the named job.</w:t>
+        <w:t xml:space="preserve">neon cron </w:t>
+      </w:r>
+      <w:proofErr w:type="spellStart"/>
+      <w:r>
+        <w:t>rm|remove</w:t>
+      </w:r>
+      <w:proofErr w:type="spellEnd"/>
+      <w:r>
+        <w:t xml:space="preserve"> NAME</w:t>
+      </w:r>
+    </w:p>
+    <w:p>
+      <w:r>
+        <w:t>Removes the named cron job.</w:t>
       </w:r>
     </w:p>
     <w:p>
@@ -9366,12 +9400,12 @@
         <w:pStyle w:val="Heading3"/>
       </w:pPr>
       <w:r>
-        <w:t>neon cron enable NAME</w:t>
-      </w:r>
-    </w:p>
-    <w:p>
-      <w:r>
-        <w:t>Enables execution of the named job.</w:t>
+        <w:t>neon cron run NAME</w:t>
+      </w:r>
+    </w:p>
+    <w:p>
+      <w:r>
+        <w:t>Runs the named command immediately if it’s not already running.</w:t>
       </w:r>
     </w:p>
     <w:p>
@@ -9379,72 +9413,6 @@
         <w:pStyle w:val="Heading3"/>
       </w:pPr>
       <w:r>
-        <w:t>neon cron history [NAME]</w:t>
-      </w:r>
-    </w:p>
-    <w:p>
-      <w:r>
-        <w:t>Returns the execution history of all jobs or just the named job.</w:t>
-      </w:r>
-    </w:p>
-    <w:p>
-      <w:pPr>
-        <w:pStyle w:val="Heading3"/>
-      </w:pPr>
-      <w:r>
-        <w:t xml:space="preserve">neon cron </w:t>
-      </w:r>
-      <w:proofErr w:type="spellStart"/>
-      <w:r>
-        <w:t>ls|list</w:t>
-      </w:r>
-      <w:proofErr w:type="spellEnd"/>
-    </w:p>
-    <w:p>
-      <w:r>
-        <w:t>Lists the cron jobs.</w:t>
-      </w:r>
-    </w:p>
-    <w:p>
-      <w:pPr>
-        <w:pStyle w:val="Heading3"/>
-      </w:pPr>
-      <w:r>
-        <w:t xml:space="preserve">neon cron </w:t>
-      </w:r>
-      <w:proofErr w:type="spellStart"/>
-      <w:r>
-        <w:t>rm|remove</w:t>
-      </w:r>
-      <w:proofErr w:type="spellEnd"/>
-      <w:r>
-        <w:t xml:space="preserve"> NAME</w:t>
-      </w:r>
-    </w:p>
-    <w:p>
-      <w:r>
-        <w:t>Removes the named cron job.</w:t>
-      </w:r>
-    </w:p>
-    <w:p>
-      <w:pPr>
-        <w:pStyle w:val="Heading3"/>
-      </w:pPr>
-      <w:r>
-        <w:t>neon cron run NAME</w:t>
-      </w:r>
-    </w:p>
-    <w:p>
-      <w:r>
-        <w:t>Runs the named command immediately if it’s not already running.</w:t>
-      </w:r>
-    </w:p>
-    <w:p>
-      <w:pPr>
-        <w:pStyle w:val="Heading3"/>
-      </w:pPr>
-      <w:r>
-        <w:lastRenderedPageBreak/>
         <w:t xml:space="preserve">neon cron set NAME SCHEDULE </w:t>
       </w:r>
       <w:r>
@@ -12055,7 +12023,7 @@
 </file>
 
 <file path=customXml/itemProps1.xml><?xml version="1.0" encoding="utf-8"?>
-<ds:datastoreItem xmlns:ds="http://schemas.openxmlformats.org/officeDocument/2006/customXml" ds:itemID="{4772BBA3-4282-498A-8C58-826F296AC8FE}">
+<ds:datastoreItem xmlns:ds="http://schemas.openxmlformats.org/officeDocument/2006/customXml" ds:itemID="{EF01C740-7080-417A-9F1C-D42A2E0CBFDA}">
   <ds:schemaRefs>
     <ds:schemaRef ds:uri="http://schemas.openxmlformats.org/officeDocument/2006/bibliography"/>
   </ds:schemaRefs>

</xml_diff>

<commit_message>
[dns]: [neon-dns] and [neon-dns-health] services coding in progress.
</commit_message>
<xml_diff>
--- a/Doc/Cluster Notes.docx
+++ b/Doc/Cluster Notes.docx
@@ -3380,7 +3380,7 @@
           <v:shape id="_x0000_i1025" type="#_x0000_t75" style="width:564.75pt;height:444.75pt" o:ole="">
             <v:imagedata r:id="rId12" o:title=""/>
           </v:shape>
-          <o:OLEObject Type="Embed" ProgID="Visio.Drawing.15" ShapeID="_x0000_i1025" DrawAspect="Content" ObjectID="_1582267408" r:id="rId13"/>
+          <o:OLEObject Type="Embed" ProgID="Visio.Drawing.15" ShapeID="_x0000_i1025" DrawAspect="Content" ObjectID="_1582283982" r:id="rId13"/>
         </w:object>
       </w:r>
     </w:p>
@@ -7448,7 +7448,7 @@
           <v:shape id="_x0000_i1026" type="#_x0000_t75" style="width:234.75pt;height:123.75pt" o:ole="">
             <v:imagedata r:id="rId23" o:title=""/>
           </v:shape>
-          <o:OLEObject Type="Embed" ProgID="Visio.Drawing.15" ShapeID="_x0000_i1026" DrawAspect="Content" ObjectID="_1582267409" r:id="rId24"/>
+          <o:OLEObject Type="Embed" ProgID="Visio.Drawing.15" ShapeID="_x0000_i1026" DrawAspect="Content" ObjectID="_1582283983" r:id="rId24"/>
         </w:object>
       </w:r>
     </w:p>
@@ -8027,237 +8027,306 @@
         </w:rPr>
         <w:t xml:space="preserve">        </w:t>
       </w:r>
+      <w:r>
+        <w:rPr>
+          <w:rFonts w:ascii="Consolas" w:hAnsi="Consolas"/>
+          <w:color w:val="538135" w:themeColor="accent6" w:themeShade="BF"/>
+          <w:sz w:val="19"/>
+          <w:szCs w:val="19"/>
+        </w:rPr>
+        <w:t>hosts.txt</w:t>
+      </w:r>
+      <w:r>
+        <w:rPr>
+          <w:rFonts w:ascii="Consolas" w:hAnsi="Consolas"/>
+          <w:color w:val="538135" w:themeColor="accent6" w:themeShade="BF"/>
+          <w:sz w:val="19"/>
+          <w:szCs w:val="19"/>
+        </w:rPr>
+        <w:br/>
+        <w:t xml:space="preserve">        </w:t>
+      </w:r>
+      <w:r>
+        <w:rPr>
+          <w:rFonts w:ascii="Consolas" w:hAnsi="Consolas"/>
+          <w:color w:val="538135" w:themeColor="accent6" w:themeShade="BF"/>
+          <w:sz w:val="19"/>
+          <w:szCs w:val="19"/>
+        </w:rPr>
+        <w:t>hosts</w:t>
+      </w:r>
+      <w:r>
+        <w:rPr>
+          <w:rFonts w:ascii="Consolas" w:hAnsi="Consolas"/>
+          <w:color w:val="538135" w:themeColor="accent6" w:themeShade="BF"/>
+          <w:sz w:val="19"/>
+          <w:szCs w:val="19"/>
+        </w:rPr>
+        <w:t>.md5</w:t>
+      </w:r>
+    </w:p>
+    <w:p>
+      <w:r>
+        <w:t xml:space="preserve">The keys under </w:t>
+      </w:r>
+      <w:r>
+        <w:rPr>
+          <w:rStyle w:val="CodeChar"/>
+        </w:rPr>
+        <w:t>target</w:t>
+      </w:r>
+      <w:r>
+        <w:t xml:space="preserve"> each specify a </w:t>
+      </w:r>
       <w:proofErr w:type="spellStart"/>
-      <w:proofErr w:type="gramStart"/>
-      <w:r>
-        <w:rPr>
-          <w:rFonts w:ascii="Consolas" w:hAnsi="Consolas"/>
-          <w:color w:val="538135" w:themeColor="accent6" w:themeShade="BF"/>
-          <w:sz w:val="19"/>
-          <w:szCs w:val="19"/>
-        </w:rPr>
-        <w:t>answers.json</w:t>
+      <w:r>
+        <w:rPr>
+          <w:rStyle w:val="CodeChar"/>
+        </w:rPr>
+        <w:t>DnsTarget</w:t>
       </w:r>
       <w:proofErr w:type="spellEnd"/>
-      <w:proofErr w:type="gramEnd"/>
-      <w:r>
-        <w:rPr>
-          <w:rFonts w:ascii="Consolas" w:hAnsi="Consolas"/>
-          <w:color w:val="538135" w:themeColor="accent6" w:themeShade="BF"/>
-          <w:sz w:val="19"/>
-          <w:szCs w:val="19"/>
-        </w:rPr>
-        <w:br/>
-        <w:t xml:space="preserve">        answers.md5</w:t>
-      </w:r>
-    </w:p>
-    <w:p>
-      <w:r>
-        <w:t xml:space="preserve">The keys under </w:t>
+      <w:r>
+        <w:t xml:space="preserve"> serialized </w:t>
+      </w:r>
+      <w:r>
+        <w:t xml:space="preserve">as JSON.  Each of these </w:t>
+      </w:r>
+      <w:r>
+        <w:t xml:space="preserve">defines a </w:t>
+      </w:r>
+      <w:r>
+        <w:t>dynamically resolvable D</w:t>
+      </w:r>
+      <w:r>
+        <w:t xml:space="preserve">NS entry that specifies the </w:t>
+      </w:r>
+      <w:r>
+        <w:t xml:space="preserve">DNS </w:t>
+      </w:r>
+      <w:r>
+        <w:t xml:space="preserve">target </w:t>
+      </w:r>
+      <w:r>
+        <w:t>hostname</w:t>
+      </w:r>
+      <w:r>
+        <w:t xml:space="preserve">, </w:t>
+      </w:r>
+      <w:r>
+        <w:t xml:space="preserve">and record contents (e.g. IP address, CNAME </w:t>
+      </w:r>
+      <w:r>
+        <w:t>reference…</w:t>
+      </w:r>
+      <w:r>
+        <w:t>), and DNS TTL.</w:t>
+      </w:r>
+      <w:r>
+        <w:t xml:space="preserve">  Each target is persisted to Consul using a</w:t>
+      </w:r>
+      <w:r>
+        <w:t xml:space="preserve"> hostname as the</w:t>
+      </w:r>
+      <w:r>
+        <w:t xml:space="preserve"> key (lowercase).</w:t>
+      </w:r>
+    </w:p>
+    <w:p>
+      <w:r>
+        <w:t xml:space="preserve">The </w:t>
+      </w:r>
+      <w:r>
+        <w:rPr>
+          <w:rStyle w:val="EmphasizeChar"/>
+        </w:rPr>
+        <w:t xml:space="preserve">neon-cli </w:t>
+      </w:r>
+      <w:proofErr w:type="spellStart"/>
+      <w:r>
+        <w:rPr>
+          <w:rStyle w:val="EmphasizeChar"/>
+        </w:rPr>
+        <w:t>dns</w:t>
+      </w:r>
+      <w:proofErr w:type="spellEnd"/>
+      <w:r>
+        <w:t xml:space="preserve"> commands or </w:t>
+      </w:r>
+      <w:r>
+        <w:rPr>
+          <w:rStyle w:val="EmphasizeChar"/>
+        </w:rPr>
+        <w:t>neon-</w:t>
+      </w:r>
+      <w:proofErr w:type="spellStart"/>
+      <w:r>
+        <w:rPr>
+          <w:rStyle w:val="EmphasizeChar"/>
+        </w:rPr>
+        <w:t>dns</w:t>
+      </w:r>
+      <w:proofErr w:type="spellEnd"/>
+      <w:r>
+        <w:t xml:space="preserve"> Ansible module is used to manage the DNS target definitions in Consul.</w:t>
+      </w:r>
+    </w:p>
+    <w:p>
+      <w:r>
+        <w:t xml:space="preserve">The </w:t>
+      </w:r>
+      <w:r>
+        <w:rPr>
+          <w:rStyle w:val="EmphasizeChar"/>
+        </w:rPr>
+        <w:t>neon-</w:t>
+      </w:r>
+      <w:proofErr w:type="spellStart"/>
+      <w:r>
+        <w:rPr>
+          <w:rStyle w:val="EmphasizeChar"/>
+        </w:rPr>
+        <w:t>dns</w:t>
+      </w:r>
+      <w:proofErr w:type="spellEnd"/>
+      <w:r>
+        <w:rPr>
+          <w:rStyle w:val="EmphasizeChar"/>
+        </w:rPr>
+        <w:t>-health service</w:t>
+      </w:r>
+      <w:r>
+        <w:t xml:space="preserve"> reads the DNS targets from Consul, determines which of the target endpoints are healthy and then persists </w:t>
+      </w:r>
+      <w:r>
+        <w:t xml:space="preserve">all of the answers </w:t>
+      </w:r>
+      <w:r>
+        <w:t xml:space="preserve">as in </w:t>
       </w:r>
       <w:r>
         <w:rPr>
           <w:rStyle w:val="CodeChar"/>
         </w:rPr>
-        <w:t>target</w:t>
-      </w:r>
-      <w:r>
-        <w:t xml:space="preserve"> each specify a </w:t>
+        <w:t>/</w:t>
       </w:r>
       <w:proofErr w:type="spellStart"/>
       <w:r>
         <w:rPr>
           <w:rStyle w:val="CodeChar"/>
         </w:rPr>
-        <w:t>DnsTarget</w:t>
+        <w:t>etc</w:t>
       </w:r>
       <w:proofErr w:type="spellEnd"/>
       <w:r>
-        <w:t xml:space="preserve"> serialized </w:t>
-      </w:r>
-      <w:r>
-        <w:t xml:space="preserve">as JSON.  Each of these </w:t>
-      </w:r>
-      <w:r>
-        <w:t xml:space="preserve">defines a </w:t>
-      </w:r>
-      <w:r>
-        <w:t>dynamically resolvable D</w:t>
-      </w:r>
-      <w:r>
-        <w:t xml:space="preserve">NS entry that specifies the </w:t>
-      </w:r>
-      <w:r>
-        <w:t xml:space="preserve">DNS </w:t>
-      </w:r>
-      <w:r>
-        <w:t xml:space="preserve">target </w:t>
-      </w:r>
-      <w:r>
-        <w:t>hostname</w:t>
-      </w:r>
-      <w:r>
-        <w:t xml:space="preserve">, </w:t>
-      </w:r>
-      <w:r>
-        <w:t xml:space="preserve">and record contents (e.g. IP address, CNAME </w:t>
-      </w:r>
-      <w:r>
-        <w:t>reference…</w:t>
-      </w:r>
-      <w:r>
-        <w:t>), and DNS TTL.</w:t>
-      </w:r>
-      <w:r>
-        <w:t xml:space="preserve">  Each target is persisted to Consul using a</w:t>
-      </w:r>
-      <w:r>
-        <w:t xml:space="preserve"> hostname as the</w:t>
-      </w:r>
-      <w:r>
-        <w:t xml:space="preserve"> key (lowercase).</w:t>
-      </w:r>
-    </w:p>
-    <w:p>
-      <w:r>
-        <w:t xml:space="preserve">The </w:t>
-      </w:r>
-      <w:r>
-        <w:rPr>
-          <w:rStyle w:val="EmphasizeChar"/>
-        </w:rPr>
-        <w:t xml:space="preserve">neon-cli </w:t>
-      </w:r>
-      <w:proofErr w:type="spellStart"/>
-      <w:r>
-        <w:rPr>
-          <w:rStyle w:val="EmphasizeChar"/>
-        </w:rPr>
-        <w:t>dns</w:t>
-      </w:r>
-      <w:proofErr w:type="spellEnd"/>
-      <w:r>
-        <w:t xml:space="preserve"> commands or </w:t>
-      </w:r>
-      <w:r>
-        <w:rPr>
-          <w:rStyle w:val="EmphasizeChar"/>
-        </w:rPr>
-        <w:t>neon-</w:t>
-      </w:r>
-      <w:proofErr w:type="spellStart"/>
-      <w:r>
-        <w:rPr>
-          <w:rStyle w:val="EmphasizeChar"/>
-        </w:rPr>
-        <w:t>dns</w:t>
-      </w:r>
-      <w:proofErr w:type="spellEnd"/>
-      <w:r>
-        <w:t xml:space="preserve"> Ansible module is used to manage the DNS target definitions in Consul.</w:t>
-      </w:r>
-    </w:p>
-    <w:p>
-      <w:r>
-        <w:t xml:space="preserve">The </w:t>
-      </w:r>
-      <w:r>
-        <w:rPr>
-          <w:rStyle w:val="EmphasizeChar"/>
-        </w:rPr>
-        <w:t>neon-</w:t>
-      </w:r>
-      <w:proofErr w:type="spellStart"/>
-      <w:r>
-        <w:rPr>
-          <w:rStyle w:val="EmphasizeChar"/>
-        </w:rPr>
-        <w:t>dns</w:t>
-      </w:r>
-      <w:proofErr w:type="spellEnd"/>
-      <w:r>
-        <w:rPr>
-          <w:rStyle w:val="EmphasizeChar"/>
-        </w:rPr>
-        <w:t>-health service</w:t>
-      </w:r>
-      <w:r>
-        <w:t xml:space="preserve"> reads the DNS targets from Consul, determines which of the target endpoints are healthy and then persists </w:t>
-      </w:r>
-      <w:r>
-        <w:t xml:space="preserve">all of the answers as </w:t>
-      </w:r>
-      <w:proofErr w:type="spellStart"/>
-      <w:proofErr w:type="gramStart"/>
-      <w:r>
         <w:rPr>
           <w:rStyle w:val="CodeChar"/>
         </w:rPr>
-        <w:t>answers.json</w:t>
-      </w:r>
-      <w:proofErr w:type="spellEnd"/>
-      <w:proofErr w:type="gramEnd"/>
-      <w:r>
-        <w:t xml:space="preserve"> along with the MD5 hash of the answers as </w:t>
+        <w:t>/hosts</w:t>
+      </w:r>
+      <w:r>
+        <w:t xml:space="preserve"> format to</w:t>
+      </w:r>
+      <w:r>
+        <w:t xml:space="preserve"> </w:t>
       </w:r>
       <w:r>
         <w:rPr>
           <w:rStyle w:val="CodeChar"/>
         </w:rPr>
-        <w:t>answers.md5</w:t>
-      </w:r>
-      <w:r>
+        <w:t>hosts</w:t>
+      </w:r>
+      <w:r>
+        <w:rPr>
+          <w:rStyle w:val="CodeChar"/>
+        </w:rPr>
         <w:t>.</w:t>
       </w:r>
-    </w:p>
-    <w:p>
-      <w:r>
-        <w:rPr>
-          <w:rStyle w:val="EmphasizeChar"/>
-        </w:rPr>
-        <w:t>neon-</w:t>
-      </w:r>
-      <w:proofErr w:type="spellStart"/>
-      <w:r>
-        <w:rPr>
-          <w:rStyle w:val="EmphasizeChar"/>
-        </w:rPr>
-        <w:t>dns</w:t>
-      </w:r>
-      <w:proofErr w:type="spellEnd"/>
-      <w:r>
-        <w:t xml:space="preserve"> simply </w:t>
-      </w:r>
-      <w:r>
-        <w:t xml:space="preserve">polls Consul for changes to the DNS answers written by </w:t>
-      </w:r>
-      <w:r>
-        <w:rPr>
-          <w:rStyle w:val="EmphasizeChar"/>
-        </w:rPr>
-        <w:t>neon-</w:t>
-      </w:r>
-      <w:proofErr w:type="spellStart"/>
-      <w:r>
-        <w:rPr>
-          <w:rStyle w:val="EmphasizeChar"/>
-        </w:rPr>
-        <w:t>dns</w:t>
-      </w:r>
-      <w:proofErr w:type="spellEnd"/>
-      <w:r>
-        <w:rPr>
-          <w:rStyle w:val="EmphasizeChar"/>
-        </w:rPr>
-        <w:t>-health</w:t>
-      </w:r>
-      <w:r>
-        <w:t xml:space="preserve"> and updates the local hosts file when there </w:t>
+      <w:r>
+        <w:rPr>
+          <w:rStyle w:val="CodeChar"/>
+        </w:rPr>
+        <w:t>txt</w:t>
+      </w:r>
+      <w:r>
+        <w:t xml:space="preserve"> along with the MD5 hash of the </w:t>
+      </w:r>
+      <w:r>
+        <w:t>hosts</w:t>
       </w:r>
       <w:bookmarkStart w:id="0" w:name="_GoBack"/>
       <w:bookmarkEnd w:id="0"/>
       <w:r>
-        <w:t>are changes.</w:t>
+        <w:t xml:space="preserve"> files</w:t>
+      </w:r>
+      <w:r>
+        <w:t xml:space="preserve"> as </w:t>
+      </w:r>
+      <w:r>
+        <w:rPr>
+          <w:rStyle w:val="CodeChar"/>
+        </w:rPr>
+        <w:t>host</w:t>
+      </w:r>
+      <w:r>
+        <w:rPr>
+          <w:rStyle w:val="CodeChar"/>
+        </w:rPr>
+        <w:t>s</w:t>
+      </w:r>
+      <w:r>
+        <w:rPr>
+          <w:rStyle w:val="CodeChar"/>
+        </w:rPr>
+        <w:t>.md5</w:t>
+      </w:r>
+      <w:r>
+        <w:t>.</w:t>
+      </w:r>
+    </w:p>
+    <w:p>
+      <w:r>
+        <w:rPr>
+          <w:rStyle w:val="EmphasizeChar"/>
+        </w:rPr>
+        <w:t>neon-</w:t>
+      </w:r>
+      <w:proofErr w:type="spellStart"/>
+      <w:r>
+        <w:rPr>
+          <w:rStyle w:val="EmphasizeChar"/>
+        </w:rPr>
+        <w:t>dns</w:t>
+      </w:r>
+      <w:proofErr w:type="spellEnd"/>
+      <w:r>
+        <w:t xml:space="preserve"> simply </w:t>
+      </w:r>
+      <w:r>
+        <w:t xml:space="preserve">polls Consul for changes to the DNS answers written by </w:t>
+      </w:r>
+      <w:r>
+        <w:rPr>
+          <w:rStyle w:val="EmphasizeChar"/>
+        </w:rPr>
+        <w:t>neon-</w:t>
+      </w:r>
+      <w:proofErr w:type="spellStart"/>
+      <w:r>
+        <w:rPr>
+          <w:rStyle w:val="EmphasizeChar"/>
+        </w:rPr>
+        <w:t>dns</w:t>
+      </w:r>
+      <w:proofErr w:type="spellEnd"/>
+      <w:r>
+        <w:rPr>
+          <w:rStyle w:val="EmphasizeChar"/>
+        </w:rPr>
+        <w:t>-health</w:t>
+      </w:r>
+      <w:r>
+        <w:t xml:space="preserve"> and updates the local hosts file when there are changes.</w:t>
       </w:r>
     </w:p>
     <w:p>
@@ -8285,7 +8354,7 @@
           <v:shape id="_x0000_i1027" type="#_x0000_t75" style="width:557.25pt;height:423.75pt" o:ole="">
             <v:imagedata r:id="rId25" o:title=""/>
           </v:shape>
-          <o:OLEObject Type="Embed" ProgID="Visio.Drawing.15" ShapeID="_x0000_i1027" DrawAspect="Content" ObjectID="_1582267410" r:id="rId26"/>
+          <o:OLEObject Type="Embed" ProgID="Visio.Drawing.15" ShapeID="_x0000_i1027" DrawAspect="Content" ObjectID="_1582283984" r:id="rId26"/>
         </w:object>
       </w:r>
     </w:p>
@@ -12023,7 +12092,7 @@
 </file>
 
 <file path=customXml/itemProps1.xml><?xml version="1.0" encoding="utf-8"?>
-<ds:datastoreItem xmlns:ds="http://schemas.openxmlformats.org/officeDocument/2006/customXml" ds:itemID="{EF01C740-7080-417A-9F1C-D42A2E0CBFDA}">
+<ds:datastoreItem xmlns:ds="http://schemas.openxmlformats.org/officeDocument/2006/customXml" ds:itemID="{4BDF11EF-03B8-4134-A68B-92142E483925}">
   <ds:schemaRefs>
     <ds:schemaRef ds:uri="http://schemas.openxmlformats.org/officeDocument/2006/bibliography"/>
   </ds:schemaRefs>

</xml_diff>

<commit_message>
[refactor]: Renamed [neon-dns-health] --> [neon-dns-mon].
</commit_message>
<xml_diff>
--- a/Doc/Cluster Notes.docx
+++ b/Doc/Cluster Notes.docx
@@ -3380,7 +3380,7 @@
           <v:shape id="_x0000_i1025" type="#_x0000_t75" style="width:564.75pt;height:444.75pt" o:ole="">
             <v:imagedata r:id="rId12" o:title=""/>
           </v:shape>
-          <o:OLEObject Type="Embed" ProgID="Visio.Drawing.15" ShapeID="_x0000_i1025" DrawAspect="Content" ObjectID="_1582283982" r:id="rId13"/>
+          <o:OLEObject Type="Embed" ProgID="Visio.Drawing.15" ShapeID="_x0000_i1025" DrawAspect="Content" ObjectID="_1582343980" r:id="rId13"/>
         </w:object>
       </w:r>
     </w:p>
@@ -7448,7 +7448,7 @@
           <v:shape id="_x0000_i1026" type="#_x0000_t75" style="width:234.75pt;height:123.75pt" o:ole="">
             <v:imagedata r:id="rId23" o:title=""/>
           </v:shape>
-          <o:OLEObject Type="Embed" ProgID="Visio.Drawing.15" ShapeID="_x0000_i1026" DrawAspect="Content" ObjectID="_1582283983" r:id="rId24"/>
+          <o:OLEObject Type="Embed" ProgID="Visio.Drawing.15" ShapeID="_x0000_i1026" DrawAspect="Content" ObjectID="_1582343981" r:id="rId24"/>
         </w:object>
       </w:r>
     </w:p>
@@ -7864,7 +7864,7 @@
         <w:rPr>
           <w:rStyle w:val="EmphasizeChar"/>
         </w:rPr>
-        <w:t>health</w:t>
+        <w:t>mon</w:t>
       </w:r>
       <w:r>
         <w:tab/>
@@ -8193,13 +8193,30 @@
         <w:rPr>
           <w:rStyle w:val="EmphasizeChar"/>
         </w:rPr>
-        <w:t>-health service</w:t>
+        <w:t>-</w:t>
+      </w:r>
+      <w:r>
+        <w:rPr>
+          <w:rStyle w:val="EmphasizeChar"/>
+        </w:rPr>
+        <w:t>mon</w:t>
+      </w:r>
+      <w:r>
+        <w:rPr>
+          <w:rStyle w:val="EmphasizeChar"/>
+        </w:rPr>
+        <w:t xml:space="preserve"> service</w:t>
       </w:r>
       <w:r>
         <w:t xml:space="preserve"> reads the DNS targets from Consul, determines which of the target endpoints are healthy and then persists </w:t>
       </w:r>
-      <w:r>
-        <w:t xml:space="preserve">all of the answers </w:t>
+      <w:proofErr w:type="gramStart"/>
+      <w:r>
+        <w:t>all of</w:t>
+      </w:r>
+      <w:proofErr w:type="gramEnd"/>
+      <w:r>
+        <w:t xml:space="preserve"> the answers </w:t>
       </w:r>
       <w:r>
         <w:t xml:space="preserve">as in </w:t>
@@ -8254,8 +8271,6 @@
       <w:r>
         <w:t>hosts</w:t>
       </w:r>
-      <w:bookmarkStart w:id="0" w:name="_GoBack"/>
-      <w:bookmarkEnd w:id="0"/>
       <w:r>
         <w:t xml:space="preserve"> files</w:t>
       </w:r>
@@ -8323,7 +8338,13 @@
         <w:rPr>
           <w:rStyle w:val="EmphasizeChar"/>
         </w:rPr>
-        <w:t>-health</w:t>
+        <w:t>-</w:t>
+      </w:r>
+      <w:r>
+        <w:rPr>
+          <w:rStyle w:val="EmphasizeChar"/>
+        </w:rPr>
+        <w:t>mon</w:t>
       </w:r>
       <w:r>
         <w:t xml:space="preserve"> and updates the local hosts file when there are changes.</w:t>
@@ -8345,18 +8366,20 @@
         <w:t>Here's how this all looks:</w:t>
       </w:r>
     </w:p>
+    <w:bookmarkStart w:id="0" w:name="_GoBack"/>
     <w:p>
       <w:pPr>
         <w:ind w:left="-810"/>
       </w:pPr>
       <w:r>
         <w:object w:dxaOrig="14761" w:dyaOrig="11205">
-          <v:shape id="_x0000_i1027" type="#_x0000_t75" style="width:557.25pt;height:423.75pt" o:ole="">
+          <v:shape id="_x0000_i1029" type="#_x0000_t75" style="width:558.75pt;height:424.5pt" o:ole="">
             <v:imagedata r:id="rId25" o:title=""/>
           </v:shape>
-          <o:OLEObject Type="Embed" ProgID="Visio.Drawing.15" ShapeID="_x0000_i1027" DrawAspect="Content" ObjectID="_1582283984" r:id="rId26"/>
+          <o:OLEObject Type="Embed" ProgID="Visio.Drawing.15" ShapeID="_x0000_i1029" DrawAspect="Content" ObjectID="_1582343982" r:id="rId26"/>
         </w:object>
       </w:r>
+      <w:bookmarkEnd w:id="0"/>
     </w:p>
     <w:p>
       <w:pPr>
@@ -12092,7 +12115,7 @@
 </file>
 
 <file path=customXml/itemProps1.xml><?xml version="1.0" encoding="utf-8"?>
-<ds:datastoreItem xmlns:ds="http://schemas.openxmlformats.org/officeDocument/2006/customXml" ds:itemID="{4BDF11EF-03B8-4134-A68B-92142E483925}">
+<ds:datastoreItem xmlns:ds="http://schemas.openxmlformats.org/officeDocument/2006/customXml" ds:itemID="{593A470F-D00A-4921-BAB6-7C3EA76C6A04}">
   <ds:schemaRefs>
     <ds:schemaRef ds:uri="http://schemas.openxmlformats.org/officeDocument/2006/bibliography"/>
   </ds:schemaRefs>

</xml_diff>

<commit_message>
[ansible]: DNS and Dashboard related coding.
</commit_message>
<xml_diff>
--- a/Doc/Cluster Notes.docx
+++ b/Doc/Cluster Notes.docx
@@ -3380,7 +3380,7 @@
           <v:shape id="_x0000_i1025" type="#_x0000_t75" style="width:564.75pt;height:444.75pt" o:ole="">
             <v:imagedata r:id="rId12" o:title=""/>
           </v:shape>
-          <o:OLEObject Type="Embed" ProgID="Visio.Drawing.15" ShapeID="_x0000_i1025" DrawAspect="Content" ObjectID="_1582703633" r:id="rId13"/>
+          <o:OLEObject Type="Embed" ProgID="Visio.Drawing.15" ShapeID="_x0000_i1025" DrawAspect="Content" ObjectID="_1583211404" r:id="rId13"/>
         </w:object>
       </w:r>
     </w:p>
@@ -7448,7 +7448,7 @@
           <v:shape id="_x0000_i1026" type="#_x0000_t75" style="width:234.75pt;height:123.75pt" o:ole="">
             <v:imagedata r:id="rId23" o:title=""/>
           </v:shape>
-          <o:OLEObject Type="Embed" ProgID="Visio.Drawing.15" ShapeID="_x0000_i1026" DrawAspect="Content" ObjectID="_1582703634" r:id="rId24"/>
+          <o:OLEObject Type="Embed" ProgID="Visio.Drawing.15" ShapeID="_x0000_i1026" DrawAspect="Content" ObjectID="_1583211405" r:id="rId24"/>
         </w:object>
       </w:r>
     </w:p>
@@ -7931,8 +7931,6 @@
           <w:szCs w:val="19"/>
         </w:rPr>
       </w:pPr>
-      <w:bookmarkStart w:id="0" w:name="_GoBack"/>
-      <w:bookmarkEnd w:id="0"/>
       <w:r>
         <w:rPr>
           <w:rFonts w:ascii="Consolas" w:hAnsi="Consolas"/>
@@ -8381,7 +8379,7 @@
           <v:shape id="_x0000_i1027" type="#_x0000_t75" style="width:558.75pt;height:424.5pt" o:ole="">
             <v:imagedata r:id="rId25" o:title=""/>
           </v:shape>
-          <o:OLEObject Type="Embed" ProgID="Visio.Drawing.15" ShapeID="_x0000_i1027" DrawAspect="Content" ObjectID="_1582703635" r:id="rId26"/>
+          <o:OLEObject Type="Embed" ProgID="Visio.Drawing.15" ShapeID="_x0000_i1027" DrawAspect="Content" ObjectID="_1583211406" r:id="rId26"/>
         </w:object>
       </w:r>
     </w:p>
@@ -8390,6 +8388,290 @@
         <w:pStyle w:val="Heading1"/>
       </w:pPr>
       <w:r>
+        <w:t>Cluster Dashboards</w:t>
+      </w:r>
+    </w:p>
+    <w:p>
+      <w:r>
+        <w:t>neonCLUSTER provides commands to register dashboard URLs that can be launched using the neon-cli.  Eventually, these dashboards may also be included in a global neonCLUSTER dashboard.</w:t>
+      </w:r>
+    </w:p>
+    <w:p>
+      <w:pPr>
+        <w:keepLines/>
+      </w:pPr>
+      <w:r>
+        <w:t xml:space="preserve">Dashboards are specified by the </w:t>
+      </w:r>
+      <w:proofErr w:type="spellStart"/>
+      <w:r>
+        <w:rPr>
+          <w:rStyle w:val="CodeChar"/>
+        </w:rPr>
+        <w:t>ClusterDashboard</w:t>
+      </w:r>
+      <w:proofErr w:type="spellEnd"/>
+      <w:r>
+        <w:t xml:space="preserve"> class.  Currently, this class holds the dashboard name and URI.  Dashboards are persisted to Consul by name and JSON specification like:</w:t>
+      </w:r>
+    </w:p>
+    <w:p>
+      <w:pPr>
+        <w:keepLines/>
+        <w:ind w:left="720"/>
+        <w:rPr>
+          <w:rFonts w:ascii="Consolas" w:hAnsi="Consolas"/>
+          <w:color w:val="538135" w:themeColor="accent6" w:themeShade="BF"/>
+          <w:sz w:val="19"/>
+          <w:szCs w:val="19"/>
+        </w:rPr>
+      </w:pPr>
+      <w:r>
+        <w:rPr>
+          <w:rFonts w:ascii="Consolas" w:hAnsi="Consolas"/>
+          <w:color w:val="538135" w:themeColor="accent6" w:themeShade="BF"/>
+          <w:sz w:val="19"/>
+          <w:szCs w:val="19"/>
+        </w:rPr>
+        <w:t>neon/</w:t>
+      </w:r>
+      <w:r>
+        <w:rPr>
+          <w:rFonts w:ascii="Consolas" w:hAnsi="Consolas"/>
+          <w:color w:val="538135" w:themeColor="accent6" w:themeShade="BF"/>
+          <w:sz w:val="19"/>
+          <w:szCs w:val="19"/>
+        </w:rPr>
+        <w:t>dashboard</w:t>
+      </w:r>
+      <w:r>
+        <w:rPr>
+          <w:rFonts w:ascii="Consolas" w:hAnsi="Consolas"/>
+          <w:color w:val="538135" w:themeColor="accent6" w:themeShade="BF"/>
+          <w:sz w:val="19"/>
+          <w:szCs w:val="19"/>
+        </w:rPr>
+        <w:t>:</w:t>
+      </w:r>
+      <w:r>
+        <w:rPr>
+          <w:rFonts w:ascii="Consolas" w:hAnsi="Consolas"/>
+          <w:color w:val="538135" w:themeColor="accent6" w:themeShade="BF"/>
+          <w:sz w:val="19"/>
+          <w:szCs w:val="19"/>
+        </w:rPr>
+        <w:br/>
+        <w:t xml:space="preserve">    </w:t>
+      </w:r>
+      <w:r>
+        <w:rPr>
+          <w:rFonts w:ascii="Consolas" w:hAnsi="Consolas"/>
+          <w:color w:val="538135" w:themeColor="accent6" w:themeShade="BF"/>
+          <w:sz w:val="19"/>
+          <w:szCs w:val="19"/>
+        </w:rPr>
+        <w:t>dashboards</w:t>
+      </w:r>
+      <w:r>
+        <w:rPr>
+          <w:rFonts w:ascii="Consolas" w:hAnsi="Consolas"/>
+          <w:color w:val="538135" w:themeColor="accent6" w:themeShade="BF"/>
+          <w:sz w:val="19"/>
+          <w:szCs w:val="19"/>
+        </w:rPr>
+        <w:t>:</w:t>
+      </w:r>
+      <w:r>
+        <w:rPr>
+          <w:rFonts w:ascii="Consolas" w:hAnsi="Consolas"/>
+          <w:color w:val="538135" w:themeColor="accent6" w:themeShade="BF"/>
+          <w:sz w:val="19"/>
+          <w:szCs w:val="19"/>
+        </w:rPr>
+        <w:br/>
+        <w:t xml:space="preserve">        </w:t>
+      </w:r>
+      <w:proofErr w:type="spellStart"/>
+      <w:r>
+        <w:rPr>
+          <w:rFonts w:ascii="Consolas" w:hAnsi="Consolas"/>
+          <w:color w:val="538135" w:themeColor="accent6" w:themeShade="BF"/>
+          <w:sz w:val="19"/>
+          <w:szCs w:val="19"/>
+        </w:rPr>
+        <w:t>kibana</w:t>
+      </w:r>
+      <w:proofErr w:type="spellEnd"/>
+      <w:r>
+        <w:rPr>
+          <w:rFonts w:ascii="Consolas" w:hAnsi="Consolas"/>
+          <w:color w:val="538135" w:themeColor="accent6" w:themeShade="BF"/>
+          <w:sz w:val="19"/>
+          <w:szCs w:val="19"/>
+        </w:rPr>
+        <w:t xml:space="preserve">: </w:t>
+      </w:r>
+      <w:proofErr w:type="gramStart"/>
+      <w:r>
+        <w:rPr>
+          <w:rFonts w:ascii="Consolas" w:hAnsi="Consolas"/>
+          <w:color w:val="538135" w:themeColor="accent6" w:themeShade="BF"/>
+          <w:sz w:val="19"/>
+          <w:szCs w:val="19"/>
+        </w:rPr>
+        <w:t>{ "</w:t>
+      </w:r>
+      <w:proofErr w:type="gramEnd"/>
+      <w:r>
+        <w:rPr>
+          <w:rFonts w:ascii="Consolas" w:hAnsi="Consolas"/>
+          <w:color w:val="538135" w:themeColor="accent6" w:themeShade="BF"/>
+          <w:sz w:val="19"/>
+          <w:szCs w:val="19"/>
+        </w:rPr>
+        <w:t>Name": "</w:t>
+      </w:r>
+      <w:proofErr w:type="spellStart"/>
+      <w:r>
+        <w:rPr>
+          <w:rFonts w:ascii="Consolas" w:hAnsi="Consolas"/>
+          <w:color w:val="538135" w:themeColor="accent6" w:themeShade="BF"/>
+          <w:sz w:val="19"/>
+          <w:szCs w:val="19"/>
+        </w:rPr>
+        <w:t>kibana</w:t>
+      </w:r>
+      <w:proofErr w:type="spellEnd"/>
+      <w:r>
+        <w:rPr>
+          <w:rFonts w:ascii="Consolas" w:hAnsi="Consolas"/>
+          <w:color w:val="538135" w:themeColor="accent6" w:themeShade="BF"/>
+          <w:sz w:val="19"/>
+          <w:szCs w:val="19"/>
+        </w:rPr>
+        <w:t>", "Uri": "http://</w:t>
+      </w:r>
+      <w:r>
+        <w:rPr>
+          <w:rFonts w:ascii="Consolas" w:hAnsi="Consolas"/>
+          <w:color w:val="538135" w:themeColor="accent6" w:themeShade="BF"/>
+          <w:sz w:val="19"/>
+          <w:szCs w:val="19"/>
+        </w:rPr>
+        <w:t>d</w:t>
+      </w:r>
+      <w:r>
+        <w:rPr>
+          <w:rFonts w:ascii="Consolas" w:hAnsi="Consolas"/>
+          <w:color w:val="538135" w:themeColor="accent6" w:themeShade="BF"/>
+          <w:sz w:val="19"/>
+          <w:szCs w:val="19"/>
+        </w:rPr>
+        <w:t xml:space="preserve"> managers</w:t>
+      </w:r>
+      <w:r>
+        <w:rPr>
+          <w:rFonts w:ascii="Consolas" w:hAnsi="Consolas"/>
+          <w:color w:val="538135" w:themeColor="accent6" w:themeShade="BF"/>
+          <w:sz w:val="19"/>
+          <w:szCs w:val="19"/>
+        </w:rPr>
+        <w:t>.cluster:5003</w:t>
+      </w:r>
+      <w:r>
+        <w:rPr>
+          <w:rFonts w:ascii="Consolas" w:hAnsi="Consolas"/>
+          <w:color w:val="538135" w:themeColor="accent6" w:themeShade="BF"/>
+          <w:sz w:val="19"/>
+          <w:szCs w:val="19"/>
+        </w:rPr>
+        <w:t>" }</w:t>
+      </w:r>
+      <w:r>
+        <w:rPr>
+          <w:rFonts w:ascii="Consolas" w:hAnsi="Consolas"/>
+          <w:color w:val="538135" w:themeColor="accent6" w:themeShade="BF"/>
+          <w:sz w:val="19"/>
+          <w:szCs w:val="19"/>
+        </w:rPr>
+        <w:br/>
+        <w:t xml:space="preserve">        </w:t>
+      </w:r>
+      <w:proofErr w:type="spellStart"/>
+      <w:r>
+        <w:rPr>
+          <w:rFonts w:ascii="Consolas" w:hAnsi="Consolas"/>
+          <w:color w:val="538135" w:themeColor="accent6" w:themeShade="BF"/>
+          <w:sz w:val="19"/>
+          <w:szCs w:val="19"/>
+        </w:rPr>
+        <w:t>ceph</w:t>
+      </w:r>
+      <w:proofErr w:type="spellEnd"/>
+      <w:r>
+        <w:rPr>
+          <w:rFonts w:ascii="Consolas" w:hAnsi="Consolas"/>
+          <w:color w:val="538135" w:themeColor="accent6" w:themeShade="BF"/>
+          <w:sz w:val="19"/>
+          <w:szCs w:val="19"/>
+        </w:rPr>
+        <w:t xml:space="preserve">: </w:t>
+      </w:r>
+      <w:r>
+        <w:rPr>
+          <w:rFonts w:ascii="Consolas" w:hAnsi="Consolas"/>
+          <w:color w:val="538135" w:themeColor="accent6" w:themeShade="BF"/>
+          <w:sz w:val="19"/>
+          <w:szCs w:val="19"/>
+        </w:rPr>
+        <w:t xml:space="preserve">{ </w:t>
+      </w:r>
+      <w:r>
+        <w:rPr>
+          <w:rFonts w:ascii="Consolas" w:hAnsi="Consolas"/>
+          <w:color w:val="538135" w:themeColor="accent6" w:themeShade="BF"/>
+          <w:sz w:val="19"/>
+          <w:szCs w:val="19"/>
+        </w:rPr>
+        <w:t>...</w:t>
+      </w:r>
+      <w:r>
+        <w:rPr>
+          <w:rFonts w:ascii="Consolas" w:hAnsi="Consolas"/>
+          <w:color w:val="538135" w:themeColor="accent6" w:themeShade="BF"/>
+          <w:sz w:val="19"/>
+          <w:szCs w:val="19"/>
+        </w:rPr>
+        <w:t xml:space="preserve"> }</w:t>
+      </w:r>
+      <w:r>
+        <w:rPr>
+          <w:rFonts w:ascii="Consolas" w:hAnsi="Consolas"/>
+          <w:color w:val="538135" w:themeColor="accent6" w:themeShade="BF"/>
+          <w:sz w:val="19"/>
+          <w:szCs w:val="19"/>
+        </w:rPr>
+        <w:br/>
+        <w:t xml:space="preserve">        </w:t>
+      </w:r>
+      <w:r>
+        <w:rPr>
+          <w:rFonts w:ascii="Consolas" w:hAnsi="Consolas"/>
+          <w:color w:val="538135" w:themeColor="accent6" w:themeShade="BF"/>
+          <w:sz w:val="19"/>
+          <w:szCs w:val="19"/>
+        </w:rPr>
+        <w:t>consul: { ... }</w:t>
+      </w:r>
+      <w:bookmarkStart w:id="0" w:name="_GoBack"/>
+      <w:bookmarkEnd w:id="0"/>
+    </w:p>
+    <w:p>
+      <w:pPr>
+        <w:pStyle w:val="Heading1"/>
+      </w:pPr>
+      <w:r>
+        <w:lastRenderedPageBreak/>
         <w:t>Cluster CRON</w:t>
       </w:r>
     </w:p>
@@ -8476,9 +8758,6 @@
       </w:r>
       <w:r>
         <w:br/>
-      </w:r>
-      <w:r>
-        <w:lastRenderedPageBreak/>
         <w:t xml:space="preserve">        </w:t>
       </w:r>
       <w:r>
@@ -8704,6 +8983,7 @@
         <w:rPr>
           <w:rStyle w:val="EmphasizeChar"/>
         </w:rPr>
+        <w:lastRenderedPageBreak/>
         <w:t>j</w:t>
       </w:r>
       <w:r>
@@ -8866,7 +9146,6 @@
         <w:rPr>
           <w:rStyle w:val="EmphasizeChar"/>
         </w:rPr>
-        <w:lastRenderedPageBreak/>
         <w:t>disabled</w:t>
       </w:r>
       <w:r>
@@ -9165,6 +9444,7 @@
         <w:pStyle w:val="Heading2"/>
       </w:pPr>
       <w:r>
+        <w:lastRenderedPageBreak/>
         <w:t xml:space="preserve">CRON </w:t>
       </w:r>
       <w:r>
@@ -9251,264 +9531,264 @@
         <w:pStyle w:val="Code"/>
       </w:pPr>
       <w:r>
+        <w:t>[ERROR] NEON-JOB: Backup failed</w:t>
+      </w:r>
+      <w:r>
+        <w:t>.</w:t>
+      </w:r>
+    </w:p>
+    <w:p>
+      <w:r>
+        <w:t>These log messages will eventually make their way into the Elasticsearch log cluster.  Once</w:t>
+      </w:r>
+      <w:r>
+        <w:br/>
+      </w:r>
+      <w:r>
+        <w:rPr>
+          <w:rStyle w:val="EmphasizeChar"/>
+        </w:rPr>
+        <w:t>neon-cluster-cron</w:t>
+      </w:r>
+      <w:r>
+        <w:t xml:space="preserve"> detects that a job service has terminated, it starts querying Elasticsearch for a log message prefixed by “</w:t>
+      </w:r>
+      <w:r>
+        <w:rPr>
+          <w:rStyle w:val="EmphasizeChar"/>
+        </w:rPr>
+        <w:t>NEON-JOB</w:t>
+      </w:r>
+      <w:r>
+        <w:rPr>
+          <w:rStyle w:val="EmphasizeChar"/>
+        </w:rPr>
+        <w:t>:</w:t>
+      </w:r>
+      <w:r>
+        <w:t>”</w:t>
+      </w:r>
+      <w:r>
+        <w:t xml:space="preserve">.   Jobs that logged this as </w:t>
+      </w:r>
+      <w:r>
+        <w:rPr>
+          <w:rStyle w:val="CodeChar"/>
+        </w:rPr>
+        <w:t>INFO</w:t>
+      </w:r>
+      <w:r>
+        <w:t xml:space="preserve"> will be considered to have been completed successfully, and jobs that logged </w:t>
+      </w:r>
+      <w:r>
+        <w:rPr>
+          <w:rStyle w:val="CodeChar"/>
+        </w:rPr>
+        <w:t>ERROR</w:t>
+      </w:r>
+      <w:r>
+        <w:t xml:space="preserve"> will be considered to have failed.  In either case, the message after the prefix will be extracted and </w:t>
+      </w:r>
+      <w:r>
+        <w:t xml:space="preserve">be written to the </w:t>
+      </w:r>
+      <w:r>
+        <w:rPr>
+          <w:rStyle w:val="CodeChar"/>
+        </w:rPr>
+        <w:t>message</w:t>
+      </w:r>
+      <w:r>
+        <w:t xml:space="preserve"> history property.</w:t>
+      </w:r>
+    </w:p>
+    <w:p>
+      <w:r>
+        <w:t xml:space="preserve">After a job service has completed, </w:t>
+      </w:r>
+      <w:r>
+        <w:rPr>
+          <w:rStyle w:val="EmphasizeChar"/>
+        </w:rPr>
+        <w:t>neon-cluster-cron</w:t>
+      </w:r>
+      <w:r>
+        <w:t xml:space="preserve"> will query </w:t>
+      </w:r>
+      <w:r>
+        <w:t xml:space="preserve">Elasticsearch for the disposition log entry for up to </w:t>
+      </w:r>
+      <w:r>
+        <w:rPr>
+          <w:rStyle w:val="EmphasizeChar"/>
+        </w:rPr>
+        <w:t>disposition-wait-seconds</w:t>
+      </w:r>
+      <w:r>
+        <w:t xml:space="preserve">.  When a log record is found, the job history disposition will be set to </w:t>
+      </w:r>
+      <w:r>
+        <w:rPr>
+          <w:rStyle w:val="EmphasizeChar"/>
+        </w:rPr>
+        <w:t>success</w:t>
+      </w:r>
+      <w:r>
+        <w:t xml:space="preserve"> or </w:t>
+      </w:r>
+      <w:r>
+        <w:rPr>
+          <w:rStyle w:val="EmphasizeChar"/>
+        </w:rPr>
+        <w:t>fail</w:t>
+      </w:r>
+      <w:r>
+        <w:t xml:space="preserve"> based on the log level and the history message will be set to the extracted message.  If </w:t>
+      </w:r>
+      <w:r>
+        <w:t>no</w:t>
+      </w:r>
+      <w:r>
+        <w:t xml:space="preserve"> log record is found in time, the disposition will be set to </w:t>
+      </w:r>
+      <w:r>
+        <w:rPr>
+          <w:rStyle w:val="EmphasizeChar"/>
+        </w:rPr>
+        <w:t>unknown</w:t>
+      </w:r>
+      <w:r>
+        <w:t>.</w:t>
+      </w:r>
+    </w:p>
+    <w:p>
+      <w:pPr>
+        <w:pStyle w:val="Heading2"/>
+      </w:pPr>
+      <w:r>
+        <w:t xml:space="preserve">neon-cli </w:t>
+      </w:r>
+      <w:r>
+        <w:t xml:space="preserve">CRON </w:t>
+      </w:r>
+      <w:r>
+        <w:t>commands</w:t>
+      </w:r>
+    </w:p>
+    <w:p>
+      <w:r>
+        <w:t xml:space="preserve">neonCLUSTER CRON jobs are managed using </w:t>
+      </w:r>
+      <w:r>
+        <w:t xml:space="preserve">the following </w:t>
+      </w:r>
+      <w:r>
+        <w:rPr>
+          <w:rStyle w:val="EmphasizeChar"/>
+        </w:rPr>
+        <w:t>neon-cli</w:t>
+      </w:r>
+      <w:r>
+        <w:t xml:space="preserve"> commands:</w:t>
+      </w:r>
+    </w:p>
+    <w:p>
+      <w:pPr>
+        <w:pStyle w:val="Heading3"/>
+      </w:pPr>
+      <w:r>
+        <w:t>neon cron disable NAME</w:t>
+      </w:r>
+    </w:p>
+    <w:p>
+      <w:r>
+        <w:t>Disables execution of the named job.</w:t>
+      </w:r>
+    </w:p>
+    <w:p>
+      <w:pPr>
+        <w:pStyle w:val="Heading3"/>
+      </w:pPr>
+      <w:r>
+        <w:t>neon cron enable NAME</w:t>
+      </w:r>
+    </w:p>
+    <w:p>
+      <w:r>
+        <w:t>Enables execution of the named job.</w:t>
+      </w:r>
+    </w:p>
+    <w:p>
+      <w:pPr>
+        <w:pStyle w:val="Heading3"/>
+      </w:pPr>
+      <w:r>
+        <w:t>neon cron history [NAME]</w:t>
+      </w:r>
+    </w:p>
+    <w:p>
+      <w:r>
+        <w:t>Returns the execution history of all jobs or just the named job.</w:t>
+      </w:r>
+    </w:p>
+    <w:p>
+      <w:pPr>
+        <w:pStyle w:val="Heading3"/>
+      </w:pPr>
+      <w:r>
+        <w:t xml:space="preserve">neon cron </w:t>
+      </w:r>
+      <w:proofErr w:type="spellStart"/>
+      <w:r>
+        <w:t>ls|list</w:t>
+      </w:r>
+      <w:proofErr w:type="spellEnd"/>
+    </w:p>
+    <w:p>
+      <w:r>
+        <w:t>Lists the cron jobs.</w:t>
+      </w:r>
+    </w:p>
+    <w:p>
+      <w:pPr>
+        <w:pStyle w:val="Heading3"/>
+      </w:pPr>
+      <w:r>
+        <w:t xml:space="preserve">neon cron </w:t>
+      </w:r>
+      <w:proofErr w:type="spellStart"/>
+      <w:r>
+        <w:t>rm|remove</w:t>
+      </w:r>
+      <w:proofErr w:type="spellEnd"/>
+      <w:r>
+        <w:t xml:space="preserve"> NAME</w:t>
+      </w:r>
+    </w:p>
+    <w:p>
+      <w:r>
+        <w:t>Removes the named cron job.</w:t>
+      </w:r>
+    </w:p>
+    <w:p>
+      <w:pPr>
+        <w:pStyle w:val="Heading3"/>
+      </w:pPr>
+      <w:r>
+        <w:t>neon cron run NAME</w:t>
+      </w:r>
+    </w:p>
+    <w:p>
+      <w:r>
+        <w:t>Runs the named command immediately if it’s not already running.</w:t>
+      </w:r>
+    </w:p>
+    <w:p>
+      <w:pPr>
+        <w:pStyle w:val="Heading3"/>
+      </w:pPr>
+      <w:r>
         <w:lastRenderedPageBreak/>
-        <w:t>[ERROR] NEON-JOB: Backup failed</w:t>
-      </w:r>
-      <w:r>
-        <w:t>.</w:t>
-      </w:r>
-    </w:p>
-    <w:p>
-      <w:r>
-        <w:t>These log messages will eventually make their way into the Elasticsearch log cluster.  Once</w:t>
-      </w:r>
-      <w:r>
-        <w:br/>
-      </w:r>
-      <w:r>
-        <w:rPr>
-          <w:rStyle w:val="EmphasizeChar"/>
-        </w:rPr>
-        <w:t>neon-cluster-cron</w:t>
-      </w:r>
-      <w:r>
-        <w:t xml:space="preserve"> detects that a job service has terminated, it starts querying Elasticsearch for a log message prefixed by “</w:t>
-      </w:r>
-      <w:r>
-        <w:rPr>
-          <w:rStyle w:val="EmphasizeChar"/>
-        </w:rPr>
-        <w:t>NEON-JOB</w:t>
-      </w:r>
-      <w:r>
-        <w:rPr>
-          <w:rStyle w:val="EmphasizeChar"/>
-        </w:rPr>
-        <w:t>:</w:t>
-      </w:r>
-      <w:r>
-        <w:t>”</w:t>
-      </w:r>
-      <w:r>
-        <w:t xml:space="preserve">.   Jobs that logged this as </w:t>
-      </w:r>
-      <w:r>
-        <w:rPr>
-          <w:rStyle w:val="CodeChar"/>
-        </w:rPr>
-        <w:t>INFO</w:t>
-      </w:r>
-      <w:r>
-        <w:t xml:space="preserve"> will be considered to have been completed successfully, and jobs that logged </w:t>
-      </w:r>
-      <w:r>
-        <w:rPr>
-          <w:rStyle w:val="CodeChar"/>
-        </w:rPr>
-        <w:t>ERROR</w:t>
-      </w:r>
-      <w:r>
-        <w:t xml:space="preserve"> will be considered to have failed.  In either case, the message after the prefix will be extracted and </w:t>
-      </w:r>
-      <w:r>
-        <w:t xml:space="preserve">be written to the </w:t>
-      </w:r>
-      <w:r>
-        <w:rPr>
-          <w:rStyle w:val="CodeChar"/>
-        </w:rPr>
-        <w:t>message</w:t>
-      </w:r>
-      <w:r>
-        <w:t xml:space="preserve"> history property.</w:t>
-      </w:r>
-    </w:p>
-    <w:p>
-      <w:r>
-        <w:t xml:space="preserve">After a job service has completed, </w:t>
-      </w:r>
-      <w:r>
-        <w:rPr>
-          <w:rStyle w:val="EmphasizeChar"/>
-        </w:rPr>
-        <w:t>neon-cluster-cron</w:t>
-      </w:r>
-      <w:r>
-        <w:t xml:space="preserve"> will query </w:t>
-      </w:r>
-      <w:r>
-        <w:t xml:space="preserve">Elasticsearch for the disposition log entry for up to </w:t>
-      </w:r>
-      <w:r>
-        <w:rPr>
-          <w:rStyle w:val="EmphasizeChar"/>
-        </w:rPr>
-        <w:t>disposition-wait-seconds</w:t>
-      </w:r>
-      <w:r>
-        <w:t xml:space="preserve">.  When a log record is found, the job history disposition will be set to </w:t>
-      </w:r>
-      <w:r>
-        <w:rPr>
-          <w:rStyle w:val="EmphasizeChar"/>
-        </w:rPr>
-        <w:t>success</w:t>
-      </w:r>
-      <w:r>
-        <w:t xml:space="preserve"> or </w:t>
-      </w:r>
-      <w:r>
-        <w:rPr>
-          <w:rStyle w:val="EmphasizeChar"/>
-        </w:rPr>
-        <w:t>fail</w:t>
-      </w:r>
-      <w:r>
-        <w:t xml:space="preserve"> based on the log level and the history message will be set to the extracted message.  If </w:t>
-      </w:r>
-      <w:r>
-        <w:t>no</w:t>
-      </w:r>
-      <w:r>
-        <w:t xml:space="preserve"> log record is found in time, the disposition will be set to </w:t>
-      </w:r>
-      <w:r>
-        <w:rPr>
-          <w:rStyle w:val="EmphasizeChar"/>
-        </w:rPr>
-        <w:t>unknown</w:t>
-      </w:r>
-      <w:r>
-        <w:t>.</w:t>
-      </w:r>
-    </w:p>
-    <w:p>
-      <w:pPr>
-        <w:pStyle w:val="Heading2"/>
-      </w:pPr>
-      <w:r>
-        <w:t xml:space="preserve">neon-cli </w:t>
-      </w:r>
-      <w:r>
-        <w:t xml:space="preserve">CRON </w:t>
-      </w:r>
-      <w:r>
-        <w:t>commands</w:t>
-      </w:r>
-    </w:p>
-    <w:p>
-      <w:r>
-        <w:t xml:space="preserve">neonCLUSTER CRON jobs are managed using </w:t>
-      </w:r>
-      <w:r>
-        <w:t xml:space="preserve">the following </w:t>
-      </w:r>
-      <w:r>
-        <w:rPr>
-          <w:rStyle w:val="EmphasizeChar"/>
-        </w:rPr>
-        <w:t>neon-cli</w:t>
-      </w:r>
-      <w:r>
-        <w:t xml:space="preserve"> commands:</w:t>
-      </w:r>
-    </w:p>
-    <w:p>
-      <w:pPr>
-        <w:pStyle w:val="Heading3"/>
-      </w:pPr>
-      <w:r>
-        <w:t>neon cron disable NAME</w:t>
-      </w:r>
-    </w:p>
-    <w:p>
-      <w:r>
-        <w:t>Disables execution of the named job.</w:t>
-      </w:r>
-    </w:p>
-    <w:p>
-      <w:pPr>
-        <w:pStyle w:val="Heading3"/>
-      </w:pPr>
-      <w:r>
-        <w:t>neon cron enable NAME</w:t>
-      </w:r>
-    </w:p>
-    <w:p>
-      <w:r>
-        <w:t>Enables execution of the named job.</w:t>
-      </w:r>
-    </w:p>
-    <w:p>
-      <w:pPr>
-        <w:pStyle w:val="Heading3"/>
-      </w:pPr>
-      <w:r>
-        <w:t>neon cron history [NAME]</w:t>
-      </w:r>
-    </w:p>
-    <w:p>
-      <w:r>
-        <w:t>Returns the execution history of all jobs or just the named job.</w:t>
-      </w:r>
-    </w:p>
-    <w:p>
-      <w:pPr>
-        <w:pStyle w:val="Heading3"/>
-      </w:pPr>
-      <w:r>
-        <w:t xml:space="preserve">neon cron </w:t>
-      </w:r>
-      <w:proofErr w:type="spellStart"/>
-      <w:r>
-        <w:t>ls|list</w:t>
-      </w:r>
-      <w:proofErr w:type="spellEnd"/>
-    </w:p>
-    <w:p>
-      <w:r>
-        <w:t>Lists the cron jobs.</w:t>
-      </w:r>
-    </w:p>
-    <w:p>
-      <w:pPr>
-        <w:pStyle w:val="Heading3"/>
-      </w:pPr>
-      <w:r>
-        <w:t xml:space="preserve">neon cron </w:t>
-      </w:r>
-      <w:proofErr w:type="spellStart"/>
-      <w:r>
-        <w:t>rm|remove</w:t>
-      </w:r>
-      <w:proofErr w:type="spellEnd"/>
-      <w:r>
-        <w:t xml:space="preserve"> NAME</w:t>
-      </w:r>
-    </w:p>
-    <w:p>
-      <w:r>
-        <w:t>Removes the named cron job.</w:t>
-      </w:r>
-    </w:p>
-    <w:p>
-      <w:pPr>
-        <w:pStyle w:val="Heading3"/>
-      </w:pPr>
-      <w:r>
-        <w:t>neon cron run NAME</w:t>
-      </w:r>
-    </w:p>
-    <w:p>
-      <w:r>
-        <w:t>Runs the named command immediately if it’s not already running.</w:t>
-      </w:r>
-    </w:p>
-    <w:p>
-      <w:pPr>
-        <w:pStyle w:val="Heading3"/>
-      </w:pPr>
-      <w:r>
         <w:t xml:space="preserve">neon cron set NAME SCHEDULE </w:t>
       </w:r>
       <w:r>
@@ -12119,7 +12399,7 @@
 </file>
 
 <file path=customXml/itemProps1.xml><?xml version="1.0" encoding="utf-8"?>
-<ds:datastoreItem xmlns:ds="http://schemas.openxmlformats.org/officeDocument/2006/customXml" ds:itemID="{4A14A66F-3808-4E24-8E28-0880D195E5FE}">
+<ds:datastoreItem xmlns:ds="http://schemas.openxmlformats.org/officeDocument/2006/customXml" ds:itemID="{14828499-5EF2-49F1-8C3E-2D6A3509BBBB}">
   <ds:schemaRefs>
     <ds:schemaRef ds:uri="http://schemas.openxmlformats.org/officeDocument/2006/bibliography"/>
   </ds:schemaRefs>

</xml_diff>

<commit_message>
[dns]: Refactored [DnsTarget] --> [DnsEntry].  Before we had two DNS related "target" concepts and it was confusing.
</commit_message>
<xml_diff>
--- a/Doc/Cluster Notes.docx
+++ b/Doc/Cluster Notes.docx
@@ -3380,7 +3380,7 @@
           <v:shape id="_x0000_i1025" type="#_x0000_t75" style="width:564.75pt;height:444.75pt" o:ole="">
             <v:imagedata r:id="rId12" o:title=""/>
           </v:shape>
-          <o:OLEObject Type="Embed" ProgID="Visio.Drawing.15" ShapeID="_x0000_i1025" DrawAspect="Content" ObjectID="_1583211404" r:id="rId13"/>
+          <o:OLEObject Type="Embed" ProgID="Visio.Drawing.15" ShapeID="_x0000_i1025" DrawAspect="Content" ObjectID="_1583226106" r:id="rId13"/>
         </w:object>
       </w:r>
     </w:p>
@@ -7448,7 +7448,7 @@
           <v:shape id="_x0000_i1026" type="#_x0000_t75" style="width:234.75pt;height:123.75pt" o:ole="">
             <v:imagedata r:id="rId23" o:title=""/>
           </v:shape>
-          <o:OLEObject Type="Embed" ProgID="Visio.Drawing.15" ShapeID="_x0000_i1026" DrawAspect="Content" ObjectID="_1583211405" r:id="rId24"/>
+          <o:OLEObject Type="Embed" ProgID="Visio.Drawing.15" ShapeID="_x0000_i1026" DrawAspect="Content" ObjectID="_1583226107" r:id="rId24"/>
         </w:object>
       </w:r>
     </w:p>
@@ -7968,7 +7968,25 @@
           <w:szCs w:val="19"/>
         </w:rPr>
         <w:br/>
-        <w:t xml:space="preserve">    targets:</w:t>
+        <w:t xml:space="preserve">    </w:t>
+      </w:r>
+      <w:r>
+        <w:rPr>
+          <w:rFonts w:ascii="Consolas" w:hAnsi="Consolas"/>
+          <w:color w:val="538135" w:themeColor="accent6" w:themeShade="BF"/>
+          <w:sz w:val="19"/>
+          <w:szCs w:val="19"/>
+        </w:rPr>
+        <w:t>entries</w:t>
+      </w:r>
+      <w:r>
+        <w:rPr>
+          <w:rFonts w:ascii="Consolas" w:hAnsi="Consolas"/>
+          <w:color w:val="538135" w:themeColor="accent6" w:themeShade="BF"/>
+          <w:sz w:val="19"/>
+          <w:szCs w:val="19"/>
+        </w:rPr>
+        <w:t>:</w:t>
       </w:r>
       <w:r>
         <w:rPr>
@@ -8082,7 +8100,7 @@
         <w:rPr>
           <w:rStyle w:val="CodeChar"/>
         </w:rPr>
-        <w:t>target</w:t>
+        <w:t>entries</w:t>
       </w:r>
       <w:r>
         <w:t xml:space="preserve"> each specify a </w:t>
@@ -8092,7 +8110,13 @@
         <w:rPr>
           <w:rStyle w:val="CodeChar"/>
         </w:rPr>
-        <w:t>DnsTarget</w:t>
+        <w:t>Dns</w:t>
+      </w:r>
+      <w:r>
+        <w:rPr>
+          <w:rStyle w:val="CodeChar"/>
+        </w:rPr>
+        <w:t>Entry</w:t>
       </w:r>
       <w:proofErr w:type="spellEnd"/>
       <w:r>
@@ -8111,28 +8135,19 @@
         <w:t xml:space="preserve">NS entry that specifies the </w:t>
       </w:r>
       <w:r>
-        <w:t xml:space="preserve">DNS </w:t>
-      </w:r>
-      <w:r>
-        <w:t xml:space="preserve">target </w:t>
-      </w:r>
-      <w:r>
-        <w:t>hostname</w:t>
-      </w:r>
-      <w:r>
-        <w:t xml:space="preserve">, </w:t>
-      </w:r>
-      <w:r>
-        <w:t xml:space="preserve">and record contents (e.g. IP address, CNAME </w:t>
-      </w:r>
-      <w:r>
-        <w:t>reference…</w:t>
-      </w:r>
-      <w:r>
-        <w:t>), and DNS TTL.</w:t>
-      </w:r>
-      <w:r>
-        <w:t xml:space="preserve">  Each target is persisted to Consul using a</w:t>
+        <w:t>DNS hostname</w:t>
+      </w:r>
+      <w:r>
+        <w:t>, target endpoints and health checking options</w:t>
+      </w:r>
+      <w:r>
+        <w:t>.</w:t>
+      </w:r>
+      <w:r>
+        <w:t xml:space="preserve">  Each </w:t>
+      </w:r>
+      <w:r>
+        <w:t>entry is persisted to Consul using the</w:t>
       </w:r>
       <w:r>
         <w:t xml:space="preserve"> hostname as the</w:t>
@@ -8177,7 +8192,13 @@
       </w:r>
       <w:proofErr w:type="spellEnd"/>
       <w:r>
-        <w:t xml:space="preserve"> Ansible module is used to manage the DNS target definitions in Consul.</w:t>
+        <w:t xml:space="preserve"> Ansible module is used to manage the DNS </w:t>
+      </w:r>
+      <w:r>
+        <w:t>entry</w:t>
+      </w:r>
+      <w:r>
+        <w:t xml:space="preserve"> definitions in Consul.</w:t>
       </w:r>
     </w:p>
     <w:p>
@@ -8217,7 +8238,15 @@
         <w:t xml:space="preserve"> service</w:t>
       </w:r>
       <w:r>
-        <w:t xml:space="preserve"> reads the DNS targets from Consul, determines which of the target endpoints are healthy and then persists </w:t>
+        <w:t xml:space="preserve"> reads the DNS </w:t>
+      </w:r>
+      <w:r>
+        <w:t>entries</w:t>
+      </w:r>
+      <w:bookmarkStart w:id="0" w:name="_GoBack"/>
+      <w:bookmarkEnd w:id="0"/>
+      <w:r>
+        <w:t xml:space="preserve"> from Consul, determines which of the target endpoints are healthy and then persists </w:t>
       </w:r>
       <w:r>
         <w:t xml:space="preserve">the answers </w:t>
@@ -8379,7 +8408,7 @@
           <v:shape id="_x0000_i1027" type="#_x0000_t75" style="width:558.75pt;height:424.5pt" o:ole="">
             <v:imagedata r:id="rId25" o:title=""/>
           </v:shape>
-          <o:OLEObject Type="Embed" ProgID="Visio.Drawing.15" ShapeID="_x0000_i1027" DrawAspect="Content" ObjectID="_1583211406" r:id="rId26"/>
+          <o:OLEObject Type="Embed" ProgID="Visio.Drawing.15" ShapeID="_x0000_i1027" DrawAspect="Content" ObjectID="_1583226108" r:id="rId26"/>
         </w:object>
       </w:r>
     </w:p>
@@ -8433,25 +8462,7 @@
           <w:sz w:val="19"/>
           <w:szCs w:val="19"/>
         </w:rPr>
-        <w:t>neon/</w:t>
-      </w:r>
-      <w:r>
-        <w:rPr>
-          <w:rFonts w:ascii="Consolas" w:hAnsi="Consolas"/>
-          <w:color w:val="538135" w:themeColor="accent6" w:themeShade="BF"/>
-          <w:sz w:val="19"/>
-          <w:szCs w:val="19"/>
-        </w:rPr>
-        <w:t>dashboard</w:t>
-      </w:r>
-      <w:r>
-        <w:rPr>
-          <w:rFonts w:ascii="Consolas" w:hAnsi="Consolas"/>
-          <w:color w:val="538135" w:themeColor="accent6" w:themeShade="BF"/>
-          <w:sz w:val="19"/>
-          <w:szCs w:val="19"/>
-        </w:rPr>
-        <w:t>:</w:t>
+        <w:t>neon/dashboard:</w:t>
       </w:r>
       <w:r>
         <w:rPr>
@@ -8461,25 +8472,7 @@
           <w:szCs w:val="19"/>
         </w:rPr>
         <w:br/>
-        <w:t xml:space="preserve">    </w:t>
-      </w:r>
-      <w:r>
-        <w:rPr>
-          <w:rFonts w:ascii="Consolas" w:hAnsi="Consolas"/>
-          <w:color w:val="538135" w:themeColor="accent6" w:themeShade="BF"/>
-          <w:sz w:val="19"/>
-          <w:szCs w:val="19"/>
-        </w:rPr>
-        <w:t>dashboards</w:t>
-      </w:r>
-      <w:r>
-        <w:rPr>
-          <w:rFonts w:ascii="Consolas" w:hAnsi="Consolas"/>
-          <w:color w:val="538135" w:themeColor="accent6" w:themeShade="BF"/>
-          <w:sz w:val="19"/>
-          <w:szCs w:val="19"/>
-        </w:rPr>
-        <w:t>:</w:t>
+        <w:t xml:space="preserve">    dashboards:</w:t>
       </w:r>
       <w:r>
         <w:rPr>
@@ -8663,8 +8656,6 @@
         </w:rPr>
         <w:t>consul: { ... }</w:t>
       </w:r>
-      <w:bookmarkStart w:id="0" w:name="_GoBack"/>
-      <w:bookmarkEnd w:id="0"/>
     </w:p>
     <w:p>
       <w:pPr>
@@ -12399,7 +12390,7 @@
 </file>
 
 <file path=customXml/itemProps1.xml><?xml version="1.0" encoding="utf-8"?>
-<ds:datastoreItem xmlns:ds="http://schemas.openxmlformats.org/officeDocument/2006/customXml" ds:itemID="{14828499-5EF2-49F1-8C3E-2D6A3509BBBB}">
+<ds:datastoreItem xmlns:ds="http://schemas.openxmlformats.org/officeDocument/2006/customXml" ds:itemID="{CF4D0D77-84B2-4D40-A5C1-A786E611A1A0}">
   <ds:schemaRefs>
     <ds:schemaRef ds:uri="http://schemas.openxmlformats.org/officeDocument/2006/bibliography"/>
   </ds:schemaRefs>

</xml_diff>

<commit_message>
[dns]: Looks like the [neon-cli] and [neon-dns-mon] are both working!
</commit_message>
<xml_diff>
--- a/Doc/Cluster Notes.docx
+++ b/Doc/Cluster Notes.docx
@@ -3380,7 +3380,7 @@
           <v:shape id="_x0000_i1025" type="#_x0000_t75" style="width:564.75pt;height:444.75pt" o:ole="">
             <v:imagedata r:id="rId12" o:title=""/>
           </v:shape>
-          <o:OLEObject Type="Embed" ProgID="Visio.Drawing.15" ShapeID="_x0000_i1025" DrawAspect="Content" ObjectID="_1583226106" r:id="rId13"/>
+          <o:OLEObject Type="Embed" ProgID="Visio.Drawing.15" ShapeID="_x0000_i1025" DrawAspect="Content" ObjectID="_1583232739" r:id="rId13"/>
         </w:object>
       </w:r>
     </w:p>
@@ -7448,7 +7448,7 @@
           <v:shape id="_x0000_i1026" type="#_x0000_t75" style="width:234.75pt;height:123.75pt" o:ole="">
             <v:imagedata r:id="rId23" o:title=""/>
           </v:shape>
-          <o:OLEObject Type="Embed" ProgID="Visio.Drawing.15" ShapeID="_x0000_i1026" DrawAspect="Content" ObjectID="_1583226107" r:id="rId24"/>
+          <o:OLEObject Type="Embed" ProgID="Visio.Drawing.15" ShapeID="_x0000_i1026" DrawAspect="Content" ObjectID="_1583232740" r:id="rId24"/>
         </w:object>
       </w:r>
     </w:p>
@@ -8243,8 +8243,6 @@
       <w:r>
         <w:t>entries</w:t>
       </w:r>
-      <w:bookmarkStart w:id="0" w:name="_GoBack"/>
-      <w:bookmarkEnd w:id="0"/>
       <w:r>
         <w:t xml:space="preserve"> from Consul, determines which of the target endpoints are healthy and then persists </w:t>
       </w:r>
@@ -8408,11 +8406,52 @@
           <v:shape id="_x0000_i1027" type="#_x0000_t75" style="width:558.75pt;height:424.5pt" o:ole="">
             <v:imagedata r:id="rId25" o:title=""/>
           </v:shape>
-          <o:OLEObject Type="Embed" ProgID="Visio.Drawing.15" ShapeID="_x0000_i1027" DrawAspect="Content" ObjectID="_1583226108" r:id="rId26"/>
+          <o:OLEObject Type="Embed" ProgID="Visio.Drawing.15" ShapeID="_x0000_i1027" DrawAspect="Content" ObjectID="_1583232741" r:id="rId26"/>
         </w:object>
       </w:r>
     </w:p>
     <w:p>
+      <w:r>
+        <w:t>DNS host entries can be configured to reference specific endpoints by IP address, the cluster nodes in a host group or a fully qualified domain name which acts kind of like a CNAME record in normal DNS zone file.</w:t>
+      </w:r>
+    </w:p>
+    <w:p>
+      <w:pPr>
+        <w:ind w:left="1170" w:hanging="1170"/>
+      </w:pPr>
+      <w:r>
+        <w:rPr>
+          <w:rStyle w:val="EmphasizeChar"/>
+        </w:rPr>
+        <w:t>Important:</w:t>
+      </w:r>
+      <w:r>
+        <w:tab/>
+      </w:r>
+      <w:r>
+        <w:t xml:space="preserve">This CNAME like feature should be limited to reference DNS names that you control and are relatively stable.  Referencing a host like </w:t>
+      </w:r>
+      <w:hyperlink r:id="rId27" w:history="1">
+        <w:r>
+          <w:rPr>
+            <w:rStyle w:val="Hyperlink"/>
+          </w:rPr>
+          <w:t>www.google.com</w:t>
+        </w:r>
+      </w:hyperlink>
+      <w:r>
+        <w:t xml:space="preserve"> will cause the DNS to churn, because th</w:t>
+      </w:r>
+      <w:bookmarkStart w:id="0" w:name="_GoBack"/>
+      <w:bookmarkEnd w:id="0"/>
+      <w:r>
+        <w:t>e Google DNS will likely return a single different</w:t>
+      </w:r>
+      <w:r>
+        <w:t xml:space="preserve"> IP address for every lookup and this change will cause a new hosts.txt to be uploaded the cluster Consul and loaded on each of the managers.</w:t>
+      </w:r>
+    </w:p>
+    <w:p>
       <w:pPr>
         <w:pStyle w:val="Heading1"/>
       </w:pPr>
@@ -8430,6 +8469,7 @@
         <w:keepLines/>
       </w:pPr>
       <w:r>
+        <w:lastRenderedPageBreak/>
         <w:t xml:space="preserve">Dashboards are specified by the </w:t>
       </w:r>
       <w:proofErr w:type="spellStart"/>
@@ -8662,7 +8702,6 @@
         <w:pStyle w:val="Heading1"/>
       </w:pPr>
       <w:r>
-        <w:lastRenderedPageBreak/>
         <w:t>Cluster CRON</w:t>
       </w:r>
     </w:p>
@@ -8901,6 +8940,7 @@
         <w:rPr>
           <w:rStyle w:val="EmphasizeChar"/>
         </w:rPr>
+        <w:lastRenderedPageBreak/>
         <w:t>disposition-poll-seconds</w:t>
       </w:r>
       <w:r>
@@ -8974,7 +9014,6 @@
         <w:rPr>
           <w:rStyle w:val="EmphasizeChar"/>
         </w:rPr>
-        <w:lastRenderedPageBreak/>
         <w:t>j</w:t>
       </w:r>
       <w:r>
@@ -9351,6 +9390,7 @@
         <w:rPr>
           <w:rStyle w:val="EmphasizeChar"/>
         </w:rPr>
+        <w:lastRenderedPageBreak/>
         <w:t>disposition</w:t>
       </w:r>
       <w:r>
@@ -9435,252 +9475,309 @@
         <w:pStyle w:val="Heading2"/>
       </w:pPr>
       <w:r>
+        <w:t xml:space="preserve">CRON </w:t>
+      </w:r>
+      <w:r>
+        <w:t>Requirements and Limitations</w:t>
+      </w:r>
+    </w:p>
+    <w:p>
+      <w:r>
+        <w:t xml:space="preserve">At this point, a </w:t>
+      </w:r>
+      <w:r>
+        <w:rPr>
+          <w:rStyle w:val="EmphasizeChar"/>
+        </w:rPr>
+        <w:t>neon-cluster-cron</w:t>
+      </w:r>
+      <w:r>
+        <w:t xml:space="preserve"> job can only be executed as a Docker Swarm service running with a single replica.  Global mode is not supported and it is also not currently possible to schedule jobs for pet nodes because they are not members of the Swarm.  Future releases of neonCLUSTER may relax these constraints.</w:t>
+      </w:r>
+    </w:p>
+    <w:p>
+      <w:r>
+        <w:t xml:space="preserve">A cluster CRON job may be implemented using any Docker image.  It’ll simply be scheduled to run as a Docker service.  If possible, you should augment job images to write a special log entry to </w:t>
+      </w:r>
+      <w:proofErr w:type="spellStart"/>
+      <w:r>
+        <w:rPr>
+          <w:rStyle w:val="EmphasizeChar"/>
+        </w:rPr>
+        <w:t>stdout</w:t>
+      </w:r>
+      <w:proofErr w:type="spellEnd"/>
+      <w:r>
+        <w:t xml:space="preserve"> or </w:t>
+      </w:r>
+      <w:r>
+        <w:rPr>
+          <w:rStyle w:val="EmphasizeChar"/>
+        </w:rPr>
+        <w:t>stderr</w:t>
+      </w:r>
+      <w:r>
+        <w:t xml:space="preserve"> indicating whether the job succeeded or failed </w:t>
+      </w:r>
+      <w:r>
+        <w:t>and includi</w:t>
+      </w:r>
+      <w:r>
+        <w:t>ng an optional status message.</w:t>
+      </w:r>
+    </w:p>
+    <w:p>
+      <w:r>
+        <w:t>Successful job</w:t>
+      </w:r>
+      <w:r>
+        <w:t>s</w:t>
+      </w:r>
+      <w:r>
+        <w:t xml:space="preserve"> should output a log entry</w:t>
+      </w:r>
+      <w:r>
+        <w:t xml:space="preserve"> with a message</w:t>
+      </w:r>
+      <w:r>
+        <w:t xml:space="preserve"> like:</w:t>
+      </w:r>
+    </w:p>
+    <w:p>
+      <w:pPr>
+        <w:pStyle w:val="Code"/>
+      </w:pPr>
+      <w:r>
+        <w:t>[INFO] NEON-JOB: Backup completed successfully.</w:t>
+      </w:r>
+    </w:p>
+    <w:p>
+      <w:r>
+        <w:t>Failed jobs should output a log entry with a message like:</w:t>
+      </w:r>
+    </w:p>
+    <w:p>
+      <w:pPr>
+        <w:pStyle w:val="Code"/>
+      </w:pPr>
+      <w:r>
+        <w:t>[ERROR] NEON-JOB: Backup failed</w:t>
+      </w:r>
+      <w:r>
+        <w:t>.</w:t>
+      </w:r>
+    </w:p>
+    <w:p>
+      <w:r>
+        <w:t>These log messages will eventually make their way into the Elasticsearch log cluster.  Once</w:t>
+      </w:r>
+      <w:r>
+        <w:br/>
+      </w:r>
+      <w:r>
+        <w:rPr>
+          <w:rStyle w:val="EmphasizeChar"/>
+        </w:rPr>
+        <w:t>neon-cluster-cron</w:t>
+      </w:r>
+      <w:r>
+        <w:t xml:space="preserve"> detects that a job service has terminated, it starts querying Elasticsearch for a log message prefixed by “</w:t>
+      </w:r>
+      <w:r>
+        <w:rPr>
+          <w:rStyle w:val="EmphasizeChar"/>
+        </w:rPr>
+        <w:t>NEON-JOB</w:t>
+      </w:r>
+      <w:r>
+        <w:rPr>
+          <w:rStyle w:val="EmphasizeChar"/>
+        </w:rPr>
+        <w:t>:</w:t>
+      </w:r>
+      <w:r>
+        <w:t>”</w:t>
+      </w:r>
+      <w:r>
+        <w:t xml:space="preserve">.   Jobs that logged this as </w:t>
+      </w:r>
+      <w:r>
+        <w:rPr>
+          <w:rStyle w:val="CodeChar"/>
+        </w:rPr>
+        <w:t>INFO</w:t>
+      </w:r>
+      <w:r>
+        <w:t xml:space="preserve"> will be considered to have been completed successfully, and jobs that logged </w:t>
+      </w:r>
+      <w:r>
+        <w:rPr>
+          <w:rStyle w:val="CodeChar"/>
+        </w:rPr>
+        <w:t>ERROR</w:t>
+      </w:r>
+      <w:r>
+        <w:t xml:space="preserve"> will be considered to have failed.  In either case, the message after the prefix will be extracted and </w:t>
+      </w:r>
+      <w:r>
+        <w:t xml:space="preserve">be written to the </w:t>
+      </w:r>
+      <w:r>
+        <w:rPr>
+          <w:rStyle w:val="CodeChar"/>
+        </w:rPr>
+        <w:t>message</w:t>
+      </w:r>
+      <w:r>
+        <w:t xml:space="preserve"> history property.</w:t>
+      </w:r>
+    </w:p>
+    <w:p>
+      <w:r>
+        <w:t xml:space="preserve">After a job service has completed, </w:t>
+      </w:r>
+      <w:r>
+        <w:rPr>
+          <w:rStyle w:val="EmphasizeChar"/>
+        </w:rPr>
+        <w:t>neon-cluster-cron</w:t>
+      </w:r>
+      <w:r>
+        <w:t xml:space="preserve"> will query </w:t>
+      </w:r>
+      <w:r>
+        <w:t xml:space="preserve">Elasticsearch for the disposition log entry for up to </w:t>
+      </w:r>
+      <w:r>
+        <w:rPr>
+          <w:rStyle w:val="EmphasizeChar"/>
+        </w:rPr>
+        <w:t>disposition-wait-seconds</w:t>
+      </w:r>
+      <w:r>
+        <w:t xml:space="preserve">.  When a log record is found, the job history disposition will be set to </w:t>
+      </w:r>
+      <w:r>
+        <w:rPr>
+          <w:rStyle w:val="EmphasizeChar"/>
+        </w:rPr>
+        <w:t>success</w:t>
+      </w:r>
+      <w:r>
+        <w:t xml:space="preserve"> or </w:t>
+      </w:r>
+      <w:r>
+        <w:rPr>
+          <w:rStyle w:val="EmphasizeChar"/>
+        </w:rPr>
+        <w:t>fail</w:t>
+      </w:r>
+      <w:r>
+        <w:t xml:space="preserve"> based on the log level and the history message will be set to the extracted message.  If </w:t>
+      </w:r>
+      <w:r>
+        <w:t>no</w:t>
+      </w:r>
+      <w:r>
+        <w:t xml:space="preserve"> log record is found in time, the disposition will be set to </w:t>
+      </w:r>
+      <w:r>
+        <w:rPr>
+          <w:rStyle w:val="EmphasizeChar"/>
+        </w:rPr>
+        <w:t>unknown</w:t>
+      </w:r>
+      <w:r>
+        <w:t>.</w:t>
+      </w:r>
+    </w:p>
+    <w:p>
+      <w:pPr>
+        <w:pStyle w:val="Heading2"/>
+      </w:pPr>
+      <w:r>
+        <w:t xml:space="preserve">neon-cli </w:t>
+      </w:r>
+      <w:r>
+        <w:t xml:space="preserve">CRON </w:t>
+      </w:r>
+      <w:r>
+        <w:t>commands</w:t>
+      </w:r>
+    </w:p>
+    <w:p>
+      <w:r>
+        <w:t xml:space="preserve">neonCLUSTER CRON jobs are managed using </w:t>
+      </w:r>
+      <w:r>
+        <w:t xml:space="preserve">the following </w:t>
+      </w:r>
+      <w:r>
+        <w:rPr>
+          <w:rStyle w:val="EmphasizeChar"/>
+        </w:rPr>
+        <w:t>neon-cli</w:t>
+      </w:r>
+      <w:r>
+        <w:t xml:space="preserve"> commands:</w:t>
+      </w:r>
+    </w:p>
+    <w:p>
+      <w:pPr>
+        <w:pStyle w:val="Heading3"/>
+      </w:pPr>
+      <w:r>
+        <w:t>neon cron disable NAME</w:t>
+      </w:r>
+    </w:p>
+    <w:p>
+      <w:r>
+        <w:t>Disables execution of the named job.</w:t>
+      </w:r>
+    </w:p>
+    <w:p>
+      <w:pPr>
+        <w:pStyle w:val="Heading3"/>
+      </w:pPr>
+      <w:r>
+        <w:t>neon cron enable NAME</w:t>
+      </w:r>
+    </w:p>
+    <w:p>
+      <w:r>
+        <w:t>Enables execution of the named job.</w:t>
+      </w:r>
+    </w:p>
+    <w:p>
+      <w:pPr>
+        <w:pStyle w:val="Heading3"/>
+      </w:pPr>
+      <w:r>
+        <w:t>neon cron history [NAME]</w:t>
+      </w:r>
+    </w:p>
+    <w:p>
+      <w:r>
+        <w:t>Returns the execution history of all jobs or just the named job.</w:t>
+      </w:r>
+    </w:p>
+    <w:p>
+      <w:pPr>
+        <w:pStyle w:val="Heading3"/>
+      </w:pPr>
+      <w:r>
         <w:lastRenderedPageBreak/>
-        <w:t xml:space="preserve">CRON </w:t>
-      </w:r>
-      <w:r>
-        <w:t>Requirements and Limitations</w:t>
-      </w:r>
-    </w:p>
-    <w:p>
-      <w:r>
-        <w:t xml:space="preserve">At this point, a </w:t>
-      </w:r>
-      <w:r>
-        <w:rPr>
-          <w:rStyle w:val="EmphasizeChar"/>
-        </w:rPr>
-        <w:t>neon-cluster-cron</w:t>
-      </w:r>
-      <w:r>
-        <w:t xml:space="preserve"> job can only be executed as a Docker Swarm service running with a single replica.  Global mode is not supported and it is also not currently possible to schedule jobs for pet nodes because they are not members of the Swarm.  Future releases of neonCLUSTER may relax these constraints.</w:t>
-      </w:r>
-    </w:p>
-    <w:p>
-      <w:r>
-        <w:t xml:space="preserve">A cluster CRON job may be implemented using any Docker image.  It’ll simply be scheduled to run as a Docker service.  If possible, you should augment job images to write a special log entry to </w:t>
+        <w:t xml:space="preserve">neon cron </w:t>
       </w:r>
       <w:proofErr w:type="spellStart"/>
       <w:r>
-        <w:rPr>
-          <w:rStyle w:val="EmphasizeChar"/>
-        </w:rPr>
-        <w:t>stdout</w:t>
+        <w:t>ls|list</w:t>
       </w:r>
       <w:proofErr w:type="spellEnd"/>
-      <w:r>
-        <w:t xml:space="preserve"> or </w:t>
-      </w:r>
-      <w:r>
-        <w:rPr>
-          <w:rStyle w:val="EmphasizeChar"/>
-        </w:rPr>
-        <w:t>stderr</w:t>
-      </w:r>
-      <w:r>
-        <w:t xml:space="preserve"> indicating whether the job succeeded or failed </w:t>
-      </w:r>
-      <w:r>
-        <w:t>and includi</w:t>
-      </w:r>
-      <w:r>
-        <w:t>ng an optional status message.</w:t>
-      </w:r>
-    </w:p>
-    <w:p>
-      <w:r>
-        <w:t>Successful job</w:t>
-      </w:r>
-      <w:r>
-        <w:t>s</w:t>
-      </w:r>
-      <w:r>
-        <w:t xml:space="preserve"> should output a log entry</w:t>
-      </w:r>
-      <w:r>
-        <w:t xml:space="preserve"> with a message</w:t>
-      </w:r>
-      <w:r>
-        <w:t xml:space="preserve"> like:</w:t>
-      </w:r>
-    </w:p>
-    <w:p>
-      <w:pPr>
-        <w:pStyle w:val="Code"/>
-      </w:pPr>
-      <w:r>
-        <w:t>[INFO] NEON-JOB: Backup completed successfully.</w:t>
-      </w:r>
-    </w:p>
-    <w:p>
-      <w:r>
-        <w:t>Failed jobs should output a log entry with a message like:</w:t>
-      </w:r>
-    </w:p>
-    <w:p>
-      <w:pPr>
-        <w:pStyle w:val="Code"/>
-      </w:pPr>
-      <w:r>
-        <w:t>[ERROR] NEON-JOB: Backup failed</w:t>
-      </w:r>
-      <w:r>
-        <w:t>.</w:t>
-      </w:r>
-    </w:p>
-    <w:p>
-      <w:r>
-        <w:t>These log messages will eventually make their way into the Elasticsearch log cluster.  Once</w:t>
-      </w:r>
-      <w:r>
-        <w:br/>
-      </w:r>
-      <w:r>
-        <w:rPr>
-          <w:rStyle w:val="EmphasizeChar"/>
-        </w:rPr>
-        <w:t>neon-cluster-cron</w:t>
-      </w:r>
-      <w:r>
-        <w:t xml:space="preserve"> detects that a job service has terminated, it starts querying Elasticsearch for a log message prefixed by “</w:t>
-      </w:r>
-      <w:r>
-        <w:rPr>
-          <w:rStyle w:val="EmphasizeChar"/>
-        </w:rPr>
-        <w:t>NEON-JOB</w:t>
-      </w:r>
-      <w:r>
-        <w:rPr>
-          <w:rStyle w:val="EmphasizeChar"/>
-        </w:rPr>
-        <w:t>:</w:t>
-      </w:r>
-      <w:r>
-        <w:t>”</w:t>
-      </w:r>
-      <w:r>
-        <w:t xml:space="preserve">.   Jobs that logged this as </w:t>
-      </w:r>
-      <w:r>
-        <w:rPr>
-          <w:rStyle w:val="CodeChar"/>
-        </w:rPr>
-        <w:t>INFO</w:t>
-      </w:r>
-      <w:r>
-        <w:t xml:space="preserve"> will be considered to have been completed successfully, and jobs that logged </w:t>
-      </w:r>
-      <w:r>
-        <w:rPr>
-          <w:rStyle w:val="CodeChar"/>
-        </w:rPr>
-        <w:t>ERROR</w:t>
-      </w:r>
-      <w:r>
-        <w:t xml:space="preserve"> will be considered to have failed.  In either case, the message after the prefix will be extracted and </w:t>
-      </w:r>
-      <w:r>
-        <w:t xml:space="preserve">be written to the </w:t>
-      </w:r>
-      <w:r>
-        <w:rPr>
-          <w:rStyle w:val="CodeChar"/>
-        </w:rPr>
-        <w:t>message</w:t>
-      </w:r>
-      <w:r>
-        <w:t xml:space="preserve"> history property.</w:t>
-      </w:r>
-    </w:p>
-    <w:p>
-      <w:r>
-        <w:t xml:space="preserve">After a job service has completed, </w:t>
-      </w:r>
-      <w:r>
-        <w:rPr>
-          <w:rStyle w:val="EmphasizeChar"/>
-        </w:rPr>
-        <w:t>neon-cluster-cron</w:t>
-      </w:r>
-      <w:r>
-        <w:t xml:space="preserve"> will query </w:t>
-      </w:r>
-      <w:r>
-        <w:t xml:space="preserve">Elasticsearch for the disposition log entry for up to </w:t>
-      </w:r>
-      <w:r>
-        <w:rPr>
-          <w:rStyle w:val="EmphasizeChar"/>
-        </w:rPr>
-        <w:t>disposition-wait-seconds</w:t>
-      </w:r>
-      <w:r>
-        <w:t xml:space="preserve">.  When a log record is found, the job history disposition will be set to </w:t>
-      </w:r>
-      <w:r>
-        <w:rPr>
-          <w:rStyle w:val="EmphasizeChar"/>
-        </w:rPr>
-        <w:t>success</w:t>
-      </w:r>
-      <w:r>
-        <w:t xml:space="preserve"> or </w:t>
-      </w:r>
-      <w:r>
-        <w:rPr>
-          <w:rStyle w:val="EmphasizeChar"/>
-        </w:rPr>
-        <w:t>fail</w:t>
-      </w:r>
-      <w:r>
-        <w:t xml:space="preserve"> based on the log level and the history message will be set to the extracted message.  If </w:t>
-      </w:r>
-      <w:r>
-        <w:t>no</w:t>
-      </w:r>
-      <w:r>
-        <w:t xml:space="preserve"> log record is found in time, the disposition will be set to </w:t>
-      </w:r>
-      <w:r>
-        <w:rPr>
-          <w:rStyle w:val="EmphasizeChar"/>
-        </w:rPr>
-        <w:t>unknown</w:t>
-      </w:r>
-      <w:r>
-        <w:t>.</w:t>
-      </w:r>
-    </w:p>
-    <w:p>
-      <w:pPr>
-        <w:pStyle w:val="Heading2"/>
-      </w:pPr>
-      <w:r>
-        <w:t xml:space="preserve">neon-cli </w:t>
-      </w:r>
-      <w:r>
-        <w:t xml:space="preserve">CRON </w:t>
-      </w:r>
-      <w:r>
-        <w:t>commands</w:t>
-      </w:r>
-    </w:p>
-    <w:p>
-      <w:r>
-        <w:t xml:space="preserve">neonCLUSTER CRON jobs are managed using </w:t>
-      </w:r>
-      <w:r>
-        <w:t xml:space="preserve">the following </w:t>
-      </w:r>
-      <w:r>
-        <w:rPr>
-          <w:rStyle w:val="EmphasizeChar"/>
-        </w:rPr>
-        <w:t>neon-cli</w:t>
-      </w:r>
-      <w:r>
-        <w:t xml:space="preserve"> commands:</w:t>
+    </w:p>
+    <w:p>
+      <w:r>
+        <w:t>Lists the cron jobs.</w:t>
       </w:r>
     </w:p>
     <w:p>
@@ -9688,12 +9785,20 @@
         <w:pStyle w:val="Heading3"/>
       </w:pPr>
       <w:r>
-        <w:t>neon cron disable NAME</w:t>
-      </w:r>
-    </w:p>
-    <w:p>
-      <w:r>
-        <w:t>Disables execution of the named job.</w:t>
+        <w:t xml:space="preserve">neon cron </w:t>
+      </w:r>
+      <w:proofErr w:type="spellStart"/>
+      <w:r>
+        <w:t>rm|remove</w:t>
+      </w:r>
+      <w:proofErr w:type="spellEnd"/>
+      <w:r>
+        <w:t xml:space="preserve"> NAME</w:t>
+      </w:r>
+    </w:p>
+    <w:p>
+      <w:r>
+        <w:t>Removes the named cron job.</w:t>
       </w:r>
     </w:p>
     <w:p>
@@ -9701,12 +9806,12 @@
         <w:pStyle w:val="Heading3"/>
       </w:pPr>
       <w:r>
-        <w:t>neon cron enable NAME</w:t>
-      </w:r>
-    </w:p>
-    <w:p>
-      <w:r>
-        <w:t>Enables execution of the named job.</w:t>
+        <w:t>neon cron run NAME</w:t>
+      </w:r>
+    </w:p>
+    <w:p>
+      <w:r>
+        <w:t>Runs the named command immediately if it’s not already running.</w:t>
       </w:r>
     </w:p>
     <w:p>
@@ -9714,72 +9819,6 @@
         <w:pStyle w:val="Heading3"/>
       </w:pPr>
       <w:r>
-        <w:t>neon cron history [NAME]</w:t>
-      </w:r>
-    </w:p>
-    <w:p>
-      <w:r>
-        <w:t>Returns the execution history of all jobs or just the named job.</w:t>
-      </w:r>
-    </w:p>
-    <w:p>
-      <w:pPr>
-        <w:pStyle w:val="Heading3"/>
-      </w:pPr>
-      <w:r>
-        <w:t xml:space="preserve">neon cron </w:t>
-      </w:r>
-      <w:proofErr w:type="spellStart"/>
-      <w:r>
-        <w:t>ls|list</w:t>
-      </w:r>
-      <w:proofErr w:type="spellEnd"/>
-    </w:p>
-    <w:p>
-      <w:r>
-        <w:t>Lists the cron jobs.</w:t>
-      </w:r>
-    </w:p>
-    <w:p>
-      <w:pPr>
-        <w:pStyle w:val="Heading3"/>
-      </w:pPr>
-      <w:r>
-        <w:t xml:space="preserve">neon cron </w:t>
-      </w:r>
-      <w:proofErr w:type="spellStart"/>
-      <w:r>
-        <w:t>rm|remove</w:t>
-      </w:r>
-      <w:proofErr w:type="spellEnd"/>
-      <w:r>
-        <w:t xml:space="preserve"> NAME</w:t>
-      </w:r>
-    </w:p>
-    <w:p>
-      <w:r>
-        <w:t>Removes the named cron job.</w:t>
-      </w:r>
-    </w:p>
-    <w:p>
-      <w:pPr>
-        <w:pStyle w:val="Heading3"/>
-      </w:pPr>
-      <w:r>
-        <w:t>neon cron run NAME</w:t>
-      </w:r>
-    </w:p>
-    <w:p>
-      <w:r>
-        <w:t>Runs the named command immediately if it’s not already running.</w:t>
-      </w:r>
-    </w:p>
-    <w:p>
-      <w:pPr>
-        <w:pStyle w:val="Heading3"/>
-      </w:pPr>
-      <w:r>
-        <w:lastRenderedPageBreak/>
         <w:t xml:space="preserve">neon cron set NAME SCHEDULE </w:t>
       </w:r>
       <w:r>
@@ -12390,7 +12429,7 @@
 </file>
 
 <file path=customXml/itemProps1.xml><?xml version="1.0" encoding="utf-8"?>
-<ds:datastoreItem xmlns:ds="http://schemas.openxmlformats.org/officeDocument/2006/customXml" ds:itemID="{CF4D0D77-84B2-4D40-A5C1-A786E611A1A0}">
+<ds:datastoreItem xmlns:ds="http://schemas.openxmlformats.org/officeDocument/2006/customXml" ds:itemID="{BF8EEB65-E30E-40E0-A615-047BE4293791}">
   <ds:schemaRefs>
     <ds:schemaRef ds:uri="http://schemas.openxmlformats.org/officeDocument/2006/bibliography"/>
   </ds:schemaRefs>

</xml_diff>

<commit_message>
[neon-cli]: Coded new [dashboard] command.
</commit_message>
<xml_diff>
--- a/Doc/Cluster Notes.docx
+++ b/Doc/Cluster Notes.docx
@@ -3380,7 +3380,7 @@
           <v:shape id="_x0000_i1025" type="#_x0000_t75" style="width:564.75pt;height:444.75pt" o:ole="">
             <v:imagedata r:id="rId12" o:title=""/>
           </v:shape>
-          <o:OLEObject Type="Embed" ProgID="Visio.Drawing.15" ShapeID="_x0000_i1025" DrawAspect="Content" ObjectID="_1583232739" r:id="rId13"/>
+          <o:OLEObject Type="Embed" ProgID="Visio.Drawing.15" ShapeID="_x0000_i1025" DrawAspect="Content" ObjectID="_1583247296" r:id="rId13"/>
         </w:object>
       </w:r>
     </w:p>
@@ -7448,7 +7448,7 @@
           <v:shape id="_x0000_i1026" type="#_x0000_t75" style="width:234.75pt;height:123.75pt" o:ole="">
             <v:imagedata r:id="rId23" o:title=""/>
           </v:shape>
-          <o:OLEObject Type="Embed" ProgID="Visio.Drawing.15" ShapeID="_x0000_i1026" DrawAspect="Content" ObjectID="_1583232740" r:id="rId24"/>
+          <o:OLEObject Type="Embed" ProgID="Visio.Drawing.15" ShapeID="_x0000_i1026" DrawAspect="Content" ObjectID="_1583247297" r:id="rId24"/>
         </w:object>
       </w:r>
     </w:p>
@@ -8406,7 +8406,7 @@
           <v:shape id="_x0000_i1027" type="#_x0000_t75" style="width:558.75pt;height:424.5pt" o:ole="">
             <v:imagedata r:id="rId25" o:title=""/>
           </v:shape>
-          <o:OLEObject Type="Embed" ProgID="Visio.Drawing.15" ShapeID="_x0000_i1027" DrawAspect="Content" ObjectID="_1583232741" r:id="rId26"/>
+          <o:OLEObject Type="Embed" ProgID="Visio.Drawing.15" ShapeID="_x0000_i1027" DrawAspect="Content" ObjectID="_1583247298" r:id="rId26"/>
         </w:object>
       </w:r>
     </w:p>
@@ -8440,69 +8440,231 @@
         </w:r>
       </w:hyperlink>
       <w:r>
-        <w:t xml:space="preserve"> will cause the DNS to churn, because th</w:t>
+        <w:t xml:space="preserve"> will cause the DNS to churn, because the Google DNS will likely return a single different</w:t>
+      </w:r>
+      <w:r>
+        <w:t xml:space="preserve"> IP address for every lookup and this change will cause a new hosts.txt to be uploaded the cluster Consul and loaded on each of the managers.</w:t>
+      </w:r>
+    </w:p>
+    <w:p>
+      <w:pPr>
+        <w:pStyle w:val="Heading1"/>
+      </w:pPr>
+      <w:r>
+        <w:t>Cluster Dashboards</w:t>
+      </w:r>
+    </w:p>
+    <w:p>
+      <w:r>
+        <w:t>neonCLUSTER provides commands to register dashboard URLs that can be launched using the neon-cli.  Eventually, these dashboards may also be included in a global neonCLUSTER dashboard.</w:t>
+      </w:r>
+    </w:p>
+    <w:p>
+      <w:pPr>
+        <w:keepLines/>
+      </w:pPr>
+      <w:r>
+        <w:lastRenderedPageBreak/>
+        <w:t xml:space="preserve">Dashboards are specified by the </w:t>
+      </w:r>
+      <w:proofErr w:type="spellStart"/>
+      <w:r>
+        <w:rPr>
+          <w:rStyle w:val="CodeChar"/>
+        </w:rPr>
+        <w:t>ClusterDashboard</w:t>
+      </w:r>
+      <w:proofErr w:type="spellEnd"/>
+      <w:r>
+        <w:t xml:space="preserve"> class.  Currently, this class holds the dashboard UR</w:t>
+      </w:r>
+      <w:r>
+        <w:t>L</w:t>
+      </w:r>
+      <w:r>
+        <w:t>.  Dashboards are persisted to Consul by name and JSON specification like:</w:t>
+      </w:r>
+    </w:p>
+    <w:p>
+      <w:pPr>
+        <w:keepLines/>
+        <w:ind w:left="720"/>
+        <w:rPr>
+          <w:rFonts w:ascii="Consolas" w:hAnsi="Consolas"/>
+          <w:color w:val="538135" w:themeColor="accent6" w:themeShade="BF"/>
+          <w:sz w:val="19"/>
+          <w:szCs w:val="19"/>
+        </w:rPr>
+      </w:pPr>
+      <w:r>
+        <w:rPr>
+          <w:rFonts w:ascii="Consolas" w:hAnsi="Consolas"/>
+          <w:color w:val="538135" w:themeColor="accent6" w:themeShade="BF"/>
+          <w:sz w:val="19"/>
+          <w:szCs w:val="19"/>
+        </w:rPr>
+        <w:t>neon/dashboard</w:t>
+      </w:r>
+      <w:r>
+        <w:rPr>
+          <w:rFonts w:ascii="Consolas" w:hAnsi="Consolas"/>
+          <w:color w:val="538135" w:themeColor="accent6" w:themeShade="BF"/>
+          <w:sz w:val="19"/>
+          <w:szCs w:val="19"/>
+        </w:rPr>
+        <w:t>s</w:t>
+      </w:r>
+      <w:r>
+        <w:rPr>
+          <w:rFonts w:ascii="Consolas" w:hAnsi="Consolas"/>
+          <w:color w:val="538135" w:themeColor="accent6" w:themeShade="BF"/>
+          <w:sz w:val="19"/>
+          <w:szCs w:val="19"/>
+        </w:rPr>
+        <w:t>:</w:t>
+      </w:r>
+      <w:r>
+        <w:rPr>
+          <w:rFonts w:ascii="Consolas" w:hAnsi="Consolas"/>
+          <w:color w:val="538135" w:themeColor="accent6" w:themeShade="BF"/>
+          <w:sz w:val="19"/>
+          <w:szCs w:val="19"/>
+        </w:rPr>
+        <w:br/>
+        <w:t xml:space="preserve">    </w:t>
+      </w:r>
+      <w:proofErr w:type="spellStart"/>
+      <w:r>
+        <w:rPr>
+          <w:rFonts w:ascii="Consolas" w:hAnsi="Consolas"/>
+          <w:color w:val="538135" w:themeColor="accent6" w:themeShade="BF"/>
+          <w:sz w:val="19"/>
+          <w:szCs w:val="19"/>
+        </w:rPr>
+        <w:t>kibana</w:t>
+      </w:r>
+      <w:proofErr w:type="spellEnd"/>
+      <w:r>
+        <w:rPr>
+          <w:rFonts w:ascii="Consolas" w:hAnsi="Consolas"/>
+          <w:color w:val="538135" w:themeColor="accent6" w:themeShade="BF"/>
+          <w:sz w:val="19"/>
+          <w:szCs w:val="19"/>
+        </w:rPr>
+        <w:t>: { "Ur</w:t>
+      </w:r>
+      <w:r>
+        <w:rPr>
+          <w:rFonts w:ascii="Consolas" w:hAnsi="Consolas"/>
+          <w:color w:val="538135" w:themeColor="accent6" w:themeShade="BF"/>
+          <w:sz w:val="19"/>
+          <w:szCs w:val="19"/>
+        </w:rPr>
+        <w:t>l</w:t>
       </w:r>
       <w:bookmarkStart w:id="0" w:name="_GoBack"/>
       <w:bookmarkEnd w:id="0"/>
       <w:r>
-        <w:t>e Google DNS will likely return a single different</w:t>
-      </w:r>
-      <w:r>
-        <w:t xml:space="preserve"> IP address for every lookup and this change will cause a new hosts.txt to be uploaded the cluster Consul and loaded on each of the managers.</w:t>
-      </w:r>
-    </w:p>
-    <w:p>
-      <w:pPr>
-        <w:pStyle w:val="Heading1"/>
-      </w:pPr>
-      <w:r>
-        <w:t>Cluster Dashboards</w:t>
-      </w:r>
-    </w:p>
-    <w:p>
-      <w:r>
-        <w:t>neonCLUSTER provides commands to register dashboard URLs that can be launched using the neon-cli.  Eventually, these dashboards may also be included in a global neonCLUSTER dashboard.</w:t>
-      </w:r>
-    </w:p>
-    <w:p>
-      <w:pPr>
-        <w:keepLines/>
-      </w:pPr>
-      <w:r>
-        <w:lastRenderedPageBreak/>
-        <w:t xml:space="preserve">Dashboards are specified by the </w:t>
+        <w:rPr>
+          <w:rFonts w:ascii="Consolas" w:hAnsi="Consolas"/>
+          <w:color w:val="538135" w:themeColor="accent6" w:themeShade="BF"/>
+          <w:sz w:val="19"/>
+          <w:szCs w:val="19"/>
+        </w:rPr>
+        <w:t>": "http://</w:t>
+      </w:r>
+      <w:r>
+        <w:rPr>
+          <w:rFonts w:ascii="Consolas" w:hAnsi="Consolas"/>
+          <w:color w:val="538135" w:themeColor="accent6" w:themeShade="BF"/>
+          <w:sz w:val="19"/>
+          <w:szCs w:val="19"/>
+        </w:rPr>
+        <w:t>d</w:t>
+      </w:r>
+      <w:r>
+        <w:rPr>
+          <w:rFonts w:ascii="Consolas" w:hAnsi="Consolas"/>
+          <w:color w:val="538135" w:themeColor="accent6" w:themeShade="BF"/>
+          <w:sz w:val="19"/>
+          <w:szCs w:val="19"/>
+        </w:rPr>
+        <w:t xml:space="preserve"> managers</w:t>
+      </w:r>
+      <w:r>
+        <w:rPr>
+          <w:rFonts w:ascii="Consolas" w:hAnsi="Consolas"/>
+          <w:color w:val="538135" w:themeColor="accent6" w:themeShade="BF"/>
+          <w:sz w:val="19"/>
+          <w:szCs w:val="19"/>
+        </w:rPr>
+        <w:t>.cluster:5003</w:t>
+      </w:r>
+      <w:r>
+        <w:rPr>
+          <w:rFonts w:ascii="Consolas" w:hAnsi="Consolas"/>
+          <w:color w:val="538135" w:themeColor="accent6" w:themeShade="BF"/>
+          <w:sz w:val="19"/>
+          <w:szCs w:val="19"/>
+        </w:rPr>
+        <w:t>" }</w:t>
+      </w:r>
+      <w:r>
+        <w:rPr>
+          <w:rFonts w:ascii="Consolas" w:hAnsi="Consolas"/>
+          <w:color w:val="538135" w:themeColor="accent6" w:themeShade="BF"/>
+          <w:sz w:val="19"/>
+          <w:szCs w:val="19"/>
+        </w:rPr>
+        <w:br/>
+        <w:t xml:space="preserve">    </w:t>
       </w:r>
       <w:proofErr w:type="spellStart"/>
       <w:r>
         <w:rPr>
-          <w:rStyle w:val="CodeChar"/>
-        </w:rPr>
-        <w:t>ClusterDashboard</w:t>
+          <w:rFonts w:ascii="Consolas" w:hAnsi="Consolas"/>
+          <w:color w:val="538135" w:themeColor="accent6" w:themeShade="BF"/>
+          <w:sz w:val="19"/>
+          <w:szCs w:val="19"/>
+        </w:rPr>
+        <w:t>ceph</w:t>
       </w:r>
       <w:proofErr w:type="spellEnd"/>
       <w:r>
-        <w:t xml:space="preserve"> class.  Currently, this class holds the dashboard name and URI.  Dashboards are persisted to Consul by name and JSON specification like:</w:t>
-      </w:r>
-    </w:p>
-    <w:p>
-      <w:pPr>
-        <w:keepLines/>
-        <w:ind w:left="720"/>
-        <w:rPr>
-          <w:rFonts w:ascii="Consolas" w:hAnsi="Consolas"/>
-          <w:color w:val="538135" w:themeColor="accent6" w:themeShade="BF"/>
-          <w:sz w:val="19"/>
-          <w:szCs w:val="19"/>
-        </w:rPr>
-      </w:pPr>
-      <w:r>
-        <w:rPr>
-          <w:rFonts w:ascii="Consolas" w:hAnsi="Consolas"/>
-          <w:color w:val="538135" w:themeColor="accent6" w:themeShade="BF"/>
-          <w:sz w:val="19"/>
-          <w:szCs w:val="19"/>
-        </w:rPr>
-        <w:t>neon/dashboard:</w:t>
+        <w:rPr>
+          <w:rFonts w:ascii="Consolas" w:hAnsi="Consolas"/>
+          <w:color w:val="538135" w:themeColor="accent6" w:themeShade="BF"/>
+          <w:sz w:val="19"/>
+          <w:szCs w:val="19"/>
+        </w:rPr>
+        <w:t xml:space="preserve">: </w:t>
+      </w:r>
+      <w:r>
+        <w:rPr>
+          <w:rFonts w:ascii="Consolas" w:hAnsi="Consolas"/>
+          <w:color w:val="538135" w:themeColor="accent6" w:themeShade="BF"/>
+          <w:sz w:val="19"/>
+          <w:szCs w:val="19"/>
+        </w:rPr>
+        <w:t xml:space="preserve">{ </w:t>
+      </w:r>
+      <w:r>
+        <w:rPr>
+          <w:rFonts w:ascii="Consolas" w:hAnsi="Consolas"/>
+          <w:color w:val="538135" w:themeColor="accent6" w:themeShade="BF"/>
+          <w:sz w:val="19"/>
+          <w:szCs w:val="19"/>
+        </w:rPr>
+        <w:t>...</w:t>
+      </w:r>
+      <w:r>
+        <w:rPr>
+          <w:rFonts w:ascii="Consolas" w:hAnsi="Consolas"/>
+          <w:color w:val="538135" w:themeColor="accent6" w:themeShade="BF"/>
+          <w:sz w:val="19"/>
+          <w:szCs w:val="19"/>
+        </w:rPr>
+        <w:t xml:space="preserve"> }</w:t>
       </w:r>
       <w:r>
         <w:rPr>
@@ -8512,180 +8674,7 @@
           <w:szCs w:val="19"/>
         </w:rPr>
         <w:br/>
-        <w:t xml:space="preserve">    dashboards:</w:t>
-      </w:r>
-      <w:r>
-        <w:rPr>
-          <w:rFonts w:ascii="Consolas" w:hAnsi="Consolas"/>
-          <w:color w:val="538135" w:themeColor="accent6" w:themeShade="BF"/>
-          <w:sz w:val="19"/>
-          <w:szCs w:val="19"/>
-        </w:rPr>
-        <w:br/>
-        <w:t xml:space="preserve">        </w:t>
-      </w:r>
-      <w:proofErr w:type="spellStart"/>
-      <w:r>
-        <w:rPr>
-          <w:rFonts w:ascii="Consolas" w:hAnsi="Consolas"/>
-          <w:color w:val="538135" w:themeColor="accent6" w:themeShade="BF"/>
-          <w:sz w:val="19"/>
-          <w:szCs w:val="19"/>
-        </w:rPr>
-        <w:t>kibana</w:t>
-      </w:r>
-      <w:proofErr w:type="spellEnd"/>
-      <w:r>
-        <w:rPr>
-          <w:rFonts w:ascii="Consolas" w:hAnsi="Consolas"/>
-          <w:color w:val="538135" w:themeColor="accent6" w:themeShade="BF"/>
-          <w:sz w:val="19"/>
-          <w:szCs w:val="19"/>
-        </w:rPr>
-        <w:t xml:space="preserve">: </w:t>
-      </w:r>
-      <w:proofErr w:type="gramStart"/>
-      <w:r>
-        <w:rPr>
-          <w:rFonts w:ascii="Consolas" w:hAnsi="Consolas"/>
-          <w:color w:val="538135" w:themeColor="accent6" w:themeShade="BF"/>
-          <w:sz w:val="19"/>
-          <w:szCs w:val="19"/>
-        </w:rPr>
-        <w:t>{ "</w:t>
-      </w:r>
-      <w:proofErr w:type="gramEnd"/>
-      <w:r>
-        <w:rPr>
-          <w:rFonts w:ascii="Consolas" w:hAnsi="Consolas"/>
-          <w:color w:val="538135" w:themeColor="accent6" w:themeShade="BF"/>
-          <w:sz w:val="19"/>
-          <w:szCs w:val="19"/>
-        </w:rPr>
-        <w:t>Name": "</w:t>
-      </w:r>
-      <w:proofErr w:type="spellStart"/>
-      <w:r>
-        <w:rPr>
-          <w:rFonts w:ascii="Consolas" w:hAnsi="Consolas"/>
-          <w:color w:val="538135" w:themeColor="accent6" w:themeShade="BF"/>
-          <w:sz w:val="19"/>
-          <w:szCs w:val="19"/>
-        </w:rPr>
-        <w:t>kibana</w:t>
-      </w:r>
-      <w:proofErr w:type="spellEnd"/>
-      <w:r>
-        <w:rPr>
-          <w:rFonts w:ascii="Consolas" w:hAnsi="Consolas"/>
-          <w:color w:val="538135" w:themeColor="accent6" w:themeShade="BF"/>
-          <w:sz w:val="19"/>
-          <w:szCs w:val="19"/>
-        </w:rPr>
-        <w:t>", "Uri": "http://</w:t>
-      </w:r>
-      <w:r>
-        <w:rPr>
-          <w:rFonts w:ascii="Consolas" w:hAnsi="Consolas"/>
-          <w:color w:val="538135" w:themeColor="accent6" w:themeShade="BF"/>
-          <w:sz w:val="19"/>
-          <w:szCs w:val="19"/>
-        </w:rPr>
-        <w:t>d</w:t>
-      </w:r>
-      <w:r>
-        <w:rPr>
-          <w:rFonts w:ascii="Consolas" w:hAnsi="Consolas"/>
-          <w:color w:val="538135" w:themeColor="accent6" w:themeShade="BF"/>
-          <w:sz w:val="19"/>
-          <w:szCs w:val="19"/>
-        </w:rPr>
-        <w:t xml:space="preserve"> managers</w:t>
-      </w:r>
-      <w:r>
-        <w:rPr>
-          <w:rFonts w:ascii="Consolas" w:hAnsi="Consolas"/>
-          <w:color w:val="538135" w:themeColor="accent6" w:themeShade="BF"/>
-          <w:sz w:val="19"/>
-          <w:szCs w:val="19"/>
-        </w:rPr>
-        <w:t>.cluster:5003</w:t>
-      </w:r>
-      <w:r>
-        <w:rPr>
-          <w:rFonts w:ascii="Consolas" w:hAnsi="Consolas"/>
-          <w:color w:val="538135" w:themeColor="accent6" w:themeShade="BF"/>
-          <w:sz w:val="19"/>
-          <w:szCs w:val="19"/>
-        </w:rPr>
-        <w:t>" }</w:t>
-      </w:r>
-      <w:r>
-        <w:rPr>
-          <w:rFonts w:ascii="Consolas" w:hAnsi="Consolas"/>
-          <w:color w:val="538135" w:themeColor="accent6" w:themeShade="BF"/>
-          <w:sz w:val="19"/>
-          <w:szCs w:val="19"/>
-        </w:rPr>
-        <w:br/>
-        <w:t xml:space="preserve">        </w:t>
-      </w:r>
-      <w:proofErr w:type="spellStart"/>
-      <w:r>
-        <w:rPr>
-          <w:rFonts w:ascii="Consolas" w:hAnsi="Consolas"/>
-          <w:color w:val="538135" w:themeColor="accent6" w:themeShade="BF"/>
-          <w:sz w:val="19"/>
-          <w:szCs w:val="19"/>
-        </w:rPr>
-        <w:t>ceph</w:t>
-      </w:r>
-      <w:proofErr w:type="spellEnd"/>
-      <w:r>
-        <w:rPr>
-          <w:rFonts w:ascii="Consolas" w:hAnsi="Consolas"/>
-          <w:color w:val="538135" w:themeColor="accent6" w:themeShade="BF"/>
-          <w:sz w:val="19"/>
-          <w:szCs w:val="19"/>
-        </w:rPr>
-        <w:t xml:space="preserve">: </w:t>
-      </w:r>
-      <w:r>
-        <w:rPr>
-          <w:rFonts w:ascii="Consolas" w:hAnsi="Consolas"/>
-          <w:color w:val="538135" w:themeColor="accent6" w:themeShade="BF"/>
-          <w:sz w:val="19"/>
-          <w:szCs w:val="19"/>
-        </w:rPr>
-        <w:t xml:space="preserve">{ </w:t>
-      </w:r>
-      <w:r>
-        <w:rPr>
-          <w:rFonts w:ascii="Consolas" w:hAnsi="Consolas"/>
-          <w:color w:val="538135" w:themeColor="accent6" w:themeShade="BF"/>
-          <w:sz w:val="19"/>
-          <w:szCs w:val="19"/>
-        </w:rPr>
-        <w:t>...</w:t>
-      </w:r>
-      <w:r>
-        <w:rPr>
-          <w:rFonts w:ascii="Consolas" w:hAnsi="Consolas"/>
-          <w:color w:val="538135" w:themeColor="accent6" w:themeShade="BF"/>
-          <w:sz w:val="19"/>
-          <w:szCs w:val="19"/>
-        </w:rPr>
-        <w:t xml:space="preserve"> }</w:t>
-      </w:r>
-      <w:r>
-        <w:rPr>
-          <w:rFonts w:ascii="Consolas" w:hAnsi="Consolas"/>
-          <w:color w:val="538135" w:themeColor="accent6" w:themeShade="BF"/>
-          <w:sz w:val="19"/>
-          <w:szCs w:val="19"/>
-        </w:rPr>
-        <w:br/>
-        <w:t xml:space="preserve">        </w:t>
+        <w:t xml:space="preserve">    </w:t>
       </w:r>
       <w:r>
         <w:rPr>
@@ -12429,7 +12418,7 @@
 </file>
 
 <file path=customXml/itemProps1.xml><?xml version="1.0" encoding="utf-8"?>
-<ds:datastoreItem xmlns:ds="http://schemas.openxmlformats.org/officeDocument/2006/customXml" ds:itemID="{BF8EEB65-E30E-40E0-A615-047BE4293791}">
+<ds:datastoreItem xmlns:ds="http://schemas.openxmlformats.org/officeDocument/2006/customXml" ds:itemID="{182C60AB-DD97-4F84-87CB-92401109285A}">
   <ds:schemaRefs>
     <ds:schemaRef ds:uri="http://schemas.openxmlformats.org/officeDocument/2006/bibliography"/>
   </ds:schemaRefs>

</xml_diff>

<commit_message>
[xunit]: [ClusterFixture] in progress.
</commit_message>
<xml_diff>
--- a/Doc/Cluster Notes.docx
+++ b/Doc/Cluster Notes.docx
@@ -2709,7 +2709,6 @@
         <w:t xml:space="preserve">    </w:t>
       </w:r>
       <w:proofErr w:type="spellStart"/>
-      <w:proofErr w:type="gramStart"/>
       <w:r>
         <w:rPr>
           <w:rFonts w:ascii="Consolas" w:hAnsi="Consolas"/>
@@ -2738,7 +2737,6 @@
         <w:t>deflate</w:t>
       </w:r>
       <w:proofErr w:type="spellEnd"/>
-      <w:proofErr w:type="gramEnd"/>
       <w:r>
         <w:rPr>
           <w:rFonts w:ascii="Consolas" w:hAnsi="Consolas"/>
@@ -2870,6 +2868,93 @@
         </w:rPr>
         <w:t>- MD5 hash of the definition (base64)</w:t>
       </w:r>
+      <w:r>
+        <w:rPr>
+          <w:rFonts w:ascii="Consolas" w:hAnsi="Consolas"/>
+          <w:color w:val="538135" w:themeColor="accent6" w:themeShade="BF"/>
+          <w:sz w:val="19"/>
+          <w:szCs w:val="19"/>
+        </w:rPr>
+        <w:br/>
+        <w:t xml:space="preserve">            settings:</w:t>
+      </w:r>
+      <w:r>
+        <w:rPr>
+          <w:rFonts w:ascii="Consolas" w:hAnsi="Consolas"/>
+          <w:color w:val="538135" w:themeColor="accent6" w:themeShade="BF"/>
+          <w:sz w:val="19"/>
+          <w:szCs w:val="19"/>
+        </w:rPr>
+        <w:br/>
+        <w:t xml:space="preserve">        </w:t>
+      </w:r>
+      <w:r>
+        <w:rPr>
+          <w:rFonts w:ascii="Consolas" w:hAnsi="Consolas"/>
+          <w:color w:val="538135" w:themeColor="accent6" w:themeShade="BF"/>
+          <w:sz w:val="19"/>
+          <w:szCs w:val="19"/>
+        </w:rPr>
+        <w:t xml:space="preserve">        </w:t>
+      </w:r>
+      <w:r>
+        <w:rPr>
+          <w:rFonts w:ascii="Consolas" w:hAnsi="Consolas"/>
+          <w:color w:val="538135" w:themeColor="accent6" w:themeShade="BF"/>
+          <w:sz w:val="19"/>
+          <w:szCs w:val="19"/>
+        </w:rPr>
+        <w:t>allow-unit-testing</w:t>
+      </w:r>
+      <w:r>
+        <w:rPr>
+          <w:rFonts w:ascii="Consolas" w:hAnsi="Consolas"/>
+          <w:color w:val="538135" w:themeColor="accent6" w:themeShade="BF"/>
+          <w:sz w:val="19"/>
+          <w:szCs w:val="19"/>
+        </w:rPr>
+        <w:t xml:space="preserve"> </w:t>
+      </w:r>
+      <w:r>
+        <w:rPr>
+          <w:rFonts w:ascii="Consolas" w:hAnsi="Consolas"/>
+          <w:color w:val="538135" w:themeColor="accent6" w:themeShade="BF"/>
+          <w:sz w:val="19"/>
+          <w:szCs w:val="19"/>
+        </w:rPr>
+        <w:t xml:space="preserve">- enables </w:t>
+      </w:r>
+      <w:proofErr w:type="spellStart"/>
+      <w:r>
+        <w:rPr>
+          <w:rFonts w:ascii="Consolas" w:hAnsi="Consolas"/>
+          <w:color w:val="538135" w:themeColor="accent6" w:themeShade="BF"/>
+          <w:sz w:val="19"/>
+          <w:szCs w:val="19"/>
+        </w:rPr>
+        <w:t>ClusterFixture</w:t>
+      </w:r>
+      <w:proofErr w:type="spellEnd"/>
+      <w:r>
+        <w:rPr>
+          <w:rFonts w:ascii="Consolas" w:hAnsi="Consolas"/>
+          <w:color w:val="538135" w:themeColor="accent6" w:themeShade="BF"/>
+          <w:sz w:val="19"/>
+          <w:szCs w:val="19"/>
+        </w:rPr>
+        <w:t xml:space="preserve"> unit </w:t>
+      </w:r>
+      <w:r>
+        <w:rPr>
+          <w:rFonts w:ascii="Consolas" w:hAnsi="Consolas"/>
+          <w:color w:val="538135" w:themeColor="accent6" w:themeShade="BF"/>
+          <w:sz w:val="19"/>
+          <w:szCs w:val="19"/>
+        </w:rPr>
+        <w:t>testing (bool)</w:t>
+      </w:r>
+      <w:bookmarkStart w:id="0" w:name="_GoBack"/>
+      <w:bookmarkEnd w:id="0"/>
     </w:p>
     <w:p>
       <w:pPr>
@@ -3380,7 +3465,7 @@
           <v:shape id="_x0000_i1025" type="#_x0000_t75" style="width:564.75pt;height:444.75pt" o:ole="">
             <v:imagedata r:id="rId12" o:title=""/>
           </v:shape>
-          <o:OLEObject Type="Embed" ProgID="Visio.Drawing.15" ShapeID="_x0000_i1025" DrawAspect="Content" ObjectID="_1583247296" r:id="rId13"/>
+          <o:OLEObject Type="Embed" ProgID="Visio.Drawing.15" ShapeID="_x0000_i1025" DrawAspect="Content" ObjectID="_1585977911" r:id="rId13"/>
         </w:object>
       </w:r>
     </w:p>
@@ -7448,7 +7533,7 @@
           <v:shape id="_x0000_i1026" type="#_x0000_t75" style="width:234.75pt;height:123.75pt" o:ole="">
             <v:imagedata r:id="rId23" o:title=""/>
           </v:shape>
-          <o:OLEObject Type="Embed" ProgID="Visio.Drawing.15" ShapeID="_x0000_i1026" DrawAspect="Content" ObjectID="_1583247297" r:id="rId24"/>
+          <o:OLEObject Type="Embed" ProgID="Visio.Drawing.15" ShapeID="_x0000_i1026" DrawAspect="Content" ObjectID="_1585977912" r:id="rId24"/>
         </w:object>
       </w:r>
     </w:p>
@@ -8406,7 +8491,7 @@
           <v:shape id="_x0000_i1027" type="#_x0000_t75" style="width:558.75pt;height:424.5pt" o:ole="">
             <v:imagedata r:id="rId25" o:title=""/>
           </v:shape>
-          <o:OLEObject Type="Embed" ProgID="Visio.Drawing.15" ShapeID="_x0000_i1027" DrawAspect="Content" ObjectID="_1583247298" r:id="rId26"/>
+          <o:OLEObject Type="Embed" ProgID="Visio.Drawing.15" ShapeID="_x0000_i1027" DrawAspect="Content" ObjectID="_1585977913" r:id="rId26"/>
         </w:object>
       </w:r>
     </w:p>
@@ -8551,7 +8636,17 @@
           <w:sz w:val="19"/>
           <w:szCs w:val="19"/>
         </w:rPr>
-        <w:t>: { "Ur</w:t>
+        <w:t>: { "</w:t>
+      </w:r>
+      <w:proofErr w:type="spellStart"/>
+      <w:r>
+        <w:rPr>
+          <w:rFonts w:ascii="Consolas" w:hAnsi="Consolas"/>
+          <w:color w:val="538135" w:themeColor="accent6" w:themeShade="BF"/>
+          <w:sz w:val="19"/>
+          <w:szCs w:val="19"/>
+        </w:rPr>
+        <w:t>Ur</w:t>
       </w:r>
       <w:r>
         <w:rPr>
@@ -8562,8 +8657,7 @@
         </w:rPr>
         <w:t>l</w:t>
       </w:r>
-      <w:bookmarkStart w:id="0" w:name="_GoBack"/>
-      <w:bookmarkEnd w:id="0"/>
+      <w:proofErr w:type="spellEnd"/>
       <w:r>
         <w:rPr>
           <w:rFonts w:ascii="Consolas" w:hAnsi="Consolas"/>
@@ -12418,7 +12512,7 @@
 </file>
 
 <file path=customXml/itemProps1.xml><?xml version="1.0" encoding="utf-8"?>
-<ds:datastoreItem xmlns:ds="http://schemas.openxmlformats.org/officeDocument/2006/customXml" ds:itemID="{182C60AB-DD97-4F84-87CB-92401109285A}">
+<ds:datastoreItem xmlns:ds="http://schemas.openxmlformats.org/officeDocument/2006/customXml" ds:itemID="{88E64CB1-A83F-4798-9410-4B4791A9E4F7}">
   <ds:schemaRefs>
     <ds:schemaRef ds:uri="http://schemas.openxmlformats.org/officeDocument/2006/bibliography"/>
   </ds:schemaRefs>

</xml_diff>

<commit_message>
[cluster]: [allow-unit-testing] cluster setting works now.
</commit_message>
<xml_diff>
--- a/Doc/Cluster Notes.docx
+++ b/Doc/Cluster Notes.docx
@@ -2876,7 +2876,57 @@
           <w:szCs w:val="19"/>
         </w:rPr>
         <w:br/>
-        <w:t xml:space="preserve">            settings:</w:t>
+        <w:t xml:space="preserve">        </w:t>
+      </w:r>
+      <w:proofErr w:type="spellStart"/>
+      <w:r>
+        <w:rPr>
+          <w:rFonts w:ascii="Consolas" w:hAnsi="Consolas"/>
+          <w:color w:val="538135" w:themeColor="accent6" w:themeShade="BF"/>
+          <w:sz w:val="19"/>
+          <w:szCs w:val="19"/>
+        </w:rPr>
+        <w:t>pets.json</w:t>
+      </w:r>
+      <w:proofErr w:type="spellEnd"/>
+      <w:r>
+        <w:rPr>
+          <w:rFonts w:ascii="Consolas" w:hAnsi="Consolas"/>
+          <w:color w:val="538135" w:themeColor="accent6" w:themeShade="BF"/>
+          <w:sz w:val="19"/>
+          <w:szCs w:val="19"/>
+        </w:rPr>
+        <w:tab/>
+      </w:r>
+      <w:r>
+        <w:rPr>
+          <w:rFonts w:ascii="Consolas" w:hAnsi="Consolas"/>
+          <w:color w:val="538135" w:themeColor="accent6" w:themeShade="BF"/>
+          <w:sz w:val="19"/>
+          <w:szCs w:val="19"/>
+        </w:rPr>
+        <w:tab/>
+      </w:r>
+      <w:r>
+        <w:rPr>
+          <w:rFonts w:ascii="Consolas" w:hAnsi="Consolas"/>
+          <w:color w:val="538135" w:themeColor="accent6" w:themeShade="BF"/>
+          <w:sz w:val="19"/>
+          <w:szCs w:val="19"/>
+        </w:rPr>
+        <w:tab/>
+        <w:t>- Definitions for the cluster pets</w:t>
+      </w:r>
+      <w:bookmarkStart w:id="0" w:name="_GoBack"/>
+      <w:bookmarkEnd w:id="0"/>
+      <w:r>
+        <w:rPr>
+          <w:rFonts w:ascii="Consolas" w:hAnsi="Consolas"/>
+          <w:color w:val="538135" w:themeColor="accent6" w:themeShade="BF"/>
+          <w:sz w:val="19"/>
+          <w:szCs w:val="19"/>
+        </w:rPr>
+        <w:br/>
       </w:r>
       <w:r>
         <w:rPr>
@@ -2895,6 +2945,16 @@
           <w:sz w:val="19"/>
           <w:szCs w:val="19"/>
         </w:rPr>
+        <w:t>settings:</w:t>
+      </w:r>
+      <w:r>
+        <w:rPr>
+          <w:rFonts w:ascii="Consolas" w:hAnsi="Consolas"/>
+          <w:color w:val="538135" w:themeColor="accent6" w:themeShade="BF"/>
+          <w:sz w:val="19"/>
+          <w:szCs w:val="19"/>
+        </w:rPr>
+        <w:br/>
         <w:t xml:space="preserve">        </w:t>
       </w:r>
       <w:r>
@@ -2904,6 +2964,15 @@
           <w:sz w:val="19"/>
           <w:szCs w:val="19"/>
         </w:rPr>
+        <w:t xml:space="preserve">    </w:t>
+      </w:r>
+      <w:r>
+        <w:rPr>
+          <w:rFonts w:ascii="Consolas" w:hAnsi="Consolas"/>
+          <w:color w:val="538135" w:themeColor="accent6" w:themeShade="BF"/>
+          <w:sz w:val="19"/>
+          <w:szCs w:val="19"/>
+        </w:rPr>
         <w:t>allow-unit-testing</w:t>
       </w:r>
       <w:r>
@@ -2953,8 +3022,6 @@
         </w:rPr>
         <w:t>testing (bool)</w:t>
       </w:r>
-      <w:bookmarkStart w:id="0" w:name="_GoBack"/>
-      <w:bookmarkEnd w:id="0"/>
     </w:p>
     <w:p>
       <w:pPr>
@@ -3465,7 +3532,7 @@
           <v:shape id="_x0000_i1025" type="#_x0000_t75" style="width:564.75pt;height:444.75pt" o:ole="">
             <v:imagedata r:id="rId12" o:title=""/>
           </v:shape>
-          <o:OLEObject Type="Embed" ProgID="Visio.Drawing.15" ShapeID="_x0000_i1025" DrawAspect="Content" ObjectID="_1585977911" r:id="rId13"/>
+          <o:OLEObject Type="Embed" ProgID="Visio.Drawing.15" ShapeID="_x0000_i1025" DrawAspect="Content" ObjectID="_1585998583" r:id="rId13"/>
         </w:object>
       </w:r>
     </w:p>
@@ -7533,7 +7600,7 @@
           <v:shape id="_x0000_i1026" type="#_x0000_t75" style="width:234.75pt;height:123.75pt" o:ole="">
             <v:imagedata r:id="rId23" o:title=""/>
           </v:shape>
-          <o:OLEObject Type="Embed" ProgID="Visio.Drawing.15" ShapeID="_x0000_i1026" DrawAspect="Content" ObjectID="_1585977912" r:id="rId24"/>
+          <o:OLEObject Type="Embed" ProgID="Visio.Drawing.15" ShapeID="_x0000_i1026" DrawAspect="Content" ObjectID="_1585998584" r:id="rId24"/>
         </w:object>
       </w:r>
     </w:p>
@@ -8491,7 +8558,7 @@
           <v:shape id="_x0000_i1027" type="#_x0000_t75" style="width:558.75pt;height:424.5pt" o:ole="">
             <v:imagedata r:id="rId25" o:title=""/>
           </v:shape>
-          <o:OLEObject Type="Embed" ProgID="Visio.Drawing.15" ShapeID="_x0000_i1027" DrawAspect="Content" ObjectID="_1585977913" r:id="rId26"/>
+          <o:OLEObject Type="Embed" ProgID="Visio.Drawing.15" ShapeID="_x0000_i1027" DrawAspect="Content" ObjectID="_1585998585" r:id="rId26"/>
         </w:object>
       </w:r>
     </w:p>
@@ -12512,7 +12579,7 @@
 </file>
 
 <file path=customXml/itemProps1.xml><?xml version="1.0" encoding="utf-8"?>
-<ds:datastoreItem xmlns:ds="http://schemas.openxmlformats.org/officeDocument/2006/customXml" ds:itemID="{88E64CB1-A83F-4798-9410-4B4791A9E4F7}">
+<ds:datastoreItem xmlns:ds="http://schemas.openxmlformats.org/officeDocument/2006/customXml" ds:itemID="{CDB5B3AA-9645-4697-8B03-A4560BD2406C}">
   <ds:schemaRefs>
     <ds:schemaRef ds:uri="http://schemas.openxmlformats.org/officeDocument/2006/bibliography"/>
   </ds:schemaRefs>

</xml_diff>

<commit_message>
BREAKING: Major refactor renaming cluster PROXIES and ROUTES to LOAD BALANCERS and RULES.
I was watching a Docker EE video and realized that this really is the proper terminology and since I'll be locking all this down soon, now's the time to make this change.
</commit_message>
<xml_diff>
--- a/Doc/Cluster Notes.docx
+++ b/Doc/Cluster Notes.docx
@@ -74,13 +74,7 @@
         <w:t xml:space="preserve">Networks, </w:t>
       </w:r>
       <w:r>
-        <w:t>Proxies</w:t>
-      </w:r>
-      <w:r>
-        <w:t xml:space="preserve">, and </w:t>
-      </w:r>
-      <w:r>
-        <w:t>Routes</w:t>
+        <w:t>Load Balancers, and Rules</w:t>
       </w:r>
     </w:p>
     <w:p>
@@ -227,7 +221,13 @@
         <w:t>neon-proxy-public</w:t>
       </w:r>
       <w:r>
-        <w:t xml:space="preserve"> proxy is intended primarily for routing inbound Internet traffic to services and containers on the </w:t>
+        <w:t xml:space="preserve"> </w:t>
+      </w:r>
+      <w:r>
+        <w:t>load balancer</w:t>
+      </w:r>
+      <w:r>
+        <w:t xml:space="preserve"> is intended primarily for routing inbound Internet traffic to services and containers on the </w:t>
       </w:r>
       <w:r>
         <w:rPr>
@@ -276,7 +276,13 @@
     </w:p>
     <w:p>
       <w:r>
-        <w:t xml:space="preserve">These proxies are used to augment the built-in Docker service discovery and routing capabilities which doesn’t provide for routing external traffic from a router or load balancer to Docker services and also for providing load balancing for stateful services implemented as a group of </w:t>
+        <w:t xml:space="preserve">These </w:t>
+      </w:r>
+      <w:r>
+        <w:t>load balancers</w:t>
+      </w:r>
+      <w:r>
+        <w:t xml:space="preserve"> are used to augment the built-in Docker service discovery and routing capabilities which doesn’t provide for routing external traffic from a router or load balancer to Docker services and also for providing load balancing for stateful services implemented as a group of </w:t>
       </w:r>
       <w:proofErr w:type="gramStart"/>
       <w:r>
@@ -289,7 +295,10 @@
     </w:p>
     <w:p>
       <w:r>
-        <w:t xml:space="preserve">Proxies </w:t>
+        <w:t>Load balancers</w:t>
+      </w:r>
+      <w:r>
+        <w:t xml:space="preserve"> </w:t>
       </w:r>
       <w:r>
         <w:t xml:space="preserve">are configured using the </w:t>
@@ -307,13 +316,19 @@
         <w:t>-cli</w:t>
       </w:r>
       <w:r>
-        <w:t xml:space="preserve"> by managing routes and TLS certificates via the </w:t>
-      </w:r>
-      <w:r>
-        <w:rPr>
-          <w:rStyle w:val="EmphasizeChar"/>
-        </w:rPr>
-        <w:t>route</w:t>
+        <w:t xml:space="preserve"> by managing </w:t>
+      </w:r>
+      <w:r>
+        <w:t>rules</w:t>
+      </w:r>
+      <w:r>
+        <w:t xml:space="preserve"> and TLS certificates via the </w:t>
+      </w:r>
+      <w:r>
+        <w:rPr>
+          <w:rStyle w:val="EmphasizeChar"/>
+        </w:rPr>
+        <w:t>load-balancer</w:t>
       </w:r>
       <w:r>
         <w:t xml:space="preserve"> and </w:t>
@@ -342,12 +357,24 @@
         <w:t xml:space="preserve"> service </w:t>
       </w:r>
       <w:r>
-        <w:t>watches for these changes and rebuilds the proxy configurations as required.</w:t>
-      </w:r>
-    </w:p>
-    <w:p>
-      <w:r>
-        <w:t xml:space="preserve">Note that network, proxy, and route names prefixed by </w:t>
+        <w:t xml:space="preserve">watches for these changes and rebuilds the </w:t>
+      </w:r>
+      <w:r>
+        <w:t>load balancer</w:t>
+      </w:r>
+      <w:r>
+        <w:t xml:space="preserve"> configurations as required.</w:t>
+      </w:r>
+    </w:p>
+    <w:p>
+      <w:r>
+        <w:t xml:space="preserve">Note that network, proxy, and </w:t>
+      </w:r>
+      <w:r>
+        <w:t>rule</w:t>
+      </w:r>
+      <w:r>
+        <w:t xml:space="preserve"> names prefixed by </w:t>
       </w:r>
       <w:r>
         <w:rPr>
@@ -2917,8 +2944,6 @@
         <w:tab/>
         <w:t>- Definitions for the cluster pets</w:t>
       </w:r>
-      <w:bookmarkStart w:id="0" w:name="_GoBack"/>
-      <w:bookmarkEnd w:id="0"/>
       <w:r>
         <w:rPr>
           <w:rFonts w:ascii="Consolas" w:hAnsi="Consolas"/>
@@ -3532,7 +3557,7 @@
           <v:shape id="_x0000_i1025" type="#_x0000_t75" style="width:564.75pt;height:444.75pt" o:ole="">
             <v:imagedata r:id="rId12" o:title=""/>
           </v:shape>
-          <o:OLEObject Type="Embed" ProgID="Visio.Drawing.15" ShapeID="_x0000_i1025" DrawAspect="Content" ObjectID="_1585998583" r:id="rId13"/>
+          <o:OLEObject Type="Embed" ProgID="Visio.Drawing.15" ShapeID="_x0000_i1025" DrawAspect="Content" ObjectID="_1586524436" r:id="rId13"/>
         </w:object>
       </w:r>
     </w:p>
@@ -5127,8 +5152,13 @@
       <w:pPr>
         <w:pStyle w:val="Heading3"/>
       </w:pPr>
-      <w:r>
-        <w:t>Proxy Traffic Details</w:t>
+      <w:bookmarkStart w:id="0" w:name="_GoBack"/>
+      <w:r>
+        <w:t xml:space="preserve">Proxy </w:t>
+      </w:r>
+      <w:bookmarkEnd w:id="0"/>
+      <w:r>
+        <w:t>Traffic Details</w:t>
       </w:r>
     </w:p>
     <w:p>
@@ -7600,7 +7630,7 @@
           <v:shape id="_x0000_i1026" type="#_x0000_t75" style="width:234.75pt;height:123.75pt" o:ole="">
             <v:imagedata r:id="rId23" o:title=""/>
           </v:shape>
-          <o:OLEObject Type="Embed" ProgID="Visio.Drawing.15" ShapeID="_x0000_i1026" DrawAspect="Content" ObjectID="_1585998584" r:id="rId24"/>
+          <o:OLEObject Type="Embed" ProgID="Visio.Drawing.15" ShapeID="_x0000_i1026" DrawAspect="Content" ObjectID="_1586524437" r:id="rId24"/>
         </w:object>
       </w:r>
     </w:p>
@@ -8558,7 +8588,7 @@
           <v:shape id="_x0000_i1027" type="#_x0000_t75" style="width:558.75pt;height:424.5pt" o:ole="">
             <v:imagedata r:id="rId25" o:title=""/>
           </v:shape>
-          <o:OLEObject Type="Embed" ProgID="Visio.Drawing.15" ShapeID="_x0000_i1027" DrawAspect="Content" ObjectID="_1585998585" r:id="rId26"/>
+          <o:OLEObject Type="Embed" ProgID="Visio.Drawing.15" ShapeID="_x0000_i1027" DrawAspect="Content" ObjectID="_1586524438" r:id="rId26"/>
         </w:object>
       </w:r>
     </w:p>
@@ -12579,7 +12609,7 @@
 </file>
 
 <file path=customXml/itemProps1.xml><?xml version="1.0" encoding="utf-8"?>
-<ds:datastoreItem xmlns:ds="http://schemas.openxmlformats.org/officeDocument/2006/customXml" ds:itemID="{CDB5B3AA-9645-4697-8B03-A4560BD2406C}">
+<ds:datastoreItem xmlns:ds="http://schemas.openxmlformats.org/officeDocument/2006/customXml" ds:itemID="{FE32E547-5903-4A81-9C62-0EB856933B5D}">
   <ds:schemaRefs>
     <ds:schemaRef ds:uri="http://schemas.openxmlformats.org/officeDocument/2006/bibliography"/>
   </ds:schemaRefs>

</xml_diff>

<commit_message>
[cluster]: Support persisting Docker Registry credentials to Vault.
</commit_message>
<xml_diff>
--- a/Doc/Cluster Notes.docx
+++ b/Doc/Cluster Notes.docx
@@ -1273,6 +1273,16 @@
           <w:szCs w:val="19"/>
         </w:rPr>
         <w:br/>
+        <w:t xml:space="preserve">       hosting</w:t>
+      </w:r>
+      <w:r>
+        <w:rPr>
+          <w:rFonts w:ascii="Consolas" w:hAnsi="Consolas"/>
+          <w:color w:val="538135" w:themeColor="accent6" w:themeShade="BF"/>
+          <w:sz w:val="19"/>
+          <w:szCs w:val="19"/>
+        </w:rPr>
+        <w:br/>
       </w:r>
       <w:r>
         <w:rPr>
@@ -1282,7 +1292,34 @@
           <w:szCs w:val="19"/>
         </w:rPr>
         <w:lastRenderedPageBreak/>
-        <w:t xml:space="preserve">       hosting</w:t>
+        <w:t xml:space="preserve">   </w:t>
+      </w:r>
+      <w:r>
+        <w:rPr>
+          <w:rFonts w:ascii="Consolas" w:hAnsi="Consolas"/>
+          <w:color w:val="538135" w:themeColor="accent6" w:themeShade="BF"/>
+          <w:sz w:val="19"/>
+          <w:szCs w:val="19"/>
+        </w:rPr>
+        <w:t xml:space="preserve">        </w:t>
+      </w:r>
+      <w:r>
+        <w:rPr>
+          <w:rFonts w:ascii="Consolas" w:hAnsi="Consolas"/>
+          <w:color w:val="538135" w:themeColor="accent6" w:themeShade="BF"/>
+          <w:sz w:val="19"/>
+          <w:szCs w:val="19"/>
+        </w:rPr>
+        <w:t>options: &lt;cluster hosting options</w:t>
+      </w:r>
+      <w:r>
+        <w:rPr>
+          <w:rFonts w:ascii="Consolas" w:hAnsi="Consolas"/>
+          <w:color w:val="538135" w:themeColor="accent6" w:themeShade="BF"/>
+          <w:sz w:val="19"/>
+          <w:szCs w:val="19"/>
+        </w:rPr>
+        <w:t>&gt;</w:t>
       </w:r>
       <w:r>
         <w:rPr>
@@ -1292,34 +1329,127 @@
           <w:szCs w:val="19"/>
         </w:rPr>
         <w:br/>
-        <w:t xml:space="preserve">   </w:t>
-      </w:r>
-      <w:r>
-        <w:rPr>
-          <w:rFonts w:ascii="Consolas" w:hAnsi="Consolas"/>
-          <w:color w:val="538135" w:themeColor="accent6" w:themeShade="BF"/>
-          <w:sz w:val="19"/>
-          <w:szCs w:val="19"/>
-        </w:rPr>
-        <w:t xml:space="preserve">        </w:t>
-      </w:r>
-      <w:r>
-        <w:rPr>
-          <w:rFonts w:ascii="Consolas" w:hAnsi="Consolas"/>
-          <w:color w:val="538135" w:themeColor="accent6" w:themeShade="BF"/>
-          <w:sz w:val="19"/>
-          <w:szCs w:val="19"/>
-        </w:rPr>
-        <w:t>options: &lt;cluster hosting options</w:t>
-      </w:r>
-      <w:r>
-        <w:rPr>
-          <w:rFonts w:ascii="Consolas" w:hAnsi="Consolas"/>
-          <w:color w:val="538135" w:themeColor="accent6" w:themeShade="BF"/>
-          <w:sz w:val="19"/>
-          <w:szCs w:val="19"/>
-        </w:rPr>
-        <w:t>&gt;</w:t>
+      </w:r>
+      <w:r>
+        <w:rPr>
+          <w:rFonts w:ascii="Consolas" w:hAnsi="Consolas"/>
+          <w:color w:val="538135" w:themeColor="accent6" w:themeShade="BF"/>
+          <w:sz w:val="19"/>
+          <w:szCs w:val="19"/>
+        </w:rPr>
+        <w:br/>
+        <w:t xml:space="preserve">       registry</w:t>
+      </w:r>
+      <w:r>
+        <w:rPr>
+          <w:rFonts w:ascii="Consolas" w:hAnsi="Consolas"/>
+          <w:color w:val="538135" w:themeColor="accent6" w:themeShade="BF"/>
+          <w:sz w:val="19"/>
+          <w:szCs w:val="19"/>
+        </w:rPr>
+        <w:t>/credentials</w:t>
+      </w:r>
+      <w:r>
+        <w:rPr>
+          <w:rFonts w:ascii="Consolas" w:hAnsi="Consolas"/>
+          <w:color w:val="538135" w:themeColor="accent6" w:themeShade="BF"/>
+          <w:sz w:val="19"/>
+          <w:szCs w:val="19"/>
+        </w:rPr>
+        <w:t>:</w:t>
+      </w:r>
+      <w:r>
+        <w:rPr>
+          <w:rFonts w:ascii="Consolas" w:hAnsi="Consolas"/>
+          <w:color w:val="538135" w:themeColor="accent6" w:themeShade="BF"/>
+          <w:sz w:val="19"/>
+          <w:szCs w:val="19"/>
+        </w:rPr>
+        <w:br/>
+        <w:t xml:space="preserve">           </w:t>
+      </w:r>
+      <w:r>
+        <w:rPr>
+          <w:rFonts w:ascii="Consolas" w:hAnsi="Consolas"/>
+          <w:color w:val="538135" w:themeColor="accent6" w:themeShade="BF"/>
+          <w:sz w:val="19"/>
+          <w:szCs w:val="19"/>
+        </w:rPr>
+        <w:t>registry-1.docker.io</w:t>
+      </w:r>
+      <w:r>
+        <w:rPr>
+          <w:rFonts w:ascii="Consolas" w:hAnsi="Consolas"/>
+          <w:color w:val="538135" w:themeColor="accent6" w:themeShade="BF"/>
+          <w:sz w:val="19"/>
+          <w:szCs w:val="19"/>
+        </w:rPr>
+        <w:t>: user</w:t>
+      </w:r>
+      <w:r>
+        <w:rPr>
+          <w:rFonts w:ascii="Consolas" w:hAnsi="Consolas"/>
+          <w:color w:val="538135" w:themeColor="accent6" w:themeShade="BF"/>
+          <w:sz w:val="19"/>
+          <w:szCs w:val="19"/>
+        </w:rPr>
+        <w:t>name/</w:t>
+      </w:r>
+      <w:r>
+        <w:rPr>
+          <w:rFonts w:ascii="Consolas" w:hAnsi="Consolas"/>
+          <w:color w:val="538135" w:themeColor="accent6" w:themeShade="BF"/>
+          <w:sz w:val="19"/>
+          <w:szCs w:val="19"/>
+        </w:rPr>
+        <w:t>password</w:t>
+      </w:r>
+      <w:r>
+        <w:rPr>
+          <w:rFonts w:ascii="Consolas" w:hAnsi="Consolas"/>
+          <w:color w:val="538135" w:themeColor="accent6" w:themeShade="BF"/>
+          <w:sz w:val="19"/>
+          <w:szCs w:val="19"/>
+        </w:rPr>
+        <w:br/>
+        <w:t xml:space="preserve">           registry.mycluster.com</w:t>
+      </w:r>
+      <w:r>
+        <w:rPr>
+          <w:rFonts w:ascii="Consolas" w:hAnsi="Consolas"/>
+          <w:color w:val="538135" w:themeColor="accent6" w:themeShade="BF"/>
+          <w:sz w:val="19"/>
+          <w:szCs w:val="19"/>
+        </w:rPr>
+        <w:t>: user</w:t>
+      </w:r>
+      <w:r>
+        <w:rPr>
+          <w:rFonts w:ascii="Consolas" w:hAnsi="Consolas"/>
+          <w:color w:val="538135" w:themeColor="accent6" w:themeShade="BF"/>
+          <w:sz w:val="19"/>
+          <w:szCs w:val="19"/>
+        </w:rPr>
+        <w:t>name/</w:t>
+      </w:r>
+      <w:r>
+        <w:rPr>
+          <w:rFonts w:ascii="Consolas" w:hAnsi="Consolas"/>
+          <w:color w:val="538135" w:themeColor="accent6" w:themeShade="BF"/>
+          <w:sz w:val="19"/>
+          <w:szCs w:val="19"/>
+        </w:rPr>
+        <w:t>password</w:t>
+      </w:r>
+      <w:r>
+        <w:rPr>
+          <w:rFonts w:ascii="Consolas" w:hAnsi="Consolas"/>
+          <w:color w:val="538135" w:themeColor="accent6" w:themeShade="BF"/>
+          <w:sz w:val="19"/>
+          <w:szCs w:val="19"/>
+        </w:rPr>
+        <w:br/>
+        <w:t xml:space="preserve">                         ...</w:t>
       </w:r>
     </w:p>
     <w:p>
@@ -1729,6 +1859,46 @@
     </w:p>
     <w:p>
       <w:r>
+        <w:t xml:space="preserve">Docker Registry related credentials will be stored beneath </w:t>
+      </w:r>
+      <w:r>
+        <w:rPr>
+          <w:rStyle w:val="CodeChar"/>
+        </w:rPr>
+        <w:t>neon-secret/registry</w:t>
+      </w:r>
+      <w:r>
+        <w:rPr>
+          <w:rStyle w:val="CodeChar"/>
+        </w:rPr>
+        <w:t>/credentials</w:t>
+      </w:r>
+      <w:r>
+        <w:t xml:space="preserve">.  </w:t>
+      </w:r>
+      <w:r>
+        <w:t>This will be organized by target registry host name followed by the</w:t>
+      </w:r>
+      <w:r>
+        <w:t xml:space="preserve"> username and </w:t>
+      </w:r>
+      <w:r>
+        <w:t xml:space="preserve">password </w:t>
+      </w:r>
+      <w:r>
+        <w:t>used to log into each registry.</w:t>
+      </w:r>
+      <w:r>
+        <w:t xml:space="preserve">  Note that the credentials are persisted as UTF-8 and then encoded as b</w:t>
+      </w:r>
+      <w:bookmarkStart w:id="0" w:name="_GoBack"/>
+      <w:bookmarkEnd w:id="0"/>
+      <w:r>
+        <w:t>ase-64</w:t>
+      </w:r>
+    </w:p>
+    <w:p>
+      <w:r>
         <w:t xml:space="preserve">Service specific secrets are saved under </w:t>
       </w:r>
       <w:r>
@@ -2172,6 +2342,7 @@
     </w:p>
     <w:p>
       <w:r>
+        <w:lastRenderedPageBreak/>
         <w:t xml:space="preserve">TODO: Should we define policies for specific services or just set these explicitly in the </w:t>
       </w:r>
       <w:proofErr w:type="spellStart"/>
@@ -2247,7 +2418,6 @@
           <w:b/>
           <w:color w:val="C45911" w:themeColor="accent2" w:themeShade="BF"/>
         </w:rPr>
-        <w:lastRenderedPageBreak/>
         <w:t>neon-proxy-public</w:t>
       </w:r>
       <w:r>
@@ -3040,6 +3210,15 @@
           <w:szCs w:val="19"/>
         </w:rPr>
         <w:br/>
+      </w:r>
+      <w:r>
+        <w:rPr>
+          <w:rFonts w:ascii="Consolas" w:hAnsi="Consolas"/>
+          <w:color w:val="538135" w:themeColor="accent6" w:themeShade="BF"/>
+          <w:sz w:val="19"/>
+          <w:szCs w:val="19"/>
+        </w:rPr>
+        <w:lastRenderedPageBreak/>
         <w:t xml:space="preserve">        </w:t>
       </w:r>
       <w:r>
@@ -3350,7 +3529,6 @@
           <w:sz w:val="19"/>
           <w:szCs w:val="19"/>
         </w:rPr>
-        <w:lastRenderedPageBreak/>
         <w:t xml:space="preserve">    </w:t>
       </w:r>
       <w:r>
@@ -3636,7 +3814,7 @@
           <v:shape id="_x0000_i1025" type="#_x0000_t75" style="width:564.75pt;height:444.75pt" o:ole="">
             <v:imagedata r:id="rId12" o:title=""/>
           </v:shape>
-          <o:OLEObject Type="Embed" ProgID="Visio.Drawing.15" ShapeID="_x0000_i1025" DrawAspect="Content" ObjectID="_1587731054" r:id="rId13"/>
+          <o:OLEObject Type="Embed" ProgID="Visio.Drawing.15" ShapeID="_x0000_i1025" DrawAspect="Content" ObjectID="_1588073591" r:id="rId13"/>
         </w:object>
       </w:r>
     </w:p>
@@ -7757,7 +7935,7 @@
           <v:shape id="_x0000_i1026" type="#_x0000_t75" style="width:234.75pt;height:123.75pt" o:ole="">
             <v:imagedata r:id="rId23" o:title=""/>
           </v:shape>
-          <o:OLEObject Type="Embed" ProgID="Visio.Drawing.15" ShapeID="_x0000_i1026" DrawAspect="Content" ObjectID="_1587731055" r:id="rId24"/>
+          <o:OLEObject Type="Embed" ProgID="Visio.Drawing.15" ShapeID="_x0000_i1026" DrawAspect="Content" ObjectID="_1588073592" r:id="rId24"/>
         </w:object>
       </w:r>
     </w:p>
@@ -8731,7 +8909,7 @@
           <v:shape id="_x0000_i1027" type="#_x0000_t75" style="width:558.75pt;height:424.5pt" o:ole="">
             <v:imagedata r:id="rId25" o:title=""/>
           </v:shape>
-          <o:OLEObject Type="Embed" ProgID="Visio.Drawing.15" ShapeID="_x0000_i1027" DrawAspect="Content" ObjectID="_1587731056" r:id="rId26"/>
+          <o:OLEObject Type="Embed" ProgID="Visio.Drawing.15" ShapeID="_x0000_i1027" DrawAspect="Content" ObjectID="_1588073593" r:id="rId26"/>
         </w:object>
       </w:r>
     </w:p>
@@ -8801,12 +8979,7 @@
       </w:r>
       <w:proofErr w:type="spellEnd"/>
       <w:r>
-        <w:t xml:space="preserve"> class.  Curre</w:t>
-      </w:r>
-      <w:bookmarkStart w:id="0" w:name="_GoBack"/>
-      <w:bookmarkEnd w:id="0"/>
-      <w:r>
-        <w:t>ntly, this class holds the dashboard UR</w:t>
+        <w:t xml:space="preserve"> class.  Currently, this class holds the dashboard UR</w:t>
       </w:r>
       <w:r>
         <w:t>L</w:t>
@@ -12776,7 +12949,7 @@
 </file>
 
 <file path=customXml/itemProps1.xml><?xml version="1.0" encoding="utf-8"?>
-<ds:datastoreItem xmlns:ds="http://schemas.openxmlformats.org/officeDocument/2006/customXml" ds:itemID="{14BE05B3-17A0-4EE9-B2E6-EA5CDE117B1E}">
+<ds:datastoreItem xmlns:ds="http://schemas.openxmlformats.org/officeDocument/2006/customXml" ds:itemID="{8CB67F09-F1AB-4D81-A870-2137A7D0F520}">
   <ds:schemaRefs>
     <ds:schemaRef ds:uri="http://schemas.openxmlformats.org/officeDocument/2006/bibliography"/>
   </ds:schemaRefs>

</xml_diff>

<commit_message>
[cluster]: Cluster DNS tweaks.
</commit_message>
<xml_diff>
--- a/Doc/Cluster Notes.docx
+++ b/Doc/Cluster Notes.docx
@@ -1889,12 +1889,7 @@
         <w:t>used to log into each registry.</w:t>
       </w:r>
       <w:r>
-        <w:t xml:space="preserve">  Note that the credentials are persisted as UTF-8 and then encoded as b</w:t>
-      </w:r>
-      <w:bookmarkStart w:id="0" w:name="_GoBack"/>
-      <w:bookmarkEnd w:id="0"/>
-      <w:r>
-        <w:t>ase-64</w:t>
+        <w:t xml:space="preserve">  Note that the credentials are persisted as UTF-8 and then encoded as base-64</w:t>
       </w:r>
     </w:p>
     <w:p>
@@ -3814,7 +3809,7 @@
           <v:shape id="_x0000_i1025" type="#_x0000_t75" style="width:564.75pt;height:444.75pt" o:ole="">
             <v:imagedata r:id="rId12" o:title=""/>
           </v:shape>
-          <o:OLEObject Type="Embed" ProgID="Visio.Drawing.15" ShapeID="_x0000_i1025" DrawAspect="Content" ObjectID="_1588073591" r:id="rId13"/>
+          <o:OLEObject Type="Embed" ProgID="Visio.Drawing.15" ShapeID="_x0000_i1025" DrawAspect="Content" ObjectID="_1588341469" r:id="rId13"/>
         </w:object>
       </w:r>
     </w:p>
@@ -7935,7 +7930,7 @@
           <v:shape id="_x0000_i1026" type="#_x0000_t75" style="width:234.75pt;height:123.75pt" o:ole="">
             <v:imagedata r:id="rId23" o:title=""/>
           </v:shape>
-          <o:OLEObject Type="Embed" ProgID="Visio.Drawing.15" ShapeID="_x0000_i1026" DrawAspect="Content" ObjectID="_1588073592" r:id="rId24"/>
+          <o:OLEObject Type="Embed" ProgID="Visio.Drawing.15" ShapeID="_x0000_i1026" DrawAspect="Content" ObjectID="_1588341470" r:id="rId24"/>
         </w:object>
       </w:r>
     </w:p>
@@ -8641,7 +8636,12 @@
         <w:t>DNS hostname</w:t>
       </w:r>
       <w:r>
-        <w:t>, target endpoints and health checking options</w:t>
+        <w:t>, targe</w:t>
+      </w:r>
+      <w:bookmarkStart w:id="0" w:name="_GoBack"/>
+      <w:bookmarkEnd w:id="0"/>
+      <w:r>
+        <w:t>t endpoints and health checking options</w:t>
       </w:r>
       <w:r>
         <w:t>.</w:t>
@@ -8653,10 +8653,49 @@
         <w:t>entry is persisted to Consul using the</w:t>
       </w:r>
       <w:r>
-        <w:t xml:space="preserve"> hostname as the</w:t>
-      </w:r>
-      <w:r>
-        <w:t xml:space="preserve"> key (lowercase).</w:t>
+        <w:t xml:space="preserve"> </w:t>
+      </w:r>
+      <w:r>
+        <w:rPr>
+          <w:i/>
+          <w:color w:val="C45911" w:themeColor="accent2" w:themeShade="BF"/>
+        </w:rPr>
+        <w:t>hostname</w:t>
+      </w:r>
+      <w:r>
+        <w:rPr>
+          <w:color w:val="C45911" w:themeColor="accent2" w:themeShade="BF"/>
+        </w:rPr>
+        <w:t xml:space="preserve"> </w:t>
+      </w:r>
+      <w:r>
+        <w:t>as the</w:t>
+      </w:r>
+      <w:r>
+        <w:t xml:space="preserve"> key (lowercase) for entries created by end users and </w:t>
+      </w:r>
+      <w:r>
+        <w:rPr>
+          <w:b/>
+          <w:color w:val="C45911" w:themeColor="accent2" w:themeShade="BF"/>
+        </w:rPr>
+        <w:t>[neon]-</w:t>
+      </w:r>
+      <w:r>
+        <w:rPr>
+          <w:i/>
+          <w:color w:val="C45911" w:themeColor="accent2" w:themeShade="BF"/>
+        </w:rPr>
+        <w:t>hostname</w:t>
+      </w:r>
+      <w:r>
+        <w:rPr>
+          <w:color w:val="C45911" w:themeColor="accent2" w:themeShade="BF"/>
+        </w:rPr>
+        <w:t xml:space="preserve"> </w:t>
+      </w:r>
+      <w:r>
+        <w:t>for system entries.</w:t>
       </w:r>
     </w:p>
     <w:p>
@@ -8909,7 +8948,7 @@
           <v:shape id="_x0000_i1027" type="#_x0000_t75" style="width:558.75pt;height:424.5pt" o:ole="">
             <v:imagedata r:id="rId25" o:title=""/>
           </v:shape>
-          <o:OLEObject Type="Embed" ProgID="Visio.Drawing.15" ShapeID="_x0000_i1027" DrawAspect="Content" ObjectID="_1588073593" r:id="rId26"/>
+          <o:OLEObject Type="Embed" ProgID="Visio.Drawing.15" ShapeID="_x0000_i1027" DrawAspect="Content" ObjectID="_1588341471" r:id="rId26"/>
         </w:object>
       </w:r>
     </w:p>
@@ -12949,7 +12988,7 @@
 </file>
 
 <file path=customXml/itemProps1.xml><?xml version="1.0" encoding="utf-8"?>
-<ds:datastoreItem xmlns:ds="http://schemas.openxmlformats.org/officeDocument/2006/customXml" ds:itemID="{8CB67F09-F1AB-4D81-A870-2137A7D0F520}">
+<ds:datastoreItem xmlns:ds="http://schemas.openxmlformats.org/officeDocument/2006/customXml" ds:itemID="{4F18EFF1-76E4-40BE-8557-693023412C56}">
   <ds:schemaRefs>
     <ds:schemaRef ds:uri="http://schemas.openxmlformats.org/officeDocument/2006/bibliography"/>
   </ds:schemaRefs>

</xml_diff>

<commit_message>
#243: [cluster]: ClusterFixture now confirms that the cluster enables unit testing before proceeding.  I also tweaked the [neon cluster get/set] commands to reference the new Consul key path and also initialized a few more Consul cluster globals.
</commit_message>
<xml_diff>
--- a/Doc/Cluster Notes.docx
+++ b/Doc/Cluster Notes.docx
@@ -2353,12 +2353,14 @@
       <w:pPr>
         <w:pStyle w:val="Heading2"/>
       </w:pPr>
+      <w:proofErr w:type="spellStart"/>
       <w:r>
         <w:t>n</w:t>
       </w:r>
       <w:r>
         <w:t>eonCLUSTER</w:t>
       </w:r>
+      <w:proofErr w:type="spellEnd"/>
       <w:r>
         <w:t xml:space="preserve"> </w:t>
       </w:r>
@@ -2673,7 +2675,23 @@
           <w:b/>
           <w:color w:val="C45911" w:themeColor="accent2" w:themeShade="BF"/>
         </w:rPr>
-        <w:t>/neoncluster/env-host</w:t>
+        <w:t>/</w:t>
+      </w:r>
+      <w:proofErr w:type="spellStart"/>
+      <w:r>
+        <w:rPr>
+          <w:b/>
+          <w:color w:val="C45911" w:themeColor="accent2" w:themeShade="BF"/>
+        </w:rPr>
+        <w:t>neoncluster</w:t>
+      </w:r>
+      <w:proofErr w:type="spellEnd"/>
+      <w:r>
+        <w:rPr>
+          <w:b/>
+          <w:color w:val="C45911" w:themeColor="accent2" w:themeShade="BF"/>
+        </w:rPr>
+        <w:t>/env-host</w:t>
       </w:r>
       <w:r>
         <w:t xml:space="preserve"> script file and then execute it during </w:t>
@@ -2824,782 +2842,272 @@
     </w:p>
     <w:p>
       <w:pPr>
-        <w:keepNext/>
-        <w:ind w:left="360"/>
-        <w:rPr>
-          <w:rFonts w:ascii="Consolas" w:hAnsi="Consolas"/>
-          <w:color w:val="538135" w:themeColor="accent6" w:themeShade="BF"/>
-          <w:sz w:val="19"/>
-          <w:szCs w:val="19"/>
-        </w:rPr>
-      </w:pPr>
-      <w:r>
-        <w:rPr>
-          <w:rFonts w:ascii="Consolas" w:hAnsi="Consolas"/>
-          <w:color w:val="538135" w:themeColor="accent6" w:themeShade="BF"/>
-          <w:sz w:val="19"/>
-          <w:szCs w:val="19"/>
-        </w:rPr>
+        <w:pStyle w:val="Code"/>
+      </w:pPr>
+      <w:r>
         <w:t>vault:</w:t>
       </w:r>
       <w:r>
-        <w:rPr>
-          <w:rFonts w:ascii="Consolas" w:hAnsi="Consolas"/>
-          <w:color w:val="538135" w:themeColor="accent6" w:themeShade="BF"/>
-          <w:sz w:val="19"/>
-          <w:szCs w:val="19"/>
-        </w:rPr>
-        <w:tab/>
-      </w:r>
-      <w:r>
-        <w:rPr>
-          <w:rFonts w:ascii="Consolas" w:hAnsi="Consolas"/>
-          <w:color w:val="538135" w:themeColor="accent6" w:themeShade="BF"/>
-          <w:sz w:val="19"/>
-          <w:szCs w:val="19"/>
-        </w:rPr>
-        <w:tab/>
-      </w:r>
-      <w:r>
-        <w:rPr>
-          <w:rFonts w:ascii="Consolas" w:hAnsi="Consolas"/>
-          <w:color w:val="538135" w:themeColor="accent6" w:themeShade="BF"/>
-          <w:sz w:val="19"/>
-          <w:szCs w:val="19"/>
-        </w:rPr>
-        <w:tab/>
-      </w:r>
-      <w:r>
-        <w:rPr>
-          <w:rFonts w:ascii="Consolas" w:hAnsi="Consolas"/>
-          <w:color w:val="538135" w:themeColor="accent6" w:themeShade="BF"/>
-          <w:sz w:val="19"/>
-          <w:szCs w:val="19"/>
-        </w:rPr>
-        <w:tab/>
-        <w:t>- HashiCorp Vault data</w:t>
-      </w:r>
-      <w:r>
-        <w:rPr>
-          <w:rFonts w:ascii="Consolas" w:hAnsi="Consolas"/>
-          <w:color w:val="538135" w:themeColor="accent6" w:themeShade="BF"/>
-          <w:sz w:val="19"/>
-          <w:szCs w:val="19"/>
-        </w:rPr>
+        <w:tab/>
+      </w:r>
+      <w:r>
+        <w:tab/>
+      </w:r>
+      <w:r>
+        <w:tab/>
+      </w:r>
+      <w:r>
+        <w:tab/>
+        <w:t xml:space="preserve">- </w:t>
+      </w:r>
+      <w:proofErr w:type="spellStart"/>
+      <w:r>
+        <w:t>HashiCorp</w:t>
+      </w:r>
+      <w:proofErr w:type="spellEnd"/>
+      <w:r>
+        <w:t xml:space="preserve"> Vault data</w:t>
+      </w:r>
+      <w:r>
         <w:br/>
       </w:r>
       <w:r>
-        <w:rPr>
-          <w:rFonts w:ascii="Consolas" w:hAnsi="Consolas"/>
-          <w:color w:val="538135" w:themeColor="accent6" w:themeShade="BF"/>
-          <w:sz w:val="19"/>
-          <w:szCs w:val="19"/>
-        </w:rPr>
         <w:br/>
       </w:r>
       <w:r>
-        <w:rPr>
-          <w:rFonts w:ascii="Consolas" w:hAnsi="Consolas"/>
-          <w:color w:val="538135" w:themeColor="accent6" w:themeShade="BF"/>
-          <w:sz w:val="19"/>
-          <w:szCs w:val="19"/>
-        </w:rPr>
         <w:t>n</w:t>
       </w:r>
       <w:r>
-        <w:rPr>
-          <w:rFonts w:ascii="Consolas" w:hAnsi="Consolas"/>
-          <w:color w:val="538135" w:themeColor="accent6" w:themeShade="BF"/>
-          <w:sz w:val="19"/>
-          <w:szCs w:val="19"/>
-        </w:rPr>
         <w:t>eon:</w:t>
       </w:r>
-      <w:r>
-        <w:rPr>
-          <w:rFonts w:ascii="Consolas" w:hAnsi="Consolas"/>
-          <w:color w:val="538135" w:themeColor="accent6" w:themeShade="BF"/>
-          <w:sz w:val="19"/>
-          <w:szCs w:val="19"/>
-        </w:rPr>
+      <w:bookmarkStart w:id="0" w:name="_GoBack"/>
+      <w:bookmarkEnd w:id="0"/>
+      <w:r>
         <w:br/>
         <w:t xml:space="preserve">    </w:t>
       </w:r>
       <w:r>
-        <w:rPr>
-          <w:rFonts w:ascii="Consolas" w:hAnsi="Consolas"/>
-          <w:color w:val="538135" w:themeColor="accent6" w:themeShade="BF"/>
-          <w:sz w:val="19"/>
-          <w:szCs w:val="19"/>
-        </w:rPr>
         <w:t>cluster:</w:t>
       </w:r>
       <w:r>
-        <w:rPr>
-          <w:rFonts w:ascii="Consolas" w:hAnsi="Consolas"/>
-          <w:color w:val="538135" w:themeColor="accent6" w:themeShade="BF"/>
-          <w:sz w:val="19"/>
-          <w:szCs w:val="19"/>
-        </w:rPr>
         <w:br/>
       </w:r>
       <w:r>
-        <w:rPr>
-          <w:rFonts w:ascii="Consolas" w:hAnsi="Consolas"/>
-          <w:color w:val="538135" w:themeColor="accent6" w:themeShade="BF"/>
-          <w:sz w:val="19"/>
-          <w:szCs w:val="19"/>
-        </w:rPr>
+        <w:t xml:space="preserve">        allow-unit-testing</w:t>
+      </w:r>
+      <w:r>
+        <w:tab/>
+        <w:t xml:space="preserve">- enables </w:t>
+      </w:r>
+      <w:proofErr w:type="spellStart"/>
+      <w:r>
+        <w:t>ClusterFixture</w:t>
+      </w:r>
+      <w:proofErr w:type="spellEnd"/>
+      <w:r>
+        <w:t xml:space="preserve"> unit testing (bool)</w:t>
+      </w:r>
+      <w:r>
+        <w:br/>
+      </w:r>
+      <w:r>
+        <w:t xml:space="preserve">        </w:t>
+      </w:r>
+      <w:r>
+        <w:t>create-date</w:t>
+      </w:r>
+      <w:r>
+        <w:tab/>
+      </w:r>
+      <w:r>
+        <w:tab/>
+        <w:t>- date/time the cluster was created (UTC)</w:t>
+      </w:r>
+      <w:r>
+        <w:br/>
+      </w:r>
+      <w:r>
         <w:t xml:space="preserve">    </w:t>
       </w:r>
       <w:r>
-        <w:rPr>
-          <w:rFonts w:ascii="Consolas" w:hAnsi="Consolas"/>
-          <w:color w:val="538135" w:themeColor="accent6" w:themeShade="BF"/>
-          <w:sz w:val="19"/>
-          <w:szCs w:val="19"/>
-        </w:rPr>
         <w:t xml:space="preserve">    </w:t>
       </w:r>
       <w:proofErr w:type="spellStart"/>
-      <w:proofErr w:type="gramStart"/>
-      <w:r>
-        <w:rPr>
-          <w:rFonts w:ascii="Consolas" w:hAnsi="Consolas"/>
-          <w:color w:val="538135" w:themeColor="accent6" w:themeShade="BF"/>
-          <w:sz w:val="19"/>
-          <w:szCs w:val="19"/>
-        </w:rPr>
+      <w:r>
         <w:t>definition</w:t>
       </w:r>
       <w:r>
-        <w:rPr>
-          <w:rFonts w:ascii="Consolas" w:hAnsi="Consolas"/>
-          <w:color w:val="538135" w:themeColor="accent6" w:themeShade="BF"/>
-          <w:sz w:val="19"/>
-          <w:szCs w:val="19"/>
-        </w:rPr>
         <w:t>.</w:t>
       </w:r>
       <w:r>
-        <w:rPr>
-          <w:rFonts w:ascii="Consolas" w:hAnsi="Consolas"/>
-          <w:color w:val="538135" w:themeColor="accent6" w:themeShade="BF"/>
-          <w:sz w:val="19"/>
-          <w:szCs w:val="19"/>
-        </w:rPr>
         <w:t>deflate</w:t>
       </w:r>
       <w:proofErr w:type="spellEnd"/>
-      <w:proofErr w:type="gramEnd"/>
-      <w:r>
-        <w:rPr>
-          <w:rFonts w:ascii="Consolas" w:hAnsi="Consolas"/>
-          <w:color w:val="538135" w:themeColor="accent6" w:themeShade="BF"/>
-          <w:sz w:val="19"/>
-          <w:szCs w:val="19"/>
-        </w:rPr>
+      <w:r>
         <w:t xml:space="preserve"> </w:t>
       </w:r>
       <w:r>
-        <w:rPr>
-          <w:rFonts w:ascii="Consolas" w:hAnsi="Consolas"/>
-          <w:color w:val="538135" w:themeColor="accent6" w:themeShade="BF"/>
-          <w:sz w:val="19"/>
-          <w:szCs w:val="19"/>
-        </w:rPr>
-        <w:tab/>
-      </w:r>
-      <w:r>
-        <w:rPr>
-          <w:rFonts w:ascii="Consolas" w:hAnsi="Consolas"/>
-          <w:color w:val="538135" w:themeColor="accent6" w:themeShade="BF"/>
-          <w:sz w:val="19"/>
-          <w:szCs w:val="19"/>
-        </w:rPr>
+        <w:tab/>
+      </w:r>
+      <w:r>
         <w:t xml:space="preserve">– </w:t>
       </w:r>
       <w:r>
-        <w:rPr>
-          <w:rFonts w:ascii="Consolas" w:hAnsi="Consolas"/>
-          <w:color w:val="538135" w:themeColor="accent6" w:themeShade="BF"/>
-          <w:sz w:val="19"/>
-          <w:szCs w:val="19"/>
-        </w:rPr>
         <w:t>(json/</w:t>
       </w:r>
       <w:r>
-        <w:rPr>
-          <w:rFonts w:ascii="Consolas" w:hAnsi="Consolas"/>
-          <w:color w:val="538135" w:themeColor="accent6" w:themeShade="BF"/>
-          <w:sz w:val="19"/>
-          <w:szCs w:val="19"/>
-        </w:rPr>
         <w:t>compressed</w:t>
       </w:r>
       <w:r>
-        <w:rPr>
-          <w:rFonts w:ascii="Consolas" w:hAnsi="Consolas"/>
-          <w:color w:val="538135" w:themeColor="accent6" w:themeShade="BF"/>
-          <w:sz w:val="19"/>
-          <w:szCs w:val="19"/>
-        </w:rPr>
         <w:t xml:space="preserve">) </w:t>
       </w:r>
       <w:r>
-        <w:rPr>
-          <w:rFonts w:ascii="Consolas" w:hAnsi="Consolas"/>
-          <w:color w:val="538135" w:themeColor="accent6" w:themeShade="BF"/>
-          <w:sz w:val="19"/>
-          <w:szCs w:val="19"/>
-        </w:rPr>
         <w:t>the current cluster definition</w:t>
       </w:r>
       <w:r>
-        <w:rPr>
-          <w:rFonts w:ascii="Consolas" w:hAnsi="Consolas"/>
-          <w:color w:val="538135" w:themeColor="accent6" w:themeShade="BF"/>
-          <w:sz w:val="19"/>
-          <w:szCs w:val="19"/>
-        </w:rPr>
         <w:br/>
         <w:t xml:space="preserve">        </w:t>
       </w:r>
       <w:proofErr w:type="spellStart"/>
       <w:r>
-        <w:rPr>
-          <w:rFonts w:ascii="Consolas" w:hAnsi="Consolas"/>
-          <w:color w:val="538135" w:themeColor="accent6" w:themeShade="BF"/>
-          <w:sz w:val="19"/>
-          <w:szCs w:val="19"/>
-        </w:rPr>
         <w:t>definition.hash</w:t>
       </w:r>
       <w:proofErr w:type="spellEnd"/>
       <w:r>
-        <w:rPr>
-          <w:rFonts w:ascii="Consolas" w:hAnsi="Consolas"/>
-          <w:color w:val="538135" w:themeColor="accent6" w:themeShade="BF"/>
-          <w:sz w:val="19"/>
-          <w:szCs w:val="19"/>
-        </w:rPr>
         <w:t xml:space="preserve">   </w:t>
       </w:r>
       <w:r>
-        <w:rPr>
-          <w:rFonts w:ascii="Consolas" w:hAnsi="Consolas"/>
-          <w:color w:val="538135" w:themeColor="accent6" w:themeShade="BF"/>
-          <w:sz w:val="19"/>
-          <w:szCs w:val="19"/>
-        </w:rPr>
-        <w:tab/>
-      </w:r>
-      <w:r>
-        <w:rPr>
-          <w:rFonts w:ascii="Consolas" w:hAnsi="Consolas"/>
-          <w:color w:val="538135" w:themeColor="accent6" w:themeShade="BF"/>
-          <w:sz w:val="19"/>
-          <w:szCs w:val="19"/>
-        </w:rPr>
+        <w:tab/>
+      </w:r>
+      <w:r>
         <w:t>- MD5 hash of the definition (base64)</w:t>
       </w:r>
       <w:r>
-        <w:rPr>
-          <w:rFonts w:ascii="Consolas" w:hAnsi="Consolas"/>
-          <w:color w:val="538135" w:themeColor="accent6" w:themeShade="BF"/>
-          <w:sz w:val="19"/>
-          <w:szCs w:val="19"/>
-        </w:rPr>
         <w:br/>
         <w:t xml:space="preserve">        </w:t>
       </w:r>
       <w:proofErr w:type="spellStart"/>
       <w:r>
-        <w:rPr>
-          <w:rFonts w:ascii="Consolas" w:hAnsi="Consolas"/>
-          <w:color w:val="538135" w:themeColor="accent6" w:themeShade="BF"/>
-          <w:sz w:val="19"/>
-          <w:szCs w:val="19"/>
-        </w:rPr>
         <w:t>pets.json</w:t>
       </w:r>
       <w:proofErr w:type="spellEnd"/>
       <w:r>
-        <w:rPr>
-          <w:rFonts w:ascii="Consolas" w:hAnsi="Consolas"/>
-          <w:color w:val="538135" w:themeColor="accent6" w:themeShade="BF"/>
-          <w:sz w:val="19"/>
-          <w:szCs w:val="19"/>
-        </w:rPr>
-        <w:tab/>
-      </w:r>
-      <w:r>
-        <w:rPr>
-          <w:rFonts w:ascii="Consolas" w:hAnsi="Consolas"/>
-          <w:color w:val="538135" w:themeColor="accent6" w:themeShade="BF"/>
-          <w:sz w:val="19"/>
-          <w:szCs w:val="19"/>
-        </w:rPr>
-        <w:tab/>
-      </w:r>
-      <w:r>
-        <w:rPr>
-          <w:rFonts w:ascii="Consolas" w:hAnsi="Consolas"/>
-          <w:color w:val="538135" w:themeColor="accent6" w:themeShade="BF"/>
-          <w:sz w:val="19"/>
-          <w:szCs w:val="19"/>
-        </w:rPr>
-        <w:tab/>
-        <w:t>- Definitions for the cluster pets</w:t>
-      </w:r>
-      <w:r>
-        <w:rPr>
-          <w:rFonts w:ascii="Consolas" w:hAnsi="Consolas"/>
-          <w:color w:val="538135" w:themeColor="accent6" w:themeShade="BF"/>
-          <w:sz w:val="19"/>
-          <w:szCs w:val="19"/>
-        </w:rPr>
+        <w:tab/>
+      </w:r>
+      <w:r>
+        <w:tab/>
+      </w:r>
+      <w:r>
+        <w:tab/>
+      </w:r>
+      <w:r>
+        <w:t xml:space="preserve">- </w:t>
+      </w:r>
+      <w:r>
+        <w:t>d</w:t>
+      </w:r>
+      <w:r>
+        <w:t>efinitions for the cluster pets</w:t>
+      </w:r>
+      <w:r>
         <w:br/>
       </w:r>
       <w:r>
-        <w:rPr>
-          <w:rFonts w:ascii="Consolas" w:hAnsi="Consolas"/>
-          <w:color w:val="538135" w:themeColor="accent6" w:themeShade="BF"/>
-          <w:sz w:val="19"/>
-          <w:szCs w:val="19"/>
-        </w:rPr>
+        <w:t xml:space="preserve">        </w:t>
+      </w:r>
+      <w:proofErr w:type="spellStart"/>
+      <w:r>
+        <w:t>uuid</w:t>
+      </w:r>
+      <w:proofErr w:type="spellEnd"/>
+      <w:r>
+        <w:tab/>
+      </w:r>
+      <w:r>
+        <w:tab/>
+      </w:r>
+      <w:r>
+        <w:tab/>
+        <w:t>- UUID for the cluster</w:t>
+      </w:r>
+      <w:r>
         <w:br/>
       </w:r>
       <w:r>
-        <w:rPr>
-          <w:rFonts w:ascii="Consolas" w:hAnsi="Consolas"/>
-          <w:color w:val="538135" w:themeColor="accent6" w:themeShade="BF"/>
-          <w:sz w:val="19"/>
-          <w:szCs w:val="19"/>
-        </w:rPr>
         <w:lastRenderedPageBreak/>
-        <w:t xml:space="preserve">        </w:t>
-      </w:r>
-      <w:r>
-        <w:rPr>
-          <w:rFonts w:ascii="Consolas" w:hAnsi="Consolas"/>
-          <w:color w:val="538135" w:themeColor="accent6" w:themeShade="BF"/>
-          <w:sz w:val="19"/>
-          <w:szCs w:val="19"/>
-        </w:rPr>
-        <w:t>settings:</w:t>
-      </w:r>
-      <w:r>
-        <w:rPr>
-          <w:rFonts w:ascii="Consolas" w:hAnsi="Consolas"/>
-          <w:color w:val="538135" w:themeColor="accent6" w:themeShade="BF"/>
-          <w:sz w:val="19"/>
-          <w:szCs w:val="19"/>
-        </w:rPr>
+        <w:br/>
+        <w:t xml:space="preserve">    </w:t>
+      </w:r>
+      <w:r>
+        <w:t>service</w:t>
+      </w:r>
+      <w:r>
+        <w:t>:</w:t>
+      </w:r>
+      <w:r>
+        <w:br/>
+      </w:r>
+      <w:r>
+        <w:t xml:space="preserve">    </w:t>
+      </w:r>
+      <w:r>
+        <w:t xml:space="preserve">    </w:t>
+      </w:r>
+      <w:r>
+        <w:t>neon-proxy-public</w:t>
+      </w:r>
+      <w:r>
         <w:br/>
         <w:t xml:space="preserve">        </w:t>
       </w:r>
       <w:r>
-        <w:rPr>
-          <w:rFonts w:ascii="Consolas" w:hAnsi="Consolas"/>
-          <w:color w:val="538135" w:themeColor="accent6" w:themeShade="BF"/>
-          <w:sz w:val="19"/>
-          <w:szCs w:val="19"/>
-        </w:rPr>
         <w:t xml:space="preserve">    </w:t>
       </w:r>
       <w:r>
-        <w:rPr>
-          <w:rFonts w:ascii="Consolas" w:hAnsi="Consolas"/>
-          <w:color w:val="538135" w:themeColor="accent6" w:themeShade="BF"/>
-          <w:sz w:val="19"/>
-          <w:szCs w:val="19"/>
-        </w:rPr>
-        <w:t>allow-unit-testing</w:t>
-      </w:r>
-      <w:r>
-        <w:rPr>
-          <w:rFonts w:ascii="Consolas" w:hAnsi="Consolas"/>
-          <w:color w:val="538135" w:themeColor="accent6" w:themeShade="BF"/>
-          <w:sz w:val="19"/>
-          <w:szCs w:val="19"/>
-        </w:rPr>
-        <w:t xml:space="preserve"> </w:t>
-      </w:r>
-      <w:r>
-        <w:rPr>
-          <w:rFonts w:ascii="Consolas" w:hAnsi="Consolas"/>
-          <w:color w:val="538135" w:themeColor="accent6" w:themeShade="BF"/>
-          <w:sz w:val="19"/>
-          <w:szCs w:val="19"/>
-        </w:rPr>
-        <w:t xml:space="preserve">- enables </w:t>
-      </w:r>
-      <w:proofErr w:type="spellStart"/>
-      <w:r>
-        <w:rPr>
-          <w:rFonts w:ascii="Consolas" w:hAnsi="Consolas"/>
-          <w:color w:val="538135" w:themeColor="accent6" w:themeShade="BF"/>
-          <w:sz w:val="19"/>
-          <w:szCs w:val="19"/>
-        </w:rPr>
-        <w:t>ClusterFixture</w:t>
-      </w:r>
-      <w:proofErr w:type="spellEnd"/>
-      <w:r>
-        <w:rPr>
-          <w:rFonts w:ascii="Consolas" w:hAnsi="Consolas"/>
-          <w:color w:val="538135" w:themeColor="accent6" w:themeShade="BF"/>
-          <w:sz w:val="19"/>
-          <w:szCs w:val="19"/>
-        </w:rPr>
-        <w:t xml:space="preserve"> unit </w:t>
-      </w:r>
-      <w:r>
-        <w:rPr>
-          <w:rFonts w:ascii="Consolas" w:hAnsi="Consolas"/>
-          <w:color w:val="538135" w:themeColor="accent6" w:themeShade="BF"/>
-          <w:sz w:val="19"/>
-          <w:szCs w:val="19"/>
-        </w:rPr>
-        <w:t>testing (bool)</w:t>
-      </w:r>
-    </w:p>
-    <w:p>
-      <w:pPr>
-        <w:keepNext/>
-        <w:ind w:left="360"/>
-        <w:rPr>
-          <w:rFonts w:ascii="Consolas" w:hAnsi="Consolas"/>
-          <w:color w:val="538135" w:themeColor="accent6" w:themeShade="BF"/>
-          <w:sz w:val="19"/>
-          <w:szCs w:val="19"/>
-        </w:rPr>
-      </w:pPr>
-      <w:r>
-        <w:rPr>
-          <w:rFonts w:ascii="Consolas" w:hAnsi="Consolas"/>
-          <w:color w:val="538135" w:themeColor="accent6" w:themeShade="BF"/>
-          <w:sz w:val="19"/>
-          <w:szCs w:val="19"/>
-        </w:rPr>
+        <w:t xml:space="preserve">  ...</w:t>
+      </w:r>
+      <w:r>
+        <w:br/>
+      </w:r>
+      <w:r>
         <w:t xml:space="preserve">    </w:t>
       </w:r>
       <w:r>
-        <w:rPr>
-          <w:rFonts w:ascii="Consolas" w:hAnsi="Consolas"/>
-          <w:color w:val="538135" w:themeColor="accent6" w:themeShade="BF"/>
-          <w:sz w:val="19"/>
-          <w:szCs w:val="19"/>
-        </w:rPr>
-        <w:t>lock</w:t>
-      </w:r>
-      <w:r>
-        <w:rPr>
-          <w:rFonts w:ascii="Consolas" w:hAnsi="Consolas"/>
-          <w:color w:val="538135" w:themeColor="accent6" w:themeShade="BF"/>
-          <w:sz w:val="19"/>
-          <w:szCs w:val="19"/>
-        </w:rPr>
-        <w:t>:</w:t>
-      </w:r>
-    </w:p>
-    <w:p>
-      <w:pPr>
-        <w:keepNext/>
-        <w:ind w:left="360"/>
-        <w:rPr>
-          <w:rFonts w:ascii="Consolas" w:hAnsi="Consolas"/>
-          <w:color w:val="538135" w:themeColor="accent6" w:themeShade="BF"/>
-          <w:sz w:val="19"/>
-          <w:szCs w:val="19"/>
-        </w:rPr>
-      </w:pPr>
-      <w:r>
-        <w:rPr>
-          <w:rFonts w:ascii="Consolas" w:hAnsi="Consolas"/>
-          <w:color w:val="538135" w:themeColor="accent6" w:themeShade="BF"/>
-          <w:sz w:val="19"/>
-          <w:szCs w:val="19"/>
-        </w:rPr>
         <w:t xml:space="preserve">    </w:t>
       </w:r>
       <w:r>
-        <w:rPr>
-          <w:rFonts w:ascii="Consolas" w:hAnsi="Consolas"/>
-          <w:color w:val="538135" w:themeColor="accent6" w:themeShade="BF"/>
-          <w:sz w:val="19"/>
-          <w:szCs w:val="19"/>
-        </w:rPr>
-        <w:t>event</w:t>
-      </w:r>
-      <w:r>
-        <w:rPr>
-          <w:rFonts w:ascii="Consolas" w:hAnsi="Consolas"/>
-          <w:color w:val="538135" w:themeColor="accent6" w:themeShade="BF"/>
-          <w:sz w:val="19"/>
-          <w:szCs w:val="19"/>
-        </w:rPr>
-        <w:t>:</w:t>
-      </w:r>
-      <w:r>
-        <w:rPr>
-          <w:rFonts w:ascii="Consolas" w:hAnsi="Consolas"/>
-          <w:color w:val="538135" w:themeColor="accent6" w:themeShade="BF"/>
-          <w:sz w:val="19"/>
-          <w:szCs w:val="19"/>
-        </w:rPr>
-        <w:br/>
-      </w:r>
-      <w:r>
-        <w:rPr>
-          <w:rFonts w:ascii="Consolas" w:hAnsi="Consolas"/>
-          <w:color w:val="538135" w:themeColor="accent6" w:themeShade="BF"/>
-          <w:sz w:val="19"/>
-          <w:szCs w:val="19"/>
-        </w:rPr>
-        <w:t xml:space="preserve">    </w:t>
-      </w:r>
-      <w:r>
-        <w:rPr>
-          <w:rFonts w:ascii="Consolas" w:hAnsi="Consolas"/>
-          <w:color w:val="538135" w:themeColor="accent6" w:themeShade="BF"/>
-          <w:sz w:val="19"/>
-          <w:szCs w:val="19"/>
-        </w:rPr>
-        <w:t xml:space="preserve">    </w:t>
-      </w:r>
-      <w:r>
-        <w:rPr>
-          <w:rFonts w:ascii="Consolas" w:hAnsi="Consolas"/>
-          <w:color w:val="538135" w:themeColor="accent6" w:themeShade="BF"/>
-          <w:sz w:val="19"/>
-          <w:szCs w:val="19"/>
-        </w:rPr>
-        <w:t>cert-changed</w:t>
-      </w:r>
-    </w:p>
-    <w:p>
-      <w:pPr>
-        <w:keepNext/>
-        <w:ind w:left="360"/>
-        <w:rPr>
-          <w:rFonts w:ascii="Consolas" w:hAnsi="Consolas"/>
-          <w:color w:val="538135" w:themeColor="accent6" w:themeShade="BF"/>
-          <w:sz w:val="19"/>
-          <w:szCs w:val="19"/>
-        </w:rPr>
-      </w:pPr>
-      <w:r>
-        <w:rPr>
-          <w:rFonts w:ascii="Consolas" w:hAnsi="Consolas"/>
-          <w:color w:val="538135" w:themeColor="accent6" w:themeShade="BF"/>
-          <w:sz w:val="19"/>
-          <w:szCs w:val="19"/>
-        </w:rPr>
-        <w:t xml:space="preserve">    </w:t>
-      </w:r>
-      <w:r>
-        <w:rPr>
-          <w:rFonts w:ascii="Consolas" w:hAnsi="Consolas"/>
-          <w:color w:val="538135" w:themeColor="accent6" w:themeShade="BF"/>
-          <w:sz w:val="19"/>
-          <w:szCs w:val="19"/>
-        </w:rPr>
-        <w:t>service</w:t>
-      </w:r>
-      <w:r>
-        <w:rPr>
-          <w:rFonts w:ascii="Consolas" w:hAnsi="Consolas"/>
-          <w:color w:val="538135" w:themeColor="accent6" w:themeShade="BF"/>
-          <w:sz w:val="19"/>
-          <w:szCs w:val="19"/>
-        </w:rPr>
-        <w:br/>
-      </w:r>
-      <w:r>
-        <w:rPr>
-          <w:rFonts w:ascii="Consolas" w:hAnsi="Consolas"/>
-          <w:color w:val="538135" w:themeColor="accent6" w:themeShade="BF"/>
-          <w:sz w:val="19"/>
-          <w:szCs w:val="19"/>
-        </w:rPr>
-        <w:t xml:space="preserve">    </w:t>
-      </w:r>
-      <w:r>
-        <w:rPr>
-          <w:rFonts w:ascii="Consolas" w:hAnsi="Consolas"/>
-          <w:color w:val="538135" w:themeColor="accent6" w:themeShade="BF"/>
-          <w:sz w:val="19"/>
-          <w:szCs w:val="19"/>
-        </w:rPr>
-        <w:t xml:space="preserve">    </w:t>
-      </w:r>
-      <w:r>
-        <w:rPr>
-          <w:rFonts w:ascii="Consolas" w:hAnsi="Consolas"/>
-          <w:color w:val="538135" w:themeColor="accent6" w:themeShade="BF"/>
-          <w:sz w:val="19"/>
-          <w:szCs w:val="19"/>
-        </w:rPr>
-        <w:t>neon-proxy-public</w:t>
-      </w:r>
-      <w:r>
-        <w:rPr>
-          <w:rFonts w:ascii="Consolas" w:hAnsi="Consolas"/>
-          <w:color w:val="538135" w:themeColor="accent6" w:themeShade="BF"/>
-          <w:sz w:val="19"/>
-          <w:szCs w:val="19"/>
-        </w:rPr>
-        <w:br/>
-        <w:t xml:space="preserve">        </w:t>
-      </w:r>
-      <w:r>
-        <w:rPr>
-          <w:rFonts w:ascii="Consolas" w:hAnsi="Consolas"/>
-          <w:color w:val="538135" w:themeColor="accent6" w:themeShade="BF"/>
-          <w:sz w:val="19"/>
-          <w:szCs w:val="19"/>
-        </w:rPr>
-        <w:t xml:space="preserve">    </w:t>
-      </w:r>
-      <w:r>
-        <w:rPr>
-          <w:rFonts w:ascii="Consolas" w:hAnsi="Consolas"/>
-          <w:color w:val="538135" w:themeColor="accent6" w:themeShade="BF"/>
-          <w:sz w:val="19"/>
-          <w:szCs w:val="19"/>
-        </w:rPr>
-        <w:t xml:space="preserve">  ...</w:t>
-      </w:r>
-      <w:r>
-        <w:rPr>
-          <w:rFonts w:ascii="Consolas" w:hAnsi="Consolas"/>
-          <w:color w:val="538135" w:themeColor="accent6" w:themeShade="BF"/>
-          <w:sz w:val="19"/>
-          <w:szCs w:val="19"/>
-        </w:rPr>
-        <w:br/>
-      </w:r>
-      <w:r>
-        <w:rPr>
-          <w:rFonts w:ascii="Consolas" w:hAnsi="Consolas"/>
-          <w:color w:val="538135" w:themeColor="accent6" w:themeShade="BF"/>
-          <w:sz w:val="19"/>
-          <w:szCs w:val="19"/>
-        </w:rPr>
-        <w:t xml:space="preserve">    </w:t>
-      </w:r>
-      <w:r>
-        <w:rPr>
-          <w:rFonts w:ascii="Consolas" w:hAnsi="Consolas"/>
-          <w:color w:val="538135" w:themeColor="accent6" w:themeShade="BF"/>
-          <w:sz w:val="19"/>
-          <w:szCs w:val="19"/>
-        </w:rPr>
-        <w:t xml:space="preserve">    </w:t>
-      </w:r>
-      <w:r>
-        <w:rPr>
-          <w:rFonts w:ascii="Consolas" w:hAnsi="Consolas"/>
-          <w:color w:val="538135" w:themeColor="accent6" w:themeShade="BF"/>
-          <w:sz w:val="19"/>
-          <w:szCs w:val="19"/>
-        </w:rPr>
         <w:t>neon-proxy-private</w:t>
       </w:r>
       <w:r>
-        <w:rPr>
-          <w:rFonts w:ascii="Consolas" w:hAnsi="Consolas"/>
-          <w:color w:val="538135" w:themeColor="accent6" w:themeShade="BF"/>
-          <w:sz w:val="19"/>
-          <w:szCs w:val="19"/>
-        </w:rPr>
         <w:br/>
         <w:t xml:space="preserve">    </w:t>
       </w:r>
       <w:r>
-        <w:rPr>
-          <w:rFonts w:ascii="Consolas" w:hAnsi="Consolas"/>
-          <w:color w:val="538135" w:themeColor="accent6" w:themeShade="BF"/>
-          <w:sz w:val="19"/>
-          <w:szCs w:val="19"/>
-        </w:rPr>
         <w:t xml:space="preserve">    </w:t>
       </w:r>
       <w:r>
-        <w:rPr>
-          <w:rFonts w:ascii="Consolas" w:hAnsi="Consolas"/>
-          <w:color w:val="538135" w:themeColor="accent6" w:themeShade="BF"/>
-          <w:sz w:val="19"/>
-          <w:szCs w:val="19"/>
-        </w:rPr>
         <w:t xml:space="preserve">      ...</w:t>
       </w:r>
       <w:r>
-        <w:rPr>
-          <w:rFonts w:ascii="Consolas" w:hAnsi="Consolas"/>
-          <w:color w:val="538135" w:themeColor="accent6" w:themeShade="BF"/>
-          <w:sz w:val="19"/>
-          <w:szCs w:val="19"/>
-        </w:rPr>
         <w:br/>
       </w:r>
       <w:r>
-        <w:rPr>
-          <w:rFonts w:ascii="Consolas" w:hAnsi="Consolas"/>
-          <w:color w:val="538135" w:themeColor="accent6" w:themeShade="BF"/>
-          <w:sz w:val="19"/>
-          <w:szCs w:val="19"/>
-        </w:rPr>
         <w:t xml:space="preserve">    </w:t>
       </w:r>
       <w:r>
-        <w:rPr>
-          <w:rFonts w:ascii="Consolas" w:hAnsi="Consolas"/>
-          <w:color w:val="538135" w:themeColor="accent6" w:themeShade="BF"/>
-          <w:sz w:val="19"/>
-          <w:szCs w:val="19"/>
-        </w:rPr>
         <w:t xml:space="preserve">    </w:t>
       </w:r>
-      <w:bookmarkStart w:id="0" w:name="_GoBack"/>
-      <w:bookmarkEnd w:id="0"/>
-      <w:r>
-        <w:rPr>
-          <w:rFonts w:ascii="Consolas" w:hAnsi="Consolas"/>
-          <w:color w:val="538135" w:themeColor="accent6" w:themeShade="BF"/>
-          <w:sz w:val="19"/>
-          <w:szCs w:val="19"/>
-        </w:rPr>
+      <w:r>
         <w:t>neon-proxy-manager</w:t>
       </w:r>
       <w:r>
-        <w:rPr>
-          <w:rFonts w:ascii="Consolas" w:hAnsi="Consolas"/>
-          <w:color w:val="538135" w:themeColor="accent6" w:themeShade="BF"/>
-          <w:sz w:val="19"/>
-          <w:szCs w:val="19"/>
-        </w:rPr>
         <w:br/>
         <w:t xml:space="preserve">    </w:t>
       </w:r>
       <w:r>
-        <w:rPr>
-          <w:rFonts w:ascii="Consolas" w:hAnsi="Consolas"/>
-          <w:color w:val="538135" w:themeColor="accent6" w:themeShade="BF"/>
-          <w:sz w:val="19"/>
-          <w:szCs w:val="19"/>
-        </w:rPr>
         <w:t xml:space="preserve">    </w:t>
       </w:r>
       <w:r>
-        <w:rPr>
-          <w:rFonts w:ascii="Consolas" w:hAnsi="Consolas"/>
-          <w:color w:val="538135" w:themeColor="accent6" w:themeShade="BF"/>
-          <w:sz w:val="19"/>
-          <w:szCs w:val="19"/>
-        </w:rPr>
         <w:t xml:space="preserve">      ...</w:t>
       </w:r>
     </w:p>
@@ -3762,7 +3270,7 @@
           <v:shape id="_x0000_i1025" type="#_x0000_t75" style="width:564.75pt;height:444.75pt" o:ole="">
             <v:imagedata r:id="rId12" o:title=""/>
           </v:shape>
-          <o:OLEObject Type="Embed" ProgID="Visio.Drawing.15" ShapeID="_x0000_i1025" DrawAspect="Content" ObjectID="_1588955784" r:id="rId13"/>
+          <o:OLEObject Type="Embed" ProgID="Visio.Drawing.15" ShapeID="_x0000_i1025" DrawAspect="Content" ObjectID="_1589384428" r:id="rId13"/>
         </w:object>
       </w:r>
     </w:p>
@@ -3892,12 +3400,14 @@
       </w:r>
     </w:p>
     <w:p>
+      <w:proofErr w:type="spellStart"/>
       <w:r>
         <w:t>n</w:t>
       </w:r>
       <w:r>
         <w:t>eonCLUSTER</w:t>
       </w:r>
+      <w:proofErr w:type="spellEnd"/>
       <w:r>
         <w:t xml:space="preserve"> uses Elastic </w:t>
       </w:r>
@@ -3915,11 +3425,19 @@
         <w:t xml:space="preserve"> to capture Docker host node as well as Docker container statistics such as CPU, memory, disk I/O, etc.  This is accomplished by deploying the </w:t>
       </w:r>
       <w:hyperlink r:id="rId15" w:history="1">
+        <w:proofErr w:type="spellStart"/>
         <w:r>
           <w:rPr>
             <w:rStyle w:val="Hyperlink"/>
           </w:rPr>
-          <w:t>neoncluster/</w:t>
+          <w:t>neoncluster</w:t>
+        </w:r>
+        <w:proofErr w:type="spellEnd"/>
+        <w:r>
+          <w:rPr>
+            <w:rStyle w:val="Hyperlink"/>
+          </w:rPr>
+          <w:t>/</w:t>
         </w:r>
         <w:proofErr w:type="spellStart"/>
         <w:r>
@@ -7027,22 +6545,19 @@
       <w:pPr>
         <w:ind w:left="2070" w:hanging="1710"/>
       </w:pPr>
+      <w:proofErr w:type="spellStart"/>
       <w:r>
         <w:rPr>
           <w:rStyle w:val="EmphasizeChar"/>
         </w:rPr>
         <w:t>elasticsearch</w:t>
       </w:r>
-      <w:r>
-        <w:tab/>
-      </w:r>
-      <w:proofErr w:type="spellStart"/>
-      <w:r>
-        <w:t>Elasticsearch</w:t>
-      </w:r>
-      <w:proofErr w:type="spellEnd"/>
-      <w:r>
-        <w:t xml:space="preserve"> cluster node.</w:t>
+      <w:proofErr w:type="spellEnd"/>
+      <w:r>
+        <w:tab/>
+      </w:r>
+      <w:r>
+        <w:t>Elasticsearch cluster node.</w:t>
       </w:r>
     </w:p>
     <w:p>
@@ -7660,7 +7175,21 @@
         <w:rPr>
           <w:rStyle w:val="CodeChar"/>
         </w:rPr>
-        <w:t>/neoncluster/env-</w:t>
+        <w:t>/</w:t>
+      </w:r>
+      <w:proofErr w:type="spellStart"/>
+      <w:r>
+        <w:rPr>
+          <w:rStyle w:val="CodeChar"/>
+        </w:rPr>
+        <w:t>neoncluster</w:t>
+      </w:r>
+      <w:proofErr w:type="spellEnd"/>
+      <w:r>
+        <w:rPr>
+          <w:rStyle w:val="CodeChar"/>
+        </w:rPr>
+        <w:t>/env-</w:t>
       </w:r>
       <w:r>
         <w:rPr>
@@ -7819,7 +7348,7 @@
           <v:shape id="_x0000_i1026" type="#_x0000_t75" style="width:234.75pt;height:123.75pt" o:ole="">
             <v:imagedata r:id="rId23" o:title=""/>
           </v:shape>
-          <o:OLEObject Type="Embed" ProgID="Visio.Drawing.15" ShapeID="_x0000_i1026" DrawAspect="Content" ObjectID="_1588955785" r:id="rId24"/>
+          <o:OLEObject Type="Embed" ProgID="Visio.Drawing.15" ShapeID="_x0000_i1026" DrawAspect="Content" ObjectID="_1589384429" r:id="rId24"/>
         </w:object>
       </w:r>
     </w:p>
@@ -8158,7 +7687,15 @@
         <w:t xml:space="preserve">The basic idea here is to </w:t>
       </w:r>
       <w:r>
-        <w:t xml:space="preserve">deploy a couple services that dynamically update the PowerDNS </w:t>
+        <w:t xml:space="preserve">deploy a couple services that dynamically update the </w:t>
+      </w:r>
+      <w:proofErr w:type="spellStart"/>
+      <w:r>
+        <w:t>PowerDNS</w:t>
+      </w:r>
+      <w:proofErr w:type="spellEnd"/>
+      <w:r>
+        <w:t xml:space="preserve"> </w:t>
       </w:r>
       <w:proofErr w:type="spellStart"/>
       <w:r>
@@ -8816,7 +8353,7 @@
           <v:shape id="_x0000_i1027" type="#_x0000_t75" style="width:558.75pt;height:424.5pt" o:ole="">
             <v:imagedata r:id="rId25" o:title=""/>
           </v:shape>
-          <o:OLEObject Type="Embed" ProgID="Visio.Drawing.15" ShapeID="_x0000_i1027" DrawAspect="Content" ObjectID="_1588955786" r:id="rId26"/>
+          <o:OLEObject Type="Embed" ProgID="Visio.Drawing.15" ShapeID="_x0000_i1027" DrawAspect="Content" ObjectID="_1589384430" r:id="rId26"/>
         </w:object>
       </w:r>
     </w:p>
@@ -10186,7 +9723,15 @@
       </w:pPr>
       <w:r>
         <w:lastRenderedPageBreak/>
-        <w:t xml:space="preserve">neon cron </w:t>
+        <w:t xml:space="preserve">neon </w:t>
+      </w:r>
+      <w:proofErr w:type="spellStart"/>
+      <w:r>
+        <w:t>cron</w:t>
+      </w:r>
+      <w:proofErr w:type="spellEnd"/>
+      <w:r>
+        <w:t xml:space="preserve"> </w:t>
       </w:r>
       <w:proofErr w:type="spellStart"/>
       <w:r>
@@ -10204,7 +9749,15 @@
         <w:pStyle w:val="Heading3"/>
       </w:pPr>
       <w:r>
-        <w:t xml:space="preserve">neon cron </w:t>
+        <w:t xml:space="preserve">neon </w:t>
+      </w:r>
+      <w:proofErr w:type="spellStart"/>
+      <w:r>
+        <w:t>cron</w:t>
+      </w:r>
+      <w:proofErr w:type="spellEnd"/>
+      <w:r>
+        <w:t xml:space="preserve"> </w:t>
       </w:r>
       <w:proofErr w:type="spellStart"/>
       <w:r>
@@ -12848,7 +12401,7 @@
 </file>
 
 <file path=customXml/itemProps1.xml><?xml version="1.0" encoding="utf-8"?>
-<ds:datastoreItem xmlns:ds="http://schemas.openxmlformats.org/officeDocument/2006/customXml" ds:itemID="{00AFDFD7-7662-4FA5-B9D3-64A6FB2BD76A}">
+<ds:datastoreItem xmlns:ds="http://schemas.openxmlformats.org/officeDocument/2006/customXml" ds:itemID="{9FEE85D6-44BB-4420-B689-5D51972598DD}">
   <ds:schemaRefs>
     <ds:schemaRef ds:uri="http://schemas.openxmlformats.org/officeDocument/2006/bibliography"/>
   </ds:schemaRefs>

</xml_diff>

<commit_message>
#110: Sealing Vault now saves some Consul state that disables [neon-cluster-manager] AUTO-UNSEAL until the Vault is unsealed again.
Also fixed a [neon-cluster-manager] bug where [/etc/hosts] no longer has the specific manager node Vault URIs (sunce we removed these after implementing cluster local DNS.

There's still a problem with the Vault certificate.  It needs to be a wildcard cert to cover the manager specific host names.
</commit_message>
<xml_diff>
--- a/Doc/Cluster Notes.docx
+++ b/Doc/Cluster Notes.docx
@@ -2353,14 +2353,12 @@
       <w:pPr>
         <w:pStyle w:val="Heading2"/>
       </w:pPr>
-      <w:proofErr w:type="spellStart"/>
       <w:r>
         <w:t>n</w:t>
       </w:r>
       <w:r>
         <w:t>eonCLUSTER</w:t>
       </w:r>
-      <w:proofErr w:type="spellEnd"/>
       <w:r>
         <w:t xml:space="preserve"> </w:t>
       </w:r>
@@ -2675,7 +2673,7 @@
           <w:b/>
           <w:color w:val="C45911" w:themeColor="accent2" w:themeShade="BF"/>
         </w:rPr>
-        <w:t>/</w:t>
+        <w:t>/neoncluster/</w:t>
       </w:r>
       <w:proofErr w:type="spellStart"/>
       <w:r>
@@ -2683,7 +2681,7 @@
           <w:b/>
           <w:color w:val="C45911" w:themeColor="accent2" w:themeShade="BF"/>
         </w:rPr>
-        <w:t>neoncluster</w:t>
+        <w:t>env</w:t>
       </w:r>
       <w:proofErr w:type="spellEnd"/>
       <w:r>
@@ -2691,7 +2689,7 @@
           <w:b/>
           <w:color w:val="C45911" w:themeColor="accent2" w:themeShade="BF"/>
         </w:rPr>
-        <w:t>/env-host</w:t>
+        <w:t>-host</w:t>
       </w:r>
       <w:r>
         <w:t xml:space="preserve"> script file and then execute it during </w:t>
@@ -2858,183 +2856,200 @@
       </w:r>
       <w:r>
         <w:tab/>
-        <w:t xml:space="preserve">- </w:t>
+        <w:t>- HashiCorp Vault data</w:t>
+      </w:r>
+      <w:r>
+        <w:br/>
+      </w:r>
+      <w:r>
+        <w:br/>
+      </w:r>
+      <w:r>
+        <w:t>n</w:t>
+      </w:r>
+      <w:r>
+        <w:t>eon:</w:t>
+      </w:r>
+      <w:r>
+        <w:br/>
+        <w:t xml:space="preserve">    </w:t>
+      </w:r>
+      <w:r>
+        <w:t>cluster:</w:t>
+      </w:r>
+      <w:r>
+        <w:br/>
+      </w:r>
+      <w:r>
+        <w:t xml:space="preserve">        allow-unit-testing</w:t>
+      </w:r>
+      <w:r>
+        <w:tab/>
+        <w:t xml:space="preserve">- enables </w:t>
       </w:r>
       <w:proofErr w:type="spellStart"/>
       <w:r>
-        <w:t>HashiCorp</w:t>
+        <w:t>ClusterFixture</w:t>
       </w:r>
       <w:proofErr w:type="spellEnd"/>
       <w:r>
-        <w:t xml:space="preserve"> Vault data</w:t>
+        <w:t xml:space="preserve"> unit testing (bool)</w:t>
       </w:r>
       <w:r>
         <w:br/>
       </w:r>
       <w:r>
+        <w:t xml:space="preserve">        create-date</w:t>
+      </w:r>
+      <w:r>
+        <w:tab/>
+      </w:r>
+      <w:r>
+        <w:tab/>
+        <w:t>- date/time the cluster was created (UTC)</w:t>
+      </w:r>
+      <w:r>
         <w:br/>
       </w:r>
       <w:r>
-        <w:t>n</w:t>
-      </w:r>
-      <w:r>
-        <w:t>eon:</w:t>
+        <w:t xml:space="preserve">    </w:t>
+      </w:r>
+      <w:r>
+        <w:t xml:space="preserve">    </w:t>
+      </w:r>
+      <w:proofErr w:type="spellStart"/>
+      <w:r>
+        <w:t>definition</w:t>
+      </w:r>
+      <w:r>
+        <w:t>.</w:t>
+      </w:r>
+      <w:r>
+        <w:t>deflate</w:t>
+      </w:r>
+      <w:proofErr w:type="spellEnd"/>
+      <w:r>
+        <w:t xml:space="preserve"> </w:t>
+      </w:r>
+      <w:r>
+        <w:tab/>
+      </w:r>
+      <w:r>
+        <w:t xml:space="preserve">– </w:t>
+      </w:r>
+      <w:r>
+        <w:t>(</w:t>
+      </w:r>
+      <w:proofErr w:type="spellStart"/>
+      <w:r>
+        <w:t>json</w:t>
+      </w:r>
+      <w:proofErr w:type="spellEnd"/>
+      <w:r>
+        <w:t>/</w:t>
+      </w:r>
+      <w:r>
+        <w:t>compressed</w:t>
+      </w:r>
+      <w:r>
+        <w:t xml:space="preserve">) </w:t>
+      </w:r>
+      <w:r>
+        <w:t>the current cluster definition</w:t>
+      </w:r>
+      <w:r>
+        <w:br/>
+        <w:t xml:space="preserve">        </w:t>
+      </w:r>
+      <w:proofErr w:type="spellStart"/>
+      <w:r>
+        <w:t>definition.hash</w:t>
+      </w:r>
+      <w:proofErr w:type="spellEnd"/>
+      <w:r>
+        <w:t xml:space="preserve">   </w:t>
+      </w:r>
+      <w:r>
+        <w:tab/>
+      </w:r>
+      <w:r>
+        <w:t>- MD5 hash of the definition (base64)</w:t>
+      </w:r>
+      <w:r>
+        <w:br/>
+        <w:t xml:space="preserve">        disable-auto-unseal</w:t>
+      </w:r>
+      <w:r>
+        <w:tab/>
+        <w:t>- disabl</w:t>
+      </w:r>
+      <w:r>
+        <w:t>es</w:t>
+      </w:r>
+      <w:r>
+        <w:t xml:space="preserve"> Vault auto unsealing (</w:t>
+      </w:r>
+      <w:r>
+        <w:t>bool</w:t>
+      </w:r>
+      <w:r>
+        <w:t>)</w:t>
       </w:r>
       <w:bookmarkStart w:id="0" w:name="_GoBack"/>
       <w:bookmarkEnd w:id="0"/>
       <w:r>
         <w:br/>
-        <w:t xml:space="preserve">    </w:t>
-      </w:r>
-      <w:r>
-        <w:t>cluster:</w:t>
+        <w:t xml:space="preserve">        </w:t>
+      </w:r>
+      <w:proofErr w:type="spellStart"/>
+      <w:r>
+        <w:t>pets.json</w:t>
+      </w:r>
+      <w:proofErr w:type="spellEnd"/>
+      <w:r>
+        <w:tab/>
+      </w:r>
+      <w:r>
+        <w:tab/>
+      </w:r>
+      <w:r>
+        <w:tab/>
+      </w:r>
+      <w:r>
+        <w:t xml:space="preserve">- </w:t>
+      </w:r>
+      <w:r>
+        <w:t>d</w:t>
+      </w:r>
+      <w:r>
+        <w:t>efinitions for the cluster pets</w:t>
       </w:r>
       <w:r>
         <w:br/>
       </w:r>
       <w:r>
-        <w:t xml:space="preserve">        allow-unit-testing</w:t>
-      </w:r>
-      <w:r>
-        <w:tab/>
-        <w:t xml:space="preserve">- enables </w:t>
+        <w:lastRenderedPageBreak/>
+        <w:t xml:space="preserve">        </w:t>
       </w:r>
       <w:proofErr w:type="spellStart"/>
       <w:r>
-        <w:t>ClusterFixture</w:t>
+        <w:t>uuid</w:t>
       </w:r>
       <w:proofErr w:type="spellEnd"/>
       <w:r>
-        <w:t xml:space="preserve"> unit testing (bool)</w:t>
+        <w:tab/>
+      </w:r>
+      <w:r>
+        <w:tab/>
+      </w:r>
+      <w:r>
+        <w:tab/>
+        <w:t>- UUID for the cluster</w:t>
       </w:r>
       <w:r>
         <w:br/>
       </w:r>
       <w:r>
-        <w:t xml:space="preserve">        </w:t>
-      </w:r>
-      <w:r>
-        <w:t>create-date</w:t>
-      </w:r>
-      <w:r>
-        <w:tab/>
-      </w:r>
-      <w:r>
-        <w:tab/>
-        <w:t>- date/time the cluster was created (UTC)</w:t>
-      </w:r>
-      <w:r>
-        <w:br/>
-      </w:r>
-      <w:r>
-        <w:t xml:space="preserve">    </w:t>
-      </w:r>
-      <w:r>
-        <w:t xml:space="preserve">    </w:t>
-      </w:r>
-      <w:proofErr w:type="spellStart"/>
-      <w:r>
-        <w:t>definition</w:t>
-      </w:r>
-      <w:r>
-        <w:t>.</w:t>
-      </w:r>
-      <w:r>
-        <w:t>deflate</w:t>
-      </w:r>
-      <w:proofErr w:type="spellEnd"/>
-      <w:r>
-        <w:t xml:space="preserve"> </w:t>
-      </w:r>
-      <w:r>
-        <w:tab/>
-      </w:r>
-      <w:r>
-        <w:t xml:space="preserve">– </w:t>
-      </w:r>
-      <w:r>
-        <w:t>(json/</w:t>
-      </w:r>
-      <w:r>
-        <w:t>compressed</w:t>
-      </w:r>
-      <w:r>
-        <w:t xml:space="preserve">) </w:t>
-      </w:r>
-      <w:r>
-        <w:t>the current cluster definition</w:t>
-      </w:r>
-      <w:r>
-        <w:br/>
-        <w:t xml:space="preserve">        </w:t>
-      </w:r>
-      <w:proofErr w:type="spellStart"/>
-      <w:r>
-        <w:t>definition.hash</w:t>
-      </w:r>
-      <w:proofErr w:type="spellEnd"/>
-      <w:r>
-        <w:t xml:space="preserve">   </w:t>
-      </w:r>
-      <w:r>
-        <w:tab/>
-      </w:r>
-      <w:r>
-        <w:t>- MD5 hash of the definition (base64)</w:t>
-      </w:r>
-      <w:r>
-        <w:br/>
-        <w:t xml:space="preserve">        </w:t>
-      </w:r>
-      <w:proofErr w:type="spellStart"/>
-      <w:r>
-        <w:t>pets.json</w:t>
-      </w:r>
-      <w:proofErr w:type="spellEnd"/>
-      <w:r>
-        <w:tab/>
-      </w:r>
-      <w:r>
-        <w:tab/>
-      </w:r>
-      <w:r>
-        <w:tab/>
-      </w:r>
-      <w:r>
-        <w:t xml:space="preserve">- </w:t>
-      </w:r>
-      <w:r>
-        <w:t>d</w:t>
-      </w:r>
-      <w:r>
-        <w:t>efinitions for the cluster pets</w:t>
-      </w:r>
-      <w:r>
-        <w:br/>
-      </w:r>
-      <w:r>
-        <w:t xml:space="preserve">        </w:t>
-      </w:r>
-      <w:proofErr w:type="spellStart"/>
-      <w:r>
-        <w:t>uuid</w:t>
-      </w:r>
-      <w:proofErr w:type="spellEnd"/>
-      <w:r>
-        <w:tab/>
-      </w:r>
-      <w:r>
-        <w:tab/>
-      </w:r>
-      <w:r>
-        <w:tab/>
-        <w:t>- UUID for the cluster</w:t>
-      </w:r>
-      <w:r>
-        <w:br/>
-      </w:r>
-      <w:r>
-        <w:lastRenderedPageBreak/>
         <w:br/>
         <w:t xml:space="preserve">    </w:t>
       </w:r>
@@ -3270,7 +3285,7 @@
           <v:shape id="_x0000_i1025" type="#_x0000_t75" style="width:564.75pt;height:444.75pt" o:ole="">
             <v:imagedata r:id="rId12" o:title=""/>
           </v:shape>
-          <o:OLEObject Type="Embed" ProgID="Visio.Drawing.15" ShapeID="_x0000_i1025" DrawAspect="Content" ObjectID="_1589384428" r:id="rId13"/>
+          <o:OLEObject Type="Embed" ProgID="Visio.Drawing.15" ShapeID="_x0000_i1025" DrawAspect="Content" ObjectID="_1589477460" r:id="rId13"/>
         </w:object>
       </w:r>
     </w:p>
@@ -3400,14 +3415,12 @@
       </w:r>
     </w:p>
     <w:p>
-      <w:proofErr w:type="spellStart"/>
       <w:r>
         <w:t>n</w:t>
       </w:r>
       <w:r>
         <w:t>eonCLUSTER</w:t>
       </w:r>
-      <w:proofErr w:type="spellEnd"/>
       <w:r>
         <w:t xml:space="preserve"> uses Elastic </w:t>
       </w:r>
@@ -3425,19 +3438,11 @@
         <w:t xml:space="preserve"> to capture Docker host node as well as Docker container statistics such as CPU, memory, disk I/O, etc.  This is accomplished by deploying the </w:t>
       </w:r>
       <w:hyperlink r:id="rId15" w:history="1">
-        <w:proofErr w:type="spellStart"/>
         <w:r>
           <w:rPr>
             <w:rStyle w:val="Hyperlink"/>
           </w:rPr>
-          <w:t>neoncluster</w:t>
-        </w:r>
-        <w:proofErr w:type="spellEnd"/>
-        <w:r>
-          <w:rPr>
-            <w:rStyle w:val="Hyperlink"/>
-          </w:rPr>
-          <w:t>/</w:t>
+          <w:t>neoncluster/</w:t>
         </w:r>
         <w:proofErr w:type="spellStart"/>
         <w:r>
@@ -6545,19 +6550,22 @@
       <w:pPr>
         <w:ind w:left="2070" w:hanging="1710"/>
       </w:pPr>
+      <w:r>
+        <w:rPr>
+          <w:rStyle w:val="EmphasizeChar"/>
+        </w:rPr>
+        <w:t>elasticsearch</w:t>
+      </w:r>
+      <w:r>
+        <w:tab/>
+      </w:r>
       <w:proofErr w:type="spellStart"/>
       <w:r>
-        <w:rPr>
-          <w:rStyle w:val="EmphasizeChar"/>
-        </w:rPr>
-        <w:t>elasticsearch</w:t>
+        <w:t>Elasticsearch</w:t>
       </w:r>
       <w:proofErr w:type="spellEnd"/>
       <w:r>
-        <w:tab/>
-      </w:r>
-      <w:r>
-        <w:t>Elasticsearch cluster node.</w:t>
+        <w:t xml:space="preserve"> cluster node.</w:t>
       </w:r>
     </w:p>
     <w:p>
@@ -7175,21 +7183,21 @@
         <w:rPr>
           <w:rStyle w:val="CodeChar"/>
         </w:rPr>
-        <w:t>/</w:t>
+        <w:t>/neoncluster/</w:t>
       </w:r>
       <w:proofErr w:type="spellStart"/>
       <w:r>
         <w:rPr>
           <w:rStyle w:val="CodeChar"/>
         </w:rPr>
-        <w:t>neoncluster</w:t>
+        <w:t>env</w:t>
       </w:r>
       <w:proofErr w:type="spellEnd"/>
       <w:r>
         <w:rPr>
           <w:rStyle w:val="CodeChar"/>
         </w:rPr>
-        <w:t>/env-</w:t>
+        <w:t>-</w:t>
       </w:r>
       <w:r>
         <w:rPr>
@@ -7348,7 +7356,7 @@
           <v:shape id="_x0000_i1026" type="#_x0000_t75" style="width:234.75pt;height:123.75pt" o:ole="">
             <v:imagedata r:id="rId23" o:title=""/>
           </v:shape>
-          <o:OLEObject Type="Embed" ProgID="Visio.Drawing.15" ShapeID="_x0000_i1026" DrawAspect="Content" ObjectID="_1589384429" r:id="rId24"/>
+          <o:OLEObject Type="Embed" ProgID="Visio.Drawing.15" ShapeID="_x0000_i1026" DrawAspect="Content" ObjectID="_1589477461" r:id="rId24"/>
         </w:object>
       </w:r>
     </w:p>
@@ -7687,15 +7695,7 @@
         <w:t xml:space="preserve">The basic idea here is to </w:t>
       </w:r>
       <w:r>
-        <w:t xml:space="preserve">deploy a couple services that dynamically update the </w:t>
-      </w:r>
-      <w:proofErr w:type="spellStart"/>
-      <w:r>
-        <w:t>PowerDNS</w:t>
-      </w:r>
-      <w:proofErr w:type="spellEnd"/>
-      <w:r>
-        <w:t xml:space="preserve"> </w:t>
+        <w:t xml:space="preserve">deploy a couple services that dynamically update the PowerDNS </w:t>
       </w:r>
       <w:proofErr w:type="spellStart"/>
       <w:r>
@@ -8353,7 +8353,7 @@
           <v:shape id="_x0000_i1027" type="#_x0000_t75" style="width:558.75pt;height:424.5pt" o:ole="">
             <v:imagedata r:id="rId25" o:title=""/>
           </v:shape>
-          <o:OLEObject Type="Embed" ProgID="Visio.Drawing.15" ShapeID="_x0000_i1027" DrawAspect="Content" ObjectID="_1589384430" r:id="rId26"/>
+          <o:OLEObject Type="Embed" ProgID="Visio.Drawing.15" ShapeID="_x0000_i1027" DrawAspect="Content" ObjectID="_1589477462" r:id="rId26"/>
         </w:object>
       </w:r>
     </w:p>
@@ -9723,21 +9723,13 @@
       </w:pPr>
       <w:r>
         <w:lastRenderedPageBreak/>
-        <w:t xml:space="preserve">neon </w:t>
+        <w:t xml:space="preserve">neon cron </w:t>
       </w:r>
       <w:proofErr w:type="spellStart"/>
       <w:r>
-        <w:t>cron</w:t>
+        <w:t>ls|list</w:t>
       </w:r>
       <w:proofErr w:type="spellEnd"/>
-      <w:r>
-        <w:t xml:space="preserve"> </w:t>
-      </w:r>
-      <w:proofErr w:type="spellStart"/>
-      <w:r>
-        <w:t>ls|list</w:t>
-      </w:r>
-      <w:proofErr w:type="spellEnd"/>
     </w:p>
     <w:p>
       <w:r>
@@ -9749,15 +9741,7 @@
         <w:pStyle w:val="Heading3"/>
       </w:pPr>
       <w:r>
-        <w:t xml:space="preserve">neon </w:t>
-      </w:r>
-      <w:proofErr w:type="spellStart"/>
-      <w:r>
-        <w:t>cron</w:t>
-      </w:r>
-      <w:proofErr w:type="spellEnd"/>
-      <w:r>
-        <w:t xml:space="preserve"> </w:t>
+        <w:t xml:space="preserve">neon cron </w:t>
       </w:r>
       <w:proofErr w:type="spellStart"/>
       <w:r>
@@ -12401,7 +12385,7 @@
 </file>
 
 <file path=customXml/itemProps1.xml><?xml version="1.0" encoding="utf-8"?>
-<ds:datastoreItem xmlns:ds="http://schemas.openxmlformats.org/officeDocument/2006/customXml" ds:itemID="{9FEE85D6-44BB-4420-B689-5D51972598DD}">
+<ds:datastoreItem xmlns:ds="http://schemas.openxmlformats.org/officeDocument/2006/customXml" ds:itemID="{7FB84CD1-FBB2-4BA0-90BE-6244FF85AF97}">
   <ds:schemaRefs>
     <ds:schemaRef ds:uri="http://schemas.openxmlformats.org/officeDocument/2006/bibliography"/>
   </ds:schemaRefs>

</xml_diff>

<commit_message>
[cluster]: Cluster globals and summary in progress.
</commit_message>
<xml_diff>
--- a/Doc/Cluster Notes.docx
+++ b/Doc/Cluster Notes.docx
@@ -2673,23 +2673,7 @@
           <w:b/>
           <w:color w:val="C45911" w:themeColor="accent2" w:themeShade="BF"/>
         </w:rPr>
-        <w:t>/neoncluster/</w:t>
-      </w:r>
-      <w:proofErr w:type="spellStart"/>
-      <w:r>
-        <w:rPr>
-          <w:b/>
-          <w:color w:val="C45911" w:themeColor="accent2" w:themeShade="BF"/>
-        </w:rPr>
-        <w:t>env</w:t>
-      </w:r>
-      <w:proofErr w:type="spellEnd"/>
-      <w:r>
-        <w:rPr>
-          <w:b/>
-          <w:color w:val="C45911" w:themeColor="accent2" w:themeShade="BF"/>
-        </w:rPr>
-        <w:t>-host</w:t>
+        <w:t>/neoncluster/env-host</w:t>
       </w:r>
       <w:r>
         <w:t xml:space="preserve"> script file and then execute it during </w:t>
@@ -2902,6 +2886,14 @@
         <w:t xml:space="preserve">        create-date</w:t>
       </w:r>
       <w:r>
+        <w:t>-</w:t>
+      </w:r>
+      <w:proofErr w:type="spellStart"/>
+      <w:r>
+        <w:t>utc</w:t>
+      </w:r>
+      <w:proofErr w:type="spellEnd"/>
+      <w:r>
         <w:tab/>
       </w:r>
       <w:r>
@@ -2917,19 +2909,14 @@
       <w:r>
         <w:t xml:space="preserve">    </w:t>
       </w:r>
-      <w:proofErr w:type="spellStart"/>
       <w:r>
         <w:t>definition</w:t>
       </w:r>
       <w:r>
-        <w:t>.</w:t>
-      </w:r>
-      <w:r>
-        <w:t>deflate</w:t>
-      </w:r>
-      <w:proofErr w:type="spellEnd"/>
-      <w:r>
-        <w:t xml:space="preserve"> </w:t>
+        <w:t>-</w:t>
+      </w:r>
+      <w:r>
+        <w:t xml:space="preserve">deflate </w:t>
       </w:r>
       <w:r>
         <w:tab/>
@@ -2938,15 +2925,7 @@
         <w:t xml:space="preserve">– </w:t>
       </w:r>
       <w:r>
-        <w:t>(</w:t>
-      </w:r>
-      <w:proofErr w:type="spellStart"/>
-      <w:r>
-        <w:t>json</w:t>
-      </w:r>
-      <w:proofErr w:type="spellEnd"/>
-      <w:r>
-        <w:t>/</w:t>
+        <w:t>(json/</w:t>
       </w:r>
       <w:r>
         <w:t>compressed</w:t>
@@ -2959,15 +2938,13 @@
       </w:r>
       <w:r>
         <w:br/>
-        <w:t xml:space="preserve">        </w:t>
-      </w:r>
-      <w:proofErr w:type="spellStart"/>
-      <w:r>
-        <w:t>definition.hash</w:t>
-      </w:r>
-      <w:proofErr w:type="spellEnd"/>
-      <w:r>
-        <w:t xml:space="preserve">   </w:t>
+        <w:t xml:space="preserve">        definition</w:t>
+      </w:r>
+      <w:r>
+        <w:t>-</w:t>
+      </w:r>
+      <w:r>
+        <w:t xml:space="preserve">hash   </w:t>
       </w:r>
       <w:r>
         <w:tab/>
@@ -2995,40 +2972,76 @@
       <w:r>
         <w:t>)</w:t>
       </w:r>
+      <w:r>
+        <w:br/>
+        <w:t xml:space="preserve">        neon-cli</w:t>
+      </w:r>
+      <w:r>
+        <w:tab/>
+      </w:r>
+      <w:r>
+        <w:tab/>
+      </w:r>
+      <w:r>
+        <w:tab/>
+      </w:r>
+      <w:r>
+        <w:t>- creating/managing client version</w:t>
+      </w:r>
+      <w:r>
+        <w:br/>
+      </w:r>
+      <w:r>
+        <w:lastRenderedPageBreak/>
+        <w:t xml:space="preserve">        neon-cli</w:t>
+      </w:r>
+      <w:r>
+        <w:t>-minimum</w:t>
+      </w:r>
+      <w:r>
+        <w:tab/>
+      </w:r>
+      <w:r>
+        <w:tab/>
+        <w:t xml:space="preserve">- </w:t>
+      </w:r>
+      <w:r>
+        <w:t xml:space="preserve">minimum </w:t>
+      </w:r>
+      <w:r>
+        <w:t xml:space="preserve">allowed </w:t>
+      </w:r>
+      <w:r>
+        <w:t>client version</w:t>
+      </w:r>
+      <w:r>
+        <w:br/>
+        <w:t xml:space="preserve">        pets</w:t>
+      </w:r>
+      <w:r>
+        <w:t>-definition</w:t>
+      </w:r>
       <w:bookmarkStart w:id="0" w:name="_GoBack"/>
       <w:bookmarkEnd w:id="0"/>
       <w:r>
+        <w:tab/>
+      </w:r>
+      <w:r>
+        <w:tab/>
+      </w:r>
+      <w:r>
+        <w:t xml:space="preserve">- </w:t>
+      </w:r>
+      <w:r>
+        <w:t>d</w:t>
+      </w:r>
+      <w:r>
+        <w:t>efinitions for the cluster pets</w:t>
+      </w:r>
+      <w:r>
         <w:br/>
-        <w:t xml:space="preserve">        </w:t>
-      </w:r>
-      <w:proofErr w:type="spellStart"/>
-      <w:r>
-        <w:t>pets.json</w:t>
-      </w:r>
-      <w:proofErr w:type="spellEnd"/>
-      <w:r>
-        <w:tab/>
-      </w:r>
-      <w:r>
-        <w:tab/>
-      </w:r>
-      <w:r>
-        <w:tab/>
-      </w:r>
-      <w:r>
-        <w:t xml:space="preserve">- </w:t>
-      </w:r>
-      <w:r>
-        <w:t>d</w:t>
-      </w:r>
-      <w:r>
-        <w:t>efinitions for the cluster pets</w:t>
-      </w:r>
-      <w:r>
-        <w:br/>
-      </w:r>
-      <w:r>
-        <w:lastRenderedPageBreak/>
+      </w:r>
+      <w:r>
         <w:t xml:space="preserve">        </w:t>
       </w:r>
       <w:proofErr w:type="spellStart"/>
@@ -3285,7 +3298,7 @@
           <v:shape id="_x0000_i1025" type="#_x0000_t75" style="width:564.75pt;height:444.75pt" o:ole="">
             <v:imagedata r:id="rId12" o:title=""/>
           </v:shape>
-          <o:OLEObject Type="Embed" ProgID="Visio.Drawing.15" ShapeID="_x0000_i1025" DrawAspect="Content" ObjectID="_1589477460" r:id="rId13"/>
+          <o:OLEObject Type="Embed" ProgID="Visio.Drawing.15" ShapeID="_x0000_i1025" DrawAspect="Content" ObjectID="_1589697825" r:id="rId13"/>
         </w:object>
       </w:r>
     </w:p>
@@ -7183,21 +7196,7 @@
         <w:rPr>
           <w:rStyle w:val="CodeChar"/>
         </w:rPr>
-        <w:t>/neoncluster/</w:t>
-      </w:r>
-      <w:proofErr w:type="spellStart"/>
-      <w:r>
-        <w:rPr>
-          <w:rStyle w:val="CodeChar"/>
-        </w:rPr>
-        <w:t>env</w:t>
-      </w:r>
-      <w:proofErr w:type="spellEnd"/>
-      <w:r>
-        <w:rPr>
-          <w:rStyle w:val="CodeChar"/>
-        </w:rPr>
-        <w:t>-</w:t>
+        <w:t>/neoncluster/env-</w:t>
       </w:r>
       <w:r>
         <w:rPr>
@@ -7356,7 +7355,7 @@
           <v:shape id="_x0000_i1026" type="#_x0000_t75" style="width:234.75pt;height:123.75pt" o:ole="">
             <v:imagedata r:id="rId23" o:title=""/>
           </v:shape>
-          <o:OLEObject Type="Embed" ProgID="Visio.Drawing.15" ShapeID="_x0000_i1026" DrawAspect="Content" ObjectID="_1589477461" r:id="rId24"/>
+          <o:OLEObject Type="Embed" ProgID="Visio.Drawing.15" ShapeID="_x0000_i1026" DrawAspect="Content" ObjectID="_1589697826" r:id="rId24"/>
         </w:object>
       </w:r>
     </w:p>
@@ -8353,7 +8352,7 @@
           <v:shape id="_x0000_i1027" type="#_x0000_t75" style="width:558.75pt;height:424.5pt" o:ole="">
             <v:imagedata r:id="rId25" o:title=""/>
           </v:shape>
-          <o:OLEObject Type="Embed" ProgID="Visio.Drawing.15" ShapeID="_x0000_i1027" DrawAspect="Content" ObjectID="_1589477462" r:id="rId26"/>
+          <o:OLEObject Type="Embed" ProgID="Visio.Drawing.15" ShapeID="_x0000_i1027" DrawAspect="Content" ObjectID="_1589697827" r:id="rId26"/>
         </w:object>
       </w:r>
     </w:p>
@@ -12385,7 +12384,7 @@
 </file>
 
 <file path=customXml/itemProps1.xml><?xml version="1.0" encoding="utf-8"?>
-<ds:datastoreItem xmlns:ds="http://schemas.openxmlformats.org/officeDocument/2006/customXml" ds:itemID="{7FB84CD1-FBB2-4BA0-90BE-6244FF85AF97}">
+<ds:datastoreItem xmlns:ds="http://schemas.openxmlformats.org/officeDocument/2006/customXml" ds:itemID="{A657CC6D-BC3A-4885-9EFC-47AA3F3C7240}">
   <ds:schemaRefs>
     <ds:schemaRef ds:uri="http://schemas.openxmlformats.org/officeDocument/2006/bibliography"/>
   </ds:schemaRefs>

</xml_diff>

<commit_message>
[cluster]: Tweaked some of the cluster global Consul names and also properly initialize the Elasticsearch Logtash index settings (shares + replicas).
</commit_message>
<xml_diff>
--- a/Doc/Cluster Notes.docx
+++ b/Doc/Cluster Notes.docx
@@ -2673,7 +2673,23 @@
           <w:b/>
           <w:color w:val="C45911" w:themeColor="accent2" w:themeShade="BF"/>
         </w:rPr>
-        <w:t>/neoncluster/env-host</w:t>
+        <w:t>/neoncluster/</w:t>
+      </w:r>
+      <w:proofErr w:type="spellStart"/>
+      <w:r>
+        <w:rPr>
+          <w:b/>
+          <w:color w:val="C45911" w:themeColor="accent2" w:themeShade="BF"/>
+        </w:rPr>
+        <w:t>env</w:t>
+      </w:r>
+      <w:proofErr w:type="spellEnd"/>
+      <w:r>
+        <w:rPr>
+          <w:b/>
+          <w:color w:val="C45911" w:themeColor="accent2" w:themeShade="BF"/>
+        </w:rPr>
+        <w:t>-host</w:t>
       </w:r>
       <w:r>
         <w:t xml:space="preserve"> script file and then execute it during </w:t>
@@ -2916,7 +2932,15 @@
         <w:t>-</w:t>
       </w:r>
       <w:r>
-        <w:t xml:space="preserve">deflate </w:t>
+        <w:t>deflate</w:t>
+      </w:r>
+      <w:r>
+        <w:t>d</w:t>
+      </w:r>
+      <w:bookmarkStart w:id="0" w:name="_GoBack"/>
+      <w:bookmarkEnd w:id="0"/>
+      <w:r>
+        <w:t xml:space="preserve"> </w:t>
       </w:r>
       <w:r>
         <w:tab/>
@@ -2925,7 +2949,15 @@
         <w:t xml:space="preserve">– </w:t>
       </w:r>
       <w:r>
-        <w:t>(json/</w:t>
+        <w:t>(</w:t>
+      </w:r>
+      <w:proofErr w:type="spellStart"/>
+      <w:r>
+        <w:t>json</w:t>
+      </w:r>
+      <w:proofErr w:type="spellEnd"/>
+      <w:r>
+        <w:t>/</w:t>
       </w:r>
       <w:r>
         <w:t>compressed</w:t>
@@ -2993,20 +3025,14 @@
       </w:r>
       <w:r>
         <w:lastRenderedPageBreak/>
-        <w:t xml:space="preserve">        neon-cli</w:t>
-      </w:r>
-      <w:r>
-        <w:t>-minimum</w:t>
-      </w:r>
-      <w:r>
-        <w:tab/>
-      </w:r>
-      <w:r>
-        <w:tab/>
-        <w:t xml:space="preserve">- </w:t>
-      </w:r>
-      <w:r>
-        <w:t xml:space="preserve">minimum </w:t>
+        <w:t xml:space="preserve">        neon-cli-minimum</w:t>
+      </w:r>
+      <w:r>
+        <w:tab/>
+      </w:r>
+      <w:r>
+        <w:tab/>
+        <w:t xml:space="preserve">- minimum </w:t>
       </w:r>
       <w:r>
         <w:t xml:space="preserve">allowed </w:t>
@@ -3021,8 +3047,6 @@
       <w:r>
         <w:t>-definition</w:t>
       </w:r>
-      <w:bookmarkStart w:id="0" w:name="_GoBack"/>
-      <w:bookmarkEnd w:id="0"/>
       <w:r>
         <w:tab/>
       </w:r>
@@ -3298,7 +3322,7 @@
           <v:shape id="_x0000_i1025" type="#_x0000_t75" style="width:564.75pt;height:444.75pt" o:ole="">
             <v:imagedata r:id="rId12" o:title=""/>
           </v:shape>
-          <o:OLEObject Type="Embed" ProgID="Visio.Drawing.15" ShapeID="_x0000_i1025" DrawAspect="Content" ObjectID="_1589697825" r:id="rId13"/>
+          <o:OLEObject Type="Embed" ProgID="Visio.Drawing.15" ShapeID="_x0000_i1025" DrawAspect="Content" ObjectID="_1589722420" r:id="rId13"/>
         </w:object>
       </w:r>
     </w:p>
@@ -7196,7 +7220,21 @@
         <w:rPr>
           <w:rStyle w:val="CodeChar"/>
         </w:rPr>
-        <w:t>/neoncluster/env-</w:t>
+        <w:t>/neoncluster/</w:t>
+      </w:r>
+      <w:proofErr w:type="spellStart"/>
+      <w:r>
+        <w:rPr>
+          <w:rStyle w:val="CodeChar"/>
+        </w:rPr>
+        <w:t>env</w:t>
+      </w:r>
+      <w:proofErr w:type="spellEnd"/>
+      <w:r>
+        <w:rPr>
+          <w:rStyle w:val="CodeChar"/>
+        </w:rPr>
+        <w:t>-</w:t>
       </w:r>
       <w:r>
         <w:rPr>
@@ -7355,7 +7393,7 @@
           <v:shape id="_x0000_i1026" type="#_x0000_t75" style="width:234.75pt;height:123.75pt" o:ole="">
             <v:imagedata r:id="rId23" o:title=""/>
           </v:shape>
-          <o:OLEObject Type="Embed" ProgID="Visio.Drawing.15" ShapeID="_x0000_i1026" DrawAspect="Content" ObjectID="_1589697826" r:id="rId24"/>
+          <o:OLEObject Type="Embed" ProgID="Visio.Drawing.15" ShapeID="_x0000_i1026" DrawAspect="Content" ObjectID="_1589722421" r:id="rId24"/>
         </w:object>
       </w:r>
     </w:p>
@@ -8352,7 +8390,7 @@
           <v:shape id="_x0000_i1027" type="#_x0000_t75" style="width:558.75pt;height:424.5pt" o:ole="">
             <v:imagedata r:id="rId25" o:title=""/>
           </v:shape>
-          <o:OLEObject Type="Embed" ProgID="Visio.Drawing.15" ShapeID="_x0000_i1027" DrawAspect="Content" ObjectID="_1589697827" r:id="rId26"/>
+          <o:OLEObject Type="Embed" ProgID="Visio.Drawing.15" ShapeID="_x0000_i1027" DrawAspect="Content" ObjectID="_1589722422" r:id="rId26"/>
         </w:object>
       </w:r>
     </w:p>
@@ -12384,7 +12422,7 @@
 </file>
 
 <file path=customXml/itemProps1.xml><?xml version="1.0" encoding="utf-8"?>
-<ds:datastoreItem xmlns:ds="http://schemas.openxmlformats.org/officeDocument/2006/customXml" ds:itemID="{A657CC6D-BC3A-4885-9EFC-47AA3F3C7240}">
+<ds:datastoreItem xmlns:ds="http://schemas.openxmlformats.org/officeDocument/2006/customXml" ds:itemID="{0EF46368-4494-4816-B592-96AE8CCCB028}">
   <ds:schemaRefs>
     <ds:schemaRef ds:uri="http://schemas.openxmlformats.org/officeDocument/2006/bibliography"/>
   </ds:schemaRefs>

</xml_diff>

<commit_message>
[cluster]: Added the [log-retention-days] global setting.
</commit_message>
<xml_diff>
--- a/Doc/Cluster Notes.docx
+++ b/Doc/Cluster Notes.docx
@@ -2937,94 +2937,102 @@
       <w:r>
         <w:t>d</w:t>
       </w:r>
+      <w:r>
+        <w:t xml:space="preserve"> </w:t>
+      </w:r>
+      <w:r>
+        <w:tab/>
+      </w:r>
+      <w:r>
+        <w:t xml:space="preserve">– </w:t>
+      </w:r>
+      <w:r>
+        <w:t>(</w:t>
+      </w:r>
+      <w:proofErr w:type="spellStart"/>
+      <w:r>
+        <w:t>json</w:t>
+      </w:r>
+      <w:proofErr w:type="spellEnd"/>
+      <w:r>
+        <w:t>/</w:t>
+      </w:r>
+      <w:r>
+        <w:t>compressed</w:t>
+      </w:r>
+      <w:r>
+        <w:t xml:space="preserve">) </w:t>
+      </w:r>
+      <w:r>
+        <w:t>the current cluster definition</w:t>
+      </w:r>
+      <w:r>
+        <w:br/>
+        <w:t xml:space="preserve">        definition</w:t>
+      </w:r>
+      <w:r>
+        <w:t>-</w:t>
+      </w:r>
+      <w:r>
+        <w:t xml:space="preserve">hash   </w:t>
+      </w:r>
+      <w:r>
+        <w:tab/>
+      </w:r>
+      <w:r>
+        <w:t>- MD5 hash of the definition (base64)</w:t>
+      </w:r>
+      <w:r>
+        <w:br/>
+        <w:t xml:space="preserve">        disable-auto-unseal</w:t>
+      </w:r>
+      <w:r>
+        <w:tab/>
+        <w:t>- disabl</w:t>
+      </w:r>
+      <w:r>
+        <w:t>es</w:t>
+      </w:r>
+      <w:r>
+        <w:t xml:space="preserve"> Vault auto unsealing (</w:t>
+      </w:r>
+      <w:r>
+        <w:t>bool</w:t>
+      </w:r>
+      <w:r>
+        <w:t>)</w:t>
+      </w:r>
+      <w:r>
+        <w:br/>
+        <w:t xml:space="preserve">        log-retention-days</w:t>
+      </w:r>
+      <w:r>
+        <w:tab/>
+        <w:t>- number of days to retain logs</w:t>
+      </w:r>
       <w:bookmarkStart w:id="0" w:name="_GoBack"/>
       <w:bookmarkEnd w:id="0"/>
       <w:r>
-        <w:t xml:space="preserve"> </w:t>
-      </w:r>
-      <w:r>
-        <w:tab/>
-      </w:r>
-      <w:r>
-        <w:t xml:space="preserve">– </w:t>
-      </w:r>
-      <w:r>
-        <w:t>(</w:t>
-      </w:r>
-      <w:proofErr w:type="spellStart"/>
-      <w:r>
-        <w:t>json</w:t>
-      </w:r>
-      <w:proofErr w:type="spellEnd"/>
-      <w:r>
-        <w:t>/</w:t>
-      </w:r>
-      <w:r>
-        <w:t>compressed</w:t>
-      </w:r>
-      <w:r>
-        <w:t xml:space="preserve">) </w:t>
-      </w:r>
-      <w:r>
-        <w:t>the current cluster definition</w:t>
-      </w:r>
-      <w:r>
         <w:br/>
-        <w:t xml:space="preserve">        definition</w:t>
-      </w:r>
-      <w:r>
-        <w:t>-</w:t>
-      </w:r>
-      <w:r>
-        <w:t xml:space="preserve">hash   </w:t>
-      </w:r>
-      <w:r>
-        <w:tab/>
-      </w:r>
-      <w:r>
-        <w:t>- MD5 hash of the definition (base64)</w:t>
+      </w:r>
+      <w:r>
+        <w:lastRenderedPageBreak/>
+        <w:t xml:space="preserve">        neon-cli</w:t>
+      </w:r>
+      <w:r>
+        <w:tab/>
+      </w:r>
+      <w:r>
+        <w:tab/>
+      </w:r>
+      <w:r>
+        <w:tab/>
+      </w:r>
+      <w:r>
+        <w:t>- creating/managing client version</w:t>
       </w:r>
       <w:r>
         <w:br/>
-        <w:t xml:space="preserve">        disable-auto-unseal</w:t>
-      </w:r>
-      <w:r>
-        <w:tab/>
-        <w:t>- disabl</w:t>
-      </w:r>
-      <w:r>
-        <w:t>es</w:t>
-      </w:r>
-      <w:r>
-        <w:t xml:space="preserve"> Vault auto unsealing (</w:t>
-      </w:r>
-      <w:r>
-        <w:t>bool</w:t>
-      </w:r>
-      <w:r>
-        <w:t>)</w:t>
-      </w:r>
-      <w:r>
-        <w:br/>
-        <w:t xml:space="preserve">        neon-cli</w:t>
-      </w:r>
-      <w:r>
-        <w:tab/>
-      </w:r>
-      <w:r>
-        <w:tab/>
-      </w:r>
-      <w:r>
-        <w:tab/>
-      </w:r>
-      <w:r>
-        <w:t>- creating/managing client version</w:t>
-      </w:r>
-      <w:r>
-        <w:br/>
-      </w:r>
-      <w:r>
-        <w:lastRenderedPageBreak/>
         <w:t xml:space="preserve">        neon-cli-minimum</w:t>
       </w:r>
       <w:r>
@@ -3322,7 +3330,7 @@
           <v:shape id="_x0000_i1025" type="#_x0000_t75" style="width:564.75pt;height:444.75pt" o:ole="">
             <v:imagedata r:id="rId12" o:title=""/>
           </v:shape>
-          <o:OLEObject Type="Embed" ProgID="Visio.Drawing.15" ShapeID="_x0000_i1025" DrawAspect="Content" ObjectID="_1589722420" r:id="rId13"/>
+          <o:OLEObject Type="Embed" ProgID="Visio.Drawing.15" ShapeID="_x0000_i1025" DrawAspect="Content" ObjectID="_1589725377" r:id="rId13"/>
         </w:object>
       </w:r>
     </w:p>
@@ -7393,7 +7401,7 @@
           <v:shape id="_x0000_i1026" type="#_x0000_t75" style="width:234.75pt;height:123.75pt" o:ole="">
             <v:imagedata r:id="rId23" o:title=""/>
           </v:shape>
-          <o:OLEObject Type="Embed" ProgID="Visio.Drawing.15" ShapeID="_x0000_i1026" DrawAspect="Content" ObjectID="_1589722421" r:id="rId24"/>
+          <o:OLEObject Type="Embed" ProgID="Visio.Drawing.15" ShapeID="_x0000_i1026" DrawAspect="Content" ObjectID="_1589725378" r:id="rId24"/>
         </w:object>
       </w:r>
     </w:p>
@@ -8390,7 +8398,7 @@
           <v:shape id="_x0000_i1027" type="#_x0000_t75" style="width:558.75pt;height:424.5pt" o:ole="">
             <v:imagedata r:id="rId25" o:title=""/>
           </v:shape>
-          <o:OLEObject Type="Embed" ProgID="Visio.Drawing.15" ShapeID="_x0000_i1027" DrawAspect="Content" ObjectID="_1589722422" r:id="rId26"/>
+          <o:OLEObject Type="Embed" ProgID="Visio.Drawing.15" ShapeID="_x0000_i1027" DrawAspect="Content" ObjectID="_1589725379" r:id="rId26"/>
         </w:object>
       </w:r>
     </w:p>
@@ -12422,7 +12430,7 @@
 </file>
 
 <file path=customXml/itemProps1.xml><?xml version="1.0" encoding="utf-8"?>
-<ds:datastoreItem xmlns:ds="http://schemas.openxmlformats.org/officeDocument/2006/customXml" ds:itemID="{0EF46368-4494-4816-B592-96AE8CCCB028}">
+<ds:datastoreItem xmlns:ds="http://schemas.openxmlformats.org/officeDocument/2006/customXml" ds:itemID="{54332A73-EDF5-413F-84DA-1F52DDBB5FDA}">
   <ds:schemaRefs>
     <ds:schemaRef ds:uri="http://schemas.openxmlformats.org/officeDocument/2006/bibliography"/>
   </ds:schemaRefs>

</xml_diff>

<commit_message>
[cluster]: Cluster summary in progress.
</commit_message>
<xml_diff>
--- a/Doc/Cluster Notes.docx
+++ b/Doc/Cluster Notes.docx
@@ -2856,7 +2856,13 @@
       </w:r>
       <w:r>
         <w:tab/>
-        <w:t>- HashiCorp Vault data</w:t>
+        <w:t>-</w:t>
+      </w:r>
+      <w:r>
+        <w:tab/>
+      </w:r>
+      <w:r>
+        <w:t xml:space="preserve"> HashiCorp Vault data</w:t>
       </w:r>
       <w:r>
         <w:br/>
@@ -2885,6 +2891,11 @@
       </w:r>
       <w:r>
         <w:tab/>
+      </w:r>
+      <w:r>
+        <w:tab/>
+      </w:r>
+      <w:r>
         <w:t xml:space="preserve">- enables </w:t>
       </w:r>
       <w:proofErr w:type="spellStart"/>
@@ -2914,6 +2925,11 @@
       </w:r>
       <w:r>
         <w:tab/>
+      </w:r>
+      <w:r>
+        <w:tab/>
+      </w:r>
+      <w:r>
         <w:t>- date/time the cluster was created (UTC)</w:t>
       </w:r>
       <w:r>
@@ -2944,6 +2960,9 @@
         <w:tab/>
       </w:r>
       <w:r>
+        <w:tab/>
+      </w:r>
+      <w:r>
         <w:t xml:space="preserve">– </w:t>
       </w:r>
       <w:r>
@@ -2964,7 +2983,7 @@
         <w:t xml:space="preserve">) </w:t>
       </w:r>
       <w:r>
-        <w:t>the current cluster definition</w:t>
+        <w:t>current cluster definition</w:t>
       </w:r>
       <w:r>
         <w:br/>
@@ -2980,6 +2999,9 @@
         <w:tab/>
       </w:r>
       <w:r>
+        <w:tab/>
+      </w:r>
+      <w:r>
         <w:t>- MD5 hash of the definition (base64)</w:t>
       </w:r>
       <w:r>
@@ -2988,6 +3010,11 @@
       </w:r>
       <w:r>
         <w:tab/>
+      </w:r>
+      <w:r>
+        <w:tab/>
+      </w:r>
+      <w:r>
         <w:t>- disabl</w:t>
       </w:r>
       <w:r>
@@ -3008,11 +3035,16 @@
       </w:r>
       <w:r>
         <w:tab/>
-        <w:t>- number of days to retain logs</w:t>
+      </w:r>
+      <w:r>
+        <w:tab/>
       </w:r>
       <w:bookmarkStart w:id="0" w:name="_GoBack"/>
       <w:bookmarkEnd w:id="0"/>
       <w:r>
+        <w:t>- number of days to retain logs</w:t>
+      </w:r>
+      <w:r>
         <w:br/>
       </w:r>
       <w:r>
@@ -3020,6 +3052,9 @@
         <w:t xml:space="preserve">        neon-cli</w:t>
       </w:r>
       <w:r>
+        <w:t>-version</w:t>
+      </w:r>
+      <w:r>
         <w:tab/>
       </w:r>
       <w:r>
@@ -3033,13 +3068,15 @@
       </w:r>
       <w:r>
         <w:br/>
-        <w:t xml:space="preserve">        neon-cli-minimum</w:t>
-      </w:r>
-      <w:r>
-        <w:tab/>
-      </w:r>
-      <w:r>
-        <w:tab/>
+        <w:t xml:space="preserve">        neon-cli-</w:t>
+      </w:r>
+      <w:r>
+        <w:t>version-minimum</w:t>
+      </w:r>
+      <w:r>
+        <w:tab/>
+      </w:r>
+      <w:r>
         <w:t xml:space="preserve">- minimum </w:t>
       </w:r>
       <w:r>
@@ -3062,6 +3099,9 @@
         <w:tab/>
       </w:r>
       <w:r>
+        <w:tab/>
+      </w:r>
+      <w:r>
         <w:t xml:space="preserve">- </w:t>
       </w:r>
       <w:r>
@@ -3089,6 +3129,11 @@
       </w:r>
       <w:r>
         <w:tab/>
+      </w:r>
+      <w:r>
+        <w:tab/>
+      </w:r>
+      <w:r>
         <w:t>- UUID for the cluster</w:t>
       </w:r>
       <w:r>
@@ -3327,10 +3372,10 @@
             <v:path o:extrusionok="f" gradientshapeok="t" o:connecttype="rect"/>
             <o:lock v:ext="edit" aspectratio="t"/>
           </v:shapetype>
-          <v:shape id="_x0000_i1025" type="#_x0000_t75" style="width:564.75pt;height:444.75pt" o:ole="">
+          <v:shape id="_x0000_i1025" type="#_x0000_t75" style="width:565.15pt;height:444.75pt" o:ole="">
             <v:imagedata r:id="rId12" o:title=""/>
           </v:shape>
-          <o:OLEObject Type="Embed" ProgID="Visio.Drawing.15" ShapeID="_x0000_i1025" DrawAspect="Content" ObjectID="_1589725377" r:id="rId13"/>
+          <o:OLEObject Type="Embed" ProgID="Visio.Drawing.15" ShapeID="_x0000_i1025" DrawAspect="Content" ObjectID="_1589785535" r:id="rId13"/>
         </w:object>
       </w:r>
     </w:p>
@@ -7401,7 +7446,7 @@
           <v:shape id="_x0000_i1026" type="#_x0000_t75" style="width:234.75pt;height:123.75pt" o:ole="">
             <v:imagedata r:id="rId23" o:title=""/>
           </v:shape>
-          <o:OLEObject Type="Embed" ProgID="Visio.Drawing.15" ShapeID="_x0000_i1026" DrawAspect="Content" ObjectID="_1589725378" r:id="rId24"/>
+          <o:OLEObject Type="Embed" ProgID="Visio.Drawing.15" ShapeID="_x0000_i1026" DrawAspect="Content" ObjectID="_1589785536" r:id="rId24"/>
         </w:object>
       </w:r>
     </w:p>
@@ -8398,7 +8443,7 @@
           <v:shape id="_x0000_i1027" type="#_x0000_t75" style="width:558.75pt;height:424.5pt" o:ole="">
             <v:imagedata r:id="rId25" o:title=""/>
           </v:shape>
-          <o:OLEObject Type="Embed" ProgID="Visio.Drawing.15" ShapeID="_x0000_i1027" DrawAspect="Content" ObjectID="_1589725379" r:id="rId26"/>
+          <o:OLEObject Type="Embed" ProgID="Visio.Drawing.15" ShapeID="_x0000_i1027" DrawAspect="Content" ObjectID="_1589785537" r:id="rId26"/>
         </w:object>
       </w:r>
     </w:p>
@@ -12430,7 +12475,7 @@
 </file>
 
 <file path=customXml/itemProps1.xml><?xml version="1.0" encoding="utf-8"?>
-<ds:datastoreItem xmlns:ds="http://schemas.openxmlformats.org/officeDocument/2006/customXml" ds:itemID="{54332A73-EDF5-413F-84DA-1F52DDBB5FDA}">
+<ds:datastoreItem xmlns:ds="http://schemas.openxmlformats.org/officeDocument/2006/customXml" ds:itemID="{8D13E083-1A8C-4431-9529-2881EBDE7865}">
   <ds:schemaRefs>
     <ds:schemaRef ds:uri="http://schemas.openxmlformats.org/officeDocument/2006/bibliography"/>
   </ds:schemaRefs>

</xml_diff>

<commit_message>
BREAKING [cluster]: Consul global renamed:
[neon-cli-version] --> [version]
[neon-cli-min-version] --> [neon-cli-version]
</commit_message>
<xml_diff>
--- a/Doc/Cluster Notes.docx
+++ b/Doc/Cluster Notes.docx
@@ -3039,44 +3039,31 @@
       <w:r>
         <w:tab/>
       </w:r>
+      <w:r>
+        <w:t>- number of days to retain logs</w:t>
+      </w:r>
+      <w:r>
+        <w:br/>
+      </w:r>
+      <w:r>
+        <w:lastRenderedPageBreak/>
+        <w:t xml:space="preserve">        neon-cli</w:t>
+      </w:r>
+      <w:r>
+        <w:tab/>
+      </w:r>
+      <w:r>
+        <w:tab/>
+      </w:r>
+      <w:r>
+        <w:tab/>
+      </w:r>
+      <w:r>
+        <w:tab/>
+      </w:r>
       <w:bookmarkStart w:id="0" w:name="_GoBack"/>
       <w:bookmarkEnd w:id="0"/>
       <w:r>
-        <w:t>- number of days to retain logs</w:t>
-      </w:r>
-      <w:r>
-        <w:br/>
-      </w:r>
-      <w:r>
-        <w:lastRenderedPageBreak/>
-        <w:t xml:space="preserve">        neon-cli</w:t>
-      </w:r>
-      <w:r>
-        <w:t>-version</w:t>
-      </w:r>
-      <w:r>
-        <w:tab/>
-      </w:r>
-      <w:r>
-        <w:tab/>
-      </w:r>
-      <w:r>
-        <w:tab/>
-      </w:r>
-      <w:r>
-        <w:t>- creating/managing client version</w:t>
-      </w:r>
-      <w:r>
-        <w:br/>
-        <w:t xml:space="preserve">        neon-cli-</w:t>
-      </w:r>
-      <w:r>
-        <w:t>version-minimum</w:t>
-      </w:r>
-      <w:r>
-        <w:tab/>
-      </w:r>
-      <w:r>
         <w:t xml:space="preserve">- minimum </w:t>
       </w:r>
       <w:r>
@@ -3135,6 +3122,33 @@
       </w:r>
       <w:r>
         <w:t>- UUID for the cluster</w:t>
+      </w:r>
+      <w:r>
+        <w:br/>
+      </w:r>
+      <w:r>
+        <w:t xml:space="preserve">        version</w:t>
+      </w:r>
+      <w:r>
+        <w:tab/>
+      </w:r>
+      <w:r>
+        <w:tab/>
+      </w:r>
+      <w:r>
+        <w:tab/>
+      </w:r>
+      <w:r>
+        <w:tab/>
+        <w:t xml:space="preserve">- cluster version (actually the version of </w:t>
+      </w:r>
+      <w:r>
+        <w:br/>
+        <w:t xml:space="preserve">                                        neon-cli that created or last updated the</w:t>
+      </w:r>
+      <w:r>
+        <w:br/>
+        <w:t xml:space="preserve">                                        cluster</w:t>
       </w:r>
       <w:r>
         <w:br/>
@@ -3372,10 +3386,10 @@
             <v:path o:extrusionok="f" gradientshapeok="t" o:connecttype="rect"/>
             <o:lock v:ext="edit" aspectratio="t"/>
           </v:shapetype>
-          <v:shape id="_x0000_i1025" type="#_x0000_t75" style="width:565.15pt;height:444.75pt" o:ole="">
+          <v:shape id="_x0000_i1025" type="#_x0000_t75" style="width:564.75pt;height:444.75pt" o:ole="">
             <v:imagedata r:id="rId12" o:title=""/>
           </v:shape>
-          <o:OLEObject Type="Embed" ProgID="Visio.Drawing.15" ShapeID="_x0000_i1025" DrawAspect="Content" ObjectID="_1589785535" r:id="rId13"/>
+          <o:OLEObject Type="Embed" ProgID="Visio.Drawing.15" ShapeID="_x0000_i1025" DrawAspect="Content" ObjectID="_1591613110" r:id="rId13"/>
         </w:object>
       </w:r>
     </w:p>
@@ -7446,7 +7460,7 @@
           <v:shape id="_x0000_i1026" type="#_x0000_t75" style="width:234.75pt;height:123.75pt" o:ole="">
             <v:imagedata r:id="rId23" o:title=""/>
           </v:shape>
-          <o:OLEObject Type="Embed" ProgID="Visio.Drawing.15" ShapeID="_x0000_i1026" DrawAspect="Content" ObjectID="_1589785536" r:id="rId24"/>
+          <o:OLEObject Type="Embed" ProgID="Visio.Drawing.15" ShapeID="_x0000_i1026" DrawAspect="Content" ObjectID="_1591613111" r:id="rId24"/>
         </w:object>
       </w:r>
     </w:p>
@@ -8443,7 +8457,7 @@
           <v:shape id="_x0000_i1027" type="#_x0000_t75" style="width:558.75pt;height:424.5pt" o:ole="">
             <v:imagedata r:id="rId25" o:title=""/>
           </v:shape>
-          <o:OLEObject Type="Embed" ProgID="Visio.Drawing.15" ShapeID="_x0000_i1027" DrawAspect="Content" ObjectID="_1589785537" r:id="rId26"/>
+          <o:OLEObject Type="Embed" ProgID="Visio.Drawing.15" ShapeID="_x0000_i1027" DrawAspect="Content" ObjectID="_1591613112" r:id="rId26"/>
         </w:object>
       </w:r>
     </w:p>
@@ -12475,7 +12489,7 @@
 </file>
 
 <file path=customXml/itemProps1.xml><?xml version="1.0" encoding="utf-8"?>
-<ds:datastoreItem xmlns:ds="http://schemas.openxmlformats.org/officeDocument/2006/customXml" ds:itemID="{8D13E083-1A8C-4431-9529-2881EBDE7865}">
+<ds:datastoreItem xmlns:ds="http://schemas.openxmlformats.org/officeDocument/2006/customXml" ds:itemID="{4A3ECB23-73D0-414A-B6CE-4D2275C2CE6A}">
   <ds:schemaRefs>
     <ds:schemaRef ds:uri="http://schemas.openxmlformats.org/officeDocument/2006/bibliography"/>
   </ds:schemaRefs>

</xml_diff>

<commit_message>
BREAKING: Renamed HAProxy config and hash Consul keys to to [proxy-conf] and [proxy-hash].  We'll use the same pattern for the Varnish and Kong configs.
</commit_message>
<xml_diff>
--- a/Doc/Cluster Notes.docx
+++ b/Doc/Cluster Notes.docx
@@ -40,12 +40,7 @@
         <w:t xml:space="preserve">is a bucket for information that may </w:t>
       </w:r>
       <w:r>
-        <w:t>make it i</w:t>
-      </w:r>
-      <w:bookmarkStart w:id="0" w:name="_GoBack"/>
-      <w:bookmarkEnd w:id="0"/>
-      <w:r>
-        <w:t>nto</w:t>
+        <w:t>make it into</w:t>
       </w:r>
       <w:r>
         <w:t xml:space="preserve"> more formal documentation later.</w:t>
@@ -2660,23 +2655,7 @@
           <w:b/>
           <w:color w:val="C45911" w:themeColor="accent2" w:themeShade="BF"/>
         </w:rPr>
-        <w:t>/neoncluster/</w:t>
-      </w:r>
-      <w:proofErr w:type="spellStart"/>
-      <w:r>
-        <w:rPr>
-          <w:b/>
-          <w:color w:val="C45911" w:themeColor="accent2" w:themeShade="BF"/>
-        </w:rPr>
-        <w:t>env</w:t>
-      </w:r>
-      <w:proofErr w:type="spellEnd"/>
-      <w:r>
-        <w:rPr>
-          <w:b/>
-          <w:color w:val="C45911" w:themeColor="accent2" w:themeShade="BF"/>
-        </w:rPr>
-        <w:t>-host</w:t>
+        <w:t>/neoncluster/env-host</w:t>
       </w:r>
       <w:r>
         <w:t xml:space="preserve"> script file and then execute it during </w:t>
@@ -2865,8 +2844,13 @@
         <w:br/>
         <w:t xml:space="preserve">    </w:t>
       </w:r>
-      <w:r>
-        <w:t>cluster:</w:t>
+      <w:bookmarkStart w:id="0" w:name="_GoBack"/>
+      <w:r>
+        <w:t>cluster</w:t>
+      </w:r>
+      <w:bookmarkEnd w:id="0"/>
+      <w:r>
+        <w:t>:</w:t>
       </w:r>
       <w:r>
         <w:br/>
@@ -2885,7 +2869,10 @@
       </w:r>
       <w:proofErr w:type="spellStart"/>
       <w:r>
-        <w:t>ClusterFixture</w:t>
+        <w:t>Hive</w:t>
+      </w:r>
+      <w:r>
+        <w:t>Fixture</w:t>
       </w:r>
       <w:proofErr w:type="spellEnd"/>
       <w:r>
@@ -2951,15 +2938,7 @@
         <w:t xml:space="preserve">– </w:t>
       </w:r>
       <w:r>
-        <w:t>(</w:t>
-      </w:r>
-      <w:proofErr w:type="spellStart"/>
-      <w:r>
-        <w:t>json</w:t>
-      </w:r>
-      <w:proofErr w:type="spellEnd"/>
-      <w:r>
-        <w:t>/</w:t>
+        <w:t>(json/</w:t>
       </w:r>
       <w:r>
         <w:t>compressed</w:t>
@@ -3370,7 +3349,7 @@
           <v:shape id="_x0000_i1025" type="#_x0000_t75" style="width:564.75pt;height:444.75pt" o:ole="">
             <v:imagedata r:id="rId12" o:title=""/>
           </v:shape>
-          <o:OLEObject Type="Embed" ProgID="Visio.Drawing.15" ShapeID="_x0000_i1025" DrawAspect="Content" ObjectID="_1591705892" r:id="rId13"/>
+          <o:OLEObject Type="Embed" ProgID="Visio.Drawing.15" ShapeID="_x0000_i1025" DrawAspect="Content" ObjectID="_1591939420" r:id="rId13"/>
         </w:object>
       </w:r>
     </w:p>
@@ -7268,21 +7247,7 @@
         <w:rPr>
           <w:rStyle w:val="CodeChar"/>
         </w:rPr>
-        <w:t>/neoncluster/</w:t>
-      </w:r>
-      <w:proofErr w:type="spellStart"/>
-      <w:r>
-        <w:rPr>
-          <w:rStyle w:val="CodeChar"/>
-        </w:rPr>
-        <w:t>env</w:t>
-      </w:r>
-      <w:proofErr w:type="spellEnd"/>
-      <w:r>
-        <w:rPr>
-          <w:rStyle w:val="CodeChar"/>
-        </w:rPr>
-        <w:t>-</w:t>
+        <w:t>/neoncluster/env-</w:t>
       </w:r>
       <w:r>
         <w:rPr>
@@ -7449,7 +7414,7 @@
           <v:shape id="_x0000_i1026" type="#_x0000_t75" style="width:234.75pt;height:123.75pt" o:ole="">
             <v:imagedata r:id="rId23" o:title=""/>
           </v:shape>
-          <o:OLEObject Type="Embed" ProgID="Visio.Drawing.15" ShapeID="_x0000_i1026" DrawAspect="Content" ObjectID="_1591705893" r:id="rId24"/>
+          <o:OLEObject Type="Embed" ProgID="Visio.Drawing.15" ShapeID="_x0000_i1026" DrawAspect="Content" ObjectID="_1591939421" r:id="rId24"/>
         </w:object>
       </w:r>
     </w:p>
@@ -8446,7 +8411,7 @@
           <v:shape id="_x0000_i1027" type="#_x0000_t75" style="width:558.75pt;height:424.5pt" o:ole="">
             <v:imagedata r:id="rId25" o:title=""/>
           </v:shape>
-          <o:OLEObject Type="Embed" ProgID="Visio.Drawing.15" ShapeID="_x0000_i1027" DrawAspect="Content" ObjectID="_1591705894" r:id="rId26"/>
+          <o:OLEObject Type="Embed" ProgID="Visio.Drawing.15" ShapeID="_x0000_i1027" DrawAspect="Content" ObjectID="_1591939422" r:id="rId26"/>
         </w:object>
       </w:r>
     </w:p>
@@ -12509,7 +12474,7 @@
 </file>
 
 <file path=customXml/itemProps1.xml><?xml version="1.0" encoding="utf-8"?>
-<ds:datastoreItem xmlns:ds="http://schemas.openxmlformats.org/officeDocument/2006/customXml" ds:itemID="{D3F6D354-924A-4792-BC2C-EE23D5FF9D8B}">
+<ds:datastoreItem xmlns:ds="http://schemas.openxmlformats.org/officeDocument/2006/customXml" ds:itemID="{323B696A-04EE-4F3A-AD71-0BF85CC68C0A}">
   <ds:schemaRefs>
     <ds:schemaRef ds:uri="http://schemas.openxmlformats.org/officeDocument/2006/bibliography"/>
   </ds:schemaRefs>

</xml_diff>